<commit_message>
Updated. Still working on eliminating redundant statement.
</commit_message>
<xml_diff>
--- a/MS/Wild&Gienger_2023.docx
+++ b/MS/Wild&Gienger_2023.docx
@@ -1,6 +1,6 @@
 
 <file path=word/document.xml><?xml version="1.0" encoding="utf-8"?>
-<w:document xmlns:wpc="http://schemas.microsoft.com/office/word/2010/wordprocessingCanvas" xmlns:cx="http://schemas.microsoft.com/office/drawing/2014/chartex" xmlns:cx1="http://schemas.microsoft.com/office/drawing/2015/9/8/chartex" xmlns:cx2="http://schemas.microsoft.com/office/drawing/2015/10/21/chartex" xmlns:cx3="http://schemas.microsoft.com/office/drawing/2016/5/9/chartex" xmlns:cx4="http://schemas.microsoft.com/office/drawing/2016/5/10/chartex" xmlns:cx5="http://schemas.microsoft.com/office/drawing/2016/5/11/chartex" xmlns:cx6="http://schemas.microsoft.com/office/drawing/2016/5/12/chartex" xmlns:cx7="http://schemas.microsoft.com/office/drawing/2016/5/13/chartex" xmlns:cx8="http://schemas.microsoft.com/office/drawing/2016/5/14/chartex" xmlns:mc="http://schemas.openxmlformats.org/markup-compatibility/2006" xmlns:aink="http://schemas.microsoft.com/office/drawing/2016/ink" xmlns:am3d="http://schemas.microsoft.com/office/drawing/2017/model3d" xmlns:o="urn:schemas-microsoft-com:office:office" xmlns:oel="http://schemas.microsoft.com/office/2019/extlst" xmlns:r="http://schemas.openxmlformats.org/officeDocument/2006/relationships" xmlns:m="http://schemas.openxmlformats.org/officeDocument/2006/math" xmlns:v="urn:schemas-microsoft-com:vml" xmlns:wp14="http://schemas.microsoft.com/office/word/2010/wordprocessingDrawing" xmlns:wp="http://schemas.openxmlformats.org/drawingml/2006/wordprocessingDrawing" xmlns:w10="urn:schemas-microsoft-com:office:word" xmlns:w="http://schemas.openxmlformats.org/wordprocessingml/2006/main" xmlns:w14="http://schemas.microsoft.com/office/word/2010/wordml" xmlns:w15="http://schemas.microsoft.com/office/word/2012/wordml" xmlns:w16cex="http://schemas.microsoft.com/office/word/2018/wordml/cex" xmlns:w16cid="http://schemas.microsoft.com/office/word/2016/wordml/cid" xmlns:w16="http://schemas.microsoft.com/office/word/2018/wordml" xmlns:w16sdtdh="http://schemas.microsoft.com/office/word/2020/wordml/sdtdatahash" xmlns:w16se="http://schemas.microsoft.com/office/word/2015/wordml/symex" xmlns:wpg="http://schemas.microsoft.com/office/word/2010/wordprocessingGroup" xmlns:wpi="http://schemas.microsoft.com/office/word/2010/wordprocessingInk" xmlns:wne="http://schemas.microsoft.com/office/word/2006/wordml" xmlns:wps="http://schemas.microsoft.com/office/word/2010/wordprocessingShape" mc:Ignorable="w14 w15 w16se w16cid w16 w16cex w16sdtdh wp14">
+<w:document xmlns:wpc="http://schemas.microsoft.com/office/word/2010/wordprocessingCanvas" xmlns:cx="http://schemas.microsoft.com/office/drawing/2014/chartex" xmlns:cx1="http://schemas.microsoft.com/office/drawing/2015/9/8/chartex" xmlns:cx2="http://schemas.microsoft.com/office/drawing/2015/10/21/chartex" xmlns:cx3="http://schemas.microsoft.com/office/drawing/2016/5/9/chartex" xmlns:cx4="http://schemas.microsoft.com/office/drawing/2016/5/10/chartex" xmlns:cx5="http://schemas.microsoft.com/office/drawing/2016/5/11/chartex" xmlns:cx6="http://schemas.microsoft.com/office/drawing/2016/5/12/chartex" xmlns:cx7="http://schemas.microsoft.com/office/drawing/2016/5/13/chartex" xmlns:cx8="http://schemas.microsoft.com/office/drawing/2016/5/14/chartex" xmlns:mc="http://schemas.openxmlformats.org/markup-compatibility/2006" xmlns:aink="http://schemas.microsoft.com/office/drawing/2016/ink" xmlns:am3d="http://schemas.microsoft.com/office/drawing/2017/model3d" xmlns:o="urn:schemas-microsoft-com:office:office" xmlns:r="http://schemas.openxmlformats.org/officeDocument/2006/relationships" xmlns:m="http://schemas.openxmlformats.org/officeDocument/2006/math" xmlns:v="urn:schemas-microsoft-com:vml" xmlns:wp14="http://schemas.microsoft.com/office/word/2010/wordprocessingDrawing" xmlns:wp="http://schemas.openxmlformats.org/drawingml/2006/wordprocessingDrawing" xmlns:w10="urn:schemas-microsoft-com:office:word" xmlns:w="http://schemas.openxmlformats.org/wordprocessingml/2006/main" xmlns:w14="http://schemas.microsoft.com/office/word/2010/wordml" xmlns:w15="http://schemas.microsoft.com/office/word/2012/wordml" xmlns:w16cid="http://schemas.microsoft.com/office/word/2016/wordml/cid" xmlns:w16se="http://schemas.microsoft.com/office/word/2015/wordml/symex" xmlns:wpg="http://schemas.microsoft.com/office/word/2010/wordprocessingGroup" xmlns:wpi="http://schemas.microsoft.com/office/word/2010/wordprocessingInk" xmlns:wne="http://schemas.microsoft.com/office/word/2006/wordml" xmlns:wps="http://schemas.microsoft.com/office/word/2010/wordprocessingShape" mc:Ignorable="w14 w15 w16se w16cid wp14">
   <w:body>
     <w:p>
       <w:pPr>
@@ -1125,6 +1125,7 @@
             <w:docPart w:val="962D0C25E600BE429E36E768433E1A44"/>
           </w:placeholder>
         </w:sdtPr>
+        <w:sdtEndPr/>
         <w:sdtContent>
           <w:r>
             <w:rPr>
@@ -1209,23 +1210,59 @@
           <w:sz w:val="24"/>
           <w:szCs w:val="24"/>
         </w:rPr>
-        <w:t xml:space="preserve">homeostasis, which can ultimately result in </w:t>
-      </w:r>
-      <w:r>
-        <w:rPr>
-          <w:rFonts w:ascii="Times New Roman" w:hAnsi="Times New Roman" w:cs="Times New Roman"/>
-          <w:sz w:val="24"/>
-          <w:szCs w:val="24"/>
-        </w:rPr>
-        <w:t>adverse</w:t>
-      </w:r>
-      <w:r>
-        <w:rPr>
-          <w:rFonts w:ascii="Times New Roman" w:hAnsi="Times New Roman" w:cs="Times New Roman"/>
-          <w:sz w:val="24"/>
-          <w:szCs w:val="24"/>
-        </w:rPr>
-        <w:t xml:space="preserve"> effects on host </w:t>
+        <w:t>behavior and physiological function</w:t>
+      </w:r>
+      <w:r>
+        <w:rPr>
+          <w:rFonts w:ascii="Times New Roman" w:hAnsi="Times New Roman" w:cs="Times New Roman"/>
+          <w:sz w:val="24"/>
+          <w:szCs w:val="24"/>
+        </w:rPr>
+        <w:t xml:space="preserve">, which can ultimately </w:t>
+      </w:r>
+      <w:del w:id="1" w:author="C.M. Gienger" w:date="2023-07-31T12:53:00Z">
+        <w:r>
+          <w:rPr>
+            <w:rFonts w:ascii="Times New Roman" w:hAnsi="Times New Roman" w:cs="Times New Roman"/>
+            <w:sz w:val="24"/>
+            <w:szCs w:val="24"/>
+          </w:rPr>
+          <w:delText xml:space="preserve">result in </w:delText>
+        </w:r>
+        <w:r>
+          <w:rPr>
+            <w:rFonts w:ascii="Times New Roman" w:hAnsi="Times New Roman" w:cs="Times New Roman"/>
+            <w:sz w:val="24"/>
+            <w:szCs w:val="24"/>
+          </w:rPr>
+          <w:delText>adverse</w:delText>
+        </w:r>
+        <w:r>
+          <w:rPr>
+            <w:rFonts w:ascii="Times New Roman" w:hAnsi="Times New Roman" w:cs="Times New Roman"/>
+            <w:sz w:val="24"/>
+            <w:szCs w:val="24"/>
+          </w:rPr>
+          <w:delText xml:space="preserve"> effects on</w:delText>
+        </w:r>
+      </w:del>
+      <w:ins w:id="2" w:author="C.M. Gienger" w:date="2023-07-31T12:53:00Z">
+        <w:r>
+          <w:rPr>
+            <w:rFonts w:ascii="Times New Roman" w:hAnsi="Times New Roman" w:cs="Times New Roman"/>
+            <w:sz w:val="24"/>
+            <w:szCs w:val="24"/>
+          </w:rPr>
+          <w:t>compromise</w:t>
+        </w:r>
+      </w:ins>
+      <w:r>
+        <w:rPr>
+          <w:rFonts w:ascii="Times New Roman" w:hAnsi="Times New Roman" w:cs="Times New Roman"/>
+          <w:sz w:val="24"/>
+          <w:szCs w:val="24"/>
+        </w:rPr>
+        <w:t xml:space="preserve"> host </w:t>
       </w:r>
       <w:r>
         <w:rPr>
@@ -1310,6 +1347,11 @@
             <w:docPart w:val="DefaultPlaceholder_-1854013440"/>
           </w:placeholder>
         </w:sdtPr>
+        <w:sdtEndPr>
+          <w:rPr>
+            <w:rStyle w:val="CommentReference"/>
+          </w:rPr>
+        </w:sdtEndPr>
         <w:sdtContent>
           <w:r>
             <w:rPr>
@@ -1383,7 +1425,27 @@
           <w:sz w:val="24"/>
           <w:szCs w:val="24"/>
         </w:rPr>
-        <w:t xml:space="preserve"> including host, sex, age, health, and habitat</w:t>
+        <w:t xml:space="preserve"> including host</w:t>
+      </w:r>
+      <w:ins w:id="3" w:author="C.M. Gienger" w:date="2023-07-31T12:34:00Z">
+        <w:r>
+          <w:rPr>
+            <w:rFonts w:ascii="Times New Roman" w:hAnsi="Times New Roman" w:cs="Times New Roman"/>
+            <w:bCs/>
+            <w:sz w:val="24"/>
+            <w:szCs w:val="24"/>
+          </w:rPr>
+          <w:t xml:space="preserve"> species</w:t>
+        </w:r>
+      </w:ins>
+      <w:r>
+        <w:rPr>
+          <w:rFonts w:ascii="Times New Roman" w:hAnsi="Times New Roman" w:cs="Times New Roman"/>
+          <w:bCs/>
+          <w:sz w:val="24"/>
+          <w:szCs w:val="24"/>
+        </w:rPr>
+        <w:t>, sex, age, health, and habitat</w:t>
       </w:r>
       <w:r>
         <w:rPr>
@@ -1419,6 +1481,7 @@
             <w:docPart w:val="DefaultPlaceholder_-1854013440"/>
           </w:placeholder>
         </w:sdtPr>
+        <w:sdtEndPr/>
         <w:sdtContent>
           <w:r>
             <w:rPr>
@@ -1478,8 +1541,8 @@
         </w:rPr>
         <w:t xml:space="preserve"> physiological changes across </w:t>
       </w:r>
-      <w:commentRangeStart w:id="1"/>
-      <w:commentRangeStart w:id="2"/>
+      <w:commentRangeStart w:id="4"/>
+      <w:commentRangeStart w:id="5"/>
       <w:r>
         <w:rPr>
           <w:rFonts w:ascii="Times New Roman" w:hAnsi="Times New Roman" w:cs="Times New Roman"/>
@@ -1525,19 +1588,19 @@
         </w:rPr>
         <w:t xml:space="preserve">alter host vulnerability </w:t>
       </w:r>
-      <w:commentRangeEnd w:id="1"/>
+      <w:commentRangeEnd w:id="4"/>
       <w:r>
         <w:rPr>
           <w:rStyle w:val="CommentReference"/>
         </w:rPr>
-        <w:commentReference w:id="1"/>
-      </w:r>
-      <w:commentRangeEnd w:id="2"/>
+        <w:commentReference w:id="4"/>
+      </w:r>
+      <w:commentRangeEnd w:id="5"/>
       <w:r>
         <w:rPr>
           <w:rStyle w:val="CommentReference"/>
         </w:rPr>
-        <w:commentReference w:id="2"/>
+        <w:commentReference w:id="5"/>
       </w:r>
       <w:r>
         <w:rPr>
@@ -1564,6 +1627,7 @@
             <w:docPart w:val="DefaultPlaceholder_-1854013440"/>
           </w:placeholder>
         </w:sdtPr>
+        <w:sdtEndPr/>
         <w:sdtContent>
           <w:r>
             <w:rPr>
@@ -1605,17 +1669,6 @@
         </w:rPr>
         <w:t xml:space="preserve">For instance, acquired immunity, </w:t>
       </w:r>
-      <w:ins w:id="3" w:author="Gienger, Christopher M." w:date="2023-07-29T07:52:00Z">
-        <w:r>
-          <w:rPr>
-            <w:rFonts w:ascii="Times New Roman" w:hAnsi="Times New Roman" w:cs="Times New Roman"/>
-            <w:bCs/>
-            <w:sz w:val="24"/>
-            <w:szCs w:val="24"/>
-          </w:rPr>
-          <w:t xml:space="preserve">in </w:t>
-        </w:r>
-      </w:ins>
       <w:r>
         <w:rPr>
           <w:rFonts w:ascii="Times New Roman" w:hAnsi="Times New Roman" w:cs="Times New Roman"/>
@@ -1623,19 +1676,8 @@
           <w:sz w:val="24"/>
           <w:szCs w:val="24"/>
         </w:rPr>
-        <w:t xml:space="preserve">which </w:t>
-      </w:r>
-      <w:del w:id="4" w:author="Gienger, Christopher M." w:date="2023-07-29T07:52:00Z">
-        <w:r>
-          <w:rPr>
-            <w:rFonts w:ascii="Times New Roman" w:hAnsi="Times New Roman" w:cs="Times New Roman"/>
-            <w:bCs/>
-            <w:sz w:val="24"/>
-            <w:szCs w:val="24"/>
-          </w:rPr>
-          <w:delText xml:space="preserve">involves </w:delText>
-        </w:r>
-      </w:del>
+        <w:t xml:space="preserve">in </w:t>
+      </w:r>
       <w:r>
         <w:rPr>
           <w:rFonts w:ascii="Times New Roman" w:hAnsi="Times New Roman" w:cs="Times New Roman"/>
@@ -1643,30 +1685,8 @@
           <w:sz w:val="24"/>
           <w:szCs w:val="24"/>
         </w:rPr>
-        <w:t>the immune system becom</w:t>
-      </w:r>
-      <w:ins w:id="5" w:author="Gienger, Christopher M." w:date="2023-07-29T07:53:00Z">
-        <w:r>
-          <w:rPr>
-            <w:rFonts w:ascii="Times New Roman" w:hAnsi="Times New Roman" w:cs="Times New Roman"/>
-            <w:bCs/>
-            <w:sz w:val="24"/>
-            <w:szCs w:val="24"/>
-          </w:rPr>
-          <w:t>es</w:t>
-        </w:r>
-      </w:ins>
-      <w:del w:id="6" w:author="Gienger, Christopher M." w:date="2023-07-29T07:53:00Z">
-        <w:r>
-          <w:rPr>
-            <w:rFonts w:ascii="Times New Roman" w:hAnsi="Times New Roman" w:cs="Times New Roman"/>
-            <w:bCs/>
-            <w:sz w:val="24"/>
-            <w:szCs w:val="24"/>
-          </w:rPr>
-          <w:delText>ing</w:delText>
-        </w:r>
-      </w:del>
+        <w:t>which the immune system becom</w:t>
+      </w:r>
       <w:r>
         <w:rPr>
           <w:rFonts w:ascii="Times New Roman" w:hAnsi="Times New Roman" w:cs="Times New Roman"/>
@@ -1674,30 +1694,17 @@
           <w:sz w:val="24"/>
           <w:szCs w:val="24"/>
         </w:rPr>
+        <w:t>es</w:t>
+      </w:r>
+      <w:r>
+        <w:rPr>
+          <w:rFonts w:ascii="Times New Roman" w:hAnsi="Times New Roman" w:cs="Times New Roman"/>
+          <w:bCs/>
+          <w:sz w:val="24"/>
+          <w:szCs w:val="24"/>
+        </w:rPr>
         <w:t xml:space="preserve"> more robust over time </w:t>
       </w:r>
-      <w:del w:id="7" w:author="Gienger, Christopher M." w:date="2023-07-29T07:53:00Z">
-        <w:r>
-          <w:rPr>
-            <w:rFonts w:ascii="Times New Roman" w:hAnsi="Times New Roman" w:cs="Times New Roman"/>
-            <w:bCs/>
-            <w:sz w:val="24"/>
-            <w:szCs w:val="24"/>
-          </w:rPr>
-          <w:delText>due to</w:delText>
-        </w:r>
-      </w:del>
-      <w:ins w:id="8" w:author="Gienger, Christopher M." w:date="2023-07-29T07:53:00Z">
-        <w:r>
-          <w:rPr>
-            <w:rFonts w:ascii="Times New Roman" w:hAnsi="Times New Roman" w:cs="Times New Roman"/>
-            <w:bCs/>
-            <w:sz w:val="24"/>
-            <w:szCs w:val="24"/>
-          </w:rPr>
-          <w:t>with increasing</w:t>
-        </w:r>
-      </w:ins>
       <w:r>
         <w:rPr>
           <w:rFonts w:ascii="Times New Roman" w:hAnsi="Times New Roman" w:cs="Times New Roman"/>
@@ -1705,30 +1712,17 @@
           <w:sz w:val="24"/>
           <w:szCs w:val="24"/>
         </w:rPr>
+        <w:t>with increasing</w:t>
+      </w:r>
+      <w:r>
+        <w:rPr>
+          <w:rFonts w:ascii="Times New Roman" w:hAnsi="Times New Roman" w:cs="Times New Roman"/>
+          <w:bCs/>
+          <w:sz w:val="24"/>
+          <w:szCs w:val="24"/>
+        </w:rPr>
         <w:t xml:space="preserve"> exposure to pathogens, can significantly decrease </w:t>
       </w:r>
-      <w:del w:id="9" w:author="Gienger, Christopher M." w:date="2023-07-29T07:54:00Z">
-        <w:r>
-          <w:rPr>
-            <w:rFonts w:ascii="Times New Roman" w:hAnsi="Times New Roman" w:cs="Times New Roman"/>
-            <w:bCs/>
-            <w:sz w:val="24"/>
-            <w:szCs w:val="24"/>
-          </w:rPr>
-          <w:delText>an organism's</w:delText>
-        </w:r>
-      </w:del>
-      <w:ins w:id="10" w:author="Gienger, Christopher M." w:date="2023-07-29T07:54:00Z">
-        <w:r>
-          <w:rPr>
-            <w:rFonts w:ascii="Times New Roman" w:hAnsi="Times New Roman" w:cs="Times New Roman"/>
-            <w:bCs/>
-            <w:sz w:val="24"/>
-            <w:szCs w:val="24"/>
-          </w:rPr>
-          <w:t>individual</w:t>
-        </w:r>
-      </w:ins>
       <w:r>
         <w:rPr>
           <w:rFonts w:ascii="Times New Roman" w:hAnsi="Times New Roman" w:cs="Times New Roman"/>
@@ -1736,19 +1730,8 @@
           <w:sz w:val="24"/>
           <w:szCs w:val="24"/>
         </w:rPr>
-        <w:t xml:space="preserve"> susceptibility to parasites</w:t>
-      </w:r>
-      <w:del w:id="11" w:author="Gienger, Christopher M." w:date="2023-07-29T07:55:00Z">
-        <w:r>
-          <w:rPr>
-            <w:rFonts w:ascii="Times New Roman" w:hAnsi="Times New Roman" w:cs="Times New Roman"/>
-            <w:bCs/>
-            <w:sz w:val="24"/>
-            <w:szCs w:val="24"/>
-          </w:rPr>
-          <w:delText xml:space="preserve"> as it ages</w:delText>
-        </w:r>
-      </w:del>
+        <w:t>individual</w:t>
+      </w:r>
       <w:r>
         <w:rPr>
           <w:rFonts w:ascii="Times New Roman" w:hAnsi="Times New Roman" w:cs="Times New Roman"/>
@@ -1756,7 +1739,7 @@
           <w:sz w:val="24"/>
           <w:szCs w:val="24"/>
         </w:rPr>
-        <w:t>, particularly in organisms with longer lifespans</w:t>
+        <w:t xml:space="preserve"> susceptibility to parasites, particularly in organisms with longer lifespans</w:t>
       </w:r>
       <w:sdt>
         <w:sdtPr>
@@ -1774,6 +1757,7 @@
             <w:docPart w:val="DefaultPlaceholder_-1854013440"/>
           </w:placeholder>
         </w:sdtPr>
+        <w:sdtEndPr/>
         <w:sdtContent>
           <w:r>
             <w:rPr>
@@ -1795,7 +1779,7 @@
           <w:sz w:val="24"/>
           <w:szCs w:val="24"/>
         </w:rPr>
-        <w:t>.</w:t>
+        <w:t xml:space="preserve">. </w:t>
       </w:r>
       <w:r>
         <w:rPr>
@@ -1804,7 +1788,7 @@
           <w:sz w:val="24"/>
           <w:szCs w:val="24"/>
         </w:rPr>
-        <w:t xml:space="preserve"> </w:t>
+        <w:t xml:space="preserve">Body condition, reflecting the overall health and nutritional status of the host, can also </w:t>
       </w:r>
       <w:r>
         <w:rPr>
@@ -1813,7 +1797,7 @@
           <w:sz w:val="24"/>
           <w:szCs w:val="24"/>
         </w:rPr>
-        <w:t xml:space="preserve">Body condition, reflecting the overall health and nutritional status of the host, </w:t>
+        <w:t>be negatively impacted by</w:t>
       </w:r>
       <w:r>
         <w:rPr>
@@ -1822,53 +1806,41 @@
           <w:sz w:val="24"/>
           <w:szCs w:val="24"/>
         </w:rPr>
-        <w:t xml:space="preserve">can also </w:t>
-      </w:r>
-      <w:r>
-        <w:rPr>
-          <w:rFonts w:ascii="Times New Roman" w:hAnsi="Times New Roman" w:cs="Times New Roman"/>
-          <w:bCs/>
-          <w:sz w:val="24"/>
-          <w:szCs w:val="24"/>
-        </w:rPr>
-        <w:t xml:space="preserve">be </w:t>
-      </w:r>
-      <w:r>
-        <w:rPr>
-          <w:rFonts w:ascii="Times New Roman" w:hAnsi="Times New Roman" w:cs="Times New Roman"/>
-          <w:bCs/>
-          <w:sz w:val="24"/>
-          <w:szCs w:val="24"/>
-        </w:rPr>
-        <w:t xml:space="preserve">negatively </w:t>
-      </w:r>
-      <w:r>
-        <w:rPr>
-          <w:rFonts w:ascii="Times New Roman" w:hAnsi="Times New Roman" w:cs="Times New Roman"/>
-          <w:bCs/>
-          <w:sz w:val="24"/>
-          <w:szCs w:val="24"/>
-        </w:rPr>
-        <w:t xml:space="preserve">impacted </w:t>
-      </w:r>
-      <w:r>
-        <w:rPr>
-          <w:rFonts w:ascii="Times New Roman" w:hAnsi="Times New Roman" w:cs="Times New Roman"/>
-          <w:bCs/>
-          <w:sz w:val="24"/>
-          <w:szCs w:val="24"/>
-        </w:rPr>
-        <w:t>by</w:t>
-      </w:r>
-      <w:r>
-        <w:rPr>
-          <w:rFonts w:ascii="Times New Roman" w:hAnsi="Times New Roman" w:cs="Times New Roman"/>
-          <w:bCs/>
-          <w:sz w:val="24"/>
-          <w:szCs w:val="24"/>
-        </w:rPr>
         <w:t xml:space="preserve"> parasitic infections</w:t>
       </w:r>
+      <w:ins w:id="6" w:author="C.M. Gienger" w:date="2023-07-31T12:35:00Z">
+        <w:r>
+          <w:rPr>
+            <w:rFonts w:ascii="Times New Roman" w:hAnsi="Times New Roman" w:cs="Times New Roman"/>
+            <w:bCs/>
+            <w:sz w:val="24"/>
+            <w:szCs w:val="24"/>
+          </w:rPr>
+          <w:t xml:space="preserve"> as </w:t>
+        </w:r>
+      </w:ins>
+      <w:ins w:id="7" w:author="C.M. Gienger" w:date="2023-07-31T12:36:00Z">
+        <w:r>
+          <w:rPr>
+            <w:rFonts w:ascii="Times New Roman" w:hAnsi="Times New Roman" w:cs="Times New Roman"/>
+            <w:bCs/>
+            <w:sz w:val="24"/>
+            <w:szCs w:val="24"/>
+          </w:rPr>
+          <w:t>hosts use energy resources to fight infection rather</w:t>
+        </w:r>
+      </w:ins>
+      <w:ins w:id="8" w:author="C.M. Gienger" w:date="2023-07-31T12:37:00Z">
+        <w:r>
+          <w:rPr>
+            <w:rFonts w:ascii="Times New Roman" w:hAnsi="Times New Roman" w:cs="Times New Roman"/>
+            <w:bCs/>
+            <w:sz w:val="24"/>
+            <w:szCs w:val="24"/>
+          </w:rPr>
+          <w:t xml:space="preserve"> than for other critical functions</w:t>
+        </w:r>
+      </w:ins>
       <w:sdt>
         <w:sdtPr>
           <w:rPr>
@@ -1885,6 +1857,7 @@
             <w:docPart w:val="DefaultPlaceholder_-1854013440"/>
           </w:placeholder>
         </w:sdtPr>
+        <w:sdtEndPr/>
         <w:sdtContent>
           <w:r>
             <w:rPr>
@@ -1908,41 +1881,44 @@
         </w:rPr>
         <w:t>.</w:t>
       </w:r>
-      <w:r>
-        <w:rPr>
-          <w:rFonts w:ascii="Times New Roman" w:hAnsi="Times New Roman" w:cs="Times New Roman"/>
-          <w:bCs/>
-          <w:sz w:val="24"/>
-          <w:szCs w:val="24"/>
-        </w:rPr>
-        <w:t xml:space="preserve"> Lastly, </w:t>
-      </w:r>
-      <w:commentRangeStart w:id="12"/>
-      <w:r>
-        <w:rPr>
-          <w:rFonts w:ascii="Times New Roman" w:hAnsi="Times New Roman" w:cs="Times New Roman"/>
-          <w:bCs/>
-          <w:sz w:val="24"/>
-          <w:szCs w:val="24"/>
-        </w:rPr>
-        <w:t>habitat can affect exposure</w:t>
-      </w:r>
-      <w:commentRangeEnd w:id="12"/>
-      <w:r>
-        <w:rPr>
-          <w:rStyle w:val="CommentReference"/>
-        </w:rPr>
-        <w:commentReference w:id="12"/>
-      </w:r>
-      <w:r>
-        <w:rPr>
-          <w:rFonts w:ascii="Times New Roman" w:hAnsi="Times New Roman" w:cs="Times New Roman"/>
-          <w:bCs/>
-          <w:sz w:val="24"/>
-          <w:szCs w:val="24"/>
-        </w:rPr>
-        <w:t xml:space="preserve"> to parasites and the host's ability to evade or cope with them</w:t>
-      </w:r>
+      <w:del w:id="9" w:author="C.M. Gienger" w:date="2023-07-31T12:38:00Z">
+        <w:r>
+          <w:rPr>
+            <w:rFonts w:ascii="Times New Roman" w:hAnsi="Times New Roman" w:cs="Times New Roman"/>
+            <w:bCs/>
+            <w:sz w:val="24"/>
+            <w:szCs w:val="24"/>
+          </w:rPr>
+          <w:delText xml:space="preserve"> Lastly, </w:delText>
+        </w:r>
+        <w:commentRangeStart w:id="10"/>
+        <w:r>
+          <w:rPr>
+            <w:rFonts w:ascii="Times New Roman" w:hAnsi="Times New Roman" w:cs="Times New Roman"/>
+            <w:bCs/>
+            <w:sz w:val="24"/>
+            <w:szCs w:val="24"/>
+          </w:rPr>
+          <w:delText>habitat can affect exposure</w:delText>
+        </w:r>
+        <w:commentRangeEnd w:id="10"/>
+        <w:r>
+          <w:rPr>
+            <w:rStyle w:val="CommentReference"/>
+          </w:rPr>
+          <w:commentReference w:id="10"/>
+        </w:r>
+        <w:r>
+          <w:rPr>
+            <w:rFonts w:ascii="Times New Roman" w:hAnsi="Times New Roman" w:cs="Times New Roman"/>
+            <w:bCs/>
+            <w:sz w:val="24"/>
+            <w:szCs w:val="24"/>
+          </w:rPr>
+          <w:delText xml:space="preserve"> to parasites and the host's ability to evade or cope with them</w:delText>
+        </w:r>
+      </w:del>
+      <w:customXmlDelRangeStart w:id="11" w:author="C.M. Gienger" w:date="2023-07-31T12:38:00Z"/>
       <w:sdt>
         <w:sdtPr>
           <w:rPr>
@@ -1959,52 +1935,27 @@
             <w:docPart w:val="DefaultPlaceholder_-1854013440"/>
           </w:placeholder>
         </w:sdtPr>
+        <w:sdtEndPr/>
         <w:sdtContent>
-          <w:r>
-            <w:rPr>
-              <w:rFonts w:ascii="Times New Roman" w:hAnsi="Times New Roman" w:cs="Times New Roman"/>
-              <w:bCs/>
-              <w:color w:val="000000"/>
-              <w:sz w:val="24"/>
-              <w:szCs w:val="24"/>
-              <w:vertAlign w:val="superscript"/>
-            </w:rPr>
-            <w:t>12</w:t>
-          </w:r>
+          <w:customXmlDelRangeEnd w:id="11"/>
+          <w:del w:id="12" w:author="C.M. Gienger" w:date="2023-07-31T12:38:00Z">
+            <w:r>
+              <w:rPr>
+                <w:rFonts w:ascii="Times New Roman" w:hAnsi="Times New Roman" w:cs="Times New Roman"/>
+                <w:bCs/>
+                <w:color w:val="000000"/>
+                <w:sz w:val="24"/>
+                <w:szCs w:val="24"/>
+                <w:vertAlign w:val="superscript"/>
+              </w:rPr>
+              <w:delText>12</w:delText>
+            </w:r>
+          </w:del>
+          <w:customXmlDelRangeStart w:id="13" w:author="C.M. Gienger" w:date="2023-07-31T12:38:00Z"/>
         </w:sdtContent>
       </w:sdt>
-      <w:r>
-        <w:rPr>
-          <w:rFonts w:ascii="Times New Roman" w:hAnsi="Times New Roman" w:cs="Times New Roman"/>
-          <w:bCs/>
-          <w:sz w:val="24"/>
-          <w:szCs w:val="24"/>
-        </w:rPr>
-        <w:t xml:space="preserve">. </w:t>
-      </w:r>
-    </w:p>
-    <w:p>
-      <w:pPr>
-        <w:spacing w:line="240" w:lineRule="auto"/>
-        <w:ind w:firstLine="720"/>
-        <w:contextualSpacing/>
-        <w:rPr>
-          <w:rFonts w:ascii="Times New Roman" w:hAnsi="Times New Roman" w:cs="Times New Roman"/>
-          <w:bCs/>
-          <w:sz w:val="24"/>
-          <w:szCs w:val="24"/>
-        </w:rPr>
-      </w:pPr>
-      <w:r>
-        <w:rPr>
-          <w:rFonts w:ascii="Times New Roman" w:hAnsi="Times New Roman" w:cs="Times New Roman"/>
-          <w:bCs/>
-          <w:sz w:val="24"/>
-          <w:szCs w:val="24"/>
-        </w:rPr>
-        <w:t xml:space="preserve">However, </w:t>
-      </w:r>
-      <w:del w:id="13" w:author="Gienger, Christopher M." w:date="2023-07-29T07:57:00Z">
+      <w:customXmlDelRangeEnd w:id="13"/>
+      <w:del w:id="14" w:author="C.M. Gienger" w:date="2023-07-31T12:38:00Z">
         <w:r>
           <w:rPr>
             <w:rFonts w:ascii="Times New Roman" w:hAnsi="Times New Roman" w:cs="Times New Roman"/>
@@ -2012,10 +1963,23 @@
             <w:sz w:val="24"/>
             <w:szCs w:val="24"/>
           </w:rPr>
-          <w:delText xml:space="preserve">these </w:delText>
+          <w:delText xml:space="preserve">. </w:delText>
         </w:r>
       </w:del>
-      <w:ins w:id="14" w:author="Gienger, Christopher M." w:date="2023-07-29T07:57:00Z">
+    </w:p>
+    <w:p>
+      <w:pPr>
+        <w:spacing w:line="240" w:lineRule="auto"/>
+        <w:ind w:firstLine="720"/>
+        <w:contextualSpacing/>
+        <w:rPr>
+          <w:rFonts w:ascii="Times New Roman" w:hAnsi="Times New Roman" w:cs="Times New Roman"/>
+          <w:bCs/>
+          <w:sz w:val="24"/>
+          <w:szCs w:val="24"/>
+        </w:rPr>
+      </w:pPr>
+      <w:del w:id="15" w:author="C.M. Gienger" w:date="2023-07-31T12:38:00Z">
         <w:r>
           <w:rPr>
             <w:rFonts w:ascii="Times New Roman" w:hAnsi="Times New Roman" w:cs="Times New Roman"/>
@@ -2023,8 +1987,10 @@
             <w:sz w:val="24"/>
             <w:szCs w:val="24"/>
           </w:rPr>
-          <w:t>parasitic</w:t>
+          <w:delText>However</w:delText>
         </w:r>
+      </w:del>
+      <w:ins w:id="16" w:author="C.M. Gienger" w:date="2023-07-31T12:38:00Z">
         <w:r>
           <w:rPr>
             <w:rFonts w:ascii="Times New Roman" w:hAnsi="Times New Roman" w:cs="Times New Roman"/>
@@ -2032,7 +1998,7 @@
             <w:sz w:val="24"/>
             <w:szCs w:val="24"/>
           </w:rPr>
-          <w:t xml:space="preserve"> </w:t>
+          <w:t>As a result of competing energetic demands</w:t>
         </w:r>
       </w:ins>
       <w:r>
@@ -2042,37 +2008,8 @@
           <w:sz w:val="24"/>
           <w:szCs w:val="24"/>
         </w:rPr>
-        <w:t xml:space="preserve">relationships </w:t>
-      </w:r>
-      <w:del w:id="15" w:author="Gienger, Christopher M." w:date="2023-07-29T07:57:00Z">
-        <w:r>
-          <w:rPr>
-            <w:rFonts w:ascii="Times New Roman" w:hAnsi="Times New Roman" w:cs="Times New Roman"/>
-            <w:bCs/>
-            <w:sz w:val="24"/>
-            <w:szCs w:val="24"/>
-          </w:rPr>
-          <w:delText xml:space="preserve">are </w:delText>
-        </w:r>
-        <w:r>
-          <w:rPr>
-            <w:rFonts w:ascii="Times New Roman" w:hAnsi="Times New Roman" w:cs="Times New Roman"/>
-            <w:bCs/>
-            <w:sz w:val="24"/>
-            <w:szCs w:val="24"/>
-          </w:rPr>
-          <w:delText>more complex</w:delText>
-        </w:r>
-        <w:r>
-          <w:rPr>
-            <w:rFonts w:ascii="Times New Roman" w:hAnsi="Times New Roman" w:cs="Times New Roman"/>
-            <w:bCs/>
-            <w:sz w:val="24"/>
-            <w:szCs w:val="24"/>
-          </w:rPr>
-          <w:delText xml:space="preserve"> and </w:delText>
-        </w:r>
-      </w:del>
+        <w:t xml:space="preserve">, </w:t>
+      </w:r>
       <w:r>
         <w:rPr>
           <w:rFonts w:ascii="Times New Roman" w:hAnsi="Times New Roman" w:cs="Times New Roman"/>
@@ -2080,19 +2017,35 @@
           <w:sz w:val="24"/>
           <w:szCs w:val="24"/>
         </w:rPr>
-        <w:t xml:space="preserve">often involve </w:t>
-      </w:r>
-      <w:ins w:id="16" w:author="Gienger, Christopher M." w:date="2023-07-29T07:58:00Z">
-        <w:r>
-          <w:rPr>
-            <w:rFonts w:ascii="Times New Roman" w:hAnsi="Times New Roman" w:cs="Times New Roman"/>
-            <w:bCs/>
-            <w:sz w:val="24"/>
-            <w:szCs w:val="24"/>
-          </w:rPr>
-          <w:t xml:space="preserve">complex </w:t>
-        </w:r>
-      </w:ins>
+        <w:t>parasitic</w:t>
+      </w:r>
+      <w:r>
+        <w:rPr>
+          <w:rFonts w:ascii="Times New Roman" w:hAnsi="Times New Roman" w:cs="Times New Roman"/>
+          <w:bCs/>
+          <w:sz w:val="24"/>
+          <w:szCs w:val="24"/>
+        </w:rPr>
+        <w:t xml:space="preserve"> </w:t>
+      </w:r>
+      <w:r>
+        <w:rPr>
+          <w:rFonts w:ascii="Times New Roman" w:hAnsi="Times New Roman" w:cs="Times New Roman"/>
+          <w:bCs/>
+          <w:sz w:val="24"/>
+          <w:szCs w:val="24"/>
+        </w:rPr>
+        <w:t xml:space="preserve">relationships often involve </w:t>
+      </w:r>
+      <w:r>
+        <w:rPr>
+          <w:rFonts w:ascii="Times New Roman" w:hAnsi="Times New Roman" w:cs="Times New Roman"/>
+          <w:bCs/>
+          <w:sz w:val="24"/>
+          <w:szCs w:val="24"/>
+        </w:rPr>
+        <w:t xml:space="preserve">complex </w:t>
+      </w:r>
       <w:r>
         <w:rPr>
           <w:rFonts w:ascii="Times New Roman" w:hAnsi="Times New Roman" w:cs="Times New Roman"/>
@@ -2118,6 +2071,7 @@
             <w:docPart w:val="DefaultPlaceholder_-1854013440"/>
           </w:placeholder>
         </w:sdtPr>
+        <w:sdtEndPr/>
         <w:sdtContent>
           <w:r>
             <w:rPr>
@@ -2157,6 +2111,7 @@
             <w:docPart w:val="DefaultPlaceholder_-1854013440"/>
           </w:placeholder>
         </w:sdtPr>
+        <w:sdtEndPr/>
         <w:sdtContent>
           <w:r>
             <w:rPr>
@@ -2250,9 +2205,9 @@
           <w:sz w:val="24"/>
           <w:szCs w:val="24"/>
         </w:rPr>
-        <w:t xml:space="preserve"> that the expression of sexually selected traits, driven by hormones like testosterone, can negatively impact an organism's immune function, thereby increasing </w:t>
-      </w:r>
-      <w:del w:id="17" w:author="Gienger, Christopher M." w:date="2023-07-29T08:00:00Z">
+        <w:t xml:space="preserve"> that the expression of sexually selected traits, driven by hormones </w:t>
+      </w:r>
+      <w:del w:id="17" w:author="C.M. Gienger" w:date="2023-07-31T12:40:00Z">
         <w:r>
           <w:rPr>
             <w:rFonts w:ascii="Times New Roman" w:hAnsi="Times New Roman" w:cs="Times New Roman"/>
@@ -2260,19 +2215,10 @@
             <w:sz w:val="24"/>
             <w:szCs w:val="24"/>
           </w:rPr>
-          <w:delText xml:space="preserve">its </w:delText>
+          <w:delText xml:space="preserve">like </w:delText>
         </w:r>
       </w:del>
-      <w:r>
-        <w:rPr>
-          <w:rFonts w:ascii="Times New Roman" w:hAnsi="Times New Roman" w:cs="Times New Roman"/>
-          <w:bCs/>
-          <w:sz w:val="24"/>
-          <w:szCs w:val="24"/>
-        </w:rPr>
-        <w:t>vulnerability to parasit</w:t>
-      </w:r>
-      <w:ins w:id="18" w:author="Gienger, Christopher M." w:date="2023-07-29T07:59:00Z">
+      <w:ins w:id="18" w:author="C.M. Gienger" w:date="2023-07-31T12:40:00Z">
         <w:r>
           <w:rPr>
             <w:rFonts w:ascii="Times New Roman" w:hAnsi="Times New Roman" w:cs="Times New Roman"/>
@@ -2280,10 +2226,8 @@
             <w:sz w:val="24"/>
             <w:szCs w:val="24"/>
           </w:rPr>
-          <w:t>ism</w:t>
+          <w:t>such as</w:t>
         </w:r>
-      </w:ins>
-      <w:del w:id="19" w:author="Gienger, Christopher M." w:date="2023-07-29T07:59:00Z">
         <w:r>
           <w:rPr>
             <w:rFonts w:ascii="Times New Roman" w:hAnsi="Times New Roman" w:cs="Times New Roman"/>
@@ -2291,9 +2235,27 @@
             <w:sz w:val="24"/>
             <w:szCs w:val="24"/>
           </w:rPr>
-          <w:delText>es</w:delText>
+          <w:t xml:space="preserve"> </w:t>
         </w:r>
-      </w:del>
+      </w:ins>
+      <w:r>
+        <w:rPr>
+          <w:rFonts w:ascii="Times New Roman" w:hAnsi="Times New Roman" w:cs="Times New Roman"/>
+          <w:bCs/>
+          <w:sz w:val="24"/>
+          <w:szCs w:val="24"/>
+        </w:rPr>
+        <w:t>testosterone, can negatively impact an organism's immune function, thereby increasing vulnerability to parasit</w:t>
+      </w:r>
+      <w:r>
+        <w:rPr>
+          <w:rFonts w:ascii="Times New Roman" w:hAnsi="Times New Roman" w:cs="Times New Roman"/>
+          <w:bCs/>
+          <w:sz w:val="24"/>
+          <w:szCs w:val="24"/>
+        </w:rPr>
+        <w:t>ism</w:t>
+      </w:r>
       <w:sdt>
         <w:sdtPr>
           <w:rPr>
@@ -2310,6 +2272,7 @@
             <w:docPart w:val="DefaultPlaceholder_-1854013440"/>
           </w:placeholder>
         </w:sdtPr>
+        <w:sdtEndPr/>
         <w:sdtContent>
           <w:r>
             <w:rPr>
@@ -2333,7 +2296,6 @@
         </w:rPr>
         <w:t xml:space="preserve">. </w:t>
       </w:r>
-      <w:proofErr w:type="gramStart"/>
       <w:r>
         <w:rPr>
           <w:rFonts w:ascii="Times New Roman" w:hAnsi="Times New Roman" w:cs="Times New Roman"/>
@@ -2341,17 +2303,7 @@
           <w:sz w:val="24"/>
           <w:szCs w:val="24"/>
         </w:rPr>
-        <w:t>In particular, in</w:t>
-      </w:r>
-      <w:proofErr w:type="gramEnd"/>
-      <w:r>
-        <w:rPr>
-          <w:rFonts w:ascii="Times New Roman" w:hAnsi="Times New Roman" w:cs="Times New Roman"/>
-          <w:bCs/>
-          <w:sz w:val="24"/>
-          <w:szCs w:val="24"/>
-        </w:rPr>
-        <w:t xml:space="preserve"> reptilian hosts, </w:t>
+        <w:t xml:space="preserve">In particular, in reptilian hosts, </w:t>
       </w:r>
       <w:r>
         <w:rPr>
@@ -2419,17 +2371,15 @@
         </w:rPr>
         <w:t xml:space="preserve"> testosterone reduces immunocompetence and increases </w:t>
       </w:r>
-      <w:ins w:id="20" w:author="Kris.Wild [2]" w:date="2023-07-30T10:50:00Z">
-        <w:r>
-          <w:rPr>
-            <w:rFonts w:ascii="Times New Roman" w:hAnsi="Times New Roman" w:cs="Times New Roman"/>
-            <w:sz w:val="24"/>
-            <w:szCs w:val="24"/>
-            <w:lang w:val="en-AU"/>
-          </w:rPr>
-          <w:t xml:space="preserve">the </w:t>
-        </w:r>
-      </w:ins>
+      <w:r>
+        <w:rPr>
+          <w:rFonts w:ascii="Times New Roman" w:hAnsi="Times New Roman" w:cs="Times New Roman"/>
+          <w:sz w:val="24"/>
+          <w:szCs w:val="24"/>
+          <w:lang w:val="en-AU"/>
+        </w:rPr>
+        <w:t xml:space="preserve">the </w:t>
+      </w:r>
       <w:r>
         <w:rPr>
           <w:rFonts w:ascii="Times New Roman" w:hAnsi="Times New Roman" w:cs="Times New Roman"/>
@@ -2482,6 +2432,7 @@
             <w:docPart w:val="DefaultPlaceholder_-1854013440"/>
           </w:placeholder>
         </w:sdtPr>
+        <w:sdtEndPr/>
         <w:sdtContent>
           <w:r>
             <w:rPr>
@@ -2503,27 +2454,9 @@
           <w:szCs w:val="24"/>
           <w:lang w:val="en-AU"/>
         </w:rPr>
-        <w:t xml:space="preserve">. This may result in additional trade-offs for </w:t>
-      </w:r>
-      <w:r>
-        <w:rPr>
-          <w:rFonts w:ascii="Times New Roman" w:hAnsi="Times New Roman" w:cs="Times New Roman"/>
-          <w:sz w:val="24"/>
-          <w:szCs w:val="24"/>
-          <w:lang w:val="en-AU"/>
-        </w:rPr>
-        <w:t xml:space="preserve">other </w:t>
-      </w:r>
-      <w:r>
-        <w:rPr>
-          <w:rFonts w:ascii="Times New Roman" w:hAnsi="Times New Roman" w:cs="Times New Roman"/>
-          <w:sz w:val="24"/>
-          <w:szCs w:val="24"/>
-          <w:lang w:val="en-AU"/>
-        </w:rPr>
-        <w:t>sexually selected traits involv</w:t>
-      </w:r>
-      <w:ins w:id="21" w:author="Gienger, Christopher M." w:date="2023-07-29T08:00:00Z">
+        <w:t xml:space="preserve">. </w:t>
+      </w:r>
+      <w:del w:id="19" w:author="C.M. Gienger" w:date="2023-07-31T12:41:00Z">
         <w:r>
           <w:rPr>
             <w:rFonts w:ascii="Times New Roman" w:hAnsi="Times New Roman" w:cs="Times New Roman"/>
@@ -2531,10 +2464,8 @@
             <w:szCs w:val="24"/>
             <w:lang w:val="en-AU"/>
           </w:rPr>
-          <w:t>ing</w:t>
+          <w:delText xml:space="preserve">This may result in additional trade-offs for </w:delText>
         </w:r>
-      </w:ins>
-      <w:del w:id="22" w:author="Gienger, Christopher M." w:date="2023-07-29T08:00:00Z">
         <w:r>
           <w:rPr>
             <w:rFonts w:ascii="Times New Roman" w:hAnsi="Times New Roman" w:cs="Times New Roman"/>
@@ -2542,7 +2473,52 @@
             <w:szCs w:val="24"/>
             <w:lang w:val="en-AU"/>
           </w:rPr>
-          <w:delText>ed in</w:delText>
+          <w:delText xml:space="preserve">other </w:delText>
+        </w:r>
+        <w:r>
+          <w:rPr>
+            <w:rFonts w:ascii="Times New Roman" w:hAnsi="Times New Roman" w:cs="Times New Roman"/>
+            <w:sz w:val="24"/>
+            <w:szCs w:val="24"/>
+            <w:lang w:val="en-AU"/>
+          </w:rPr>
+          <w:delText>sexually selected traits involv</w:delText>
+        </w:r>
+        <w:r>
+          <w:rPr>
+            <w:rFonts w:ascii="Times New Roman" w:hAnsi="Times New Roman" w:cs="Times New Roman"/>
+            <w:sz w:val="24"/>
+            <w:szCs w:val="24"/>
+            <w:lang w:val="en-AU"/>
+          </w:rPr>
+          <w:delText>ing</w:delText>
+        </w:r>
+        <w:r>
+          <w:rPr>
+            <w:rFonts w:ascii="Times New Roman" w:hAnsi="Times New Roman" w:cs="Times New Roman"/>
+            <w:sz w:val="24"/>
+            <w:szCs w:val="24"/>
+            <w:lang w:val="en-AU"/>
+          </w:rPr>
+          <w:delText xml:space="preserve"> testosterone</w:delText>
+        </w:r>
+        <w:r>
+          <w:rPr>
+            <w:rFonts w:ascii="Times New Roman" w:hAnsi="Times New Roman" w:cs="Times New Roman"/>
+            <w:sz w:val="24"/>
+            <w:szCs w:val="24"/>
+            <w:lang w:val="en-AU"/>
+          </w:rPr>
+          <w:delText>.</w:delText>
+        </w:r>
+        <w:r>
+          <w:rPr>
+            <w:rFonts w:ascii="Times New Roman" w:hAnsi="Times New Roman" w:cs="Times New Roman"/>
+            <w:sz w:val="24"/>
+            <w:szCs w:val="24"/>
+            <w:lang w:val="en-AU"/>
+          </w:rPr>
+          <w:delText xml:space="preserve"> </w:delText>
         </w:r>
       </w:del>
       <w:r>
@@ -2552,25 +2528,7 @@
           <w:szCs w:val="24"/>
           <w:lang w:val="en-AU"/>
         </w:rPr>
-        <w:t xml:space="preserve"> testosterone</w:t>
-      </w:r>
-      <w:r>
-        <w:rPr>
-          <w:rFonts w:ascii="Times New Roman" w:hAnsi="Times New Roman" w:cs="Times New Roman"/>
-          <w:sz w:val="24"/>
-          <w:szCs w:val="24"/>
-          <w:lang w:val="en-AU"/>
-        </w:rPr>
-        <w:t>.</w:t>
-      </w:r>
-      <w:r>
-        <w:rPr>
-          <w:rFonts w:ascii="Times New Roman" w:hAnsi="Times New Roman" w:cs="Times New Roman"/>
-          <w:sz w:val="24"/>
-          <w:szCs w:val="24"/>
-          <w:lang w:val="en-AU"/>
-        </w:rPr>
-        <w:t xml:space="preserve"> For example, in lizards</w:t>
+        <w:t>For example, in lizards</w:t>
       </w:r>
       <w:r>
         <w:rPr>
@@ -2606,6 +2564,7 @@
             <w:docPart w:val="DefaultPlaceholder_-1854013440"/>
           </w:placeholder>
         </w:sdtPr>
+        <w:sdtEndPr/>
         <w:sdtContent>
           <w:r>
             <w:rPr>
@@ -2627,8 +2586,30 @@
           <w:szCs w:val="24"/>
           <w:lang w:val="en-AU"/>
         </w:rPr>
-        <w:t xml:space="preserve">, which is regulated </w:t>
-      </w:r>
+        <w:t xml:space="preserve">, </w:t>
+      </w:r>
+      <w:del w:id="20" w:author="C.M. Gienger" w:date="2023-07-31T12:41:00Z">
+        <w:r>
+          <w:rPr>
+            <w:rFonts w:ascii="Times New Roman" w:hAnsi="Times New Roman" w:cs="Times New Roman"/>
+            <w:sz w:val="24"/>
+            <w:szCs w:val="24"/>
+            <w:lang w:val="en-AU"/>
+          </w:rPr>
+          <w:delText xml:space="preserve">which </w:delText>
+        </w:r>
+      </w:del>
+      <w:ins w:id="21" w:author="C.M. Gienger" w:date="2023-07-31T12:41:00Z">
+        <w:r>
+          <w:rPr>
+            <w:rFonts w:ascii="Times New Roman" w:hAnsi="Times New Roman" w:cs="Times New Roman"/>
+            <w:sz w:val="24"/>
+            <w:szCs w:val="24"/>
+            <w:lang w:val="en-AU"/>
+          </w:rPr>
+          <w:t xml:space="preserve">that </w:t>
+        </w:r>
+      </w:ins>
       <w:r>
         <w:rPr>
           <w:rFonts w:ascii="Times New Roman" w:hAnsi="Times New Roman" w:cs="Times New Roman"/>
@@ -2636,8 +2617,19 @@
           <w:szCs w:val="24"/>
           <w:lang w:val="en-AU"/>
         </w:rPr>
-        <w:t>by testosterone levels in some</w:t>
-      </w:r>
+        <w:t xml:space="preserve">is </w:t>
+      </w:r>
+      <w:ins w:id="22" w:author="C.M. Gienger" w:date="2023-07-31T12:42:00Z">
+        <w:r>
+          <w:rPr>
+            <w:rFonts w:ascii="Times New Roman" w:hAnsi="Times New Roman" w:cs="Times New Roman"/>
+            <w:sz w:val="24"/>
+            <w:szCs w:val="24"/>
+            <w:lang w:val="en-AU"/>
+          </w:rPr>
+          <w:t xml:space="preserve">strongly </w:t>
+        </w:r>
+      </w:ins>
       <w:r>
         <w:rPr>
           <w:rFonts w:ascii="Times New Roman" w:hAnsi="Times New Roman" w:cs="Times New Roman"/>
@@ -2645,7 +2637,7 @@
           <w:szCs w:val="24"/>
           <w:lang w:val="en-AU"/>
         </w:rPr>
-        <w:t xml:space="preserve"> </w:t>
+        <w:t xml:space="preserve">regulated </w:t>
       </w:r>
       <w:r>
         <w:rPr>
@@ -2654,8 +2646,37 @@
           <w:szCs w:val="24"/>
           <w:lang w:val="en-AU"/>
         </w:rPr>
-        <w:t>species</w:t>
-      </w:r>
+        <w:t>by testosterone levels</w:t>
+      </w:r>
+      <w:del w:id="23" w:author="C.M. Gienger" w:date="2023-07-31T12:42:00Z">
+        <w:r>
+          <w:rPr>
+            <w:rFonts w:ascii="Times New Roman" w:hAnsi="Times New Roman" w:cs="Times New Roman"/>
+            <w:sz w:val="24"/>
+            <w:szCs w:val="24"/>
+            <w:lang w:val="en-AU"/>
+          </w:rPr>
+          <w:delText xml:space="preserve"> in some</w:delText>
+        </w:r>
+        <w:r>
+          <w:rPr>
+            <w:rFonts w:ascii="Times New Roman" w:hAnsi="Times New Roman" w:cs="Times New Roman"/>
+            <w:sz w:val="24"/>
+            <w:szCs w:val="24"/>
+            <w:lang w:val="en-AU"/>
+          </w:rPr>
+          <w:delText xml:space="preserve"> </w:delText>
+        </w:r>
+        <w:r>
+          <w:rPr>
+            <w:rFonts w:ascii="Times New Roman" w:hAnsi="Times New Roman" w:cs="Times New Roman"/>
+            <w:sz w:val="24"/>
+            <w:szCs w:val="24"/>
+            <w:lang w:val="en-AU"/>
+          </w:rPr>
+          <w:delText>species</w:delText>
+        </w:r>
+      </w:del>
       <w:sdt>
         <w:sdtPr>
           <w:rPr>
@@ -2672,6 +2693,7 @@
             <w:docPart w:val="DefaultPlaceholder_-1854013440"/>
           </w:placeholder>
         </w:sdtPr>
+        <w:sdtEndPr/>
         <w:sdtContent>
           <w:r>
             <w:rPr>
@@ -2714,7 +2736,25 @@
         </w:rPr>
         <w:t xml:space="preserve">Therefore, it's plausible that enhanced locomotor performance, driven </w:t>
       </w:r>
-      <w:ins w:id="23" w:author="Gienger, Christopher M." w:date="2023-07-29T08:01:00Z">
+      <w:r>
+        <w:rPr>
+          <w:rFonts w:ascii="Times New Roman" w:hAnsi="Times New Roman" w:cs="Times New Roman"/>
+          <w:sz w:val="24"/>
+          <w:szCs w:val="24"/>
+          <w:lang w:val="en-AU"/>
+        </w:rPr>
+        <w:t xml:space="preserve">in part </w:t>
+      </w:r>
+      <w:r>
+        <w:rPr>
+          <w:rFonts w:ascii="Times New Roman" w:hAnsi="Times New Roman" w:cs="Times New Roman"/>
+          <w:sz w:val="24"/>
+          <w:szCs w:val="24"/>
+          <w:lang w:val="en-AU"/>
+        </w:rPr>
+        <w:t xml:space="preserve">by testosterone, may be </w:t>
+      </w:r>
+      <w:del w:id="24" w:author="C.M. Gienger" w:date="2023-07-31T12:44:00Z">
         <w:r>
           <w:rPr>
             <w:rFonts w:ascii="Times New Roman" w:hAnsi="Times New Roman" w:cs="Times New Roman"/>
@@ -2722,7 +2762,18 @@
             <w:szCs w:val="24"/>
             <w:lang w:val="en-AU"/>
           </w:rPr>
-          <w:t xml:space="preserve">in part </w:t>
+          <w:delText xml:space="preserve">counterbalanced </w:delText>
+        </w:r>
+      </w:del>
+      <w:ins w:id="25" w:author="C.M. Gienger" w:date="2023-07-31T12:55:00Z">
+        <w:r>
+          <w:rPr>
+            <w:rFonts w:ascii="Times New Roman" w:hAnsi="Times New Roman" w:cs="Times New Roman"/>
+            <w:sz w:val="24"/>
+            <w:szCs w:val="24"/>
+            <w:lang w:val="en-AU"/>
+          </w:rPr>
+          <w:t xml:space="preserve">accompanied </w:t>
         </w:r>
       </w:ins>
       <w:r>
@@ -2732,7 +2783,60 @@
           <w:szCs w:val="24"/>
           <w:lang w:val="en-AU"/>
         </w:rPr>
-        <w:t>by testosterone, may be counterbalanced by increased susceptibility to parasites such as ticks, illustrating the intricate balance between sexual selection, performance, and survi</w:t>
+        <w:t xml:space="preserve">by increased susceptibility to parasites such as ticks, </w:t>
+      </w:r>
+      <w:del w:id="26" w:author="C.M. Gienger" w:date="2023-07-31T12:44:00Z">
+        <w:r>
+          <w:rPr>
+            <w:rFonts w:ascii="Times New Roman" w:hAnsi="Times New Roman" w:cs="Times New Roman"/>
+            <w:sz w:val="24"/>
+            <w:szCs w:val="24"/>
+            <w:lang w:val="en-AU"/>
+          </w:rPr>
+          <w:delText>illustrating the</w:delText>
+        </w:r>
+      </w:del>
+      <w:ins w:id="27" w:author="C.M. Gienger" w:date="2023-07-31T12:44:00Z">
+        <w:r>
+          <w:rPr>
+            <w:rFonts w:ascii="Times New Roman" w:hAnsi="Times New Roman" w:cs="Times New Roman"/>
+            <w:sz w:val="24"/>
+            <w:szCs w:val="24"/>
+            <w:lang w:val="en-AU"/>
+          </w:rPr>
+          <w:t>resulting in a</w:t>
+        </w:r>
+      </w:ins>
+      <w:ins w:id="28" w:author="C.M. Gienger" w:date="2023-07-31T12:55:00Z">
+        <w:r>
+          <w:rPr>
+            <w:rFonts w:ascii="Times New Roman" w:hAnsi="Times New Roman" w:cs="Times New Roman"/>
+            <w:sz w:val="24"/>
+            <w:szCs w:val="24"/>
+            <w:lang w:val="en-AU"/>
+          </w:rPr>
+          <w:t xml:space="preserve"> dynamic</w:t>
+        </w:r>
+      </w:ins>
+      <w:del w:id="29" w:author="C.M. Gienger" w:date="2023-07-31T12:55:00Z">
+        <w:r>
+          <w:rPr>
+            <w:rFonts w:ascii="Times New Roman" w:hAnsi="Times New Roman" w:cs="Times New Roman"/>
+            <w:sz w:val="24"/>
+            <w:szCs w:val="24"/>
+            <w:lang w:val="en-AU"/>
+          </w:rPr>
+          <w:delText xml:space="preserve"> intricate</w:delText>
+        </w:r>
+      </w:del>
+      <w:r>
+        <w:rPr>
+          <w:rFonts w:ascii="Times New Roman" w:hAnsi="Times New Roman" w:cs="Times New Roman"/>
+          <w:sz w:val="24"/>
+          <w:szCs w:val="24"/>
+          <w:lang w:val="en-AU"/>
+        </w:rPr>
+        <w:t xml:space="preserve"> balance between sexual selection, performance, and survi</w:t>
       </w:r>
       <w:r>
         <w:rPr>
@@ -2781,22 +2885,9 @@
           <w:sz w:val="24"/>
           <w:szCs w:val="24"/>
         </w:rPr>
-        <w:t xml:space="preserve">on health and performance are </w:t>
-      </w:r>
-      <w:ins w:id="24" w:author="Gienger, Christopher M." w:date="2023-07-29T08:03:00Z">
-        <w:del w:id="25" w:author="Kris.Wild [2]" w:date="2023-07-31T09:26:00Z">
-          <w:r>
-            <w:rPr>
-              <w:rFonts w:ascii="Times New Roman" w:eastAsia="Times New Roman" w:hAnsi="Times New Roman" w:cs="Times New Roman"/>
-              <w:iCs/>
-              <w:sz w:val="24"/>
-              <w:szCs w:val="24"/>
-            </w:rPr>
-            <w:delText xml:space="preserve"> </w:delText>
-          </w:r>
-        </w:del>
-      </w:ins>
-      <w:del w:id="26" w:author="Gienger, Christopher M." w:date="2023-07-29T08:03:00Z">
+        <w:t xml:space="preserve">on health and performance </w:t>
+      </w:r>
+      <w:del w:id="30" w:author="C.M. Gienger" w:date="2023-07-31T12:45:00Z">
         <w:r>
           <w:rPr>
             <w:rFonts w:ascii="Times New Roman" w:eastAsia="Times New Roman" w:hAnsi="Times New Roman" w:cs="Times New Roman"/>
@@ -2804,19 +2895,19 @@
             <w:sz w:val="24"/>
             <w:szCs w:val="24"/>
           </w:rPr>
-          <w:delText xml:space="preserve">derived </w:delText>
+          <w:delText xml:space="preserve">are </w:delText>
         </w:r>
       </w:del>
-      <w:r>
-        <w:rPr>
-          <w:rFonts w:ascii="Times New Roman" w:eastAsia="Times New Roman" w:hAnsi="Times New Roman" w:cs="Times New Roman"/>
-          <w:iCs/>
-          <w:sz w:val="24"/>
-          <w:szCs w:val="24"/>
-        </w:rPr>
-        <w:t>from experimental manipulation of tick</w:t>
-      </w:r>
-      <w:ins w:id="27" w:author="Gienger, Christopher M." w:date="2023-07-29T08:02:00Z">
+      <w:ins w:id="31" w:author="C.M. Gienger" w:date="2023-07-31T12:45:00Z">
+        <w:r>
+          <w:rPr>
+            <w:rFonts w:ascii="Times New Roman" w:eastAsia="Times New Roman" w:hAnsi="Times New Roman" w:cs="Times New Roman"/>
+            <w:iCs/>
+            <w:sz w:val="24"/>
+            <w:szCs w:val="24"/>
+          </w:rPr>
+          <w:t>have been</w:t>
+        </w:r>
         <w:r>
           <w:rPr>
             <w:rFonts w:ascii="Times New Roman" w:eastAsia="Times New Roman" w:hAnsi="Times New Roman" w:cs="Times New Roman"/>
@@ -2826,40 +2917,34 @@
           </w:rPr>
           <w:t xml:space="preserve"> </w:t>
         </w:r>
-        <w:del w:id="28" w:author="Kris.Wild [2]" w:date="2023-07-30T10:51:00Z">
-          <w:r>
-            <w:rPr>
-              <w:rFonts w:ascii="Times New Roman" w:eastAsia="Times New Roman" w:hAnsi="Times New Roman" w:cs="Times New Roman"/>
-              <w:iCs/>
-              <w:sz w:val="24"/>
-              <w:szCs w:val="24"/>
-            </w:rPr>
-            <w:delText>prevelence</w:delText>
-          </w:r>
-        </w:del>
       </w:ins>
-      <w:del w:id="29" w:author="Kris.Wild [2]" w:date="2023-07-30T10:51:00Z">
-        <w:r>
-          <w:rPr>
-            <w:rFonts w:ascii="Times New Roman" w:eastAsia="Times New Roman" w:hAnsi="Times New Roman" w:cs="Times New Roman"/>
-            <w:iCs/>
-            <w:sz w:val="24"/>
-            <w:szCs w:val="24"/>
-          </w:rPr>
-          <w:delText>s</w:delText>
-        </w:r>
-      </w:del>
-      <w:ins w:id="30" w:author="Kris.Wild [2]" w:date="2023-07-30T10:51:00Z">
-        <w:r>
-          <w:rPr>
-            <w:rFonts w:ascii="Times New Roman" w:eastAsia="Times New Roman" w:hAnsi="Times New Roman" w:cs="Times New Roman"/>
-            <w:iCs/>
-            <w:sz w:val="24"/>
-            <w:szCs w:val="24"/>
-          </w:rPr>
-          <w:t>prevalence</w:t>
-        </w:r>
-      </w:ins>
+      <w:r>
+        <w:rPr>
+          <w:rFonts w:ascii="Times New Roman" w:eastAsia="Times New Roman" w:hAnsi="Times New Roman" w:cs="Times New Roman"/>
+          <w:iCs/>
+          <w:sz w:val="24"/>
+          <w:szCs w:val="24"/>
+        </w:rPr>
+        <w:t>from experimental manipulation of tick</w:t>
+      </w:r>
+      <w:r>
+        <w:rPr>
+          <w:rFonts w:ascii="Times New Roman" w:eastAsia="Times New Roman" w:hAnsi="Times New Roman" w:cs="Times New Roman"/>
+          <w:iCs/>
+          <w:sz w:val="24"/>
+          <w:szCs w:val="24"/>
+        </w:rPr>
+        <w:t xml:space="preserve"> </w:t>
+      </w:r>
+      <w:r>
+        <w:rPr>
+          <w:rFonts w:ascii="Times New Roman" w:eastAsia="Times New Roman" w:hAnsi="Times New Roman" w:cs="Times New Roman"/>
+          <w:iCs/>
+          <w:sz w:val="24"/>
+          <w:szCs w:val="24"/>
+        </w:rPr>
+        <w:t>prevalence</w:t>
+      </w:r>
       <w:r>
         <w:rPr>
           <w:rFonts w:ascii="Times New Roman" w:eastAsia="Times New Roman" w:hAnsi="Times New Roman" w:cs="Times New Roman"/>
@@ -2885,6 +2970,7 @@
             <w:docPart w:val="DefaultPlaceholder_-1854013440"/>
           </w:placeholder>
         </w:sdtPr>
+        <w:sdtEndPr/>
         <w:sdtContent>
           <w:r>
             <w:rPr>
@@ -2924,6 +3010,7 @@
             <w:docPart w:val="DefaultPlaceholder_-1854013440"/>
           </w:placeholder>
         </w:sdtPr>
+        <w:sdtEndPr/>
         <w:sdtContent>
           <w:r>
             <w:rPr>
@@ -3171,144 +3258,168 @@
           <w:sz w:val="24"/>
           <w:szCs w:val="24"/>
         </w:rPr>
-        <w:t xml:space="preserve">body size, and test if locomotor performance is </w:t>
-      </w:r>
-      <w:r>
-        <w:rPr>
-          <w:rFonts w:ascii="Times New Roman" w:eastAsia="Times New Roman" w:hAnsi="Times New Roman" w:cs="Times New Roman"/>
-          <w:sz w:val="24"/>
-          <w:szCs w:val="24"/>
-        </w:rPr>
-        <w:t>affected</w:t>
-      </w:r>
-      <w:r>
-        <w:rPr>
-          <w:rFonts w:ascii="Times New Roman" w:eastAsia="Times New Roman" w:hAnsi="Times New Roman" w:cs="Times New Roman"/>
-          <w:sz w:val="24"/>
-          <w:szCs w:val="24"/>
-        </w:rPr>
-        <w:t xml:space="preserve"> in </w:t>
-      </w:r>
-      <w:r>
-        <w:rPr>
-          <w:rFonts w:ascii="Times New Roman" w:eastAsia="Times New Roman" w:hAnsi="Times New Roman" w:cs="Times New Roman"/>
-          <w:sz w:val="24"/>
-          <w:szCs w:val="24"/>
-        </w:rPr>
-        <w:t>E</w:t>
-      </w:r>
-      <w:r>
-        <w:rPr>
-          <w:rFonts w:ascii="Times New Roman" w:eastAsia="Times New Roman" w:hAnsi="Times New Roman" w:cs="Times New Roman"/>
-          <w:sz w:val="24"/>
-          <w:szCs w:val="24"/>
-        </w:rPr>
-        <w:t xml:space="preserve">astern </w:t>
-      </w:r>
-      <w:r>
-        <w:rPr>
-          <w:rFonts w:ascii="Times New Roman" w:eastAsia="Times New Roman" w:hAnsi="Times New Roman" w:cs="Times New Roman"/>
-          <w:sz w:val="24"/>
-          <w:szCs w:val="24"/>
-        </w:rPr>
-        <w:t>F</w:t>
-      </w:r>
-      <w:r>
-        <w:rPr>
-          <w:rFonts w:ascii="Times New Roman" w:eastAsia="Times New Roman" w:hAnsi="Times New Roman" w:cs="Times New Roman"/>
-          <w:sz w:val="24"/>
-          <w:szCs w:val="24"/>
-        </w:rPr>
-        <w:t xml:space="preserve">ence </w:t>
-      </w:r>
-      <w:r>
-        <w:rPr>
-          <w:rFonts w:ascii="Times New Roman" w:eastAsia="Times New Roman" w:hAnsi="Times New Roman" w:cs="Times New Roman"/>
-          <w:sz w:val="24"/>
-          <w:szCs w:val="24"/>
-        </w:rPr>
-        <w:t>L</w:t>
-      </w:r>
-      <w:r>
-        <w:rPr>
-          <w:rFonts w:ascii="Times New Roman" w:eastAsia="Times New Roman" w:hAnsi="Times New Roman" w:cs="Times New Roman"/>
-          <w:sz w:val="24"/>
-          <w:szCs w:val="24"/>
-        </w:rPr>
-        <w:t>izard</w:t>
-      </w:r>
-      <w:r>
-        <w:rPr>
-          <w:rFonts w:ascii="Times New Roman" w:eastAsia="Times New Roman" w:hAnsi="Times New Roman" w:cs="Times New Roman"/>
-          <w:sz w:val="24"/>
-          <w:szCs w:val="24"/>
-        </w:rPr>
-        <w:t>s</w:t>
-      </w:r>
-      <w:r>
-        <w:rPr>
-          <w:rFonts w:ascii="Times New Roman" w:eastAsia="Times New Roman" w:hAnsi="Times New Roman" w:cs="Times New Roman"/>
-          <w:sz w:val="24"/>
-          <w:szCs w:val="24"/>
-        </w:rPr>
-        <w:t xml:space="preserve"> (</w:t>
-      </w:r>
-      <w:r>
-        <w:rPr>
-          <w:rFonts w:ascii="Times New Roman" w:eastAsia="Times New Roman" w:hAnsi="Times New Roman" w:cs="Times New Roman"/>
-          <w:i/>
-          <w:iCs/>
-          <w:sz w:val="24"/>
-          <w:szCs w:val="24"/>
-        </w:rPr>
-        <w:t>Sceloporus undulatus</w:t>
-      </w:r>
-      <w:r>
-        <w:rPr>
-          <w:rFonts w:ascii="Times New Roman" w:eastAsia="Times New Roman" w:hAnsi="Times New Roman" w:cs="Times New Roman"/>
-          <w:sz w:val="24"/>
-          <w:szCs w:val="24"/>
-        </w:rPr>
-        <w:t>)</w:t>
-      </w:r>
-      <w:r>
-        <w:rPr>
-          <w:rFonts w:ascii="Times New Roman" w:eastAsia="Times New Roman" w:hAnsi="Times New Roman" w:cs="Times New Roman"/>
-          <w:sz w:val="24"/>
-          <w:szCs w:val="24"/>
-        </w:rPr>
-        <w:t xml:space="preserve">. This species demonstrates sex differences in hormonal </w:t>
-      </w:r>
-      <w:del w:id="31" w:author="Gienger, Christopher M." w:date="2023-07-29T08:04:00Z">
+        <w:t xml:space="preserve">body size, and test </w:t>
+      </w:r>
+      <w:ins w:id="32" w:author="C.M. Gienger" w:date="2023-07-31T12:46:00Z">
         <w:r>
           <w:rPr>
             <w:rFonts w:ascii="Times New Roman" w:eastAsia="Times New Roman" w:hAnsi="Times New Roman" w:cs="Times New Roman"/>
             <w:sz w:val="24"/>
             <w:szCs w:val="24"/>
           </w:rPr>
-          <w:delText>traits</w:delText>
+          <w:t>whether</w:t>
         </w:r>
-      </w:del>
-      <w:ins w:id="32" w:author="Gienger, Christopher M." w:date="2023-07-29T08:04:00Z">
+      </w:ins>
+      <w:del w:id="33" w:author="C.M. Gienger" w:date="2023-07-31T12:46:00Z">
         <w:r>
           <w:rPr>
             <w:rFonts w:ascii="Times New Roman" w:eastAsia="Times New Roman" w:hAnsi="Times New Roman" w:cs="Times New Roman"/>
             <w:sz w:val="24"/>
             <w:szCs w:val="24"/>
           </w:rPr>
-          <w:t>profiles</w:t>
+          <w:delText>if</w:delText>
         </w:r>
-        <w:del w:id="33" w:author="Kris.Wild [2]" w:date="2023-07-31T09:27:00Z">
-          <w:r>
-            <w:rPr>
-              <w:rFonts w:ascii="Times New Roman" w:eastAsia="Times New Roman" w:hAnsi="Times New Roman" w:cs="Times New Roman"/>
-              <w:sz w:val="24"/>
-              <w:szCs w:val="24"/>
-            </w:rPr>
-            <w:delText>?</w:delText>
-          </w:r>
-        </w:del>
+      </w:del>
+      <w:r>
+        <w:rPr>
+          <w:rFonts w:ascii="Times New Roman" w:eastAsia="Times New Roman" w:hAnsi="Times New Roman" w:cs="Times New Roman"/>
+          <w:sz w:val="24"/>
+          <w:szCs w:val="24"/>
+        </w:rPr>
+        <w:t xml:space="preserve"> locomotor performance is </w:t>
+      </w:r>
+      <w:r>
+        <w:rPr>
+          <w:rFonts w:ascii="Times New Roman" w:eastAsia="Times New Roman" w:hAnsi="Times New Roman" w:cs="Times New Roman"/>
+          <w:sz w:val="24"/>
+          <w:szCs w:val="24"/>
+        </w:rPr>
+        <w:t>affected</w:t>
+      </w:r>
+      <w:r>
+        <w:rPr>
+          <w:rFonts w:ascii="Times New Roman" w:eastAsia="Times New Roman" w:hAnsi="Times New Roman" w:cs="Times New Roman"/>
+          <w:sz w:val="24"/>
+          <w:szCs w:val="24"/>
+        </w:rPr>
+        <w:t xml:space="preserve"> in </w:t>
+      </w:r>
+      <w:r>
+        <w:rPr>
+          <w:rFonts w:ascii="Times New Roman" w:eastAsia="Times New Roman" w:hAnsi="Times New Roman" w:cs="Times New Roman"/>
+          <w:sz w:val="24"/>
+          <w:szCs w:val="24"/>
+        </w:rPr>
+        <w:t>E</w:t>
+      </w:r>
+      <w:r>
+        <w:rPr>
+          <w:rFonts w:ascii="Times New Roman" w:eastAsia="Times New Roman" w:hAnsi="Times New Roman" w:cs="Times New Roman"/>
+          <w:sz w:val="24"/>
+          <w:szCs w:val="24"/>
+        </w:rPr>
+        <w:t xml:space="preserve">astern </w:t>
+      </w:r>
+      <w:r>
+        <w:rPr>
+          <w:rFonts w:ascii="Times New Roman" w:eastAsia="Times New Roman" w:hAnsi="Times New Roman" w:cs="Times New Roman"/>
+          <w:sz w:val="24"/>
+          <w:szCs w:val="24"/>
+        </w:rPr>
+        <w:t>F</w:t>
+      </w:r>
+      <w:r>
+        <w:rPr>
+          <w:rFonts w:ascii="Times New Roman" w:eastAsia="Times New Roman" w:hAnsi="Times New Roman" w:cs="Times New Roman"/>
+          <w:sz w:val="24"/>
+          <w:szCs w:val="24"/>
+        </w:rPr>
+        <w:t xml:space="preserve">ence </w:t>
+      </w:r>
+      <w:r>
+        <w:rPr>
+          <w:rFonts w:ascii="Times New Roman" w:eastAsia="Times New Roman" w:hAnsi="Times New Roman" w:cs="Times New Roman"/>
+          <w:sz w:val="24"/>
+          <w:szCs w:val="24"/>
+        </w:rPr>
+        <w:t>L</w:t>
+      </w:r>
+      <w:r>
+        <w:rPr>
+          <w:rFonts w:ascii="Times New Roman" w:eastAsia="Times New Roman" w:hAnsi="Times New Roman" w:cs="Times New Roman"/>
+          <w:sz w:val="24"/>
+          <w:szCs w:val="24"/>
+        </w:rPr>
+        <w:t>izard</w:t>
+      </w:r>
+      <w:r>
+        <w:rPr>
+          <w:rFonts w:ascii="Times New Roman" w:eastAsia="Times New Roman" w:hAnsi="Times New Roman" w:cs="Times New Roman"/>
+          <w:sz w:val="24"/>
+          <w:szCs w:val="24"/>
+        </w:rPr>
+        <w:t>s</w:t>
+      </w:r>
+      <w:r>
+        <w:rPr>
+          <w:rFonts w:ascii="Times New Roman" w:eastAsia="Times New Roman" w:hAnsi="Times New Roman" w:cs="Times New Roman"/>
+          <w:sz w:val="24"/>
+          <w:szCs w:val="24"/>
+        </w:rPr>
+        <w:t xml:space="preserve"> (</w:t>
+      </w:r>
+      <w:r>
+        <w:rPr>
+          <w:rFonts w:ascii="Times New Roman" w:eastAsia="Times New Roman" w:hAnsi="Times New Roman" w:cs="Times New Roman"/>
+          <w:i/>
+          <w:iCs/>
+          <w:sz w:val="24"/>
+          <w:szCs w:val="24"/>
+        </w:rPr>
+        <w:t>Sceloporus undulatus</w:t>
+      </w:r>
+      <w:r>
+        <w:rPr>
+          <w:rFonts w:ascii="Times New Roman" w:eastAsia="Times New Roman" w:hAnsi="Times New Roman" w:cs="Times New Roman"/>
+          <w:sz w:val="24"/>
+          <w:szCs w:val="24"/>
+        </w:rPr>
+        <w:t>)</w:t>
+      </w:r>
+      <w:r>
+        <w:rPr>
+          <w:rFonts w:ascii="Times New Roman" w:eastAsia="Times New Roman" w:hAnsi="Times New Roman" w:cs="Times New Roman"/>
+          <w:sz w:val="24"/>
+          <w:szCs w:val="24"/>
+        </w:rPr>
+        <w:t xml:space="preserve">. This species demonstrates </w:t>
+      </w:r>
+      <w:ins w:id="34" w:author="C.M. Gienger" w:date="2023-07-31T12:46:00Z">
+        <w:r>
+          <w:rPr>
+            <w:rFonts w:ascii="Times New Roman" w:eastAsia="Times New Roman" w:hAnsi="Times New Roman" w:cs="Times New Roman"/>
+            <w:sz w:val="24"/>
+            <w:szCs w:val="24"/>
+          </w:rPr>
+          <w:t xml:space="preserve">pronounced </w:t>
+        </w:r>
       </w:ins>
+      <w:r>
+        <w:rPr>
+          <w:rFonts w:ascii="Times New Roman" w:eastAsia="Times New Roman" w:hAnsi="Times New Roman" w:cs="Times New Roman"/>
+          <w:sz w:val="24"/>
+          <w:szCs w:val="24"/>
+        </w:rPr>
+        <w:t xml:space="preserve">sex differences in hormonal </w:t>
+      </w:r>
+      <w:r>
+        <w:rPr>
+          <w:rFonts w:ascii="Times New Roman" w:eastAsia="Times New Roman" w:hAnsi="Times New Roman" w:cs="Times New Roman"/>
+          <w:sz w:val="24"/>
+          <w:szCs w:val="24"/>
+        </w:rPr>
+        <w:t>profiles</w:t>
+      </w:r>
       <w:r>
         <w:rPr>
           <w:rFonts w:ascii="Times New Roman" w:eastAsia="Times New Roman" w:hAnsi="Times New Roman" w:cs="Times New Roman"/>
@@ -3348,6 +3459,7 @@
             <w:docPart w:val="DefaultPlaceholder_-1854013440"/>
           </w:placeholder>
         </w:sdtPr>
+        <w:sdtEndPr/>
         <w:sdtContent>
           <w:r>
             <w:rPr>
@@ -3385,56 +3497,74 @@
         </w:rPr>
         <w:t xml:space="preserve"> in </w:t>
       </w:r>
-      <w:ins w:id="34" w:author="Gienger, Christopher M." w:date="2023-07-29T08:05:00Z">
+      <w:r>
+        <w:rPr>
+          <w:rFonts w:ascii="Times New Roman" w:eastAsia="Times New Roman" w:hAnsi="Times New Roman" w:cs="Times New Roman"/>
+          <w:sz w:val="24"/>
+          <w:szCs w:val="24"/>
+        </w:rPr>
+        <w:t xml:space="preserve">wild </w:t>
+      </w:r>
+      <w:r>
+        <w:rPr>
+          <w:rFonts w:ascii="Times New Roman" w:eastAsia="Times New Roman" w:hAnsi="Times New Roman" w:cs="Times New Roman"/>
+          <w:sz w:val="24"/>
+          <w:szCs w:val="24"/>
+        </w:rPr>
+        <w:t>males</w:t>
+      </w:r>
+      <w:r>
+        <w:rPr>
+          <w:rFonts w:ascii="Times New Roman" w:eastAsia="Times New Roman" w:hAnsi="Times New Roman" w:cs="Times New Roman"/>
+          <w:sz w:val="24"/>
+          <w:szCs w:val="24"/>
+        </w:rPr>
+        <w:t xml:space="preserve"> (</w:t>
+      </w:r>
+      <w:r>
+        <w:rPr>
+          <w:rFonts w:ascii="Times New Roman" w:eastAsia="Times New Roman" w:hAnsi="Times New Roman" w:cs="Times New Roman"/>
+          <w:sz w:val="24"/>
+          <w:szCs w:val="24"/>
+        </w:rPr>
+        <w:t>testosterone-implanted</w:t>
+      </w:r>
+      <w:r>
+        <w:rPr>
+          <w:rFonts w:ascii="Times New Roman" w:eastAsia="Times New Roman" w:hAnsi="Times New Roman" w:cs="Times New Roman"/>
+          <w:sz w:val="24"/>
+          <w:szCs w:val="24"/>
+        </w:rPr>
+        <w:t>)</w:t>
+      </w:r>
+      <w:r>
+        <w:rPr>
+          <w:rFonts w:ascii="Times New Roman" w:eastAsia="Times New Roman" w:hAnsi="Times New Roman" w:cs="Times New Roman"/>
+          <w:sz w:val="24"/>
+          <w:szCs w:val="24"/>
+        </w:rPr>
+        <w:t xml:space="preserve"> have been shown to increase tick </w:t>
+      </w:r>
+      <w:del w:id="35" w:author="C.M. Gienger" w:date="2023-07-31T12:48:00Z">
         <w:r>
           <w:rPr>
             <w:rFonts w:ascii="Times New Roman" w:eastAsia="Times New Roman" w:hAnsi="Times New Roman" w:cs="Times New Roman"/>
             <w:sz w:val="24"/>
             <w:szCs w:val="24"/>
           </w:rPr>
-          <w:t xml:space="preserve">wild </w:t>
+          <w:delText>frequencies</w:delText>
+        </w:r>
+      </w:del>
+      <w:ins w:id="36" w:author="C.M. Gienger" w:date="2023-07-31T12:48:00Z">
+        <w:r>
+          <w:rPr>
+            <w:rFonts w:ascii="Times New Roman" w:eastAsia="Times New Roman" w:hAnsi="Times New Roman" w:cs="Times New Roman"/>
+            <w:sz w:val="24"/>
+            <w:szCs w:val="24"/>
+          </w:rPr>
+          <w:t>infection</w:t>
         </w:r>
       </w:ins>
-      <w:r>
-        <w:rPr>
-          <w:rFonts w:ascii="Times New Roman" w:eastAsia="Times New Roman" w:hAnsi="Times New Roman" w:cs="Times New Roman"/>
-          <w:sz w:val="24"/>
-          <w:szCs w:val="24"/>
-        </w:rPr>
-        <w:t>males</w:t>
-      </w:r>
-      <w:r>
-        <w:rPr>
-          <w:rFonts w:ascii="Times New Roman" w:eastAsia="Times New Roman" w:hAnsi="Times New Roman" w:cs="Times New Roman"/>
-          <w:sz w:val="24"/>
-          <w:szCs w:val="24"/>
-        </w:rPr>
-        <w:t xml:space="preserve"> (</w:t>
-      </w:r>
-      <w:r>
-        <w:rPr>
-          <w:rFonts w:ascii="Times New Roman" w:eastAsia="Times New Roman" w:hAnsi="Times New Roman" w:cs="Times New Roman"/>
-          <w:sz w:val="24"/>
-          <w:szCs w:val="24"/>
-        </w:rPr>
-        <w:t>testosterone-implanted</w:t>
-      </w:r>
-      <w:r>
-        <w:rPr>
-          <w:rFonts w:ascii="Times New Roman" w:eastAsia="Times New Roman" w:hAnsi="Times New Roman" w:cs="Times New Roman"/>
-          <w:sz w:val="24"/>
-          <w:szCs w:val="24"/>
-        </w:rPr>
-        <w:t>)</w:t>
-      </w:r>
-      <w:r>
-        <w:rPr>
-          <w:rFonts w:ascii="Times New Roman" w:eastAsia="Times New Roman" w:hAnsi="Times New Roman" w:cs="Times New Roman"/>
-          <w:sz w:val="24"/>
-          <w:szCs w:val="24"/>
-        </w:rPr>
-        <w:t xml:space="preserve"> have been shown to increase tick frequencies</w:t>
-      </w:r>
       <w:sdt>
         <w:sdtPr>
           <w:rPr>
@@ -3450,6 +3580,7 @@
             <w:docPart w:val="DefaultPlaceholder_-1854013440"/>
           </w:placeholder>
         </w:sdtPr>
+        <w:sdtEndPr/>
         <w:sdtContent>
           <w:r>
             <w:rPr>
@@ -3472,70 +3603,7 @@
         </w:rPr>
         <w:t xml:space="preserve">. </w:t>
       </w:r>
-      <w:r>
-        <w:rPr>
-          <w:rFonts w:ascii="Times New Roman" w:eastAsia="Times New Roman" w:hAnsi="Times New Roman" w:cs="Times New Roman"/>
-          <w:color w:val="000000"/>
-          <w:sz w:val="24"/>
-          <w:szCs w:val="24"/>
-        </w:rPr>
-        <w:t xml:space="preserve">Suggesting that </w:t>
-      </w:r>
-      <w:r>
-        <w:rPr>
-          <w:rFonts w:ascii="Times New Roman" w:eastAsia="Times New Roman" w:hAnsi="Times New Roman" w:cs="Times New Roman"/>
-          <w:color w:val="000000"/>
-          <w:sz w:val="24"/>
-          <w:szCs w:val="24"/>
-        </w:rPr>
-        <w:t>trade-offs associated with the</w:t>
-      </w:r>
-      <w:r>
-        <w:rPr>
-          <w:rFonts w:ascii="Times New Roman" w:eastAsia="Times New Roman" w:hAnsi="Times New Roman" w:cs="Times New Roman"/>
-          <w:color w:val="000000"/>
-          <w:sz w:val="24"/>
-          <w:szCs w:val="24"/>
-        </w:rPr>
-        <w:t xml:space="preserve"> </w:t>
-      </w:r>
-      <w:r>
-        <w:rPr>
-          <w:rFonts w:ascii="Times New Roman" w:eastAsia="Times New Roman" w:hAnsi="Times New Roman" w:cs="Times New Roman"/>
-          <w:color w:val="000000"/>
-          <w:sz w:val="24"/>
-          <w:szCs w:val="24"/>
-        </w:rPr>
-        <w:t xml:space="preserve">Immunocompetence Handicap Hypothesis (ICHH) may be at play, where testosterone reduces immunocompetence and increases parasitism. </w:t>
-      </w:r>
-      <w:r>
-        <w:rPr>
-          <w:rFonts w:ascii="Times New Roman" w:eastAsia="Times New Roman" w:hAnsi="Times New Roman" w:cs="Times New Roman"/>
-          <w:color w:val="000000"/>
-          <w:sz w:val="24"/>
-          <w:szCs w:val="24"/>
-        </w:rPr>
-        <w:t xml:space="preserve">Despite the wealth of knowledge derived from experimental manipulations, there remains a significant </w:t>
-      </w:r>
-      <w:r>
-        <w:rPr>
-          <w:rFonts w:ascii="Times New Roman" w:eastAsia="Times New Roman" w:hAnsi="Times New Roman" w:cs="Times New Roman"/>
-          <w:color w:val="000000"/>
-          <w:sz w:val="24"/>
-          <w:szCs w:val="24"/>
-        </w:rPr>
-        <w:t>lack</w:t>
-      </w:r>
-      <w:r>
-        <w:rPr>
-          <w:rFonts w:ascii="Times New Roman" w:eastAsia="Times New Roman" w:hAnsi="Times New Roman" w:cs="Times New Roman"/>
-          <w:color w:val="000000"/>
-          <w:sz w:val="24"/>
-          <w:szCs w:val="24"/>
-        </w:rPr>
-        <w:t xml:space="preserve"> in our understanding of how these host-parasite dynamics unfold under natural conditions, particularly in relation to the influence of sex and age on </w:t>
-      </w:r>
-      <w:ins w:id="35" w:author="Kris.Wild [2]" w:date="2023-07-31T09:28:00Z">
+      <w:ins w:id="37" w:author="C.M. Gienger" w:date="2023-07-31T12:48:00Z">
         <w:r>
           <w:rPr>
             <w:rFonts w:ascii="Times New Roman" w:eastAsia="Times New Roman" w:hAnsi="Times New Roman" w:cs="Times New Roman"/>
@@ -3543,103 +3611,10 @@
             <w:sz w:val="24"/>
             <w:szCs w:val="24"/>
           </w:rPr>
-          <w:t xml:space="preserve">natural </w:t>
+          <w:t>T</w:t>
         </w:r>
       </w:ins>
-      <w:r>
-        <w:rPr>
-          <w:rFonts w:ascii="Times New Roman" w:eastAsia="Times New Roman" w:hAnsi="Times New Roman" w:cs="Times New Roman"/>
-          <w:color w:val="000000"/>
-          <w:sz w:val="24"/>
-          <w:szCs w:val="24"/>
-        </w:rPr>
-        <w:t xml:space="preserve">infection rates and the subsequent impact on host physiological traits. This study aims to </w:t>
-      </w:r>
-      <w:r>
-        <w:rPr>
-          <w:rFonts w:ascii="Times New Roman" w:eastAsia="Times New Roman" w:hAnsi="Times New Roman" w:cs="Times New Roman"/>
-          <w:color w:val="000000"/>
-          <w:sz w:val="24"/>
-          <w:szCs w:val="24"/>
-        </w:rPr>
-        <w:t xml:space="preserve">address this gap in understanding by </w:t>
-      </w:r>
-      <w:r>
-        <w:rPr>
-          <w:rFonts w:ascii="Times New Roman" w:eastAsia="Times New Roman" w:hAnsi="Times New Roman" w:cs="Times New Roman"/>
-          <w:color w:val="000000"/>
-          <w:sz w:val="24"/>
-          <w:szCs w:val="24"/>
-        </w:rPr>
-        <w:t xml:space="preserve">investigating the interplay between tick parasitism, host characteristics, and locomotor performance </w:t>
-      </w:r>
-      <w:r>
-        <w:rPr>
-          <w:rFonts w:ascii="Times New Roman" w:eastAsia="Times New Roman" w:hAnsi="Times New Roman" w:cs="Times New Roman"/>
-          <w:color w:val="000000"/>
-          <w:sz w:val="24"/>
-          <w:szCs w:val="24"/>
-        </w:rPr>
-        <w:t xml:space="preserve">in </w:t>
-      </w:r>
-      <w:r>
-        <w:rPr>
-          <w:rFonts w:ascii="Times New Roman" w:eastAsia="Times New Roman" w:hAnsi="Times New Roman" w:cs="Times New Roman"/>
-          <w:i/>
-          <w:iCs/>
-          <w:color w:val="000000"/>
-          <w:sz w:val="24"/>
-          <w:szCs w:val="24"/>
-        </w:rPr>
-        <w:t xml:space="preserve">S. undulatus </w:t>
-      </w:r>
-      <w:r>
-        <w:rPr>
-          <w:rFonts w:ascii="Times New Roman" w:eastAsia="Times New Roman" w:hAnsi="Times New Roman" w:cs="Times New Roman"/>
-          <w:color w:val="000000"/>
-          <w:sz w:val="24"/>
-          <w:szCs w:val="24"/>
-        </w:rPr>
-        <w:t xml:space="preserve">in </w:t>
-      </w:r>
-      <w:r>
-        <w:rPr>
-          <w:rFonts w:ascii="Times New Roman" w:eastAsia="Times New Roman" w:hAnsi="Times New Roman" w:cs="Times New Roman"/>
-          <w:color w:val="000000"/>
-          <w:sz w:val="24"/>
-          <w:szCs w:val="24"/>
-        </w:rPr>
-        <w:t>under</w:t>
-      </w:r>
-      <w:r>
-        <w:rPr>
-          <w:rFonts w:ascii="Times New Roman" w:eastAsia="Times New Roman" w:hAnsi="Times New Roman" w:cs="Times New Roman"/>
-          <w:color w:val="000000"/>
-          <w:sz w:val="24"/>
-          <w:szCs w:val="24"/>
-        </w:rPr>
-        <w:t xml:space="preserve"> natural </w:t>
-      </w:r>
-      <w:r>
-        <w:rPr>
-          <w:rFonts w:ascii="Times New Roman" w:eastAsia="Times New Roman" w:hAnsi="Times New Roman" w:cs="Times New Roman"/>
-          <w:color w:val="000000"/>
-          <w:sz w:val="24"/>
-          <w:szCs w:val="24"/>
-        </w:rPr>
-        <w:lastRenderedPageBreak/>
-        <w:t>conditions. Such data will provide</w:t>
-      </w:r>
-      <w:r>
-        <w:rPr>
-          <w:rFonts w:ascii="Times New Roman" w:eastAsia="Times New Roman" w:hAnsi="Times New Roman" w:cs="Times New Roman"/>
-          <w:color w:val="000000"/>
-          <w:sz w:val="24"/>
-          <w:szCs w:val="24"/>
-        </w:rPr>
-        <w:t xml:space="preserve"> a more comprehensive and ecologically relevant perspective on host-parasite interaction</w:t>
-      </w:r>
-      <w:ins w:id="36" w:author="Kris.Wild [2]" w:date="2023-07-31T09:29:00Z">
+      <w:del w:id="38" w:author="C.M. Gienger" w:date="2023-07-31T12:48:00Z">
         <w:r>
           <w:rPr>
             <w:rFonts w:ascii="Times New Roman" w:eastAsia="Times New Roman" w:hAnsi="Times New Roman" w:cs="Times New Roman"/>
@@ -3647,9 +3622,258 @@
             <w:sz w:val="24"/>
             <w:szCs w:val="24"/>
           </w:rPr>
-          <w:t>s</w:t>
+          <w:delText xml:space="preserve">Suggesting that </w:delText>
+        </w:r>
+        <w:r>
+          <w:rPr>
+            <w:rFonts w:ascii="Times New Roman" w:eastAsia="Times New Roman" w:hAnsi="Times New Roman" w:cs="Times New Roman"/>
+            <w:color w:val="000000"/>
+            <w:sz w:val="24"/>
+            <w:szCs w:val="24"/>
+          </w:rPr>
+          <w:delText>t</w:delText>
+        </w:r>
+      </w:del>
+      <w:r>
+        <w:rPr>
+          <w:rFonts w:ascii="Times New Roman" w:eastAsia="Times New Roman" w:hAnsi="Times New Roman" w:cs="Times New Roman"/>
+          <w:color w:val="000000"/>
+          <w:sz w:val="24"/>
+          <w:szCs w:val="24"/>
+        </w:rPr>
+        <w:t>rade-offs associated with the</w:t>
+      </w:r>
+      <w:r>
+        <w:rPr>
+          <w:rFonts w:ascii="Times New Roman" w:eastAsia="Times New Roman" w:hAnsi="Times New Roman" w:cs="Times New Roman"/>
+          <w:color w:val="000000"/>
+          <w:sz w:val="24"/>
+          <w:szCs w:val="24"/>
+        </w:rPr>
+        <w:t xml:space="preserve"> </w:t>
+      </w:r>
+      <w:r>
+        <w:rPr>
+          <w:rFonts w:ascii="Times New Roman" w:eastAsia="Times New Roman" w:hAnsi="Times New Roman" w:cs="Times New Roman"/>
+          <w:color w:val="000000"/>
+          <w:sz w:val="24"/>
+          <w:szCs w:val="24"/>
+        </w:rPr>
+        <w:t xml:space="preserve">Immunocompetence Handicap Hypothesis (ICHH) may be at play, where testosterone reduces immunocompetence </w:t>
+      </w:r>
+      <w:ins w:id="39" w:author="C.M. Gienger" w:date="2023-07-31T12:49:00Z">
+        <w:r>
+          <w:rPr>
+            <w:rFonts w:ascii="Times New Roman" w:eastAsia="Times New Roman" w:hAnsi="Times New Roman" w:cs="Times New Roman"/>
+            <w:color w:val="000000"/>
+            <w:sz w:val="24"/>
+            <w:szCs w:val="24"/>
+          </w:rPr>
+          <w:t>and performance</w:t>
         </w:r>
       </w:ins>
+      <w:ins w:id="40" w:author="C.M. Gienger" w:date="2023-07-31T12:50:00Z">
+        <w:r>
+          <w:rPr>
+            <w:rFonts w:ascii="Times New Roman" w:eastAsia="Times New Roman" w:hAnsi="Times New Roman" w:cs="Times New Roman"/>
+            <w:color w:val="000000"/>
+            <w:sz w:val="24"/>
+            <w:szCs w:val="24"/>
+          </w:rPr>
+          <w:t xml:space="preserve">, </w:t>
+        </w:r>
+      </w:ins>
+      <w:r>
+        <w:rPr>
+          <w:rFonts w:ascii="Times New Roman" w:eastAsia="Times New Roman" w:hAnsi="Times New Roman" w:cs="Times New Roman"/>
+          <w:color w:val="000000"/>
+          <w:sz w:val="24"/>
+          <w:szCs w:val="24"/>
+        </w:rPr>
+        <w:t xml:space="preserve">and increases </w:t>
+      </w:r>
+      <w:commentRangeStart w:id="41"/>
+      <w:r>
+        <w:rPr>
+          <w:rFonts w:ascii="Times New Roman" w:eastAsia="Times New Roman" w:hAnsi="Times New Roman" w:cs="Times New Roman"/>
+          <w:color w:val="000000"/>
+          <w:sz w:val="24"/>
+          <w:szCs w:val="24"/>
+        </w:rPr>
+        <w:t>parasitism</w:t>
+      </w:r>
+      <w:commentRangeEnd w:id="41"/>
+      <w:r>
+        <w:rPr>
+          <w:rStyle w:val="CommentReference"/>
+        </w:rPr>
+        <w:commentReference w:id="41"/>
+      </w:r>
+      <w:r>
+        <w:rPr>
+          <w:rFonts w:ascii="Times New Roman" w:eastAsia="Times New Roman" w:hAnsi="Times New Roman" w:cs="Times New Roman"/>
+          <w:color w:val="000000"/>
+          <w:sz w:val="24"/>
+          <w:szCs w:val="24"/>
+        </w:rPr>
+        <w:t xml:space="preserve">. </w:t>
+      </w:r>
+      <w:commentRangeStart w:id="42"/>
+      <w:del w:id="43" w:author="C.M. Gienger" w:date="2023-07-31T12:50:00Z">
+        <w:r>
+          <w:rPr>
+            <w:rFonts w:ascii="Times New Roman" w:eastAsia="Times New Roman" w:hAnsi="Times New Roman" w:cs="Times New Roman"/>
+            <w:color w:val="000000"/>
+            <w:sz w:val="24"/>
+            <w:szCs w:val="24"/>
+          </w:rPr>
+          <w:delText xml:space="preserve">Despite the wealth of knowledge derived from experimental manipulations, there remains a significant </w:delText>
+        </w:r>
+        <w:r>
+          <w:rPr>
+            <w:rFonts w:ascii="Times New Roman" w:eastAsia="Times New Roman" w:hAnsi="Times New Roman" w:cs="Times New Roman"/>
+            <w:color w:val="000000"/>
+            <w:sz w:val="24"/>
+            <w:szCs w:val="24"/>
+          </w:rPr>
+          <w:delText>lack</w:delText>
+        </w:r>
+        <w:r>
+          <w:rPr>
+            <w:rFonts w:ascii="Times New Roman" w:eastAsia="Times New Roman" w:hAnsi="Times New Roman" w:cs="Times New Roman"/>
+            <w:color w:val="000000"/>
+            <w:sz w:val="24"/>
+            <w:szCs w:val="24"/>
+          </w:rPr>
+          <w:delText xml:space="preserve"> in our understanding of how these host-parasite dynamics unfold under natural conditions, particularly in relation to the influence of sex and age on </w:delText>
+        </w:r>
+        <w:r>
+          <w:rPr>
+            <w:rFonts w:ascii="Times New Roman" w:eastAsia="Times New Roman" w:hAnsi="Times New Roman" w:cs="Times New Roman"/>
+            <w:color w:val="000000"/>
+            <w:sz w:val="24"/>
+            <w:szCs w:val="24"/>
+          </w:rPr>
+          <w:delText xml:space="preserve">natural </w:delText>
+        </w:r>
+        <w:r>
+          <w:rPr>
+            <w:rFonts w:ascii="Times New Roman" w:eastAsia="Times New Roman" w:hAnsi="Times New Roman" w:cs="Times New Roman"/>
+            <w:color w:val="000000"/>
+            <w:sz w:val="24"/>
+            <w:szCs w:val="24"/>
+          </w:rPr>
+          <w:delText xml:space="preserve">infection rates and the subsequent impact on host physiological traits. </w:delText>
+        </w:r>
+      </w:del>
+      <w:commentRangeEnd w:id="42"/>
+      <w:r>
+        <w:rPr>
+          <w:rStyle w:val="CommentReference"/>
+        </w:rPr>
+        <w:commentReference w:id="42"/>
+      </w:r>
+      <w:r>
+        <w:rPr>
+          <w:rFonts w:ascii="Times New Roman" w:eastAsia="Times New Roman" w:hAnsi="Times New Roman" w:cs="Times New Roman"/>
+          <w:color w:val="000000"/>
+          <w:sz w:val="24"/>
+          <w:szCs w:val="24"/>
+        </w:rPr>
+        <w:t xml:space="preserve">This study aims to </w:t>
+      </w:r>
+      <w:r>
+        <w:rPr>
+          <w:rFonts w:ascii="Times New Roman" w:eastAsia="Times New Roman" w:hAnsi="Times New Roman" w:cs="Times New Roman"/>
+          <w:color w:val="000000"/>
+          <w:sz w:val="24"/>
+          <w:szCs w:val="24"/>
+        </w:rPr>
+        <w:t xml:space="preserve">address this gap in understanding by </w:t>
+      </w:r>
+      <w:r>
+        <w:rPr>
+          <w:rFonts w:ascii="Times New Roman" w:eastAsia="Times New Roman" w:hAnsi="Times New Roman" w:cs="Times New Roman"/>
+          <w:color w:val="000000"/>
+          <w:sz w:val="24"/>
+          <w:szCs w:val="24"/>
+        </w:rPr>
+        <w:t xml:space="preserve">investigating the interplay between tick parasitism, host characteristics, and locomotor performance </w:t>
+      </w:r>
+      <w:r>
+        <w:rPr>
+          <w:rFonts w:ascii="Times New Roman" w:eastAsia="Times New Roman" w:hAnsi="Times New Roman" w:cs="Times New Roman"/>
+          <w:color w:val="000000"/>
+          <w:sz w:val="24"/>
+          <w:szCs w:val="24"/>
+        </w:rPr>
+        <w:t xml:space="preserve">in </w:t>
+      </w:r>
+      <w:r>
+        <w:rPr>
+          <w:rFonts w:ascii="Times New Roman" w:eastAsia="Times New Roman" w:hAnsi="Times New Roman" w:cs="Times New Roman"/>
+          <w:i/>
+          <w:iCs/>
+          <w:color w:val="000000"/>
+          <w:sz w:val="24"/>
+          <w:szCs w:val="24"/>
+        </w:rPr>
+        <w:t xml:space="preserve">S. undulatus </w:t>
+      </w:r>
+      <w:r>
+        <w:rPr>
+          <w:rFonts w:ascii="Times New Roman" w:eastAsia="Times New Roman" w:hAnsi="Times New Roman" w:cs="Times New Roman"/>
+          <w:color w:val="000000"/>
+          <w:sz w:val="24"/>
+          <w:szCs w:val="24"/>
+        </w:rPr>
+        <w:t xml:space="preserve">in </w:t>
+      </w:r>
+      <w:r>
+        <w:rPr>
+          <w:rFonts w:ascii="Times New Roman" w:eastAsia="Times New Roman" w:hAnsi="Times New Roman" w:cs="Times New Roman"/>
+          <w:color w:val="000000"/>
+          <w:sz w:val="24"/>
+          <w:szCs w:val="24"/>
+        </w:rPr>
+        <w:t>under</w:t>
+      </w:r>
+      <w:r>
+        <w:rPr>
+          <w:rFonts w:ascii="Times New Roman" w:eastAsia="Times New Roman" w:hAnsi="Times New Roman" w:cs="Times New Roman"/>
+          <w:color w:val="000000"/>
+          <w:sz w:val="24"/>
+          <w:szCs w:val="24"/>
+        </w:rPr>
+        <w:t xml:space="preserve"> natural </w:t>
+      </w:r>
+      <w:r>
+        <w:rPr>
+          <w:rFonts w:ascii="Times New Roman" w:eastAsia="Times New Roman" w:hAnsi="Times New Roman" w:cs="Times New Roman"/>
+          <w:color w:val="000000"/>
+          <w:sz w:val="24"/>
+          <w:szCs w:val="24"/>
+        </w:rPr>
+        <w:t>conditions. Such data will provide</w:t>
+      </w:r>
+      <w:r>
+        <w:rPr>
+          <w:rFonts w:ascii="Times New Roman" w:eastAsia="Times New Roman" w:hAnsi="Times New Roman" w:cs="Times New Roman"/>
+          <w:color w:val="000000"/>
+          <w:sz w:val="24"/>
+          <w:szCs w:val="24"/>
+        </w:rPr>
+        <w:t xml:space="preserve"> a more comprehensive and ecologically relevant perspective on host-parasite interaction</w:t>
+      </w:r>
+      <w:r>
+        <w:rPr>
+          <w:rFonts w:ascii="Times New Roman" w:eastAsia="Times New Roman" w:hAnsi="Times New Roman" w:cs="Times New Roman"/>
+          <w:color w:val="000000"/>
+          <w:sz w:val="24"/>
+          <w:szCs w:val="24"/>
+        </w:rPr>
+        <w:t>s</w:t>
+      </w:r>
       <w:r>
         <w:rPr>
           <w:rFonts w:ascii="Times New Roman" w:eastAsia="Times New Roman" w:hAnsi="Times New Roman" w:cs="Times New Roman"/>
@@ -3895,6 +4119,7 @@
           <w:sz w:val="24"/>
           <w:szCs w:val="24"/>
         </w:rPr>
+        <w:lastRenderedPageBreak/>
         <w:t>americanum</w:t>
       </w:r>
       <w:proofErr w:type="spellEnd"/>
@@ -4438,418 +4663,7 @@
         </w:rPr>
         <w:t xml:space="preserve">The incubator </w:t>
       </w:r>
-      <w:r>
-        <w:rPr>
-          <w:rFonts w:ascii="Times New Roman" w:hAnsi="Times New Roman" w:cs="Times New Roman"/>
-          <w:color w:val="000000" w:themeColor="text1"/>
-          <w:sz w:val="24"/>
-          <w:szCs w:val="24"/>
-        </w:rPr>
-        <w:t>maintained</w:t>
-      </w:r>
-      <w:r>
-        <w:rPr>
-          <w:rFonts w:ascii="Times New Roman" w:hAnsi="Times New Roman" w:cs="Times New Roman"/>
-          <w:color w:val="000000" w:themeColor="text1"/>
-          <w:sz w:val="24"/>
-          <w:szCs w:val="24"/>
-        </w:rPr>
-        <w:t xml:space="preserve"> (33</w:t>
-      </w:r>
-      <w:r>
-        <w:rPr>
-          <w:rFonts w:ascii="Times New Roman" w:hAnsi="Times New Roman" w:cs="Times New Roman"/>
-          <w:color w:val="000000" w:themeColor="text1"/>
-          <w:sz w:val="24"/>
-          <w:szCs w:val="24"/>
-        </w:rPr>
-        <w:sym w:font="Symbol" w:char="F0B0"/>
-      </w:r>
-      <w:r>
-        <w:rPr>
-          <w:rFonts w:ascii="Times New Roman" w:hAnsi="Times New Roman" w:cs="Times New Roman"/>
-          <w:color w:val="000000" w:themeColor="text1"/>
-          <w:sz w:val="24"/>
-          <w:szCs w:val="24"/>
-        </w:rPr>
-        <w:t xml:space="preserve">C </w:t>
-      </w:r>
-      <w:r>
-        <w:rPr>
-          <w:rFonts w:ascii="Times New Roman" w:hAnsi="Times New Roman" w:cs="Times New Roman"/>
-          <w:color w:val="000000" w:themeColor="text1"/>
-          <w:sz w:val="24"/>
-          <w:szCs w:val="24"/>
-        </w:rPr>
-        <w:sym w:font="Symbol" w:char="F0B1"/>
-      </w:r>
-      <w:r>
-        <w:rPr>
-          <w:rFonts w:ascii="Times New Roman" w:hAnsi="Times New Roman" w:cs="Times New Roman"/>
-          <w:color w:val="000000" w:themeColor="text1"/>
-          <w:sz w:val="24"/>
-          <w:szCs w:val="24"/>
-        </w:rPr>
-        <w:t>1.0) which is</w:t>
-      </w:r>
-      <w:r>
-        <w:rPr>
-          <w:rFonts w:ascii="Times New Roman" w:hAnsi="Times New Roman" w:cs="Times New Roman"/>
-          <w:color w:val="000000" w:themeColor="text1"/>
-          <w:sz w:val="24"/>
-          <w:szCs w:val="24"/>
-        </w:rPr>
-        <w:t xml:space="preserve"> </w:t>
-      </w:r>
-      <w:r>
-        <w:rPr>
-          <w:rFonts w:ascii="Times New Roman" w:hAnsi="Times New Roman" w:cs="Times New Roman"/>
-          <w:color w:val="000000" w:themeColor="text1"/>
-          <w:sz w:val="24"/>
-          <w:szCs w:val="24"/>
-        </w:rPr>
-        <w:t xml:space="preserve">the </w:t>
-      </w:r>
-      <w:r>
-        <w:rPr>
-          <w:rFonts w:ascii="Times New Roman" w:hAnsi="Times New Roman" w:cs="Times New Roman"/>
-          <w:color w:val="000000" w:themeColor="text1"/>
-          <w:sz w:val="24"/>
-          <w:szCs w:val="24"/>
-        </w:rPr>
-        <w:t xml:space="preserve">preferred temperature </w:t>
-      </w:r>
-      <w:r>
-        <w:rPr>
-          <w:rFonts w:ascii="Times New Roman" w:hAnsi="Times New Roman" w:cs="Times New Roman"/>
-          <w:color w:val="000000" w:themeColor="text1"/>
-          <w:sz w:val="24"/>
-          <w:szCs w:val="24"/>
-        </w:rPr>
-        <w:t xml:space="preserve">of </w:t>
-      </w:r>
-      <w:r>
-        <w:rPr>
-          <w:rFonts w:ascii="Times New Roman" w:hAnsi="Times New Roman" w:cs="Times New Roman"/>
-          <w:i/>
-          <w:iCs/>
-          <w:color w:val="000000" w:themeColor="text1"/>
-          <w:sz w:val="24"/>
-          <w:szCs w:val="24"/>
-        </w:rPr>
-        <w:t>S. undulatus</w:t>
-      </w:r>
-      <w:r>
-        <w:rPr>
-          <w:rFonts w:ascii="Times New Roman" w:hAnsi="Times New Roman" w:cs="Times New Roman"/>
-          <w:color w:val="000000" w:themeColor="text1"/>
-          <w:sz w:val="24"/>
-          <w:szCs w:val="24"/>
-        </w:rPr>
-        <w:t xml:space="preserve"> </w:t>
-      </w:r>
-      <w:r>
-        <w:rPr>
-          <w:rFonts w:ascii="Times New Roman" w:hAnsi="Times New Roman" w:cs="Times New Roman"/>
-          <w:color w:val="000000" w:themeColor="text1"/>
-          <w:sz w:val="24"/>
-          <w:szCs w:val="24"/>
-        </w:rPr>
-        <w:t>(</w:t>
-      </w:r>
-      <w:r>
-        <w:rPr>
-          <w:rFonts w:ascii="Times New Roman" w:hAnsi="Times New Roman" w:cs="Times New Roman"/>
-          <w:color w:val="000000" w:themeColor="text1"/>
-          <w:sz w:val="24"/>
-          <w:szCs w:val="24"/>
-        </w:rPr>
-        <w:t>Angilletta, 2001).</w:t>
-      </w:r>
-      <w:r>
-        <w:rPr>
-          <w:rFonts w:ascii="Times New Roman" w:hAnsi="Times New Roman" w:cs="Times New Roman"/>
-          <w:color w:val="000000" w:themeColor="text1"/>
-          <w:sz w:val="24"/>
-          <w:szCs w:val="24"/>
-        </w:rPr>
-        <w:t xml:space="preserve"> </w:t>
-      </w:r>
-      <w:r>
-        <w:rPr>
-          <w:rFonts w:ascii="Times New Roman" w:hAnsi="Times New Roman" w:cs="Times New Roman"/>
-          <w:color w:val="000000" w:themeColor="text1"/>
-          <w:sz w:val="24"/>
-          <w:szCs w:val="24"/>
-        </w:rPr>
-        <w:t>After 30</w:t>
-      </w:r>
-      <w:r>
-        <w:rPr>
-          <w:rFonts w:ascii="Times New Roman" w:hAnsi="Times New Roman" w:cs="Times New Roman"/>
-          <w:color w:val="000000" w:themeColor="text1"/>
-          <w:sz w:val="24"/>
-          <w:szCs w:val="24"/>
-        </w:rPr>
-        <w:t xml:space="preserve"> </w:t>
-      </w:r>
-      <w:r>
-        <w:rPr>
-          <w:rFonts w:ascii="Times New Roman" w:hAnsi="Times New Roman" w:cs="Times New Roman"/>
-          <w:color w:val="000000" w:themeColor="text1"/>
-          <w:sz w:val="24"/>
-          <w:szCs w:val="24"/>
-        </w:rPr>
-        <w:t>min</w:t>
-      </w:r>
-      <w:r>
-        <w:rPr>
-          <w:rFonts w:ascii="Times New Roman" w:hAnsi="Times New Roman" w:cs="Times New Roman"/>
-          <w:color w:val="000000" w:themeColor="text1"/>
-          <w:sz w:val="24"/>
-          <w:szCs w:val="24"/>
-        </w:rPr>
-        <w:t>,</w:t>
-      </w:r>
-      <w:r>
-        <w:rPr>
-          <w:rFonts w:ascii="Times New Roman" w:hAnsi="Times New Roman" w:cs="Times New Roman"/>
-          <w:color w:val="000000" w:themeColor="text1"/>
-          <w:sz w:val="24"/>
-          <w:szCs w:val="24"/>
-        </w:rPr>
-        <w:t xml:space="preserve"> </w:t>
-      </w:r>
-      <w:r>
-        <w:rPr>
-          <w:rFonts w:ascii="Times New Roman" w:hAnsi="Times New Roman" w:cs="Times New Roman"/>
-          <w:color w:val="000000" w:themeColor="text1"/>
-          <w:sz w:val="24"/>
-          <w:szCs w:val="24"/>
-        </w:rPr>
-        <w:t xml:space="preserve">each lizard </w:t>
-      </w:r>
-      <w:r>
-        <w:rPr>
-          <w:rFonts w:ascii="Times New Roman" w:hAnsi="Times New Roman" w:cs="Times New Roman"/>
-          <w:color w:val="000000" w:themeColor="text1"/>
-          <w:sz w:val="24"/>
-          <w:szCs w:val="24"/>
-        </w:rPr>
-        <w:t>was</w:t>
-      </w:r>
-      <w:r>
-        <w:rPr>
-          <w:rFonts w:ascii="Times New Roman" w:hAnsi="Times New Roman" w:cs="Times New Roman"/>
-          <w:color w:val="000000" w:themeColor="text1"/>
-          <w:sz w:val="24"/>
-          <w:szCs w:val="24"/>
-        </w:rPr>
-        <w:t xml:space="preserve"> placed</w:t>
-      </w:r>
-      <w:r>
-        <w:rPr>
-          <w:rFonts w:ascii="Times New Roman" w:hAnsi="Times New Roman" w:cs="Times New Roman"/>
-          <w:color w:val="000000" w:themeColor="text1"/>
-          <w:sz w:val="24"/>
-          <w:szCs w:val="24"/>
-        </w:rPr>
-        <w:t xml:space="preserve"> </w:t>
-      </w:r>
-      <w:r>
-        <w:rPr>
-          <w:rFonts w:ascii="Times New Roman" w:hAnsi="Times New Roman" w:cs="Times New Roman"/>
-          <w:color w:val="000000" w:themeColor="text1"/>
-          <w:sz w:val="24"/>
-          <w:szCs w:val="24"/>
-        </w:rPr>
-        <w:t xml:space="preserve">on a </w:t>
-      </w:r>
-      <w:proofErr w:type="gramStart"/>
-      <w:r>
-        <w:rPr>
-          <w:rFonts w:ascii="Times New Roman" w:hAnsi="Times New Roman" w:cs="Times New Roman"/>
-          <w:color w:val="000000" w:themeColor="text1"/>
-          <w:sz w:val="24"/>
-          <w:szCs w:val="24"/>
-        </w:rPr>
-        <w:t>race track</w:t>
-      </w:r>
-      <w:proofErr w:type="gramEnd"/>
-      <w:r>
-        <w:rPr>
-          <w:rFonts w:ascii="Times New Roman" w:hAnsi="Times New Roman" w:cs="Times New Roman"/>
-          <w:color w:val="000000" w:themeColor="text1"/>
-          <w:sz w:val="24"/>
-          <w:szCs w:val="24"/>
-        </w:rPr>
-        <w:t xml:space="preserve"> (2.4 x 0.2m)</w:t>
-      </w:r>
-      <w:r>
-        <w:rPr>
-          <w:rFonts w:ascii="Times New Roman" w:hAnsi="Times New Roman" w:cs="Times New Roman"/>
-          <w:color w:val="000000" w:themeColor="text1"/>
-          <w:sz w:val="24"/>
-          <w:szCs w:val="24"/>
-        </w:rPr>
-        <w:t xml:space="preserve"> and </w:t>
-      </w:r>
-      <w:r>
-        <w:rPr>
-          <w:rFonts w:ascii="Times New Roman" w:hAnsi="Times New Roman" w:cs="Times New Roman"/>
-          <w:color w:val="000000" w:themeColor="text1"/>
-          <w:sz w:val="24"/>
-          <w:szCs w:val="24"/>
-        </w:rPr>
-        <w:t>encouraged to run</w:t>
-      </w:r>
-      <w:r>
-        <w:rPr>
-          <w:rFonts w:ascii="Times New Roman" w:hAnsi="Times New Roman" w:cs="Times New Roman"/>
-          <w:color w:val="000000" w:themeColor="text1"/>
-          <w:sz w:val="24"/>
-          <w:szCs w:val="24"/>
-        </w:rPr>
-        <w:t xml:space="preserve"> by prodding with a soft-bristle paintbrush.</w:t>
-      </w:r>
-      <w:r>
-        <w:rPr>
-          <w:rFonts w:ascii="Times New Roman" w:hAnsi="Times New Roman" w:cs="Times New Roman"/>
-          <w:color w:val="000000" w:themeColor="text1"/>
-          <w:sz w:val="24"/>
-          <w:szCs w:val="24"/>
-        </w:rPr>
-        <w:t xml:space="preserve"> The </w:t>
-      </w:r>
-      <w:proofErr w:type="gramStart"/>
-      <w:r>
-        <w:rPr>
-          <w:rFonts w:ascii="Times New Roman" w:hAnsi="Times New Roman" w:cs="Times New Roman"/>
-          <w:color w:val="000000" w:themeColor="text1"/>
-          <w:sz w:val="24"/>
-          <w:szCs w:val="24"/>
-        </w:rPr>
-        <w:t>race track</w:t>
-      </w:r>
-      <w:proofErr w:type="gramEnd"/>
-      <w:r>
-        <w:rPr>
-          <w:rFonts w:ascii="Times New Roman" w:hAnsi="Times New Roman" w:cs="Times New Roman"/>
-          <w:color w:val="000000" w:themeColor="text1"/>
-          <w:sz w:val="24"/>
-          <w:szCs w:val="24"/>
-        </w:rPr>
-        <w:t xml:space="preserve"> floor was covered by </w:t>
-      </w:r>
-      <w:r>
-        <w:rPr>
-          <w:rFonts w:ascii="Times New Roman" w:hAnsi="Times New Roman" w:cs="Times New Roman"/>
-          <w:color w:val="000000" w:themeColor="text1"/>
-          <w:sz w:val="24"/>
-          <w:szCs w:val="24"/>
-        </w:rPr>
-        <w:t>Astroturf</w:t>
-      </w:r>
-      <w:r>
-        <w:rPr>
-          <w:rFonts w:ascii="Times New Roman" w:hAnsi="Times New Roman" w:cs="Times New Roman"/>
-          <w:color w:val="000000" w:themeColor="text1"/>
-          <w:sz w:val="24"/>
-          <w:szCs w:val="24"/>
-        </w:rPr>
-        <w:t xml:space="preserve"> that was ma</w:t>
-      </w:r>
-      <w:r>
-        <w:rPr>
-          <w:rFonts w:ascii="Times New Roman" w:hAnsi="Times New Roman" w:cs="Times New Roman"/>
-          <w:color w:val="000000" w:themeColor="text1"/>
-          <w:sz w:val="24"/>
-          <w:szCs w:val="24"/>
-        </w:rPr>
-        <w:t>r</w:t>
-      </w:r>
-      <w:r>
-        <w:rPr>
-          <w:rFonts w:ascii="Times New Roman" w:hAnsi="Times New Roman" w:cs="Times New Roman"/>
-          <w:color w:val="000000" w:themeColor="text1"/>
-          <w:sz w:val="24"/>
-          <w:szCs w:val="24"/>
-        </w:rPr>
-        <w:t>ked into 25cm segments.</w:t>
-      </w:r>
-      <w:r>
-        <w:rPr>
-          <w:rFonts w:ascii="Times New Roman" w:hAnsi="Times New Roman" w:cs="Times New Roman"/>
-          <w:color w:val="000000" w:themeColor="text1"/>
-          <w:sz w:val="24"/>
-          <w:szCs w:val="24"/>
-        </w:rPr>
-        <w:t xml:space="preserve"> </w:t>
-      </w:r>
-      <w:r>
-        <w:rPr>
-          <w:rFonts w:ascii="Times New Roman" w:hAnsi="Times New Roman" w:cs="Times New Roman"/>
-          <w:color w:val="000000" w:themeColor="text1"/>
-          <w:sz w:val="24"/>
-          <w:szCs w:val="24"/>
-        </w:rPr>
-        <w:t>Each trial was</w:t>
-      </w:r>
-      <w:r>
-        <w:rPr>
-          <w:rFonts w:ascii="Times New Roman" w:hAnsi="Times New Roman" w:cs="Times New Roman"/>
-          <w:color w:val="000000" w:themeColor="text1"/>
-          <w:sz w:val="24"/>
-          <w:szCs w:val="24"/>
-        </w:rPr>
-        <w:t xml:space="preserve"> recorded</w:t>
-      </w:r>
-      <w:r>
-        <w:rPr>
-          <w:rFonts w:ascii="Times New Roman" w:hAnsi="Times New Roman" w:cs="Times New Roman"/>
-          <w:color w:val="000000" w:themeColor="text1"/>
-          <w:sz w:val="24"/>
-          <w:szCs w:val="24"/>
-        </w:rPr>
-        <w:t xml:space="preserve"> with a</w:t>
-      </w:r>
-      <w:r>
-        <w:rPr>
-          <w:rFonts w:ascii="Times New Roman" w:hAnsi="Times New Roman" w:cs="Times New Roman"/>
-          <w:color w:val="000000" w:themeColor="text1"/>
-          <w:sz w:val="24"/>
-          <w:szCs w:val="24"/>
-        </w:rPr>
-        <w:t xml:space="preserve"> </w:t>
-      </w:r>
-      <w:r>
-        <w:rPr>
-          <w:rFonts w:ascii="Times New Roman" w:hAnsi="Times New Roman" w:cs="Times New Roman"/>
-          <w:color w:val="000000" w:themeColor="text1"/>
-          <w:sz w:val="24"/>
-          <w:szCs w:val="24"/>
-        </w:rPr>
-        <w:t>c</w:t>
-      </w:r>
-      <w:r>
-        <w:rPr>
-          <w:rFonts w:ascii="Times New Roman" w:hAnsi="Times New Roman" w:cs="Times New Roman"/>
-          <w:color w:val="000000" w:themeColor="text1"/>
-          <w:sz w:val="24"/>
-          <w:szCs w:val="24"/>
-        </w:rPr>
-        <w:t>amera</w:t>
-      </w:r>
-      <w:r>
-        <w:rPr>
-          <w:rFonts w:ascii="Times New Roman" w:hAnsi="Times New Roman" w:cs="Times New Roman"/>
-          <w:color w:val="000000" w:themeColor="text1"/>
-          <w:sz w:val="24"/>
-          <w:szCs w:val="24"/>
-        </w:rPr>
-        <w:t xml:space="preserve"> that was mounted 3</w:t>
-      </w:r>
-      <w:ins w:id="37" w:author="Gienger, Christopher M." w:date="2023-07-29T08:11:00Z">
+      <w:ins w:id="44" w:author="C.M. Gienger" w:date="2023-07-31T13:10:00Z">
         <w:r>
           <w:rPr>
             <w:rFonts w:ascii="Times New Roman" w:hAnsi="Times New Roman" w:cs="Times New Roman"/>
@@ -4857,7 +4671,7 @@
             <w:sz w:val="24"/>
             <w:szCs w:val="24"/>
           </w:rPr>
-          <w:t xml:space="preserve"> </w:t>
+          <w:t xml:space="preserve">was </w:t>
         </w:r>
       </w:ins>
       <w:r>
@@ -4867,38 +4681,9 @@
           <w:sz w:val="24"/>
           <w:szCs w:val="24"/>
         </w:rPr>
-        <w:t xml:space="preserve">m above the center of the </w:t>
-      </w:r>
-      <w:proofErr w:type="gramStart"/>
-      <w:r>
-        <w:rPr>
-          <w:rFonts w:ascii="Times New Roman" w:hAnsi="Times New Roman" w:cs="Times New Roman"/>
-          <w:color w:val="000000" w:themeColor="text1"/>
-          <w:sz w:val="24"/>
-          <w:szCs w:val="24"/>
-        </w:rPr>
-        <w:t>race</w:t>
-      </w:r>
-      <w:r>
-        <w:rPr>
-          <w:rFonts w:ascii="Times New Roman" w:hAnsi="Times New Roman" w:cs="Times New Roman"/>
-          <w:color w:val="000000" w:themeColor="text1"/>
-          <w:sz w:val="24"/>
-          <w:szCs w:val="24"/>
-        </w:rPr>
-        <w:t xml:space="preserve"> </w:t>
-      </w:r>
-      <w:r>
-        <w:rPr>
-          <w:rFonts w:ascii="Times New Roman" w:hAnsi="Times New Roman" w:cs="Times New Roman"/>
-          <w:color w:val="000000" w:themeColor="text1"/>
-          <w:sz w:val="24"/>
-          <w:szCs w:val="24"/>
-        </w:rPr>
-        <w:t>track</w:t>
-      </w:r>
-      <w:proofErr w:type="gramEnd"/>
-      <w:del w:id="38" w:author="Gienger, Christopher M." w:date="2023-07-29T08:12:00Z">
+        <w:t>maintained</w:t>
+      </w:r>
+      <w:ins w:id="45" w:author="C.M. Gienger" w:date="2023-07-31T13:10:00Z">
         <w:r>
           <w:rPr>
             <w:rFonts w:ascii="Times New Roman" w:hAnsi="Times New Roman" w:cs="Times New Roman"/>
@@ -4906,8 +4691,19 @@
             <w:sz w:val="24"/>
             <w:szCs w:val="24"/>
           </w:rPr>
-          <w:delText xml:space="preserve"> to ensure visibility of the </w:delText>
+          <w:t xml:space="preserve"> at</w:t>
         </w:r>
+      </w:ins>
+      <w:r>
+        <w:rPr>
+          <w:rFonts w:ascii="Times New Roman" w:hAnsi="Times New Roman" w:cs="Times New Roman"/>
+          <w:color w:val="000000" w:themeColor="text1"/>
+          <w:sz w:val="24"/>
+          <w:szCs w:val="24"/>
+        </w:rPr>
+        <w:t xml:space="preserve"> </w:t>
+      </w:r>
+      <w:del w:id="46" w:author="C.M. Gienger" w:date="2023-07-31T13:10:00Z">
         <w:r>
           <w:rPr>
             <w:rFonts w:ascii="Times New Roman" w:hAnsi="Times New Roman" w:cs="Times New Roman"/>
@@ -4915,8 +4711,55 @@
             <w:sz w:val="24"/>
             <w:szCs w:val="24"/>
           </w:rPr>
-          <w:delText>entire</w:delText>
+          <w:delText>(</w:delText>
         </w:r>
+      </w:del>
+      <w:r>
+        <w:rPr>
+          <w:rFonts w:ascii="Times New Roman" w:hAnsi="Times New Roman" w:cs="Times New Roman"/>
+          <w:color w:val="000000" w:themeColor="text1"/>
+          <w:sz w:val="24"/>
+          <w:szCs w:val="24"/>
+        </w:rPr>
+        <w:t>33</w:t>
+      </w:r>
+      <w:r>
+        <w:rPr>
+          <w:rFonts w:ascii="Times New Roman" w:hAnsi="Times New Roman" w:cs="Times New Roman"/>
+          <w:color w:val="000000" w:themeColor="text1"/>
+          <w:sz w:val="24"/>
+          <w:szCs w:val="24"/>
+        </w:rPr>
+        <w:sym w:font="Symbol" w:char="F0B0"/>
+      </w:r>
+      <w:r>
+        <w:rPr>
+          <w:rFonts w:ascii="Times New Roman" w:hAnsi="Times New Roman" w:cs="Times New Roman"/>
+          <w:color w:val="000000" w:themeColor="text1"/>
+          <w:sz w:val="24"/>
+          <w:szCs w:val="24"/>
+        </w:rPr>
+        <w:t xml:space="preserve">C </w:t>
+      </w:r>
+      <w:r>
+        <w:rPr>
+          <w:rFonts w:ascii="Times New Roman" w:hAnsi="Times New Roman" w:cs="Times New Roman"/>
+          <w:color w:val="000000" w:themeColor="text1"/>
+          <w:sz w:val="24"/>
+          <w:szCs w:val="24"/>
+        </w:rPr>
+        <w:sym w:font="Symbol" w:char="F0B1"/>
+      </w:r>
+      <w:r>
+        <w:rPr>
+          <w:rFonts w:ascii="Times New Roman" w:hAnsi="Times New Roman" w:cs="Times New Roman"/>
+          <w:color w:val="000000" w:themeColor="text1"/>
+          <w:sz w:val="24"/>
+          <w:szCs w:val="24"/>
+        </w:rPr>
+        <w:t>1.0</w:t>
+      </w:r>
+      <w:ins w:id="47" w:author="C.M. Gienger" w:date="2023-07-31T13:10:00Z">
         <w:r>
           <w:rPr>
             <w:rFonts w:ascii="Times New Roman" w:hAnsi="Times New Roman" w:cs="Times New Roman"/>
@@ -4924,8 +4767,10 @@
             <w:sz w:val="24"/>
             <w:szCs w:val="24"/>
           </w:rPr>
-          <w:delText xml:space="preserve"> </w:delText>
+          <w:t>,</w:t>
         </w:r>
+      </w:ins>
+      <w:del w:id="48" w:author="C.M. Gienger" w:date="2023-07-31T13:10:00Z">
         <w:r>
           <w:rPr>
             <w:rFonts w:ascii="Times New Roman" w:hAnsi="Times New Roman" w:cs="Times New Roman"/>
@@ -4933,9 +4778,371 @@
             <w:sz w:val="24"/>
             <w:szCs w:val="24"/>
           </w:rPr>
-          <w:delText>race track</w:delText>
+          <w:delText>)</w:delText>
         </w:r>
       </w:del>
+      <w:r>
+        <w:rPr>
+          <w:rFonts w:ascii="Times New Roman" w:hAnsi="Times New Roman" w:cs="Times New Roman"/>
+          <w:color w:val="000000" w:themeColor="text1"/>
+          <w:sz w:val="24"/>
+          <w:szCs w:val="24"/>
+        </w:rPr>
+        <w:t xml:space="preserve"> which is</w:t>
+      </w:r>
+      <w:r>
+        <w:rPr>
+          <w:rFonts w:ascii="Times New Roman" w:hAnsi="Times New Roman" w:cs="Times New Roman"/>
+          <w:color w:val="000000" w:themeColor="text1"/>
+          <w:sz w:val="24"/>
+          <w:szCs w:val="24"/>
+        </w:rPr>
+        <w:t xml:space="preserve"> </w:t>
+      </w:r>
+      <w:r>
+        <w:rPr>
+          <w:rFonts w:ascii="Times New Roman" w:hAnsi="Times New Roman" w:cs="Times New Roman"/>
+          <w:color w:val="000000" w:themeColor="text1"/>
+          <w:sz w:val="24"/>
+          <w:szCs w:val="24"/>
+        </w:rPr>
+        <w:t xml:space="preserve">the </w:t>
+      </w:r>
+      <w:r>
+        <w:rPr>
+          <w:rFonts w:ascii="Times New Roman" w:hAnsi="Times New Roman" w:cs="Times New Roman"/>
+          <w:color w:val="000000" w:themeColor="text1"/>
+          <w:sz w:val="24"/>
+          <w:szCs w:val="24"/>
+        </w:rPr>
+        <w:t xml:space="preserve">preferred temperature </w:t>
+      </w:r>
+      <w:r>
+        <w:rPr>
+          <w:rFonts w:ascii="Times New Roman" w:hAnsi="Times New Roman" w:cs="Times New Roman"/>
+          <w:color w:val="000000" w:themeColor="text1"/>
+          <w:sz w:val="24"/>
+          <w:szCs w:val="24"/>
+        </w:rPr>
+        <w:t xml:space="preserve">of </w:t>
+      </w:r>
+      <w:r>
+        <w:rPr>
+          <w:rFonts w:ascii="Times New Roman" w:hAnsi="Times New Roman" w:cs="Times New Roman"/>
+          <w:i/>
+          <w:iCs/>
+          <w:color w:val="000000" w:themeColor="text1"/>
+          <w:sz w:val="24"/>
+          <w:szCs w:val="24"/>
+        </w:rPr>
+        <w:t>S. undulatus</w:t>
+      </w:r>
+      <w:r>
+        <w:rPr>
+          <w:rFonts w:ascii="Times New Roman" w:hAnsi="Times New Roman" w:cs="Times New Roman"/>
+          <w:color w:val="000000" w:themeColor="text1"/>
+          <w:sz w:val="24"/>
+          <w:szCs w:val="24"/>
+        </w:rPr>
+        <w:t xml:space="preserve"> </w:t>
+      </w:r>
+      <w:r>
+        <w:rPr>
+          <w:rFonts w:ascii="Times New Roman" w:hAnsi="Times New Roman" w:cs="Times New Roman"/>
+          <w:color w:val="000000" w:themeColor="text1"/>
+          <w:sz w:val="24"/>
+          <w:szCs w:val="24"/>
+        </w:rPr>
+        <w:t>(</w:t>
+      </w:r>
+      <w:r>
+        <w:rPr>
+          <w:rFonts w:ascii="Times New Roman" w:hAnsi="Times New Roman" w:cs="Times New Roman"/>
+          <w:color w:val="000000" w:themeColor="text1"/>
+          <w:sz w:val="24"/>
+          <w:szCs w:val="24"/>
+        </w:rPr>
+        <w:t>Angilletta, 2001).</w:t>
+      </w:r>
+      <w:r>
+        <w:rPr>
+          <w:rFonts w:ascii="Times New Roman" w:hAnsi="Times New Roman" w:cs="Times New Roman"/>
+          <w:color w:val="000000" w:themeColor="text1"/>
+          <w:sz w:val="24"/>
+          <w:szCs w:val="24"/>
+        </w:rPr>
+        <w:t xml:space="preserve"> </w:t>
+      </w:r>
+      <w:r>
+        <w:rPr>
+          <w:rFonts w:ascii="Times New Roman" w:hAnsi="Times New Roman" w:cs="Times New Roman"/>
+          <w:color w:val="000000" w:themeColor="text1"/>
+          <w:sz w:val="24"/>
+          <w:szCs w:val="24"/>
+        </w:rPr>
+        <w:t>After 30</w:t>
+      </w:r>
+      <w:r>
+        <w:rPr>
+          <w:rFonts w:ascii="Times New Roman" w:hAnsi="Times New Roman" w:cs="Times New Roman"/>
+          <w:color w:val="000000" w:themeColor="text1"/>
+          <w:sz w:val="24"/>
+          <w:szCs w:val="24"/>
+        </w:rPr>
+        <w:t xml:space="preserve"> </w:t>
+      </w:r>
+      <w:r>
+        <w:rPr>
+          <w:rFonts w:ascii="Times New Roman" w:hAnsi="Times New Roman" w:cs="Times New Roman"/>
+          <w:color w:val="000000" w:themeColor="text1"/>
+          <w:sz w:val="24"/>
+          <w:szCs w:val="24"/>
+        </w:rPr>
+        <w:t>min</w:t>
+      </w:r>
+      <w:r>
+        <w:rPr>
+          <w:rFonts w:ascii="Times New Roman" w:hAnsi="Times New Roman" w:cs="Times New Roman"/>
+          <w:color w:val="000000" w:themeColor="text1"/>
+          <w:sz w:val="24"/>
+          <w:szCs w:val="24"/>
+        </w:rPr>
+        <w:t>,</w:t>
+      </w:r>
+      <w:r>
+        <w:rPr>
+          <w:rFonts w:ascii="Times New Roman" w:hAnsi="Times New Roman" w:cs="Times New Roman"/>
+          <w:color w:val="000000" w:themeColor="text1"/>
+          <w:sz w:val="24"/>
+          <w:szCs w:val="24"/>
+        </w:rPr>
+        <w:t xml:space="preserve"> </w:t>
+      </w:r>
+      <w:r>
+        <w:rPr>
+          <w:rFonts w:ascii="Times New Roman" w:hAnsi="Times New Roman" w:cs="Times New Roman"/>
+          <w:color w:val="000000" w:themeColor="text1"/>
+          <w:sz w:val="24"/>
+          <w:szCs w:val="24"/>
+        </w:rPr>
+        <w:t xml:space="preserve">each lizard </w:t>
+      </w:r>
+      <w:r>
+        <w:rPr>
+          <w:rFonts w:ascii="Times New Roman" w:hAnsi="Times New Roman" w:cs="Times New Roman"/>
+          <w:color w:val="000000" w:themeColor="text1"/>
+          <w:sz w:val="24"/>
+          <w:szCs w:val="24"/>
+        </w:rPr>
+        <w:t>was</w:t>
+      </w:r>
+      <w:r>
+        <w:rPr>
+          <w:rFonts w:ascii="Times New Roman" w:hAnsi="Times New Roman" w:cs="Times New Roman"/>
+          <w:color w:val="000000" w:themeColor="text1"/>
+          <w:sz w:val="24"/>
+          <w:szCs w:val="24"/>
+        </w:rPr>
+        <w:t xml:space="preserve"> placed</w:t>
+      </w:r>
+      <w:r>
+        <w:rPr>
+          <w:rFonts w:ascii="Times New Roman" w:hAnsi="Times New Roman" w:cs="Times New Roman"/>
+          <w:color w:val="000000" w:themeColor="text1"/>
+          <w:sz w:val="24"/>
+          <w:szCs w:val="24"/>
+        </w:rPr>
+        <w:t xml:space="preserve"> </w:t>
+      </w:r>
+      <w:r>
+        <w:rPr>
+          <w:rFonts w:ascii="Times New Roman" w:hAnsi="Times New Roman" w:cs="Times New Roman"/>
+          <w:color w:val="000000" w:themeColor="text1"/>
+          <w:sz w:val="24"/>
+          <w:szCs w:val="24"/>
+        </w:rPr>
+        <w:t>on a race track (2.4 x 0.2m)</w:t>
+      </w:r>
+      <w:r>
+        <w:rPr>
+          <w:rFonts w:ascii="Times New Roman" w:hAnsi="Times New Roman" w:cs="Times New Roman"/>
+          <w:color w:val="000000" w:themeColor="text1"/>
+          <w:sz w:val="24"/>
+          <w:szCs w:val="24"/>
+        </w:rPr>
+        <w:t xml:space="preserve"> and </w:t>
+      </w:r>
+      <w:r>
+        <w:rPr>
+          <w:rFonts w:ascii="Times New Roman" w:hAnsi="Times New Roman" w:cs="Times New Roman"/>
+          <w:color w:val="000000" w:themeColor="text1"/>
+          <w:sz w:val="24"/>
+          <w:szCs w:val="24"/>
+        </w:rPr>
+        <w:t>encouraged to run</w:t>
+      </w:r>
+      <w:r>
+        <w:rPr>
+          <w:rFonts w:ascii="Times New Roman" w:hAnsi="Times New Roman" w:cs="Times New Roman"/>
+          <w:color w:val="000000" w:themeColor="text1"/>
+          <w:sz w:val="24"/>
+          <w:szCs w:val="24"/>
+        </w:rPr>
+        <w:t xml:space="preserve"> by prodding with a soft-bristle paintbrush.</w:t>
+      </w:r>
+      <w:r>
+        <w:rPr>
+          <w:rFonts w:ascii="Times New Roman" w:hAnsi="Times New Roman" w:cs="Times New Roman"/>
+          <w:color w:val="000000" w:themeColor="text1"/>
+          <w:sz w:val="24"/>
+          <w:szCs w:val="24"/>
+        </w:rPr>
+        <w:t xml:space="preserve"> The race track floor was covered by </w:t>
+      </w:r>
+      <w:r>
+        <w:rPr>
+          <w:rFonts w:ascii="Times New Roman" w:hAnsi="Times New Roman" w:cs="Times New Roman"/>
+          <w:color w:val="000000" w:themeColor="text1"/>
+          <w:sz w:val="24"/>
+          <w:szCs w:val="24"/>
+        </w:rPr>
+        <w:t>Astroturf</w:t>
+      </w:r>
+      <w:r>
+        <w:rPr>
+          <w:rFonts w:ascii="Times New Roman" w:hAnsi="Times New Roman" w:cs="Times New Roman"/>
+          <w:color w:val="000000" w:themeColor="text1"/>
+          <w:sz w:val="24"/>
+          <w:szCs w:val="24"/>
+        </w:rPr>
+        <w:t xml:space="preserve"> that was ma</w:t>
+      </w:r>
+      <w:r>
+        <w:rPr>
+          <w:rFonts w:ascii="Times New Roman" w:hAnsi="Times New Roman" w:cs="Times New Roman"/>
+          <w:color w:val="000000" w:themeColor="text1"/>
+          <w:sz w:val="24"/>
+          <w:szCs w:val="24"/>
+        </w:rPr>
+        <w:t>r</w:t>
+      </w:r>
+      <w:r>
+        <w:rPr>
+          <w:rFonts w:ascii="Times New Roman" w:hAnsi="Times New Roman" w:cs="Times New Roman"/>
+          <w:color w:val="000000" w:themeColor="text1"/>
+          <w:sz w:val="24"/>
+          <w:szCs w:val="24"/>
+        </w:rPr>
+        <w:t>ked into 25cm segments.</w:t>
+      </w:r>
+      <w:r>
+        <w:rPr>
+          <w:rFonts w:ascii="Times New Roman" w:hAnsi="Times New Roman" w:cs="Times New Roman"/>
+          <w:color w:val="000000" w:themeColor="text1"/>
+          <w:sz w:val="24"/>
+          <w:szCs w:val="24"/>
+        </w:rPr>
+        <w:t xml:space="preserve"> </w:t>
+      </w:r>
+      <w:r>
+        <w:rPr>
+          <w:rFonts w:ascii="Times New Roman" w:hAnsi="Times New Roman" w:cs="Times New Roman"/>
+          <w:color w:val="000000" w:themeColor="text1"/>
+          <w:sz w:val="24"/>
+          <w:szCs w:val="24"/>
+        </w:rPr>
+        <w:t>Each trial was</w:t>
+      </w:r>
+      <w:r>
+        <w:rPr>
+          <w:rFonts w:ascii="Times New Roman" w:hAnsi="Times New Roman" w:cs="Times New Roman"/>
+          <w:color w:val="000000" w:themeColor="text1"/>
+          <w:sz w:val="24"/>
+          <w:szCs w:val="24"/>
+        </w:rPr>
+        <w:t xml:space="preserve"> recorded</w:t>
+      </w:r>
+      <w:r>
+        <w:rPr>
+          <w:rFonts w:ascii="Times New Roman" w:hAnsi="Times New Roman" w:cs="Times New Roman"/>
+          <w:color w:val="000000" w:themeColor="text1"/>
+          <w:sz w:val="24"/>
+          <w:szCs w:val="24"/>
+        </w:rPr>
+        <w:t xml:space="preserve"> with a</w:t>
+      </w:r>
+      <w:r>
+        <w:rPr>
+          <w:rFonts w:ascii="Times New Roman" w:hAnsi="Times New Roman" w:cs="Times New Roman"/>
+          <w:color w:val="000000" w:themeColor="text1"/>
+          <w:sz w:val="24"/>
+          <w:szCs w:val="24"/>
+        </w:rPr>
+        <w:t xml:space="preserve"> </w:t>
+      </w:r>
+      <w:r>
+        <w:rPr>
+          <w:rFonts w:ascii="Times New Roman" w:hAnsi="Times New Roman" w:cs="Times New Roman"/>
+          <w:color w:val="000000" w:themeColor="text1"/>
+          <w:sz w:val="24"/>
+          <w:szCs w:val="24"/>
+        </w:rPr>
+        <w:t>c</w:t>
+      </w:r>
+      <w:r>
+        <w:rPr>
+          <w:rFonts w:ascii="Times New Roman" w:hAnsi="Times New Roman" w:cs="Times New Roman"/>
+          <w:color w:val="000000" w:themeColor="text1"/>
+          <w:sz w:val="24"/>
+          <w:szCs w:val="24"/>
+        </w:rPr>
+        <w:t>amera</w:t>
+      </w:r>
+      <w:r>
+        <w:rPr>
+          <w:rFonts w:ascii="Times New Roman" w:hAnsi="Times New Roman" w:cs="Times New Roman"/>
+          <w:color w:val="000000" w:themeColor="text1"/>
+          <w:sz w:val="24"/>
+          <w:szCs w:val="24"/>
+        </w:rPr>
+        <w:t xml:space="preserve"> that was mounted 3</w:t>
+      </w:r>
+      <w:r>
+        <w:rPr>
+          <w:rFonts w:ascii="Times New Roman" w:hAnsi="Times New Roman" w:cs="Times New Roman"/>
+          <w:color w:val="000000" w:themeColor="text1"/>
+          <w:sz w:val="24"/>
+          <w:szCs w:val="24"/>
+        </w:rPr>
+        <w:t xml:space="preserve"> </w:t>
+      </w:r>
+      <w:r>
+        <w:rPr>
+          <w:rFonts w:ascii="Times New Roman" w:hAnsi="Times New Roman" w:cs="Times New Roman"/>
+          <w:color w:val="000000" w:themeColor="text1"/>
+          <w:sz w:val="24"/>
+          <w:szCs w:val="24"/>
+        </w:rPr>
+        <w:t>m above the center of the race</w:t>
+      </w:r>
+      <w:r>
+        <w:rPr>
+          <w:rFonts w:ascii="Times New Roman" w:hAnsi="Times New Roman" w:cs="Times New Roman"/>
+          <w:color w:val="000000" w:themeColor="text1"/>
+          <w:sz w:val="24"/>
+          <w:szCs w:val="24"/>
+        </w:rPr>
+        <w:t xml:space="preserve"> </w:t>
+      </w:r>
+      <w:r>
+        <w:rPr>
+          <w:rFonts w:ascii="Times New Roman" w:hAnsi="Times New Roman" w:cs="Times New Roman"/>
+          <w:color w:val="000000" w:themeColor="text1"/>
+          <w:sz w:val="24"/>
+          <w:szCs w:val="24"/>
+        </w:rPr>
+        <w:t>track</w:t>
+      </w:r>
       <w:r>
         <w:rPr>
           <w:rFonts w:ascii="Times New Roman" w:hAnsi="Times New Roman" w:cs="Times New Roman"/>
@@ -5078,6 +5285,7 @@
             <w:docPart w:val="DefaultPlaceholder_-1854013440"/>
           </w:placeholder>
         </w:sdtPr>
+        <w:sdtEndPr/>
         <w:sdtContent>
           <w:r>
             <w:rPr>
@@ -5280,7 +5488,54 @@
         </w:rPr>
         <w:t>2</w:t>
       </w:r>
-      <w:ins w:id="39" w:author="Gienger, Christopher M." w:date="2023-07-29T08:13:00Z">
+      <w:r>
+        <w:rPr>
+          <w:rFonts w:ascii="Times New Roman" w:hAnsi="Times New Roman" w:cs="Times New Roman"/>
+          <w:color w:val="000000" w:themeColor="text1"/>
+          <w:sz w:val="24"/>
+          <w:szCs w:val="24"/>
+        </w:rPr>
+        <w:t>-</w:t>
+      </w:r>
+      <w:r>
+        <w:rPr>
+          <w:rFonts w:ascii="Times New Roman" w:hAnsi="Times New Roman" w:cs="Times New Roman"/>
+          <w:color w:val="000000" w:themeColor="text1"/>
+          <w:sz w:val="24"/>
+          <w:szCs w:val="24"/>
+        </w:rPr>
+        <w:t>meter run of the trials.</w:t>
+      </w:r>
+      <w:r>
+        <w:rPr>
+          <w:rFonts w:ascii="Times New Roman" w:hAnsi="Times New Roman" w:cs="Times New Roman"/>
+          <w:color w:val="000000" w:themeColor="text1"/>
+          <w:sz w:val="24"/>
+          <w:szCs w:val="24"/>
+        </w:rPr>
+        <w:t xml:space="preserve"> Videos were </w:t>
+      </w:r>
+      <w:proofErr w:type="spellStart"/>
+      <w:r>
+        <w:rPr>
+          <w:rFonts w:ascii="Times New Roman" w:hAnsi="Times New Roman" w:cs="Times New Roman"/>
+          <w:color w:val="000000" w:themeColor="text1"/>
+          <w:sz w:val="24"/>
+          <w:szCs w:val="24"/>
+        </w:rPr>
+        <w:t>analysed</w:t>
+      </w:r>
+      <w:proofErr w:type="spellEnd"/>
+      <w:r>
+        <w:rPr>
+          <w:rFonts w:ascii="Times New Roman" w:hAnsi="Times New Roman" w:cs="Times New Roman"/>
+          <w:color w:val="000000" w:themeColor="text1"/>
+          <w:sz w:val="24"/>
+          <w:szCs w:val="24"/>
+        </w:rPr>
+        <w:t xml:space="preserve"> using Tracker Video Software (version 4.85; </w:t>
+      </w:r>
+      <w:ins w:id="49" w:author="C.M. Gienger" w:date="2023-07-31T13:13:00Z">
         <w:r>
           <w:rPr>
             <w:rFonts w:ascii="Times New Roman" w:hAnsi="Times New Roman" w:cs="Times New Roman"/>
@@ -5288,10 +5543,10 @@
             <w:sz w:val="24"/>
             <w:szCs w:val="24"/>
           </w:rPr>
-          <w:t>-</w:t>
+          <w:t>https://physlets.org/tracker/</w:t>
         </w:r>
       </w:ins>
-      <w:del w:id="40" w:author="Gienger, Christopher M." w:date="2023-07-29T08:13:00Z">
+      <w:del w:id="50" w:author="C.M. Gienger" w:date="2023-07-31T13:13:00Z">
         <w:r>
           <w:rPr>
             <w:rFonts w:ascii="Times New Roman" w:hAnsi="Times New Roman" w:cs="Times New Roman"/>
@@ -5299,7 +5554,7 @@
             <w:sz w:val="24"/>
             <w:szCs w:val="24"/>
           </w:rPr>
-          <w:delText xml:space="preserve"> </w:delText>
+          <w:delText>www.cabrillo.edu/tracker</w:delText>
         </w:r>
       </w:del>
       <w:r>
@@ -5309,54 +5564,7 @@
           <w:sz w:val="24"/>
           <w:szCs w:val="24"/>
         </w:rPr>
-        <w:t>meter run of the trials.</w:t>
-      </w:r>
-      <w:r>
-        <w:rPr>
-          <w:rFonts w:ascii="Times New Roman" w:hAnsi="Times New Roman" w:cs="Times New Roman"/>
-          <w:color w:val="000000" w:themeColor="text1"/>
-          <w:sz w:val="24"/>
-          <w:szCs w:val="24"/>
-        </w:rPr>
-        <w:t xml:space="preserve"> </w:t>
-      </w:r>
-      <w:r>
-        <w:rPr>
-          <w:rFonts w:ascii="Times New Roman" w:hAnsi="Times New Roman" w:cs="Times New Roman"/>
-          <w:color w:val="000000" w:themeColor="text1"/>
-          <w:sz w:val="24"/>
-          <w:szCs w:val="24"/>
-        </w:rPr>
-        <w:t xml:space="preserve"> </w:t>
-      </w:r>
-      <w:r>
-        <w:rPr>
-          <w:rFonts w:ascii="Times New Roman" w:hAnsi="Times New Roman" w:cs="Times New Roman"/>
-          <w:color w:val="000000" w:themeColor="text1"/>
-          <w:sz w:val="24"/>
-          <w:szCs w:val="24"/>
-        </w:rPr>
-        <w:t xml:space="preserve">Videos were </w:t>
-      </w:r>
-      <w:proofErr w:type="spellStart"/>
-      <w:r>
-        <w:rPr>
-          <w:rFonts w:ascii="Times New Roman" w:hAnsi="Times New Roman" w:cs="Times New Roman"/>
-          <w:color w:val="000000" w:themeColor="text1"/>
-          <w:sz w:val="24"/>
-          <w:szCs w:val="24"/>
-        </w:rPr>
-        <w:t>analysed</w:t>
-      </w:r>
-      <w:proofErr w:type="spellEnd"/>
-      <w:r>
-        <w:rPr>
-          <w:rFonts w:ascii="Times New Roman" w:hAnsi="Times New Roman" w:cs="Times New Roman"/>
-          <w:color w:val="000000" w:themeColor="text1"/>
-          <w:sz w:val="24"/>
-          <w:szCs w:val="24"/>
-        </w:rPr>
-        <w:t xml:space="preserve"> using Tracker Video Software (version 4.85; www.cabrillo.edu/tracker). Further details on video data collection can be found in Wild &amp; Gienger</w:t>
+        <w:t>). Further details on video data collection can be found in Wild &amp; Gienger</w:t>
       </w:r>
       <w:sdt>
         <w:sdtPr>
@@ -5373,6 +5581,7 @@
             <w:docPart w:val="DefaultPlaceholder_-1854013440"/>
           </w:placeholder>
         </w:sdtPr>
+        <w:sdtEndPr/>
         <w:sdtContent>
           <w:r>
             <w:rPr>
@@ -5519,7 +5728,7 @@
         </w:rPr>
         <w:t>.0 (</w:t>
       </w:r>
-      <w:hyperlink r:id="rId14" w:history="1">
+      <w:hyperlink r:id="rId13" w:history="1">
         <w:r>
           <w:rPr>
             <w:rStyle w:val="Hyperlink"/>
@@ -5896,6 +6105,7 @@
             <w:docPart w:val="DefaultPlaceholder_-1854013440"/>
           </w:placeholder>
         </w:sdtPr>
+        <w:sdtEndPr/>
         <w:sdtContent>
           <w:r>
             <w:rPr>
@@ -5973,7 +6183,6 @@
           <w:sz w:val="24"/>
           <w:szCs w:val="24"/>
         </w:rPr>
-        <w:lastRenderedPageBreak/>
         <w:t>A total of 92 lizards were captured (females n= 38; males 54) during the 2014 and 2015 field seasons. There was a positive relationship between male body size, and the probability of tick infection (F</w:t>
       </w:r>
       <m:oMath>
@@ -6106,9 +6315,9 @@
           <w:sz w:val="24"/>
           <w:szCs w:val="24"/>
         </w:rPr>
-        <w:t xml:space="preserve"> = -0.008, p = 0.928; Fig. 1B). The probability of tick infection was highly sex-specific, with the frequency of tick infection being over 2 times higher in males (n = 20; 37%) than in females (n = 5; 13%). Females were therefore </w:t>
-      </w:r>
-      <w:del w:id="41" w:author="Gienger, Christopher M." w:date="2023-07-29T08:15:00Z">
+        <w:t xml:space="preserve"> = -0.008, p = 0.928; Fig. 1B). The probability of tick infection was highly sex-specific, with the frequency of tick infection being </w:t>
+      </w:r>
+      <w:del w:id="51" w:author="C.M. Gienger" w:date="2023-07-31T13:17:00Z">
         <w:r>
           <w:rPr>
             <w:rFonts w:ascii="Times New Roman" w:hAnsi="Times New Roman" w:cs="Times New Roman"/>
@@ -6116,10 +6325,10 @@
             <w:sz w:val="24"/>
             <w:szCs w:val="24"/>
           </w:rPr>
-          <w:delText xml:space="preserve">precluded </w:delText>
+          <w:delText xml:space="preserve">over </w:delText>
         </w:r>
       </w:del>
-      <w:ins w:id="42" w:author="Gienger, Christopher M." w:date="2023-07-29T08:15:00Z">
+      <w:ins w:id="52" w:author="C.M. Gienger" w:date="2023-07-31T13:17:00Z">
         <w:r>
           <w:rPr>
             <w:rFonts w:ascii="Times New Roman" w:hAnsi="Times New Roman" w:cs="Times New Roman"/>
@@ -6127,7 +6336,7 @@
             <w:sz w:val="24"/>
             <w:szCs w:val="24"/>
           </w:rPr>
-          <w:t>excluded</w:t>
+          <w:t>more than</w:t>
         </w:r>
         <w:r>
           <w:rPr>
@@ -6146,7 +6355,84 @@
           <w:sz w:val="24"/>
           <w:szCs w:val="24"/>
         </w:rPr>
-        <w:t>from further statistical analysis because the difference in tick infections was significantly different between sex (x</w:t>
+        <w:t xml:space="preserve">2 times higher in </w:t>
+      </w:r>
+      <w:r>
+        <w:rPr>
+          <w:rFonts w:ascii="Times New Roman" w:hAnsi="Times New Roman" w:cs="Times New Roman"/>
+          <w:color w:val="000000" w:themeColor="text1"/>
+          <w:sz w:val="24"/>
+          <w:szCs w:val="24"/>
+        </w:rPr>
+        <w:lastRenderedPageBreak/>
+        <w:t xml:space="preserve">males (n = 20; 37%) than in females (n = 5; 13%). Females were therefore </w:t>
+      </w:r>
+      <w:r>
+        <w:rPr>
+          <w:rFonts w:ascii="Times New Roman" w:hAnsi="Times New Roman" w:cs="Times New Roman"/>
+          <w:color w:val="000000" w:themeColor="text1"/>
+          <w:sz w:val="24"/>
+          <w:szCs w:val="24"/>
+        </w:rPr>
+        <w:t>excluded</w:t>
+      </w:r>
+      <w:r>
+        <w:rPr>
+          <w:rFonts w:ascii="Times New Roman" w:hAnsi="Times New Roman" w:cs="Times New Roman"/>
+          <w:color w:val="000000" w:themeColor="text1"/>
+          <w:sz w:val="24"/>
+          <w:szCs w:val="24"/>
+        </w:rPr>
+        <w:t xml:space="preserve"> </w:t>
+      </w:r>
+      <w:r>
+        <w:rPr>
+          <w:rFonts w:ascii="Times New Roman" w:hAnsi="Times New Roman" w:cs="Times New Roman"/>
+          <w:color w:val="000000" w:themeColor="text1"/>
+          <w:sz w:val="24"/>
+          <w:szCs w:val="24"/>
+        </w:rPr>
+        <w:t xml:space="preserve">from further </w:t>
+      </w:r>
+      <w:del w:id="53" w:author="C.M. Gienger" w:date="2023-07-31T13:22:00Z">
+        <w:r>
+          <w:rPr>
+            <w:rFonts w:ascii="Times New Roman" w:hAnsi="Times New Roman" w:cs="Times New Roman"/>
+            <w:color w:val="000000" w:themeColor="text1"/>
+            <w:sz w:val="24"/>
+            <w:szCs w:val="24"/>
+          </w:rPr>
+          <w:delText xml:space="preserve">statistical </w:delText>
+        </w:r>
+      </w:del>
+      <w:r>
+        <w:rPr>
+          <w:rFonts w:ascii="Times New Roman" w:hAnsi="Times New Roman" w:cs="Times New Roman"/>
+          <w:color w:val="000000" w:themeColor="text1"/>
+          <w:sz w:val="24"/>
+          <w:szCs w:val="24"/>
+        </w:rPr>
+        <w:t>analysis because the difference in tick infections was significantly different between sex</w:t>
+      </w:r>
+      <w:ins w:id="54" w:author="C.M. Gienger" w:date="2023-07-31T13:21:00Z">
+        <w:r>
+          <w:rPr>
+            <w:rFonts w:ascii="Times New Roman" w:hAnsi="Times New Roman" w:cs="Times New Roman"/>
+            <w:color w:val="000000" w:themeColor="text1"/>
+            <w:sz w:val="24"/>
+            <w:szCs w:val="24"/>
+          </w:rPr>
+          <w:t>es</w:t>
+        </w:r>
+      </w:ins>
+      <w:r>
+        <w:rPr>
+          <w:rFonts w:ascii="Times New Roman" w:hAnsi="Times New Roman" w:cs="Times New Roman"/>
+          <w:color w:val="000000" w:themeColor="text1"/>
+          <w:sz w:val="24"/>
+          <w:szCs w:val="24"/>
+        </w:rPr>
+        <w:t xml:space="preserve"> (x</w:t>
       </w:r>
       <m:oMath>
         <m:sSup>
@@ -6191,9 +6477,9 @@
           <w:sz w:val="24"/>
           <w:szCs w:val="24"/>
         </w:rPr>
-        <w:t xml:space="preserve"> = 9; df = 1; n = 92; p = 0.003). Infection rate for males ranged one to seven ticks per individual.</w:t>
-      </w:r>
-      <w:ins w:id="43" w:author="Gienger, Christopher M." w:date="2023-07-29T08:15:00Z">
+        <w:t xml:space="preserve"> = 9; df = 1; n = 92; p = 0.003)</w:t>
+      </w:r>
+      <w:ins w:id="55" w:author="C.M. Gienger" w:date="2023-07-31T13:21:00Z">
         <w:r>
           <w:rPr>
             <w:rFonts w:ascii="Times New Roman" w:hAnsi="Times New Roman" w:cs="Times New Roman"/>
@@ -6201,9 +6487,27 @@
             <w:sz w:val="24"/>
             <w:szCs w:val="24"/>
           </w:rPr>
-          <w:t xml:space="preserve"> </w:t>
+          <w:t xml:space="preserve"> and because of low infection frequency of females</w:t>
         </w:r>
       </w:ins>
+      <w:r>
+        <w:rPr>
+          <w:rFonts w:ascii="Times New Roman" w:hAnsi="Times New Roman" w:cs="Times New Roman"/>
+          <w:color w:val="000000" w:themeColor="text1"/>
+          <w:sz w:val="24"/>
+          <w:szCs w:val="24"/>
+        </w:rPr>
+        <w:t>. Infection rate for males ranged one to seven ticks per individual.</w:t>
+      </w:r>
+      <w:r>
+        <w:rPr>
+          <w:rFonts w:ascii="Times New Roman" w:hAnsi="Times New Roman" w:cs="Times New Roman"/>
+          <w:color w:val="000000" w:themeColor="text1"/>
+          <w:sz w:val="24"/>
+          <w:szCs w:val="24"/>
+        </w:rPr>
+        <w:t xml:space="preserve"> </w:t>
+      </w:r>
       <w:r>
         <w:rPr>
           <w:rFonts w:ascii="Times New Roman" w:hAnsi="Times New Roman" w:cs="Times New Roman"/>
@@ -6546,26 +6850,14 @@
         </w:rPr>
         <w:t xml:space="preserve"> and two estimates </w:t>
       </w:r>
-      <w:ins w:id="44" w:author="Gienger, Christopher M." w:date="2023-07-29T08:16:00Z">
-        <w:r>
-          <w:rPr>
-            <w:rFonts w:ascii="Times New Roman" w:hAnsi="Times New Roman" w:cs="Times New Roman"/>
-            <w:sz w:val="24"/>
-            <w:szCs w:val="24"/>
-          </w:rPr>
-          <w:t>of</w:t>
-        </w:r>
-      </w:ins>
-      <w:del w:id="45" w:author="Gienger, Christopher M." w:date="2023-07-29T08:16:00Z">
-        <w:r>
-          <w:rPr>
-            <w:rFonts w:ascii="Times New Roman" w:hAnsi="Times New Roman" w:cs="Times New Roman"/>
-            <w:sz w:val="24"/>
-            <w:szCs w:val="24"/>
-          </w:rPr>
-          <w:delText>for</w:delText>
-        </w:r>
-      </w:del>
+      <w:r>
+        <w:rPr>
+          <w:rFonts w:ascii="Times New Roman" w:hAnsi="Times New Roman" w:cs="Times New Roman"/>
+          <w:sz w:val="24"/>
+          <w:szCs w:val="24"/>
+        </w:rPr>
+        <w:t>of</w:t>
+      </w:r>
       <w:r>
         <w:rPr>
           <w:rFonts w:ascii="Times New Roman" w:hAnsi="Times New Roman" w:cs="Times New Roman"/>
@@ -6673,140 +6965,6 @@
         </w:rPr>
         <w:t xml:space="preserve"> </w:t>
       </w:r>
-      <w:del w:id="46" w:author="Gienger, Christopher M." w:date="2023-07-29T08:17:00Z">
-        <w:r>
-          <w:rPr>
-            <w:rFonts w:ascii="Times New Roman" w:hAnsi="Times New Roman" w:cs="Times New Roman"/>
-            <w:sz w:val="24"/>
-            <w:szCs w:val="24"/>
-          </w:rPr>
-          <w:delText xml:space="preserve">Together these clear differences in </w:delText>
-        </w:r>
-        <w:r>
-          <w:rPr>
-            <w:rFonts w:ascii="Times New Roman" w:hAnsi="Times New Roman" w:cs="Times New Roman"/>
-            <w:sz w:val="24"/>
-            <w:szCs w:val="24"/>
-          </w:rPr>
-          <w:delText>infection</w:delText>
-        </w:r>
-        <w:r>
-          <w:rPr>
-            <w:rFonts w:ascii="Times New Roman" w:hAnsi="Times New Roman" w:cs="Times New Roman"/>
-            <w:sz w:val="24"/>
-            <w:szCs w:val="24"/>
-          </w:rPr>
-          <w:delText xml:space="preserve"> probability between sex and </w:delText>
-        </w:r>
-        <w:r>
-          <w:rPr>
-            <w:rFonts w:ascii="Times New Roman" w:hAnsi="Times New Roman" w:cs="Times New Roman"/>
-            <w:sz w:val="24"/>
-            <w:szCs w:val="24"/>
-          </w:rPr>
-          <w:delText xml:space="preserve">reduction in </w:delText>
-        </w:r>
-        <w:r>
-          <w:rPr>
-            <w:rFonts w:ascii="Times New Roman" w:hAnsi="Times New Roman" w:cs="Times New Roman"/>
-            <w:sz w:val="24"/>
-            <w:szCs w:val="24"/>
-          </w:rPr>
-          <w:delText xml:space="preserve">performance </w:delText>
-        </w:r>
-        <w:r>
-          <w:rPr>
-            <w:rFonts w:ascii="Times New Roman" w:hAnsi="Times New Roman" w:cs="Times New Roman"/>
-            <w:sz w:val="24"/>
-            <w:szCs w:val="24"/>
-          </w:rPr>
-          <w:delText xml:space="preserve">may be </w:delText>
-        </w:r>
-        <w:r>
-          <w:rPr>
-            <w:rFonts w:ascii="Times New Roman" w:hAnsi="Times New Roman" w:cs="Times New Roman"/>
-            <w:sz w:val="24"/>
-            <w:szCs w:val="24"/>
-          </w:rPr>
-          <w:delText xml:space="preserve">driven by </w:delText>
-        </w:r>
-        <w:r>
-          <w:rPr>
-            <w:rFonts w:ascii="Times New Roman" w:hAnsi="Times New Roman" w:cs="Times New Roman"/>
-            <w:sz w:val="24"/>
-            <w:szCs w:val="24"/>
-          </w:rPr>
-          <w:delText>behavioural</w:delText>
-        </w:r>
-        <w:r>
-          <w:rPr>
-            <w:rFonts w:ascii="Times New Roman" w:hAnsi="Times New Roman" w:cs="Times New Roman"/>
-            <w:sz w:val="24"/>
-            <w:szCs w:val="24"/>
-          </w:rPr>
-          <w:delText xml:space="preserve"> and</w:delText>
-        </w:r>
-        <w:r>
-          <w:rPr>
-            <w:rFonts w:ascii="Times New Roman" w:hAnsi="Times New Roman" w:cs="Times New Roman"/>
-            <w:sz w:val="24"/>
-            <w:szCs w:val="24"/>
-          </w:rPr>
-          <w:delText>/or</w:delText>
-        </w:r>
-        <w:r>
-          <w:rPr>
-            <w:rFonts w:ascii="Times New Roman" w:hAnsi="Times New Roman" w:cs="Times New Roman"/>
-            <w:sz w:val="24"/>
-            <w:szCs w:val="24"/>
-          </w:rPr>
-          <w:delText xml:space="preserve"> physiological differences between male and female lizards</w:delText>
-        </w:r>
-      </w:del>
-      <w:customXmlDelRangeStart w:id="47" w:author="Gienger, Christopher M." w:date="2023-07-29T08:17:00Z"/>
-      <w:sdt>
-        <w:sdtPr>
-          <w:rPr>
-            <w:rFonts w:ascii="Times New Roman" w:hAnsi="Times New Roman" w:cs="Times New Roman"/>
-            <w:color w:val="000000"/>
-            <w:sz w:val="24"/>
-            <w:szCs w:val="24"/>
-            <w:vertAlign w:val="superscript"/>
-          </w:rPr>
-          <w:tag w:val="MENDELEY_CITATION_v3_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"/>
-          <w:id w:val="-1108432392"/>
-          <w:placeholder>
-            <w:docPart w:val="DefaultPlaceholder_-1854013440"/>
-          </w:placeholder>
-        </w:sdtPr>
-        <w:sdtContent>
-          <w:customXmlDelRangeEnd w:id="47"/>
-          <w:del w:id="48" w:author="Gienger, Christopher M." w:date="2023-07-29T08:17:00Z">
-            <w:r>
-              <w:rPr>
-                <w:rFonts w:ascii="Times New Roman" w:hAnsi="Times New Roman" w:cs="Times New Roman"/>
-                <w:color w:val="000000"/>
-                <w:sz w:val="24"/>
-                <w:szCs w:val="24"/>
-                <w:vertAlign w:val="superscript"/>
-              </w:rPr>
-              <w:delText>25,26</w:delText>
-            </w:r>
-          </w:del>
-          <w:customXmlDelRangeStart w:id="49" w:author="Gienger, Christopher M." w:date="2023-07-29T08:17:00Z"/>
-        </w:sdtContent>
-      </w:sdt>
-      <w:customXmlDelRangeEnd w:id="49"/>
-      <w:del w:id="50" w:author="Gienger, Christopher M." w:date="2023-07-29T08:17:00Z">
-        <w:r>
-          <w:rPr>
-            <w:rFonts w:ascii="Times New Roman" w:hAnsi="Times New Roman" w:cs="Times New Roman"/>
-            <w:sz w:val="24"/>
-            <w:szCs w:val="24"/>
-          </w:rPr>
-          <w:delText xml:space="preserve">. </w:delText>
-        </w:r>
-      </w:del>
       <w:r>
         <w:rPr>
           <w:rFonts w:ascii="Times New Roman" w:hAnsi="Times New Roman" w:cs="Times New Roman"/>
@@ -6821,36 +6979,16 @@
           <w:sz w:val="24"/>
           <w:szCs w:val="24"/>
         </w:rPr>
-        <w:t xml:space="preserve"> results </w:t>
-      </w:r>
-      <w:del w:id="51" w:author="Gienger, Christopher M." w:date="2023-07-29T08:18:00Z">
-        <w:r>
-          <w:rPr>
-            <w:rFonts w:ascii="Times New Roman" w:hAnsi="Times New Roman" w:cs="Times New Roman"/>
-            <w:sz w:val="24"/>
-            <w:szCs w:val="24"/>
-          </w:rPr>
-          <w:delText xml:space="preserve">of this study </w:delText>
-        </w:r>
-      </w:del>
-      <w:r>
-        <w:rPr>
-          <w:rFonts w:ascii="Times New Roman" w:hAnsi="Times New Roman" w:cs="Times New Roman"/>
-          <w:sz w:val="24"/>
-          <w:szCs w:val="24"/>
-        </w:rPr>
-        <w:t>align with the Immunocompetence Handicap Hypothesis (ICHH) by demonstrating a higher prevalence of tick infections in male lizards</w:t>
-      </w:r>
-      <w:ins w:id="52" w:author="Gienger, Christopher M." w:date="2023-07-29T08:20:00Z">
-        <w:r>
-          <w:rPr>
-            <w:rFonts w:ascii="Times New Roman" w:hAnsi="Times New Roman" w:cs="Times New Roman"/>
-            <w:sz w:val="24"/>
-            <w:szCs w:val="24"/>
-          </w:rPr>
-          <w:t xml:space="preserve"> relative to females</w:t>
-        </w:r>
-      </w:ins>
+        <w:t xml:space="preserve"> results align with the Immunocompetence Handicap Hypothesis (ICHH) by demonstrating a higher prevalence of tick infections in male lizards</w:t>
+      </w:r>
+      <w:r>
+        <w:rPr>
+          <w:rFonts w:ascii="Times New Roman" w:hAnsi="Times New Roman" w:cs="Times New Roman"/>
+          <w:sz w:val="24"/>
+          <w:szCs w:val="24"/>
+        </w:rPr>
+        <w:t xml:space="preserve"> relative to females</w:t>
+      </w:r>
       <w:r>
         <w:rPr>
           <w:rFonts w:ascii="Times New Roman" w:hAnsi="Times New Roman" w:cs="Times New Roman"/>
@@ -6874,6 +7012,7 @@
             <w:docPart w:val="DefaultPlaceholder_-1854013440"/>
           </w:placeholder>
         </w:sdtPr>
+        <w:sdtEndPr/>
         <w:sdtContent>
           <w:r>
             <w:rPr>
@@ -6936,6 +7075,7 @@
             <w:docPart w:val="DefaultPlaceholder_-1854013440"/>
           </w:placeholder>
         </w:sdtPr>
+        <w:sdtEndPr/>
         <w:sdtContent>
           <w:r>
             <w:rPr>
@@ -7004,6 +7144,7 @@
             <w:docPart w:val="DefaultPlaceholder_-1854013440"/>
           </w:placeholder>
         </w:sdtPr>
+        <w:sdtEndPr/>
         <w:sdtContent>
           <w:r>
             <w:rPr>
@@ -7037,6 +7178,7 @@
           <w:szCs w:val="24"/>
         </w:rPr>
       </w:pPr>
+      <w:bookmarkStart w:id="56" w:name="_GoBack"/>
       <w:r>
         <w:rPr>
           <w:rFonts w:ascii="Times New Roman" w:hAnsi="Times New Roman" w:cs="Times New Roman"/>
@@ -7100,6 +7242,7 @@
             <w:docPart w:val="DefaultPlaceholder_-1854013440"/>
           </w:placeholder>
         </w:sdtPr>
+        <w:sdtEndPr/>
         <w:sdtContent>
           <w:r>
             <w:rPr>
@@ -7177,7 +7320,16 @@
           <w:sz w:val="24"/>
           <w:szCs w:val="24"/>
         </w:rPr>
-        <w:t>variation in their</w:t>
+        <w:t xml:space="preserve">variation </w:t>
+      </w:r>
+      <w:commentRangeStart w:id="57"/>
+      <w:r>
+        <w:rPr>
+          <w:rFonts w:ascii="Times New Roman" w:hAnsi="Times New Roman" w:cs="Times New Roman"/>
+          <w:sz w:val="24"/>
+          <w:szCs w:val="24"/>
+        </w:rPr>
+        <w:t>in their</w:t>
       </w:r>
       <w:r>
         <w:rPr>
@@ -7194,6 +7346,13 @@
           <w:szCs w:val="24"/>
         </w:rPr>
         <w:t xml:space="preserve">s </w:t>
+      </w:r>
+      <w:commentRangeEnd w:id="57"/>
+      <w:r>
+        <w:rPr>
+          <w:rStyle w:val="CommentReference"/>
+        </w:rPr>
+        <w:commentReference w:id="57"/>
       </w:r>
       <w:sdt>
         <w:sdtPr>
@@ -7210,6 +7369,7 @@
             <w:docPart w:val="DefaultPlaceholder_-1854013440"/>
           </w:placeholder>
         </w:sdtPr>
+        <w:sdtEndPr/>
         <w:sdtContent>
           <w:r>
             <w:rPr>
@@ -7271,6 +7431,7 @@
             <w:docPart w:val="DefaultPlaceholder_-1854013440"/>
           </w:placeholder>
         </w:sdtPr>
+        <w:sdtEndPr/>
         <w:sdtContent>
           <w:r>
             <w:rPr>
@@ -7395,6 +7556,7 @@
             <w:docPart w:val="DefaultPlaceholder_-1854013440"/>
           </w:placeholder>
         </w:sdtPr>
+        <w:sdtEndPr/>
         <w:sdtContent>
           <w:r>
             <w:rPr>
@@ -7506,6 +7668,7 @@
             <w:docPart w:val="DefaultPlaceholder_-1854013440"/>
           </w:placeholder>
         </w:sdtPr>
+        <w:sdtEndPr/>
         <w:sdtContent>
           <w:r>
             <w:rPr>
@@ -7606,6 +7769,7 @@
             <w:docPart w:val="DefaultPlaceholder_-1854013440"/>
           </w:placeholder>
         </w:sdtPr>
+        <w:sdtEndPr/>
         <w:sdtContent>
           <w:r>
             <w:rPr>
@@ -7643,8 +7807,20 @@
           <w:sz w:val="24"/>
           <w:szCs w:val="24"/>
         </w:rPr>
-        <w:t>S. undulatus</w:t>
-      </w:r>
+        <w:t xml:space="preserve">S. </w:t>
+      </w:r>
+      <w:proofErr w:type="spellStart"/>
+      <w:r>
+        <w:rPr>
+          <w:rFonts w:ascii="Times New Roman" w:hAnsi="Times New Roman" w:cs="Times New Roman"/>
+          <w:i/>
+          <w:iCs/>
+          <w:sz w:val="24"/>
+          <w:szCs w:val="24"/>
+        </w:rPr>
+        <w:t>undulatus</w:t>
+      </w:r>
+      <w:proofErr w:type="spellEnd"/>
       <w:r>
         <w:rPr>
           <w:rFonts w:ascii="Times New Roman" w:hAnsi="Times New Roman" w:cs="Times New Roman"/>
@@ -7688,6 +7864,7 @@
         <w:t xml:space="preserve"> balance is primarily influenced by the testosterone levels in these lizards, highlighting the intricate relationship between endocrine systems, immune function, and life-history traits.</w:t>
       </w:r>
     </w:p>
+    <w:bookmarkEnd w:id="56"/>
     <w:p>
       <w:pPr>
         <w:spacing w:line="240" w:lineRule="auto"/>
@@ -7750,6 +7927,7 @@
             <w:docPart w:val="DefaultPlaceholder_-1854013440"/>
           </w:placeholder>
         </w:sdtPr>
+        <w:sdtEndPr/>
         <w:sdtContent>
           <w:r>
             <w:rPr>
@@ -7779,17 +7957,7 @@
           <w:sz w:val="24"/>
           <w:szCs w:val="24"/>
         </w:rPr>
-        <w:t xml:space="preserve">The results of our study show that ticks are more commonly found on male lizards </w:t>
-      </w:r>
-      <w:r>
-        <w:rPr>
-          <w:rFonts w:ascii="Times New Roman" w:hAnsi="Times New Roman" w:cs="Times New Roman"/>
-          <w:color w:val="000000" w:themeColor="text1"/>
-          <w:sz w:val="24"/>
-          <w:szCs w:val="24"/>
-        </w:rPr>
-        <w:lastRenderedPageBreak/>
-        <w:t xml:space="preserve">compared to females. </w:t>
+        <w:t xml:space="preserve">The results of our study show that ticks are more commonly found on male lizards compared to females. </w:t>
       </w:r>
       <w:r>
         <w:rPr>
@@ -7832,6 +8000,7 @@
             <w:docPart w:val="DefaultPlaceholder_-1854013440"/>
           </w:placeholder>
         </w:sdtPr>
+        <w:sdtEndPr/>
         <w:sdtContent>
           <w:r>
             <w:rPr>
@@ -7901,6 +8070,7 @@
             <w:docPart w:val="DefaultPlaceholder_-1854013440"/>
           </w:placeholder>
         </w:sdtPr>
+        <w:sdtEndPr/>
         <w:sdtContent>
           <w:r>
             <w:rPr>
@@ -7961,6 +8131,7 @@
             <w:docPart w:val="DefaultPlaceholder_-1854013440"/>
           </w:placeholder>
         </w:sdtPr>
+        <w:sdtEndPr/>
         <w:sdtContent>
           <w:r>
             <w:rPr>
@@ -8015,6 +8186,7 @@
             <w:docPart w:val="8A71496215BFF5458354F43DD5ADE247"/>
           </w:placeholder>
         </w:sdtPr>
+        <w:sdtEndPr/>
         <w:sdtContent>
           <w:r>
             <w:rPr>
@@ -8058,6 +8230,7 @@
           <w:sz w:val="24"/>
           <w:szCs w:val="24"/>
         </w:rPr>
+        <w:lastRenderedPageBreak/>
         <w:t>exposure to parasites that are seeking hosts</w:t>
       </w:r>
       <w:sdt>
@@ -8075,6 +8248,7 @@
             <w:docPart w:val="DefaultPlaceholder_-1854013440"/>
           </w:placeholder>
         </w:sdtPr>
+        <w:sdtEndPr/>
         <w:sdtContent>
           <w:r>
             <w:rPr>
@@ -8208,6 +8382,7 @@
             <w:docPart w:val="DefaultPlaceholder_-1854013440"/>
           </w:placeholder>
         </w:sdtPr>
+        <w:sdtEndPr/>
         <w:sdtContent>
           <w:r>
             <w:rPr>
@@ -8493,6 +8668,7 @@
             <w:docPart w:val="DefaultPlaceholder_-1854013440"/>
           </w:placeholder>
         </w:sdtPr>
+        <w:sdtEndPr/>
         <w:sdtContent>
           <w:r>
             <w:rPr>
@@ -8553,6 +8729,7 @@
             <w:docPart w:val="DefaultPlaceholder_-1854013440"/>
           </w:placeholder>
         </w:sdtPr>
+        <w:sdtEndPr/>
         <w:sdtContent>
           <w:r>
             <w:rPr>
@@ -8671,15 +8848,17 @@
         </w:rPr>
         <w:t xml:space="preserve">, where a reduction of oxygen-carrying capacity of the blood could </w:t>
       </w:r>
-      <w:r>
-        <w:rPr>
-          <w:rFonts w:ascii="Times New Roman" w:hAnsi="Times New Roman" w:cs="Times New Roman"/>
-          <w:sz w:val="24"/>
-          <w:szCs w:val="24"/>
-          <w:lang w:val="en-AU"/>
-        </w:rPr>
-        <w:t xml:space="preserve">mechanistically </w:t>
-      </w:r>
+      <w:del w:id="58" w:author="C.M. Gienger" w:date="2023-07-31T14:01:00Z">
+        <w:r>
+          <w:rPr>
+            <w:rFonts w:ascii="Times New Roman" w:hAnsi="Times New Roman" w:cs="Times New Roman"/>
+            <w:sz w:val="24"/>
+            <w:szCs w:val="24"/>
+            <w:lang w:val="en-AU"/>
+          </w:rPr>
+          <w:delText xml:space="preserve">mechanistically </w:delText>
+        </w:r>
+      </w:del>
       <w:r>
         <w:rPr>
           <w:rFonts w:ascii="Times New Roman" w:hAnsi="Times New Roman" w:cs="Times New Roman"/>
@@ -8704,6 +8883,7 @@
             <w:docPart w:val="DefaultPlaceholder_-1854013440"/>
           </w:placeholder>
         </w:sdtPr>
+        <w:sdtEndPr/>
         <w:sdtContent>
           <w:r>
             <w:rPr>
@@ -8796,6 +8976,7 @@
             <w:docPart w:val="DefaultPlaceholder_-1854013440"/>
           </w:placeholder>
         </w:sdtPr>
+        <w:sdtEndPr/>
         <w:sdtContent>
           <w:r>
             <w:rPr>
@@ -8832,6 +9013,7 @@
             <w:docPart w:val="DefaultPlaceholder_-1854013440"/>
           </w:placeholder>
         </w:sdtPr>
+        <w:sdtEndPr/>
         <w:sdtContent>
           <w:r>
             <w:rPr>
@@ -8944,6 +9126,7 @@
             <w:docPart w:val="DefaultPlaceholder_-1854013440"/>
           </w:placeholder>
         </w:sdtPr>
+        <w:sdtEndPr/>
         <w:sdtContent>
           <w:r>
             <w:rPr>
@@ -9020,7 +9203,25 @@
           <w:sz w:val="24"/>
           <w:szCs w:val="24"/>
         </w:rPr>
-        <w:t>are considerably smaller and are frequently preyed upon by thermophilic snakes and birds</w:t>
+        <w:t xml:space="preserve">are considerably smaller and are frequently preyed upon by </w:t>
+      </w:r>
+      <w:ins w:id="59" w:author="C.M. Gienger" w:date="2023-07-31T14:02:00Z">
+        <w:r>
+          <w:rPr>
+            <w:rFonts w:ascii="Times New Roman" w:hAnsi="Times New Roman" w:cs="Times New Roman"/>
+            <w:sz w:val="24"/>
+            <w:szCs w:val="24"/>
+          </w:rPr>
+          <w:t xml:space="preserve">fast-moving </w:t>
+        </w:r>
+      </w:ins>
+      <w:r>
+        <w:rPr>
+          <w:rFonts w:ascii="Times New Roman" w:hAnsi="Times New Roman" w:cs="Times New Roman"/>
+          <w:sz w:val="24"/>
+          <w:szCs w:val="24"/>
+        </w:rPr>
+        <w:t>thermophilic snakes and birds</w:t>
       </w:r>
       <w:sdt>
         <w:sdtPr>
@@ -9037,6 +9238,7 @@
             <w:docPart w:val="DefaultPlaceholder_-1854013440"/>
           </w:placeholder>
         </w:sdtPr>
+        <w:sdtEndPr/>
         <w:sdtContent>
           <w:r>
             <w:rPr>
@@ -9190,6 +9392,7 @@
             <w:docPart w:val="DefaultPlaceholder_-1854013440"/>
           </w:placeholder>
         </w:sdtPr>
+        <w:sdtEndPr/>
         <w:sdtContent>
           <w:r>
             <w:rPr>
@@ -9219,23 +9422,13 @@
         </w:rPr>
         <w:t xml:space="preserve"> </w:t>
       </w:r>
-      <w:proofErr w:type="gramStart"/>
-      <w:r>
-        <w:rPr>
-          <w:rFonts w:ascii="Times New Roman" w:hAnsi="Times New Roman" w:cs="Times New Roman"/>
-          <w:sz w:val="24"/>
-          <w:szCs w:val="24"/>
-        </w:rPr>
-        <w:t>Considering the findings from our study, it</w:t>
-      </w:r>
-      <w:proofErr w:type="gramEnd"/>
-      <w:r>
-        <w:rPr>
-          <w:rFonts w:ascii="Times New Roman" w:hAnsi="Times New Roman" w:cs="Times New Roman"/>
-          <w:sz w:val="24"/>
-          <w:szCs w:val="24"/>
-        </w:rPr>
-        <w:t xml:space="preserve"> appears that ticks do not selectively infect hosts based on their health status</w:t>
+      <w:r>
+        <w:rPr>
+          <w:rFonts w:ascii="Times New Roman" w:hAnsi="Times New Roman" w:cs="Times New Roman"/>
+          <w:sz w:val="24"/>
+          <w:szCs w:val="24"/>
+        </w:rPr>
+        <w:t>Considering the findings from our study, it appears that ticks do not selectively infect hosts based on their health status</w:t>
       </w:r>
       <w:r>
         <w:rPr>
@@ -9316,6 +9509,7 @@
             <w:docPart w:val="DefaultPlaceholder_-1854013440"/>
           </w:placeholder>
         </w:sdtPr>
+        <w:sdtEndPr/>
         <w:sdtContent>
           <w:r>
             <w:rPr>
@@ -9689,7 +9883,7 @@
                     <pic:cNvPicPr/>
                   </pic:nvPicPr>
                   <pic:blipFill>
-                    <a:blip r:embed="rId15">
+                    <a:blip r:embed="rId14">
                       <a:extLst>
                         <a:ext uri="{28A0092B-C50C-407E-A947-70E740481C1C}">
                           <a14:useLocalDpi xmlns:a14="http://schemas.microsoft.com/office/drawing/2010/main" val="0"/>
@@ -9952,7 +10146,7 @@
                     <pic:cNvPicPr/>
                   </pic:nvPicPr>
                   <pic:blipFill>
-                    <a:blip r:embed="rId16">
+                    <a:blip r:embed="rId15">
                       <a:extLst>
                         <a:ext uri="{28A0092B-C50C-407E-A947-70E740481C1C}">
                           <a14:useLocalDpi xmlns:a14="http://schemas.microsoft.com/office/drawing/2010/main" val="0"/>
@@ -10163,7 +10357,7 @@
 </file>
 
 <file path=word/comments.xml><?xml version="1.0" encoding="utf-8"?>
-<w:comments xmlns:wpc="http://schemas.microsoft.com/office/word/2010/wordprocessingCanvas" xmlns:cx="http://schemas.microsoft.com/office/drawing/2014/chartex" xmlns:cx1="http://schemas.microsoft.com/office/drawing/2015/9/8/chartex" xmlns:cx2="http://schemas.microsoft.com/office/drawing/2015/10/21/chartex" xmlns:cx3="http://schemas.microsoft.com/office/drawing/2016/5/9/chartex" xmlns:cx4="http://schemas.microsoft.com/office/drawing/2016/5/10/chartex" xmlns:cx5="http://schemas.microsoft.com/office/drawing/2016/5/11/chartex" xmlns:cx6="http://schemas.microsoft.com/office/drawing/2016/5/12/chartex" xmlns:cx7="http://schemas.microsoft.com/office/drawing/2016/5/13/chartex" xmlns:cx8="http://schemas.microsoft.com/office/drawing/2016/5/14/chartex" xmlns:mc="http://schemas.openxmlformats.org/markup-compatibility/2006" xmlns:aink="http://schemas.microsoft.com/office/drawing/2016/ink" xmlns:am3d="http://schemas.microsoft.com/office/drawing/2017/model3d" xmlns:o="urn:schemas-microsoft-com:office:office" xmlns:oel="http://schemas.microsoft.com/office/2019/extlst" xmlns:r="http://schemas.openxmlformats.org/officeDocument/2006/relationships" xmlns:m="http://schemas.openxmlformats.org/officeDocument/2006/math" xmlns:v="urn:schemas-microsoft-com:vml" xmlns:wp14="http://schemas.microsoft.com/office/word/2010/wordprocessingDrawing" xmlns:wp="http://schemas.openxmlformats.org/drawingml/2006/wordprocessingDrawing" xmlns:w10="urn:schemas-microsoft-com:office:word" xmlns:w="http://schemas.openxmlformats.org/wordprocessingml/2006/main" xmlns:w14="http://schemas.microsoft.com/office/word/2010/wordml" xmlns:w15="http://schemas.microsoft.com/office/word/2012/wordml" xmlns:w16cex="http://schemas.microsoft.com/office/word/2018/wordml/cex" xmlns:w16cid="http://schemas.microsoft.com/office/word/2016/wordml/cid" xmlns:w16="http://schemas.microsoft.com/office/word/2018/wordml" xmlns:w16sdtdh="http://schemas.microsoft.com/office/word/2020/wordml/sdtdatahash" xmlns:w16se="http://schemas.microsoft.com/office/word/2015/wordml/symex" xmlns:wpg="http://schemas.microsoft.com/office/word/2010/wordprocessingGroup" xmlns:wpi="http://schemas.microsoft.com/office/word/2010/wordprocessingInk" xmlns:wne="http://schemas.microsoft.com/office/word/2006/wordml" xmlns:wps="http://schemas.microsoft.com/office/word/2010/wordprocessingShape" mc:Ignorable="w14 w15 w16se w16cid w16 w16cex w16sdtdh wp14">
+<w:comments xmlns:wpc="http://schemas.microsoft.com/office/word/2010/wordprocessingCanvas" xmlns:cx="http://schemas.microsoft.com/office/drawing/2014/chartex" xmlns:cx1="http://schemas.microsoft.com/office/drawing/2015/9/8/chartex" xmlns:cx2="http://schemas.microsoft.com/office/drawing/2015/10/21/chartex" xmlns:cx3="http://schemas.microsoft.com/office/drawing/2016/5/9/chartex" xmlns:cx4="http://schemas.microsoft.com/office/drawing/2016/5/10/chartex" xmlns:cx5="http://schemas.microsoft.com/office/drawing/2016/5/11/chartex" xmlns:cx6="http://schemas.microsoft.com/office/drawing/2016/5/12/chartex" xmlns:cx7="http://schemas.microsoft.com/office/drawing/2016/5/13/chartex" xmlns:cx8="http://schemas.microsoft.com/office/drawing/2016/5/14/chartex" xmlns:mc="http://schemas.openxmlformats.org/markup-compatibility/2006" xmlns:aink="http://schemas.microsoft.com/office/drawing/2016/ink" xmlns:am3d="http://schemas.microsoft.com/office/drawing/2017/model3d" xmlns:o="urn:schemas-microsoft-com:office:office" xmlns:r="http://schemas.openxmlformats.org/officeDocument/2006/relationships" xmlns:m="http://schemas.openxmlformats.org/officeDocument/2006/math" xmlns:v="urn:schemas-microsoft-com:vml" xmlns:wp14="http://schemas.microsoft.com/office/word/2010/wordprocessingDrawing" xmlns:wp="http://schemas.openxmlformats.org/drawingml/2006/wordprocessingDrawing" xmlns:w10="urn:schemas-microsoft-com:office:word" xmlns:w="http://schemas.openxmlformats.org/wordprocessingml/2006/main" xmlns:w14="http://schemas.microsoft.com/office/word/2010/wordml" xmlns:w15="http://schemas.microsoft.com/office/word/2012/wordml" xmlns:w16cid="http://schemas.microsoft.com/office/word/2016/wordml/cid" xmlns:w16se="http://schemas.microsoft.com/office/word/2015/wordml/symex" xmlns:wpg="http://schemas.microsoft.com/office/word/2010/wordprocessingGroup" xmlns:wpi="http://schemas.microsoft.com/office/word/2010/wordprocessingInk" xmlns:wne="http://schemas.microsoft.com/office/word/2006/wordml" xmlns:wps="http://schemas.microsoft.com/office/word/2010/wordprocessingShape" mc:Ignorable="w14 w15 w16se w16cid wp14">
   <w:comment w:id="0" w:author="Kris.Wild" w:date="2023-07-29T16:18:00Z" w:initials="K">
     <w:p>
       <w:r>
@@ -10182,7 +10376,7 @@
       </w:r>
     </w:p>
   </w:comment>
-  <w:comment w:id="1" w:author="Gienger, Christopher M." w:date="2023-07-27T16:29:00Z" w:initials="CG">
+  <w:comment w:id="4" w:author="Gienger, Christopher M." w:date="2023-07-27T16:29:00Z" w:initials="CG">
     <w:p>
       <w:r>
         <w:rPr>
@@ -10200,7 +10394,7 @@
       </w:r>
     </w:p>
   </w:comment>
-  <w:comment w:id="2" w:author="Kris.Wild" w:date="2023-07-29T14:59:00Z" w:initials="K">
+  <w:comment w:id="5" w:author="Kris.Wild" w:date="2023-07-29T14:59:00Z" w:initials="K">
     <w:p>
       <w:r>
         <w:rPr>
@@ -10217,7 +10411,7 @@
       </w:r>
     </w:p>
   </w:comment>
-  <w:comment w:id="12" w:author="Gienger, Christopher M." w:date="2023-07-29T11:37:00Z" w:initials="GCM">
+  <w:comment w:id="10" w:author="Gienger, Christopher M." w:date="2023-07-29T11:37:00Z" w:initials="GCM">
     <w:p>
       <w:r>
         <w:rPr>
@@ -10232,6 +10426,57 @@
           <w:szCs w:val="24"/>
         </w:rPr>
         <w:t xml:space="preserve">sentence needs to be slightly more specific (re: habitat effects) to avoid this being a ‘throw away’ line. </w:t>
+      </w:r>
+    </w:p>
+  </w:comment>
+  <w:comment w:id="41" w:author="C.M. Gienger" w:date="2023-07-31T12:51:00Z" w:initials="CMG">
+    <w:p>
+      <w:pPr>
+        <w:pStyle w:val="CommentText"/>
+      </w:pPr>
+      <w:r>
+        <w:rPr>
+          <w:rStyle w:val="CommentReference"/>
+        </w:rPr>
+        <w:annotationRef/>
+      </w:r>
+      <w:r>
+        <w:t xml:space="preserve">This paragraph </w:t>
+      </w:r>
+      <w:r>
+        <w:t xml:space="preserve">(“Despite the wealth of knowledge…”) </w:t>
+      </w:r>
+      <w:r>
+        <w:t>is redundant, cut so we can get to the point faster.</w:t>
+      </w:r>
+    </w:p>
+  </w:comment>
+  <w:comment w:id="42" w:author="C.M. Gienger" w:date="2023-07-31T12:51:00Z" w:initials="CMG">
+    <w:p>
+      <w:pPr>
+        <w:pStyle w:val="CommentText"/>
+      </w:pPr>
+      <w:r>
+        <w:rPr>
+          <w:rStyle w:val="CommentReference"/>
+        </w:rPr>
+        <w:annotationRef/>
+      </w:r>
+    </w:p>
+  </w:comment>
+  <w:comment w:id="57" w:author="C.M. Gienger" w:date="2023-07-31T13:40:00Z" w:initials="CMG">
+    <w:p>
+      <w:pPr>
+        <w:pStyle w:val="CommentText"/>
+      </w:pPr>
+      <w:r>
+        <w:rPr>
+          <w:rStyle w:val="CommentReference"/>
+        </w:rPr>
+        <w:annotationRef/>
+      </w:r>
+      <w:r>
+        <w:t>Individuals don’t really have a life history until they reproduce, and juveniles don’t reproduce.</w:t>
       </w:r>
     </w:p>
   </w:comment>
@@ -10239,11 +10484,14 @@
 </file>
 
 <file path=word/commentsExtended.xml><?xml version="1.0" encoding="utf-8"?>
-<w15:commentsEx xmlns:wpc="http://schemas.microsoft.com/office/word/2010/wordprocessingCanvas" xmlns:cx="http://schemas.microsoft.com/office/drawing/2014/chartex" xmlns:cx1="http://schemas.microsoft.com/office/drawing/2015/9/8/chartex" xmlns:cx2="http://schemas.microsoft.com/office/drawing/2015/10/21/chartex" xmlns:cx3="http://schemas.microsoft.com/office/drawing/2016/5/9/chartex" xmlns:cx4="http://schemas.microsoft.com/office/drawing/2016/5/10/chartex" xmlns:cx5="http://schemas.microsoft.com/office/drawing/2016/5/11/chartex" xmlns:cx6="http://schemas.microsoft.com/office/drawing/2016/5/12/chartex" xmlns:cx7="http://schemas.microsoft.com/office/drawing/2016/5/13/chartex" xmlns:cx8="http://schemas.microsoft.com/office/drawing/2016/5/14/chartex" xmlns:mc="http://schemas.openxmlformats.org/markup-compatibility/2006" xmlns:aink="http://schemas.microsoft.com/office/drawing/2016/ink" xmlns:am3d="http://schemas.microsoft.com/office/drawing/2017/model3d" xmlns:o="urn:schemas-microsoft-com:office:office" xmlns:oel="http://schemas.microsoft.com/office/2019/extlst" xmlns:r="http://schemas.openxmlformats.org/officeDocument/2006/relationships" xmlns:m="http://schemas.openxmlformats.org/officeDocument/2006/math" xmlns:v="urn:schemas-microsoft-com:vml" xmlns:wp14="http://schemas.microsoft.com/office/word/2010/wordprocessingDrawing" xmlns:wp="http://schemas.openxmlformats.org/drawingml/2006/wordprocessingDrawing" xmlns:w10="urn:schemas-microsoft-com:office:word" xmlns:w="http://schemas.openxmlformats.org/wordprocessingml/2006/main" xmlns:w14="http://schemas.microsoft.com/office/word/2010/wordml" xmlns:w15="http://schemas.microsoft.com/office/word/2012/wordml" xmlns:w16cex="http://schemas.microsoft.com/office/word/2018/wordml/cex" xmlns:w16cid="http://schemas.microsoft.com/office/word/2016/wordml/cid" xmlns:w16="http://schemas.microsoft.com/office/word/2018/wordml" xmlns:w16sdtdh="http://schemas.microsoft.com/office/word/2020/wordml/sdtdatahash" xmlns:w16se="http://schemas.microsoft.com/office/word/2015/wordml/symex" xmlns:wpg="http://schemas.microsoft.com/office/word/2010/wordprocessingGroup" xmlns:wpi="http://schemas.microsoft.com/office/word/2010/wordprocessingInk" xmlns:wne="http://schemas.microsoft.com/office/word/2006/wordml" xmlns:wps="http://schemas.microsoft.com/office/word/2010/wordprocessingShape" mc:Ignorable="w14 w15 w16se w16cid w16 w16cex w16sdtdh wp14">
+<w15:commentsEx xmlns:wpc="http://schemas.microsoft.com/office/word/2010/wordprocessingCanvas" xmlns:cx="http://schemas.microsoft.com/office/drawing/2014/chartex" xmlns:cx1="http://schemas.microsoft.com/office/drawing/2015/9/8/chartex" xmlns:cx2="http://schemas.microsoft.com/office/drawing/2015/10/21/chartex" xmlns:cx3="http://schemas.microsoft.com/office/drawing/2016/5/9/chartex" xmlns:cx4="http://schemas.microsoft.com/office/drawing/2016/5/10/chartex" xmlns:cx5="http://schemas.microsoft.com/office/drawing/2016/5/11/chartex" xmlns:cx6="http://schemas.microsoft.com/office/drawing/2016/5/12/chartex" xmlns:cx7="http://schemas.microsoft.com/office/drawing/2016/5/13/chartex" xmlns:cx8="http://schemas.microsoft.com/office/drawing/2016/5/14/chartex" xmlns:mc="http://schemas.openxmlformats.org/markup-compatibility/2006" xmlns:aink="http://schemas.microsoft.com/office/drawing/2016/ink" xmlns:am3d="http://schemas.microsoft.com/office/drawing/2017/model3d" xmlns:o="urn:schemas-microsoft-com:office:office" xmlns:r="http://schemas.openxmlformats.org/officeDocument/2006/relationships" xmlns:m="http://schemas.openxmlformats.org/officeDocument/2006/math" xmlns:v="urn:schemas-microsoft-com:vml" xmlns:wp14="http://schemas.microsoft.com/office/word/2010/wordprocessingDrawing" xmlns:wp="http://schemas.openxmlformats.org/drawingml/2006/wordprocessingDrawing" xmlns:w10="urn:schemas-microsoft-com:office:word" xmlns:w="http://schemas.openxmlformats.org/wordprocessingml/2006/main" xmlns:w14="http://schemas.microsoft.com/office/word/2010/wordml" xmlns:w15="http://schemas.microsoft.com/office/word/2012/wordml" xmlns:w16cid="http://schemas.microsoft.com/office/word/2016/wordml/cid" xmlns:w16se="http://schemas.microsoft.com/office/word/2015/wordml/symex" xmlns:wpg="http://schemas.microsoft.com/office/word/2010/wordprocessingGroup" xmlns:wpi="http://schemas.microsoft.com/office/word/2010/wordprocessingInk" xmlns:wne="http://schemas.microsoft.com/office/word/2006/wordml" xmlns:wps="http://schemas.microsoft.com/office/word/2010/wordprocessingShape" mc:Ignorable="w14 w15 w16se w16cid wp14">
   <w15:commentEx w15:paraId="79A6982C" w15:done="0"/>
   <w15:commentEx w15:paraId="36CE5548" w15:done="0"/>
   <w15:commentEx w15:paraId="50270685" w15:paraIdParent="36CE5548" w15:done="0"/>
   <w15:commentEx w15:paraId="03B13B59" w15:done="0"/>
+  <w15:commentEx w15:paraId="001D8C42" w15:done="0"/>
+  <w15:commentEx w15:paraId="1EC4F0DF" w15:done="0"/>
+  <w15:commentEx w15:paraId="7118B9C2" w15:done="0"/>
 </w15:commentsEx>
 </file>
 
@@ -10257,16 +10505,19 @@
 </file>
 
 <file path=word/commentsIds.xml><?xml version="1.0" encoding="utf-8"?>
-<w16cid:commentsIds xmlns:wpc="http://schemas.microsoft.com/office/word/2010/wordprocessingCanvas" xmlns:cx="http://schemas.microsoft.com/office/drawing/2014/chartex" xmlns:cx1="http://schemas.microsoft.com/office/drawing/2015/9/8/chartex" xmlns:cx2="http://schemas.microsoft.com/office/drawing/2015/10/21/chartex" xmlns:cx3="http://schemas.microsoft.com/office/drawing/2016/5/9/chartex" xmlns:cx4="http://schemas.microsoft.com/office/drawing/2016/5/10/chartex" xmlns:cx5="http://schemas.microsoft.com/office/drawing/2016/5/11/chartex" xmlns:cx6="http://schemas.microsoft.com/office/drawing/2016/5/12/chartex" xmlns:cx7="http://schemas.microsoft.com/office/drawing/2016/5/13/chartex" xmlns:cx8="http://schemas.microsoft.com/office/drawing/2016/5/14/chartex" xmlns:mc="http://schemas.openxmlformats.org/markup-compatibility/2006" xmlns:aink="http://schemas.microsoft.com/office/drawing/2016/ink" xmlns:am3d="http://schemas.microsoft.com/office/drawing/2017/model3d" xmlns:o="urn:schemas-microsoft-com:office:office" xmlns:oel="http://schemas.microsoft.com/office/2019/extlst" xmlns:r="http://schemas.openxmlformats.org/officeDocument/2006/relationships" xmlns:m="http://schemas.openxmlformats.org/officeDocument/2006/math" xmlns:v="urn:schemas-microsoft-com:vml" xmlns:wp14="http://schemas.microsoft.com/office/word/2010/wordprocessingDrawing" xmlns:wp="http://schemas.openxmlformats.org/drawingml/2006/wordprocessingDrawing" xmlns:w10="urn:schemas-microsoft-com:office:word" xmlns:w="http://schemas.openxmlformats.org/wordprocessingml/2006/main" xmlns:w14="http://schemas.microsoft.com/office/word/2010/wordml" xmlns:w15="http://schemas.microsoft.com/office/word/2012/wordml" xmlns:w16cex="http://schemas.microsoft.com/office/word/2018/wordml/cex" xmlns:w16cid="http://schemas.microsoft.com/office/word/2016/wordml/cid" xmlns:w16="http://schemas.microsoft.com/office/word/2018/wordml" xmlns:w16sdtdh="http://schemas.microsoft.com/office/word/2020/wordml/sdtdatahash" xmlns:w16se="http://schemas.microsoft.com/office/word/2015/wordml/symex" xmlns:wpg="http://schemas.microsoft.com/office/word/2010/wordprocessingGroup" xmlns:wpi="http://schemas.microsoft.com/office/word/2010/wordprocessingInk" xmlns:wne="http://schemas.microsoft.com/office/word/2006/wordml" xmlns:wps="http://schemas.microsoft.com/office/word/2010/wordprocessingShape" mc:Ignorable="w14 w15 w16se w16cid w16 w16cex w16sdtdh wp14">
+<w16cid:commentsIds xmlns:wpc="http://schemas.microsoft.com/office/word/2010/wordprocessingCanvas" xmlns:cx="http://schemas.microsoft.com/office/drawing/2014/chartex" xmlns:cx1="http://schemas.microsoft.com/office/drawing/2015/9/8/chartex" xmlns:cx2="http://schemas.microsoft.com/office/drawing/2015/10/21/chartex" xmlns:cx3="http://schemas.microsoft.com/office/drawing/2016/5/9/chartex" xmlns:cx4="http://schemas.microsoft.com/office/drawing/2016/5/10/chartex" xmlns:cx5="http://schemas.microsoft.com/office/drawing/2016/5/11/chartex" xmlns:cx6="http://schemas.microsoft.com/office/drawing/2016/5/12/chartex" xmlns:cx7="http://schemas.microsoft.com/office/drawing/2016/5/13/chartex" xmlns:cx8="http://schemas.microsoft.com/office/drawing/2016/5/14/chartex" xmlns:mc="http://schemas.openxmlformats.org/markup-compatibility/2006" xmlns:aink="http://schemas.microsoft.com/office/drawing/2016/ink" xmlns:am3d="http://schemas.microsoft.com/office/drawing/2017/model3d" xmlns:o="urn:schemas-microsoft-com:office:office" xmlns:r="http://schemas.openxmlformats.org/officeDocument/2006/relationships" xmlns:m="http://schemas.openxmlformats.org/officeDocument/2006/math" xmlns:v="urn:schemas-microsoft-com:vml" xmlns:wp14="http://schemas.microsoft.com/office/word/2010/wordprocessingDrawing" xmlns:wp="http://schemas.openxmlformats.org/drawingml/2006/wordprocessingDrawing" xmlns:w10="urn:schemas-microsoft-com:office:word" xmlns:w="http://schemas.openxmlformats.org/wordprocessingml/2006/main" xmlns:w14="http://schemas.microsoft.com/office/word/2010/wordml" xmlns:w15="http://schemas.microsoft.com/office/word/2012/wordml" xmlns:w16cid="http://schemas.microsoft.com/office/word/2016/wordml/cid" xmlns:w16se="http://schemas.microsoft.com/office/word/2015/wordml/symex" xmlns:wpg="http://schemas.microsoft.com/office/word/2010/wordprocessingGroup" xmlns:wpi="http://schemas.microsoft.com/office/word/2010/wordprocessingInk" xmlns:wne="http://schemas.microsoft.com/office/word/2006/wordml" xmlns:wps="http://schemas.microsoft.com/office/word/2010/wordprocessingShape" mc:Ignorable="w14 w15 w16se w16cid wp14">
   <w16cid:commentId w16cid:paraId="79A6982C" w16cid:durableId="286FBA70"/>
   <w16cid:commentId w16cid:paraId="36CE5548" w16cid:durableId="286D19EA"/>
   <w16cid:commentId w16cid:paraId="50270685" w16cid:durableId="286FA7BF"/>
   <w16cid:commentId w16cid:paraId="03B13B59" w16cid:durableId="286F7869"/>
+  <w16cid:commentId w16cid:paraId="001D8C42" w16cid:durableId="28722CCA"/>
+  <w16cid:commentId w16cid:paraId="1EC4F0DF" w16cid:durableId="28722CBD"/>
+  <w16cid:commentId w16cid:paraId="7118B9C2" w16cid:durableId="28723859"/>
 </w16cid:commentsIds>
 </file>
 
 <file path=word/endnotes.xml><?xml version="1.0" encoding="utf-8"?>
-<w:endnotes xmlns:wpc="http://schemas.microsoft.com/office/word/2010/wordprocessingCanvas" xmlns:cx="http://schemas.microsoft.com/office/drawing/2014/chartex" xmlns:cx1="http://schemas.microsoft.com/office/drawing/2015/9/8/chartex" xmlns:cx2="http://schemas.microsoft.com/office/drawing/2015/10/21/chartex" xmlns:cx3="http://schemas.microsoft.com/office/drawing/2016/5/9/chartex" xmlns:cx4="http://schemas.microsoft.com/office/drawing/2016/5/10/chartex" xmlns:cx5="http://schemas.microsoft.com/office/drawing/2016/5/11/chartex" xmlns:cx6="http://schemas.microsoft.com/office/drawing/2016/5/12/chartex" xmlns:cx7="http://schemas.microsoft.com/office/drawing/2016/5/13/chartex" xmlns:cx8="http://schemas.microsoft.com/office/drawing/2016/5/14/chartex" xmlns:mc="http://schemas.openxmlformats.org/markup-compatibility/2006" xmlns:aink="http://schemas.microsoft.com/office/drawing/2016/ink" xmlns:am3d="http://schemas.microsoft.com/office/drawing/2017/model3d" xmlns:o="urn:schemas-microsoft-com:office:office" xmlns:oel="http://schemas.microsoft.com/office/2019/extlst" xmlns:r="http://schemas.openxmlformats.org/officeDocument/2006/relationships" xmlns:m="http://schemas.openxmlformats.org/officeDocument/2006/math" xmlns:v="urn:schemas-microsoft-com:vml" xmlns:wp14="http://schemas.microsoft.com/office/word/2010/wordprocessingDrawing" xmlns:wp="http://schemas.openxmlformats.org/drawingml/2006/wordprocessingDrawing" xmlns:w10="urn:schemas-microsoft-com:office:word" xmlns:w="http://schemas.openxmlformats.org/wordprocessingml/2006/main" xmlns:w14="http://schemas.microsoft.com/office/word/2010/wordml" xmlns:w15="http://schemas.microsoft.com/office/word/2012/wordml" xmlns:w16cex="http://schemas.microsoft.com/office/word/2018/wordml/cex" xmlns:w16cid="http://schemas.microsoft.com/office/word/2016/wordml/cid" xmlns:w16="http://schemas.microsoft.com/office/word/2018/wordml" xmlns:w16sdtdh="http://schemas.microsoft.com/office/word/2020/wordml/sdtdatahash" xmlns:w16se="http://schemas.microsoft.com/office/word/2015/wordml/symex" xmlns:wpg="http://schemas.microsoft.com/office/word/2010/wordprocessingGroup" xmlns:wpi="http://schemas.microsoft.com/office/word/2010/wordprocessingInk" xmlns:wne="http://schemas.microsoft.com/office/word/2006/wordml" xmlns:wps="http://schemas.microsoft.com/office/word/2010/wordprocessingShape" mc:Ignorable="w14 w15 w16se w16cid w16 w16cex w16sdtdh wp14">
+<w:endnotes xmlns:wpc="http://schemas.microsoft.com/office/word/2010/wordprocessingCanvas" xmlns:cx="http://schemas.microsoft.com/office/drawing/2014/chartex" xmlns:cx1="http://schemas.microsoft.com/office/drawing/2015/9/8/chartex" xmlns:cx2="http://schemas.microsoft.com/office/drawing/2015/10/21/chartex" xmlns:cx3="http://schemas.microsoft.com/office/drawing/2016/5/9/chartex" xmlns:cx4="http://schemas.microsoft.com/office/drawing/2016/5/10/chartex" xmlns:cx5="http://schemas.microsoft.com/office/drawing/2016/5/11/chartex" xmlns:cx6="http://schemas.microsoft.com/office/drawing/2016/5/12/chartex" xmlns:cx7="http://schemas.microsoft.com/office/drawing/2016/5/13/chartex" xmlns:cx8="http://schemas.microsoft.com/office/drawing/2016/5/14/chartex" xmlns:mc="http://schemas.openxmlformats.org/markup-compatibility/2006" xmlns:aink="http://schemas.microsoft.com/office/drawing/2016/ink" xmlns:am3d="http://schemas.microsoft.com/office/drawing/2017/model3d" xmlns:o="urn:schemas-microsoft-com:office:office" xmlns:r="http://schemas.openxmlformats.org/officeDocument/2006/relationships" xmlns:m="http://schemas.openxmlformats.org/officeDocument/2006/math" xmlns:v="urn:schemas-microsoft-com:vml" xmlns:wp14="http://schemas.microsoft.com/office/word/2010/wordprocessingDrawing" xmlns:wp="http://schemas.openxmlformats.org/drawingml/2006/wordprocessingDrawing" xmlns:w10="urn:schemas-microsoft-com:office:word" xmlns:w="http://schemas.openxmlformats.org/wordprocessingml/2006/main" xmlns:w14="http://schemas.microsoft.com/office/word/2010/wordml" xmlns:w15="http://schemas.microsoft.com/office/word/2012/wordml" xmlns:w16cid="http://schemas.microsoft.com/office/word/2016/wordml/cid" xmlns:w16se="http://schemas.microsoft.com/office/word/2015/wordml/symex" xmlns:wpg="http://schemas.microsoft.com/office/word/2010/wordprocessingGroup" xmlns:wpi="http://schemas.microsoft.com/office/word/2010/wordprocessingInk" xmlns:wne="http://schemas.microsoft.com/office/word/2006/wordml" xmlns:wps="http://schemas.microsoft.com/office/word/2010/wordprocessingShape" mc:Ignorable="w14 w15 w16se w16cid wp14">
   <w:endnote w:type="separator" w:id="-1">
     <w:p>
       <w:pPr>
@@ -10291,7 +10542,7 @@
 </file>
 
 <file path=word/footnotes.xml><?xml version="1.0" encoding="utf-8"?>
-<w:footnotes xmlns:wpc="http://schemas.microsoft.com/office/word/2010/wordprocessingCanvas" xmlns:cx="http://schemas.microsoft.com/office/drawing/2014/chartex" xmlns:cx1="http://schemas.microsoft.com/office/drawing/2015/9/8/chartex" xmlns:cx2="http://schemas.microsoft.com/office/drawing/2015/10/21/chartex" xmlns:cx3="http://schemas.microsoft.com/office/drawing/2016/5/9/chartex" xmlns:cx4="http://schemas.microsoft.com/office/drawing/2016/5/10/chartex" xmlns:cx5="http://schemas.microsoft.com/office/drawing/2016/5/11/chartex" xmlns:cx6="http://schemas.microsoft.com/office/drawing/2016/5/12/chartex" xmlns:cx7="http://schemas.microsoft.com/office/drawing/2016/5/13/chartex" xmlns:cx8="http://schemas.microsoft.com/office/drawing/2016/5/14/chartex" xmlns:mc="http://schemas.openxmlformats.org/markup-compatibility/2006" xmlns:aink="http://schemas.microsoft.com/office/drawing/2016/ink" xmlns:am3d="http://schemas.microsoft.com/office/drawing/2017/model3d" xmlns:o="urn:schemas-microsoft-com:office:office" xmlns:oel="http://schemas.microsoft.com/office/2019/extlst" xmlns:r="http://schemas.openxmlformats.org/officeDocument/2006/relationships" xmlns:m="http://schemas.openxmlformats.org/officeDocument/2006/math" xmlns:v="urn:schemas-microsoft-com:vml" xmlns:wp14="http://schemas.microsoft.com/office/word/2010/wordprocessingDrawing" xmlns:wp="http://schemas.openxmlformats.org/drawingml/2006/wordprocessingDrawing" xmlns:w10="urn:schemas-microsoft-com:office:word" xmlns:w="http://schemas.openxmlformats.org/wordprocessingml/2006/main" xmlns:w14="http://schemas.microsoft.com/office/word/2010/wordml" xmlns:w15="http://schemas.microsoft.com/office/word/2012/wordml" xmlns:w16cex="http://schemas.microsoft.com/office/word/2018/wordml/cex" xmlns:w16cid="http://schemas.microsoft.com/office/word/2016/wordml/cid" xmlns:w16="http://schemas.microsoft.com/office/word/2018/wordml" xmlns:w16sdtdh="http://schemas.microsoft.com/office/word/2020/wordml/sdtdatahash" xmlns:w16se="http://schemas.microsoft.com/office/word/2015/wordml/symex" xmlns:wpg="http://schemas.microsoft.com/office/word/2010/wordprocessingGroup" xmlns:wpi="http://schemas.microsoft.com/office/word/2010/wordprocessingInk" xmlns:wne="http://schemas.microsoft.com/office/word/2006/wordml" xmlns:wps="http://schemas.microsoft.com/office/word/2010/wordprocessingShape" mc:Ignorable="w14 w15 w16se w16cid w16 w16cex w16sdtdh wp14">
+<w:footnotes xmlns:wpc="http://schemas.microsoft.com/office/word/2010/wordprocessingCanvas" xmlns:cx="http://schemas.microsoft.com/office/drawing/2014/chartex" xmlns:cx1="http://schemas.microsoft.com/office/drawing/2015/9/8/chartex" xmlns:cx2="http://schemas.microsoft.com/office/drawing/2015/10/21/chartex" xmlns:cx3="http://schemas.microsoft.com/office/drawing/2016/5/9/chartex" xmlns:cx4="http://schemas.microsoft.com/office/drawing/2016/5/10/chartex" xmlns:cx5="http://schemas.microsoft.com/office/drawing/2016/5/11/chartex" xmlns:cx6="http://schemas.microsoft.com/office/drawing/2016/5/12/chartex" xmlns:cx7="http://schemas.microsoft.com/office/drawing/2016/5/13/chartex" xmlns:cx8="http://schemas.microsoft.com/office/drawing/2016/5/14/chartex" xmlns:mc="http://schemas.openxmlformats.org/markup-compatibility/2006" xmlns:aink="http://schemas.microsoft.com/office/drawing/2016/ink" xmlns:am3d="http://schemas.microsoft.com/office/drawing/2017/model3d" xmlns:o="urn:schemas-microsoft-com:office:office" xmlns:r="http://schemas.openxmlformats.org/officeDocument/2006/relationships" xmlns:m="http://schemas.openxmlformats.org/officeDocument/2006/math" xmlns:v="urn:schemas-microsoft-com:vml" xmlns:wp14="http://schemas.microsoft.com/office/word/2010/wordprocessingDrawing" xmlns:wp="http://schemas.openxmlformats.org/drawingml/2006/wordprocessingDrawing" xmlns:w10="urn:schemas-microsoft-com:office:word" xmlns:w="http://schemas.openxmlformats.org/wordprocessingml/2006/main" xmlns:w14="http://schemas.microsoft.com/office/word/2010/wordml" xmlns:w15="http://schemas.microsoft.com/office/word/2012/wordml" xmlns:w16cid="http://schemas.microsoft.com/office/word/2016/wordml/cid" xmlns:w16se="http://schemas.microsoft.com/office/word/2015/wordml/symex" xmlns:wpg="http://schemas.microsoft.com/office/word/2010/wordprocessingGroup" xmlns:wpi="http://schemas.microsoft.com/office/word/2010/wordprocessingInk" xmlns:wne="http://schemas.microsoft.com/office/word/2006/wordml" xmlns:wps="http://schemas.microsoft.com/office/word/2010/wordprocessingShape" mc:Ignorable="w14 w15 w16se w16cid wp14">
   <w:footnote w:type="separator" w:id="-1">
     <w:p>
       <w:pPr>
@@ -10316,21 +10567,21 @@
 </file>
 
 <file path=word/people.xml><?xml version="1.0" encoding="utf-8"?>
-<w15:people xmlns:wpc="http://schemas.microsoft.com/office/word/2010/wordprocessingCanvas" xmlns:cx="http://schemas.microsoft.com/office/drawing/2014/chartex" xmlns:cx1="http://schemas.microsoft.com/office/drawing/2015/9/8/chartex" xmlns:cx2="http://schemas.microsoft.com/office/drawing/2015/10/21/chartex" xmlns:cx3="http://schemas.microsoft.com/office/drawing/2016/5/9/chartex" xmlns:cx4="http://schemas.microsoft.com/office/drawing/2016/5/10/chartex" xmlns:cx5="http://schemas.microsoft.com/office/drawing/2016/5/11/chartex" xmlns:cx6="http://schemas.microsoft.com/office/drawing/2016/5/12/chartex" xmlns:cx7="http://schemas.microsoft.com/office/drawing/2016/5/13/chartex" xmlns:cx8="http://schemas.microsoft.com/office/drawing/2016/5/14/chartex" xmlns:mc="http://schemas.openxmlformats.org/markup-compatibility/2006" xmlns:aink="http://schemas.microsoft.com/office/drawing/2016/ink" xmlns:am3d="http://schemas.microsoft.com/office/drawing/2017/model3d" xmlns:o="urn:schemas-microsoft-com:office:office" xmlns:oel="http://schemas.microsoft.com/office/2019/extlst" xmlns:r="http://schemas.openxmlformats.org/officeDocument/2006/relationships" xmlns:m="http://schemas.openxmlformats.org/officeDocument/2006/math" xmlns:v="urn:schemas-microsoft-com:vml" xmlns:wp14="http://schemas.microsoft.com/office/word/2010/wordprocessingDrawing" xmlns:wp="http://schemas.openxmlformats.org/drawingml/2006/wordprocessingDrawing" xmlns:w10="urn:schemas-microsoft-com:office:word" xmlns:w="http://schemas.openxmlformats.org/wordprocessingml/2006/main" xmlns:w14="http://schemas.microsoft.com/office/word/2010/wordml" xmlns:w15="http://schemas.microsoft.com/office/word/2012/wordml" xmlns:w16cex="http://schemas.microsoft.com/office/word/2018/wordml/cex" xmlns:w16cid="http://schemas.microsoft.com/office/word/2016/wordml/cid" xmlns:w16="http://schemas.microsoft.com/office/word/2018/wordml" xmlns:w16sdtdh="http://schemas.microsoft.com/office/word/2020/wordml/sdtdatahash" xmlns:w16se="http://schemas.microsoft.com/office/word/2015/wordml/symex" xmlns:wpg="http://schemas.microsoft.com/office/word/2010/wordprocessingGroup" xmlns:wpi="http://schemas.microsoft.com/office/word/2010/wordprocessingInk" xmlns:wne="http://schemas.microsoft.com/office/word/2006/wordml" xmlns:wps="http://schemas.microsoft.com/office/word/2010/wordprocessingShape" mc:Ignorable="w14 w15 w16se w16cid w16 w16cex w16sdtdh wp14">
+<w15:people xmlns:wpc="http://schemas.microsoft.com/office/word/2010/wordprocessingCanvas" xmlns:cx="http://schemas.microsoft.com/office/drawing/2014/chartex" xmlns:cx1="http://schemas.microsoft.com/office/drawing/2015/9/8/chartex" xmlns:cx2="http://schemas.microsoft.com/office/drawing/2015/10/21/chartex" xmlns:cx3="http://schemas.microsoft.com/office/drawing/2016/5/9/chartex" xmlns:cx4="http://schemas.microsoft.com/office/drawing/2016/5/10/chartex" xmlns:cx5="http://schemas.microsoft.com/office/drawing/2016/5/11/chartex" xmlns:cx6="http://schemas.microsoft.com/office/drawing/2016/5/12/chartex" xmlns:cx7="http://schemas.microsoft.com/office/drawing/2016/5/13/chartex" xmlns:cx8="http://schemas.microsoft.com/office/drawing/2016/5/14/chartex" xmlns:mc="http://schemas.openxmlformats.org/markup-compatibility/2006" xmlns:aink="http://schemas.microsoft.com/office/drawing/2016/ink" xmlns:am3d="http://schemas.microsoft.com/office/drawing/2017/model3d" xmlns:o="urn:schemas-microsoft-com:office:office" xmlns:r="http://schemas.openxmlformats.org/officeDocument/2006/relationships" xmlns:m="http://schemas.openxmlformats.org/officeDocument/2006/math" xmlns:v="urn:schemas-microsoft-com:vml" xmlns:wp14="http://schemas.microsoft.com/office/word/2010/wordprocessingDrawing" xmlns:wp="http://schemas.openxmlformats.org/drawingml/2006/wordprocessingDrawing" xmlns:w10="urn:schemas-microsoft-com:office:word" xmlns:w="http://schemas.openxmlformats.org/wordprocessingml/2006/main" xmlns:w14="http://schemas.microsoft.com/office/word/2010/wordml" xmlns:w15="http://schemas.microsoft.com/office/word/2012/wordml" xmlns:w16cid="http://schemas.microsoft.com/office/word/2016/wordml/cid" xmlns:w16se="http://schemas.microsoft.com/office/word/2015/wordml/symex" xmlns:wpg="http://schemas.microsoft.com/office/word/2010/wordprocessingGroup" xmlns:wpi="http://schemas.microsoft.com/office/word/2010/wordprocessingInk" xmlns:wne="http://schemas.microsoft.com/office/word/2006/wordml" xmlns:wps="http://schemas.microsoft.com/office/word/2010/wordprocessingShape" mc:Ignorable="w14 w15 w16se w16cid wp14">
   <w15:person w15:author="Kris.Wild">
     <w15:presenceInfo w15:providerId="AD" w15:userId="S::kris.wild@canberra.edu.au::357150f9-6c66-435f-b0a7-2db65ca28b00"/>
   </w15:person>
+  <w15:person w15:author="C.M. Gienger">
+    <w15:presenceInfo w15:providerId="None" w15:userId="C.M. Gienger"/>
+  </w15:person>
   <w15:person w15:author="Gienger, Christopher M.">
     <w15:presenceInfo w15:providerId="AD" w15:userId="S::giengerc@apsu.edu::ab2ba18e-80c0-4131-bd6f-7c5b9a8e8269"/>
-  </w15:person>
-  <w15:person w15:author="Kris.Wild [2]">
-    <w15:presenceInfo w15:providerId="AD" w15:userId="S::Kris.Wild@canberra.edu.au::357150f9-6c66-435f-b0a7-2db65ca28b00"/>
   </w15:person>
 </w15:people>
 </file>
 
 <file path=word/styles.xml><?xml version="1.0" encoding="utf-8"?>
-<w:styles xmlns:mc="http://schemas.openxmlformats.org/markup-compatibility/2006" xmlns:r="http://schemas.openxmlformats.org/officeDocument/2006/relationships" xmlns:w="http://schemas.openxmlformats.org/wordprocessingml/2006/main" xmlns:w14="http://schemas.microsoft.com/office/word/2010/wordml" xmlns:w15="http://schemas.microsoft.com/office/word/2012/wordml" xmlns:w16cex="http://schemas.microsoft.com/office/word/2018/wordml/cex" xmlns:w16cid="http://schemas.microsoft.com/office/word/2016/wordml/cid" xmlns:w16="http://schemas.microsoft.com/office/word/2018/wordml" xmlns:w16sdtdh="http://schemas.microsoft.com/office/word/2020/wordml/sdtdatahash" xmlns:w16se="http://schemas.microsoft.com/office/word/2015/wordml/symex" mc:Ignorable="w14 w15 w16se w16cid w16 w16cex w16sdtdh">
+<w:styles xmlns:mc="http://schemas.openxmlformats.org/markup-compatibility/2006" xmlns:r="http://schemas.openxmlformats.org/officeDocument/2006/relationships" xmlns:w="http://schemas.openxmlformats.org/wordprocessingml/2006/main" xmlns:w14="http://schemas.microsoft.com/office/word/2010/wordml" xmlns:w15="http://schemas.microsoft.com/office/word/2012/wordml" xmlns:w16cid="http://schemas.microsoft.com/office/word/2016/wordml/cid" xmlns:w16se="http://schemas.microsoft.com/office/word/2015/wordml/symex" mc:Ignorable="w14 w15 w16se w16cid">
   <w:docDefaults>
     <w:rPrDefault>
       <w:rPr>
@@ -10342,7 +10593,7 @@
     </w:rPrDefault>
     <w:pPrDefault/>
   </w:docDefaults>
-  <w:latentStyles w:defLockedState="0" w:defUIPriority="99" w:defSemiHidden="0" w:defUnhideWhenUsed="0" w:defQFormat="0" w:count="376">
+  <w:latentStyles w:defLockedState="0" w:defUIPriority="99" w:defSemiHidden="0" w:defUnhideWhenUsed="0" w:defQFormat="0" w:count="375">
     <w:lsdException w:name="Normal" w:uiPriority="0" w:qFormat="1"/>
     <w:lsdException w:name="heading 1" w:uiPriority="9" w:qFormat="1"/>
     <w:lsdException w:name="heading 2" w:semiHidden="1" w:uiPriority="9" w:unhideWhenUsed="1" w:qFormat="1"/>
@@ -10718,7 +10969,6 @@
     <w:lsdException w:name="Smart Hyperlink" w:semiHidden="1" w:unhideWhenUsed="1"/>
     <w:lsdException w:name="Hashtag" w:semiHidden="1" w:unhideWhenUsed="1"/>
     <w:lsdException w:name="Unresolved Mention" w:semiHidden="1" w:unhideWhenUsed="1"/>
-    <w:lsdException w:name="Smart Link" w:semiHidden="1" w:unhideWhenUsed="1"/>
   </w:latentStyles>
   <w:style w:type="paragraph" w:default="1" w:styleId="Normal">
     <w:name w:val="Normal"/>
@@ -11130,7 +11380,7 @@
 </file>
 
 <file path=word/glossary/document.xml><?xml version="1.0" encoding="utf-8"?>
-<w:glossaryDocument xmlns:wpc="http://schemas.microsoft.com/office/word/2010/wordprocessingCanvas" xmlns:cx="http://schemas.microsoft.com/office/drawing/2014/chartex" xmlns:cx1="http://schemas.microsoft.com/office/drawing/2015/9/8/chartex" xmlns:cx2="http://schemas.microsoft.com/office/drawing/2015/10/21/chartex" xmlns:cx3="http://schemas.microsoft.com/office/drawing/2016/5/9/chartex" xmlns:cx4="http://schemas.microsoft.com/office/drawing/2016/5/10/chartex" xmlns:cx5="http://schemas.microsoft.com/office/drawing/2016/5/11/chartex" xmlns:cx6="http://schemas.microsoft.com/office/drawing/2016/5/12/chartex" xmlns:cx7="http://schemas.microsoft.com/office/drawing/2016/5/13/chartex" xmlns:cx8="http://schemas.microsoft.com/office/drawing/2016/5/14/chartex" xmlns:mc="http://schemas.openxmlformats.org/markup-compatibility/2006" xmlns:aink="http://schemas.microsoft.com/office/drawing/2016/ink" xmlns:am3d="http://schemas.microsoft.com/office/drawing/2017/model3d" xmlns:o="urn:schemas-microsoft-com:office:office" xmlns:oel="http://schemas.microsoft.com/office/2019/extlst" xmlns:r="http://schemas.openxmlformats.org/officeDocument/2006/relationships" xmlns:m="http://schemas.openxmlformats.org/officeDocument/2006/math" xmlns:v="urn:schemas-microsoft-com:vml" xmlns:wp14="http://schemas.microsoft.com/office/word/2010/wordprocessingDrawing" xmlns:wp="http://schemas.openxmlformats.org/drawingml/2006/wordprocessingDrawing" xmlns:w10="urn:schemas-microsoft-com:office:word" xmlns:w="http://schemas.openxmlformats.org/wordprocessingml/2006/main" xmlns:w14="http://schemas.microsoft.com/office/word/2010/wordml" xmlns:w15="http://schemas.microsoft.com/office/word/2012/wordml" xmlns:w16cex="http://schemas.microsoft.com/office/word/2018/wordml/cex" xmlns:w16cid="http://schemas.microsoft.com/office/word/2016/wordml/cid" xmlns:w16="http://schemas.microsoft.com/office/word/2018/wordml" xmlns:w16sdtdh="http://schemas.microsoft.com/office/word/2020/wordml/sdtdatahash" xmlns:w16se="http://schemas.microsoft.com/office/word/2015/wordml/symex" xmlns:wpg="http://schemas.microsoft.com/office/word/2010/wordprocessingGroup" xmlns:wpi="http://schemas.microsoft.com/office/word/2010/wordprocessingInk" xmlns:wne="http://schemas.microsoft.com/office/word/2006/wordml" xmlns:wps="http://schemas.microsoft.com/office/word/2010/wordprocessingShape" mc:Ignorable="w14 w15 w16se w16cid w16 w16cex w16sdtdh wp14">
+<w:glossaryDocument xmlns:wpc="http://schemas.microsoft.com/office/word/2010/wordprocessingCanvas" xmlns:cx="http://schemas.microsoft.com/office/drawing/2014/chartex" xmlns:cx1="http://schemas.microsoft.com/office/drawing/2015/9/8/chartex" xmlns:cx2="http://schemas.microsoft.com/office/drawing/2015/10/21/chartex" xmlns:cx3="http://schemas.microsoft.com/office/drawing/2016/5/9/chartex" xmlns:cx4="http://schemas.microsoft.com/office/drawing/2016/5/10/chartex" xmlns:cx5="http://schemas.microsoft.com/office/drawing/2016/5/11/chartex" xmlns:cx6="http://schemas.microsoft.com/office/drawing/2016/5/12/chartex" xmlns:cx7="http://schemas.microsoft.com/office/drawing/2016/5/13/chartex" xmlns:cx8="http://schemas.microsoft.com/office/drawing/2016/5/14/chartex" xmlns:mc="http://schemas.openxmlformats.org/markup-compatibility/2006" xmlns:aink="http://schemas.microsoft.com/office/drawing/2016/ink" xmlns:am3d="http://schemas.microsoft.com/office/drawing/2017/model3d" xmlns:o="urn:schemas-microsoft-com:office:office" xmlns:r="http://schemas.openxmlformats.org/officeDocument/2006/relationships" xmlns:m="http://schemas.openxmlformats.org/officeDocument/2006/math" xmlns:v="urn:schemas-microsoft-com:vml" xmlns:wp14="http://schemas.microsoft.com/office/word/2010/wordprocessingDrawing" xmlns:wp="http://schemas.openxmlformats.org/drawingml/2006/wordprocessingDrawing" xmlns:w10="urn:schemas-microsoft-com:office:word" xmlns:w="http://schemas.openxmlformats.org/wordprocessingml/2006/main" xmlns:w14="http://schemas.microsoft.com/office/word/2010/wordml" xmlns:w15="http://schemas.microsoft.com/office/word/2012/wordml" xmlns:w16cid="http://schemas.microsoft.com/office/word/2016/wordml/cid" xmlns:w16se="http://schemas.microsoft.com/office/word/2015/wordml/symex" xmlns:wpg="http://schemas.microsoft.com/office/word/2010/wordprocessingGroup" xmlns:wpi="http://schemas.microsoft.com/office/word/2010/wordprocessingInk" xmlns:wne="http://schemas.microsoft.com/office/word/2006/wordml" xmlns:wps="http://schemas.microsoft.com/office/word/2010/wordprocessingShape" mc:Ignorable="w14 w15 w16se w16cid wp14">
   <w:docParts>
     <w:docPart>
       <w:docPartPr>
@@ -11221,7 +11471,7 @@
 </file>
 
 <file path=word/glossary/fontTable.xml><?xml version="1.0" encoding="utf-8"?>
-<w:fonts xmlns:mc="http://schemas.openxmlformats.org/markup-compatibility/2006" xmlns:r="http://schemas.openxmlformats.org/officeDocument/2006/relationships" xmlns:w="http://schemas.openxmlformats.org/wordprocessingml/2006/main" xmlns:w14="http://schemas.microsoft.com/office/word/2010/wordml" xmlns:w15="http://schemas.microsoft.com/office/word/2012/wordml" xmlns:w16cex="http://schemas.microsoft.com/office/word/2018/wordml/cex" xmlns:w16cid="http://schemas.microsoft.com/office/word/2016/wordml/cid" xmlns:w16="http://schemas.microsoft.com/office/word/2018/wordml" xmlns:w16sdtdh="http://schemas.microsoft.com/office/word/2020/wordml/sdtdatahash" xmlns:w16se="http://schemas.microsoft.com/office/word/2015/wordml/symex" mc:Ignorable="w14 w15 w16se w16cid w16 w16cex w16sdtdh">
+<w:fonts xmlns:mc="http://schemas.openxmlformats.org/markup-compatibility/2006" xmlns:r="http://schemas.openxmlformats.org/officeDocument/2006/relationships" xmlns:w="http://schemas.openxmlformats.org/wordprocessingml/2006/main" xmlns:w14="http://schemas.microsoft.com/office/word/2010/wordml" xmlns:w15="http://schemas.microsoft.com/office/word/2012/wordml" xmlns:w16cid="http://schemas.microsoft.com/office/word/2016/wordml/cid" xmlns:w16se="http://schemas.microsoft.com/office/word/2015/wordml/symex" mc:Ignorable="w14 w15 w16se w16cid">
   <w:font w:name="Calibri">
     <w:panose1 w:val="020F0502020204030204"/>
     <w:charset w:val="00"/>
@@ -11261,7 +11511,7 @@
 </file>
 
 <file path=word/glossary/settings.xml><?xml version="1.0" encoding="utf-8"?>
-<w:settings xmlns:mc="http://schemas.openxmlformats.org/markup-compatibility/2006" xmlns:o="urn:schemas-microsoft-com:office:office" xmlns:r="http://schemas.openxmlformats.org/officeDocument/2006/relationships" xmlns:m="http://schemas.openxmlformats.org/officeDocument/2006/math" xmlns:v="urn:schemas-microsoft-com:vml" xmlns:w10="urn:schemas-microsoft-com:office:word" xmlns:w="http://schemas.openxmlformats.org/wordprocessingml/2006/main" xmlns:w14="http://schemas.microsoft.com/office/word/2010/wordml" xmlns:w15="http://schemas.microsoft.com/office/word/2012/wordml" xmlns:w16cex="http://schemas.microsoft.com/office/word/2018/wordml/cex" xmlns:w16cid="http://schemas.microsoft.com/office/word/2016/wordml/cid" xmlns:w16="http://schemas.microsoft.com/office/word/2018/wordml" xmlns:w16sdtdh="http://schemas.microsoft.com/office/word/2020/wordml/sdtdatahash" xmlns:w16se="http://schemas.microsoft.com/office/word/2015/wordml/symex" xmlns:sl="http://schemas.openxmlformats.org/schemaLibrary/2006/main" mc:Ignorable="w14 w15 w16se w16cid w16 w16cex w16sdtdh">
+<w:settings xmlns:mc="http://schemas.openxmlformats.org/markup-compatibility/2006" xmlns:o="urn:schemas-microsoft-com:office:office" xmlns:r="http://schemas.openxmlformats.org/officeDocument/2006/relationships" xmlns:m="http://schemas.openxmlformats.org/officeDocument/2006/math" xmlns:v="urn:schemas-microsoft-com:vml" xmlns:w10="urn:schemas-microsoft-com:office:word" xmlns:w="http://schemas.openxmlformats.org/wordprocessingml/2006/main" xmlns:w14="http://schemas.microsoft.com/office/word/2010/wordml" xmlns:w15="http://schemas.microsoft.com/office/word/2012/wordml" xmlns:w16cid="http://schemas.microsoft.com/office/word/2016/wordml/cid" xmlns:w16se="http://schemas.microsoft.com/office/word/2015/wordml/symex" xmlns:sl="http://schemas.openxmlformats.org/schemaLibrary/2006/main" mc:Ignorable="w14 w15 w16se w16cid">
   <w:view w:val="normal"/>
   <w:revisionView w:inkAnnotations="0"/>
   <w:defaultTabStop w:val="720"/>
@@ -11295,6 +11545,7 @@
     <w:rsid w:val="00A739B6"/>
     <w:rsid w:val="00AB0C41"/>
     <w:rsid w:val="00AE6F75"/>
+    <w:rsid w:val="00AF5D38"/>
     <w:rsid w:val="00C043F0"/>
     <w:rsid w:val="00D50F67"/>
     <w:rsid w:val="00D971AE"/>
@@ -11323,7 +11574,7 @@
 </file>
 
 <file path=word/glossary/styles.xml><?xml version="1.0" encoding="utf-8"?>
-<w:styles xmlns:mc="http://schemas.openxmlformats.org/markup-compatibility/2006" xmlns:r="http://schemas.openxmlformats.org/officeDocument/2006/relationships" xmlns:w="http://schemas.openxmlformats.org/wordprocessingml/2006/main" xmlns:w14="http://schemas.microsoft.com/office/word/2010/wordml" xmlns:w15="http://schemas.microsoft.com/office/word/2012/wordml" xmlns:w16cex="http://schemas.microsoft.com/office/word/2018/wordml/cex" xmlns:w16cid="http://schemas.microsoft.com/office/word/2016/wordml/cid" xmlns:w16="http://schemas.microsoft.com/office/word/2018/wordml" xmlns:w16sdtdh="http://schemas.microsoft.com/office/word/2020/wordml/sdtdatahash" xmlns:w16se="http://schemas.microsoft.com/office/word/2015/wordml/symex" mc:Ignorable="w14 w15 w16se w16cid w16 w16cex w16sdtdh">
+<w:styles xmlns:mc="http://schemas.openxmlformats.org/markup-compatibility/2006" xmlns:r="http://schemas.openxmlformats.org/officeDocument/2006/relationships" xmlns:w="http://schemas.openxmlformats.org/wordprocessingml/2006/main" xmlns:w14="http://schemas.microsoft.com/office/word/2010/wordml" xmlns:w15="http://schemas.microsoft.com/office/word/2012/wordml" xmlns:w16cid="http://schemas.microsoft.com/office/word/2016/wordml/cid" xmlns:w16se="http://schemas.microsoft.com/office/word/2015/wordml/symex" mc:Ignorable="w14 w15 w16se w16cid">
   <w:docDefaults>
     <w:rPrDefault>
       <w:rPr>
@@ -11337,7 +11588,7 @@
     </w:rPrDefault>
     <w:pPrDefault/>
   </w:docDefaults>
-  <w:latentStyles w:defLockedState="0" w:defUIPriority="99" w:defSemiHidden="0" w:defUnhideWhenUsed="0" w:defQFormat="0" w:count="376">
+  <w:latentStyles w:defLockedState="0" w:defUIPriority="99" w:defSemiHidden="0" w:defUnhideWhenUsed="0" w:defQFormat="0" w:count="375">
     <w:lsdException w:name="Normal" w:uiPriority="0" w:qFormat="1"/>
     <w:lsdException w:name="heading 1" w:uiPriority="9" w:qFormat="1"/>
     <w:lsdException w:name="heading 2" w:semiHidden="1" w:uiPriority="9" w:unhideWhenUsed="1" w:qFormat="1"/>
@@ -11713,7 +11964,6 @@
     <w:lsdException w:name="Smart Hyperlink" w:semiHidden="1" w:unhideWhenUsed="1"/>
     <w:lsdException w:name="Hashtag" w:semiHidden="1" w:unhideWhenUsed="1"/>
     <w:lsdException w:name="Unresolved Mention" w:semiHidden="1" w:unhideWhenUsed="1"/>
-    <w:lsdException w:name="Smart Link" w:semiHidden="1" w:unhideWhenUsed="1"/>
   </w:latentStyles>
   <w:style w:type="paragraph" w:default="1" w:styleId="Normal">
     <w:name w:val="Normal"/>
@@ -11768,7 +12018,7 @@
 </file>
 
 <file path=word/glossary/webSettings.xml><?xml version="1.0" encoding="utf-8"?>
-<w:webSettings xmlns:mc="http://schemas.openxmlformats.org/markup-compatibility/2006" xmlns:r="http://schemas.openxmlformats.org/officeDocument/2006/relationships" xmlns:w="http://schemas.openxmlformats.org/wordprocessingml/2006/main" xmlns:w14="http://schemas.microsoft.com/office/word/2010/wordml" xmlns:w15="http://schemas.microsoft.com/office/word/2012/wordml" xmlns:w16cex="http://schemas.microsoft.com/office/word/2018/wordml/cex" xmlns:w16cid="http://schemas.microsoft.com/office/word/2016/wordml/cid" xmlns:w16="http://schemas.microsoft.com/office/word/2018/wordml" xmlns:w16sdtdh="http://schemas.microsoft.com/office/word/2020/wordml/sdtdatahash" xmlns:w16se="http://schemas.microsoft.com/office/word/2015/wordml/symex" mc:Ignorable="w14 w15 w16se w16cid w16 w16cex w16sdtdh">
+<w:webSettings xmlns:mc="http://schemas.openxmlformats.org/markup-compatibility/2006" xmlns:r="http://schemas.openxmlformats.org/officeDocument/2006/relationships" xmlns:w="http://schemas.openxmlformats.org/wordprocessingml/2006/main" xmlns:w14="http://schemas.microsoft.com/office/word/2010/wordml" xmlns:w15="http://schemas.microsoft.com/office/word/2012/wordml" xmlns:w16cid="http://schemas.microsoft.com/office/word/2016/wordml/cid" xmlns:w16se="http://schemas.microsoft.com/office/word/2015/wordml/symex" mc:Ignorable="w14 w15 w16se w16cid">
   <w:optimizeForBrowser/>
   <w:allowPNG/>
 </w:webSettings>
@@ -12094,10 +12344,21 @@
 </file>
 
 <file path=customXml/item1.xml><?xml version="1.0" encoding="utf-8"?>
-<b:Sources xmlns:b="http://schemas.openxmlformats.org/officeDocument/2006/bibliography" xmlns="http://schemas.openxmlformats.org/officeDocument/2006/bibliography" SelectedStyle="/APASixthEditionOfficeOnline.xsl" StyleName="APA" Version="6"/>
+<p:properties xmlns:p="http://schemas.microsoft.com/office/2006/metadata/properties" xmlns:xsi="http://www.w3.org/2001/XMLSchema-instance" xmlns:pc="http://schemas.microsoft.com/office/infopath/2007/PartnerControls">
+  <documentManagement/>
+</p:properties>
 </file>
 
 <file path=customXml/item2.xml><?xml version="1.0" encoding="utf-8"?>
+<?mso-contentType ?>
+<FormTemplates xmlns="http://schemas.microsoft.com/sharepoint/v3/contenttype/forms">
+  <Display>DocumentLibraryForm</Display>
+  <Edit>DocumentLibraryForm</Edit>
+  <New>DocumentLibraryForm</New>
+</FormTemplates>
+</file>
+
+<file path=customXml/item3.xml><?xml version="1.0" encoding="utf-8"?>
 <ct:contentTypeSchema xmlns:ct="http://schemas.microsoft.com/office/2006/metadata/contentType" xmlns:ma="http://schemas.microsoft.com/office/2006/metadata/properties/metaAttributes" ct:_="" ma:_="" ma:contentTypeName="Document" ma:contentTypeID="0x010100851C23A84B640343877B3045D63A52F6" ma:contentTypeVersion="11" ma:contentTypeDescription="Create a new document." ma:contentTypeScope="" ma:versionID="82e1ba8095282881cfb283cbe89a16d8">
   <xsd:schema xmlns:xsd="http://www.w3.org/2001/XMLSchema" xmlns:xs="http://www.w3.org/2001/XMLSchema" xmlns:p="http://schemas.microsoft.com/office/2006/metadata/properties" xmlns:ns3="a62f0f05-d527-4eeb-9152-a88dffa54692" xmlns:ns4="6aff93c5-4f4b-47ff-9011-b1502963e7dc" targetNamespace="http://schemas.microsoft.com/office/2006/metadata/properties" ma:root="true" ma:fieldsID="e0c667186b87340ed7f1fa4043f88ef3" ns3:_="" ns4:_="">
     <xsd:import namespace="a62f0f05-d527-4eeb-9152-a88dffa54692"/>
@@ -12306,30 +12567,28 @@
 </ct:contentTypeSchema>
 </file>
 
-<file path=customXml/item3.xml><?xml version="1.0" encoding="utf-8"?>
-<?mso-contentType ?>
-<FormTemplates xmlns="http://schemas.microsoft.com/sharepoint/v3/contenttype/forms">
-  <Display>DocumentLibraryForm</Display>
-  <Edit>DocumentLibraryForm</Edit>
-  <New>DocumentLibraryForm</New>
-</FormTemplates>
-</file>
-
 <file path=customXml/item4.xml><?xml version="1.0" encoding="utf-8"?>
-<p:properties xmlns:p="http://schemas.microsoft.com/office/2006/metadata/properties" xmlns:xsi="http://www.w3.org/2001/XMLSchema-instance" xmlns:pc="http://schemas.microsoft.com/office/infopath/2007/PartnerControls">
-  <documentManagement/>
-</p:properties>
+<b:Sources xmlns:b="http://schemas.openxmlformats.org/officeDocument/2006/bibliography" xmlns="http://schemas.openxmlformats.org/officeDocument/2006/bibliography" SelectedStyle="/APASixthEditionOfficeOnline.xsl" StyleName="APA" Version="6"/>
 </file>
 
 <file path=customXml/itemProps1.xml><?xml version="1.0" encoding="utf-8"?>
-<ds:datastoreItem xmlns:ds="http://schemas.openxmlformats.org/officeDocument/2006/customXml" ds:itemID="{8C8D8F1E-9BC9-9741-8A11-8A1D12BAA38C}">
+<ds:datastoreItem xmlns:ds="http://schemas.openxmlformats.org/officeDocument/2006/customXml" ds:itemID="{F0E59BD4-1621-40EB-84DC-EF5A5037A3FE}">
   <ds:schemaRefs>
-    <ds:schemaRef ds:uri="http://schemas.openxmlformats.org/officeDocument/2006/bibliography"/>
+    <ds:schemaRef ds:uri="http://schemas.microsoft.com/office/2006/metadata/properties"/>
+    <ds:schemaRef ds:uri="http://schemas.microsoft.com/office/infopath/2007/PartnerControls"/>
   </ds:schemaRefs>
 </ds:datastoreItem>
 </file>
 
 <file path=customXml/itemProps2.xml><?xml version="1.0" encoding="utf-8"?>
+<ds:datastoreItem xmlns:ds="http://schemas.openxmlformats.org/officeDocument/2006/customXml" ds:itemID="{D4F01895-325E-440A-91B2-146B62EAED63}">
+  <ds:schemaRefs>
+    <ds:schemaRef ds:uri="http://schemas.microsoft.com/sharepoint/v3/contenttype/forms"/>
+  </ds:schemaRefs>
+</ds:datastoreItem>
+</file>
+
+<file path=customXml/itemProps3.xml><?xml version="1.0" encoding="utf-8"?>
 <ds:datastoreItem xmlns:ds="http://schemas.openxmlformats.org/officeDocument/2006/customXml" ds:itemID="{DAAF0282-B014-4085-8FBF-C9EDE05910BA}">
   <ds:schemaRefs>
     <ds:schemaRef ds:uri="http://schemas.microsoft.com/office/2006/metadata/contentType"/>
@@ -12348,19 +12607,10 @@
 </ds:datastoreItem>
 </file>
 
-<file path=customXml/itemProps3.xml><?xml version="1.0" encoding="utf-8"?>
-<ds:datastoreItem xmlns:ds="http://schemas.openxmlformats.org/officeDocument/2006/customXml" ds:itemID="{D4F01895-325E-440A-91B2-146B62EAED63}">
+<file path=customXml/itemProps4.xml><?xml version="1.0" encoding="utf-8"?>
+<ds:datastoreItem xmlns:ds="http://schemas.openxmlformats.org/officeDocument/2006/customXml" ds:itemID="{E46EC5AD-C3F5-CC40-8859-181E19890024}">
   <ds:schemaRefs>
-    <ds:schemaRef ds:uri="http://schemas.microsoft.com/sharepoint/v3/contenttype/forms"/>
-  </ds:schemaRefs>
-</ds:datastoreItem>
-</file>
-
-<file path=customXml/itemProps4.xml><?xml version="1.0" encoding="utf-8"?>
-<ds:datastoreItem xmlns:ds="http://schemas.openxmlformats.org/officeDocument/2006/customXml" ds:itemID="{F0E59BD4-1621-40EB-84DC-EF5A5037A3FE}">
-  <ds:schemaRefs>
-    <ds:schemaRef ds:uri="http://schemas.microsoft.com/office/2006/metadata/properties"/>
-    <ds:schemaRef ds:uri="http://schemas.microsoft.com/office/infopath/2007/PartnerControls"/>
+    <ds:schemaRef ds:uri="http://schemas.openxmlformats.org/officeDocument/2006/bibliography"/>
   </ds:schemaRefs>
 </ds:datastoreItem>
 </file>
</xml_diff>

<commit_message>
updated; included new paper to cite
</commit_message>
<xml_diff>
--- a/MS/Wild&Gienger_2023.docx
+++ b/MS/Wild&Gienger_2023.docx
@@ -1152,30 +1152,16 @@
           </w:placeholder>
         </w:sdtPr>
         <w:sdtContent>
-          <w:ins w:id="3" w:author="Kris.Wild" w:date="2023-08-03T16:54:00Z">
-            <w:r>
-              <w:rPr>
-                <w:rFonts w:ascii="Times New Roman" w:hAnsi="Times New Roman" w:cs="Times New Roman"/>
-                <w:color w:val="000000"/>
-                <w:sz w:val="24"/>
-                <w:szCs w:val="24"/>
-                <w:vertAlign w:val="superscript"/>
-              </w:rPr>
-              <w:t>1,2</w:t>
-            </w:r>
-          </w:ins>
-          <w:del w:id="4" w:author="Kris.Wild" w:date="2023-08-03T16:41:00Z">
-            <w:r>
-              <w:rPr>
-                <w:rFonts w:ascii="Times New Roman" w:hAnsi="Times New Roman" w:cs="Times New Roman"/>
-                <w:color w:val="000000"/>
-                <w:sz w:val="24"/>
-                <w:szCs w:val="24"/>
-                <w:vertAlign w:val="superscript"/>
-              </w:rPr>
-              <w:delText>1,2</w:delText>
-            </w:r>
-          </w:del>
+          <w:r>
+            <w:rPr>
+              <w:rFonts w:ascii="Times New Roman" w:hAnsi="Times New Roman" w:cs="Times New Roman"/>
+              <w:color w:val="000000"/>
+              <w:sz w:val="24"/>
+              <w:szCs w:val="24"/>
+              <w:vertAlign w:val="superscript"/>
+            </w:rPr>
+            <w:t>1,2</w:t>
+          </w:r>
         </w:sdtContent>
       </w:sdt>
       <w:r>
@@ -1203,16 +1189,16 @@
         </w:rPr>
         <w:t xml:space="preserve">arasites exploit resources from their </w:t>
       </w:r>
-      <w:proofErr w:type="gramStart"/>
-      <w:r>
-        <w:rPr>
-          <w:rFonts w:ascii="Times New Roman" w:hAnsi="Times New Roman" w:cs="Times New Roman"/>
-          <w:sz w:val="24"/>
-          <w:szCs w:val="24"/>
-        </w:rPr>
-        <w:t>host, and</w:t>
-      </w:r>
-      <w:proofErr w:type="gramEnd"/>
+      <w:ins w:id="3" w:author="Gienger, Christopher M." w:date="2023-08-03T07:58:00Z">
+        <w:r>
+          <w:rPr>
+            <w:rFonts w:ascii="Times New Roman" w:hAnsi="Times New Roman" w:cs="Times New Roman"/>
+            <w:sz w:val="24"/>
+            <w:szCs w:val="24"/>
+          </w:rPr>
+          <w:t>host and</w:t>
+        </w:r>
+      </w:ins>
       <w:r>
         <w:rPr>
           <w:rFonts w:ascii="Times New Roman" w:hAnsi="Times New Roman" w:cs="Times New Roman"/>
@@ -1377,34 +1363,18 @@
           </w:placeholder>
         </w:sdtPr>
         <w:sdtContent>
-          <w:ins w:id="5" w:author="Kris.Wild" w:date="2023-08-03T16:54:00Z">
-            <w:r>
-              <w:rPr>
-                <w:rStyle w:val="CommentReference"/>
-                <w:rFonts w:ascii="Times New Roman" w:hAnsi="Times New Roman" w:cs="Times New Roman"/>
-                <w:bCs/>
-                <w:color w:val="000000"/>
-                <w:sz w:val="24"/>
-                <w:szCs w:val="24"/>
-                <w:vertAlign w:val="superscript"/>
-              </w:rPr>
-              <w:t>3–6</w:t>
-            </w:r>
-          </w:ins>
-          <w:del w:id="6" w:author="Kris.Wild" w:date="2023-08-03T16:41:00Z">
-            <w:r>
-              <w:rPr>
-                <w:rStyle w:val="CommentReference"/>
-                <w:rFonts w:ascii="Times New Roman" w:hAnsi="Times New Roman" w:cs="Times New Roman"/>
-                <w:bCs/>
-                <w:color w:val="000000"/>
-                <w:sz w:val="24"/>
-                <w:szCs w:val="24"/>
-                <w:vertAlign w:val="superscript"/>
-              </w:rPr>
-              <w:delText>3–6</w:delText>
-            </w:r>
-          </w:del>
+          <w:r>
+            <w:rPr>
+              <w:rStyle w:val="CommentReference"/>
+              <w:rFonts w:ascii="Times New Roman" w:hAnsi="Times New Roman" w:cs="Times New Roman"/>
+              <w:bCs/>
+              <w:color w:val="000000"/>
+              <w:sz w:val="24"/>
+              <w:szCs w:val="24"/>
+              <w:vertAlign w:val="superscript"/>
+            </w:rPr>
+            <w:t>3–6</w:t>
+          </w:r>
         </w:sdtContent>
       </w:sdt>
       <w:r>
@@ -1520,32 +1490,17 @@
           </w:placeholder>
         </w:sdtPr>
         <w:sdtContent>
-          <w:ins w:id="7" w:author="Kris.Wild" w:date="2023-08-03T16:54:00Z">
-            <w:r>
-              <w:rPr>
-                <w:rFonts w:ascii="Times New Roman" w:hAnsi="Times New Roman" w:cs="Times New Roman"/>
-                <w:bCs/>
-                <w:color w:val="000000"/>
-                <w:sz w:val="24"/>
-                <w:szCs w:val="24"/>
-                <w:vertAlign w:val="superscript"/>
-              </w:rPr>
-              <w:t>7,8</w:t>
-            </w:r>
-          </w:ins>
-          <w:del w:id="8" w:author="Kris.Wild" w:date="2023-08-03T16:41:00Z">
-            <w:r>
-              <w:rPr>
-                <w:rFonts w:ascii="Times New Roman" w:hAnsi="Times New Roman" w:cs="Times New Roman"/>
-                <w:bCs/>
-                <w:color w:val="000000"/>
-                <w:sz w:val="24"/>
-                <w:szCs w:val="24"/>
-                <w:vertAlign w:val="superscript"/>
-              </w:rPr>
-              <w:delText>7,8</w:delText>
-            </w:r>
-          </w:del>
+          <w:r>
+            <w:rPr>
+              <w:rFonts w:ascii="Times New Roman" w:hAnsi="Times New Roman" w:cs="Times New Roman"/>
+              <w:bCs/>
+              <w:color w:val="000000"/>
+              <w:sz w:val="24"/>
+              <w:szCs w:val="24"/>
+              <w:vertAlign w:val="superscript"/>
+            </w:rPr>
+            <w:t>7,8</w:t>
+          </w:r>
         </w:sdtContent>
       </w:sdt>
       <w:r>
@@ -1692,7 +1647,6 @@
         </w:rPr>
         <w:t xml:space="preserve"> more robust over time</w:t>
       </w:r>
-      <w:customXmlInsRangeStart w:id="9" w:author="Kris.Wild" w:date="2023-08-03T16:54:00Z"/>
       <w:sdt>
         <w:sdtPr>
           <w:rPr>
@@ -1702,14 +1656,6 @@
             <w:sz w:val="24"/>
             <w:szCs w:val="24"/>
             <w:vertAlign w:val="superscript"/>
-            <w:rPrChange w:id="10" w:author="Kris.Wild" w:date="2023-08-03T16:54:00Z">
-              <w:rPr>
-                <w:rFonts w:ascii="Times New Roman" w:hAnsi="Times New Roman" w:cs="Times New Roman"/>
-                <w:bCs/>
-                <w:sz w:val="24"/>
-                <w:szCs w:val="24"/>
-              </w:rPr>
-            </w:rPrChange>
           </w:rPr>
           <w:tag w:val="MENDELEY_CITATION_v3_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"/>
           <w:id w:val="-1276629209"/>
@@ -1718,65 +1664,28 @@
           </w:placeholder>
         </w:sdtPr>
         <w:sdtContent>
-          <w:customXmlInsRangeEnd w:id="9"/>
-          <w:ins w:id="11" w:author="Kris.Wild" w:date="2023-08-03T16:54:00Z">
-            <w:r>
-              <w:rPr>
-                <w:rFonts w:ascii="Times New Roman" w:hAnsi="Times New Roman" w:cs="Times New Roman"/>
-                <w:bCs/>
-                <w:color w:val="000000"/>
-                <w:sz w:val="24"/>
-                <w:szCs w:val="24"/>
-                <w:vertAlign w:val="superscript"/>
-              </w:rPr>
-              <w:t>9</w:t>
-            </w:r>
-          </w:ins>
-          <w:customXmlInsRangeStart w:id="12" w:author="Kris.Wild" w:date="2023-08-03T16:54:00Z"/>
+          <w:r>
+            <w:rPr>
+              <w:rFonts w:ascii="Times New Roman" w:hAnsi="Times New Roman" w:cs="Times New Roman"/>
+              <w:bCs/>
+              <w:color w:val="000000"/>
+              <w:sz w:val="24"/>
+              <w:szCs w:val="24"/>
+              <w:vertAlign w:val="superscript"/>
+            </w:rPr>
+            <w:t>9</w:t>
+          </w:r>
         </w:sdtContent>
       </w:sdt>
-      <w:customXmlInsRangeEnd w:id="12"/>
-      <w:ins w:id="13" w:author="Kris.Wild" w:date="2023-08-03T16:53:00Z">
-        <w:r>
-          <w:rPr>
-            <w:rFonts w:ascii="Times New Roman" w:hAnsi="Times New Roman" w:cs="Times New Roman"/>
-            <w:bCs/>
-            <w:sz w:val="24"/>
-            <w:szCs w:val="24"/>
-          </w:rPr>
-          <w:t xml:space="preserve"> </w:t>
-        </w:r>
-      </w:ins>
-      <w:del w:id="14" w:author="Kris.Wild" w:date="2023-08-03T16:52:00Z">
-        <w:r>
-          <w:rPr>
-            <w:rFonts w:ascii="Times New Roman" w:hAnsi="Times New Roman" w:cs="Times New Roman"/>
-            <w:bCs/>
-            <w:sz w:val="24"/>
-            <w:szCs w:val="24"/>
-          </w:rPr>
-          <w:delText xml:space="preserve"> (</w:delText>
-        </w:r>
-        <w:r>
-          <w:rPr>
-            <w:rFonts w:ascii="Times New Roman" w:hAnsi="Times New Roman" w:cs="Times New Roman"/>
-            <w:bCs/>
-            <w:color w:val="0432FF"/>
-            <w:sz w:val="24"/>
-            <w:szCs w:val="24"/>
-          </w:rPr>
-          <w:delText>citation here</w:delText>
-        </w:r>
-        <w:r>
-          <w:rPr>
-            <w:rFonts w:ascii="Times New Roman" w:hAnsi="Times New Roman" w:cs="Times New Roman"/>
-            <w:bCs/>
-            <w:sz w:val="24"/>
-            <w:szCs w:val="24"/>
-          </w:rPr>
-          <w:delText xml:space="preserve">) </w:delText>
-        </w:r>
-      </w:del>
+      <w:r>
+        <w:rPr>
+          <w:rFonts w:ascii="Times New Roman" w:hAnsi="Times New Roman" w:cs="Times New Roman"/>
+          <w:bCs/>
+          <w:sz w:val="24"/>
+          <w:szCs w:val="24"/>
+        </w:rPr>
+        <w:t xml:space="preserve"> </w:t>
+      </w:r>
       <w:r>
         <w:rPr>
           <w:rFonts w:ascii="Times New Roman" w:hAnsi="Times New Roman" w:cs="Times New Roman"/>
@@ -1830,32 +1739,17 @@
           </w:placeholder>
         </w:sdtPr>
         <w:sdtContent>
-          <w:ins w:id="15" w:author="Kris.Wild" w:date="2023-08-03T16:54:00Z">
-            <w:r>
-              <w:rPr>
-                <w:rFonts w:ascii="Times New Roman" w:hAnsi="Times New Roman" w:cs="Times New Roman"/>
-                <w:bCs/>
-                <w:color w:val="000000"/>
-                <w:sz w:val="24"/>
-                <w:szCs w:val="24"/>
-                <w:vertAlign w:val="superscript"/>
-              </w:rPr>
-              <w:t>10</w:t>
-            </w:r>
-          </w:ins>
-          <w:del w:id="16" w:author="Kris.Wild" w:date="2023-08-03T16:41:00Z">
-            <w:r>
-              <w:rPr>
-                <w:rFonts w:ascii="Times New Roman" w:hAnsi="Times New Roman" w:cs="Times New Roman"/>
-                <w:bCs/>
-                <w:color w:val="000000"/>
-                <w:sz w:val="24"/>
-                <w:szCs w:val="24"/>
-                <w:vertAlign w:val="superscript"/>
-              </w:rPr>
-              <w:delText>11</w:delText>
-            </w:r>
-          </w:del>
+          <w:r>
+            <w:rPr>
+              <w:rFonts w:ascii="Times New Roman" w:hAnsi="Times New Roman" w:cs="Times New Roman"/>
+              <w:bCs/>
+              <w:color w:val="000000"/>
+              <w:sz w:val="24"/>
+              <w:szCs w:val="24"/>
+              <w:vertAlign w:val="superscript"/>
+            </w:rPr>
+            <w:t>10</w:t>
+          </w:r>
         </w:sdtContent>
       </w:sdt>
       <w:r>
@@ -1920,32 +1814,17 @@
           </w:placeholder>
         </w:sdtPr>
         <w:sdtContent>
-          <w:ins w:id="17" w:author="Kris.Wild" w:date="2023-08-03T16:54:00Z">
-            <w:r>
-              <w:rPr>
-                <w:rFonts w:ascii="Times New Roman" w:hAnsi="Times New Roman" w:cs="Times New Roman"/>
-                <w:bCs/>
-                <w:color w:val="000000"/>
-                <w:sz w:val="24"/>
-                <w:szCs w:val="24"/>
-                <w:vertAlign w:val="superscript"/>
-              </w:rPr>
-              <w:t>11,12</w:t>
-            </w:r>
-          </w:ins>
-          <w:del w:id="18" w:author="Kris.Wild" w:date="2023-08-03T16:41:00Z">
-            <w:r>
-              <w:rPr>
-                <w:rFonts w:ascii="Times New Roman" w:hAnsi="Times New Roman" w:cs="Times New Roman"/>
-                <w:bCs/>
-                <w:color w:val="000000"/>
-                <w:sz w:val="24"/>
-                <w:szCs w:val="24"/>
-                <w:vertAlign w:val="superscript"/>
-              </w:rPr>
-              <w:delText>12,13</w:delText>
-            </w:r>
-          </w:del>
+          <w:r>
+            <w:rPr>
+              <w:rFonts w:ascii="Times New Roman" w:hAnsi="Times New Roman" w:cs="Times New Roman"/>
+              <w:bCs/>
+              <w:color w:val="000000"/>
+              <w:sz w:val="24"/>
+              <w:szCs w:val="24"/>
+              <w:vertAlign w:val="superscript"/>
+            </w:rPr>
+            <w:t>11,12</w:t>
+          </w:r>
         </w:sdtContent>
       </w:sdt>
       <w:r>
@@ -2068,32 +1947,17 @@
           </w:placeholder>
         </w:sdtPr>
         <w:sdtContent>
-          <w:ins w:id="19" w:author="Kris.Wild" w:date="2023-08-03T16:54:00Z">
-            <w:r>
-              <w:rPr>
-                <w:rFonts w:ascii="Times New Roman" w:hAnsi="Times New Roman" w:cs="Times New Roman"/>
-                <w:bCs/>
-                <w:color w:val="000000"/>
-                <w:sz w:val="24"/>
-                <w:szCs w:val="24"/>
-                <w:vertAlign w:val="superscript"/>
-              </w:rPr>
-              <w:t>1</w:t>
-            </w:r>
-          </w:ins>
-          <w:del w:id="20" w:author="Kris.Wild" w:date="2023-08-03T16:41:00Z">
-            <w:r>
-              <w:rPr>
-                <w:rFonts w:ascii="Times New Roman" w:hAnsi="Times New Roman" w:cs="Times New Roman"/>
-                <w:bCs/>
-                <w:color w:val="000000"/>
-                <w:sz w:val="24"/>
-                <w:szCs w:val="24"/>
-                <w:vertAlign w:val="superscript"/>
-              </w:rPr>
-              <w:delText>1</w:delText>
-            </w:r>
-          </w:del>
+          <w:r>
+            <w:rPr>
+              <w:rFonts w:ascii="Times New Roman" w:hAnsi="Times New Roman" w:cs="Times New Roman"/>
+              <w:bCs/>
+              <w:color w:val="000000"/>
+              <w:sz w:val="24"/>
+              <w:szCs w:val="24"/>
+              <w:vertAlign w:val="superscript"/>
+            </w:rPr>
+            <w:t>1</w:t>
+          </w:r>
         </w:sdtContent>
       </w:sdt>
       <w:r>
@@ -2176,32 +2040,17 @@
           </w:placeholder>
         </w:sdtPr>
         <w:sdtContent>
-          <w:ins w:id="21" w:author="Kris.Wild" w:date="2023-08-03T16:54:00Z">
-            <w:r>
-              <w:rPr>
-                <w:rFonts w:ascii="Times New Roman" w:hAnsi="Times New Roman" w:cs="Times New Roman"/>
-                <w:bCs/>
-                <w:color w:val="000000"/>
-                <w:sz w:val="24"/>
-                <w:szCs w:val="24"/>
-                <w:vertAlign w:val="superscript"/>
-              </w:rPr>
-              <w:t>13,14</w:t>
-            </w:r>
-          </w:ins>
-          <w:del w:id="22" w:author="Kris.Wild" w:date="2023-08-03T16:41:00Z">
-            <w:r>
-              <w:rPr>
-                <w:rFonts w:ascii="Times New Roman" w:hAnsi="Times New Roman" w:cs="Times New Roman"/>
-                <w:bCs/>
-                <w:color w:val="000000"/>
-                <w:sz w:val="24"/>
-                <w:szCs w:val="24"/>
-                <w:vertAlign w:val="superscript"/>
-              </w:rPr>
-              <w:delText>14,15</w:delText>
-            </w:r>
-          </w:del>
+          <w:r>
+            <w:rPr>
+              <w:rFonts w:ascii="Times New Roman" w:hAnsi="Times New Roman" w:cs="Times New Roman"/>
+              <w:bCs/>
+              <w:color w:val="000000"/>
+              <w:sz w:val="24"/>
+              <w:szCs w:val="24"/>
+              <w:vertAlign w:val="superscript"/>
+            </w:rPr>
+            <w:t>13,14</w:t>
+          </w:r>
         </w:sdtContent>
       </w:sdt>
       <w:r>
@@ -2338,32 +2187,17 @@
           </w:placeholder>
         </w:sdtPr>
         <w:sdtContent>
-          <w:ins w:id="23" w:author="Kris.Wild" w:date="2023-08-03T16:54:00Z">
-            <w:r>
-              <w:rPr>
-                <w:rFonts w:ascii="Times New Roman" w:hAnsi="Times New Roman" w:cs="Times New Roman"/>
-                <w:bCs/>
-                <w:color w:val="000000"/>
-                <w:sz w:val="24"/>
-                <w:szCs w:val="24"/>
-                <w:vertAlign w:val="superscript"/>
-              </w:rPr>
-              <w:t>15,16</w:t>
-            </w:r>
-          </w:ins>
-          <w:del w:id="24" w:author="Kris.Wild" w:date="2023-08-03T16:41:00Z">
-            <w:r>
-              <w:rPr>
-                <w:rFonts w:ascii="Times New Roman" w:hAnsi="Times New Roman" w:cs="Times New Roman"/>
-                <w:bCs/>
-                <w:color w:val="000000"/>
-                <w:sz w:val="24"/>
-                <w:szCs w:val="24"/>
-                <w:vertAlign w:val="superscript"/>
-              </w:rPr>
-              <w:delText>16,17</w:delText>
-            </w:r>
-          </w:del>
+          <w:r>
+            <w:rPr>
+              <w:rFonts w:ascii="Times New Roman" w:hAnsi="Times New Roman" w:cs="Times New Roman"/>
+              <w:bCs/>
+              <w:color w:val="000000"/>
+              <w:sz w:val="24"/>
+              <w:szCs w:val="24"/>
+              <w:vertAlign w:val="superscript"/>
+            </w:rPr>
+            <w:t>15,16</w:t>
+          </w:r>
         </w:sdtContent>
       </w:sdt>
       <w:r>
@@ -2523,32 +2357,17 @@
           </w:placeholder>
         </w:sdtPr>
         <w:sdtContent>
-          <w:ins w:id="25" w:author="Kris.Wild" w:date="2023-08-03T16:54:00Z">
-            <w:r>
-              <w:rPr>
-                <w:rFonts w:ascii="Times New Roman" w:hAnsi="Times New Roman" w:cs="Times New Roman"/>
-                <w:color w:val="000000"/>
-                <w:sz w:val="24"/>
-                <w:szCs w:val="24"/>
-                <w:vertAlign w:val="superscript"/>
-                <w:lang w:val="en-AU"/>
-              </w:rPr>
-              <w:t>13,17</w:t>
-            </w:r>
-          </w:ins>
-          <w:del w:id="26" w:author="Kris.Wild" w:date="2023-08-03T16:41:00Z">
-            <w:r>
-              <w:rPr>
-                <w:rFonts w:ascii="Times New Roman" w:hAnsi="Times New Roman" w:cs="Times New Roman"/>
-                <w:color w:val="000000"/>
-                <w:sz w:val="24"/>
-                <w:szCs w:val="24"/>
-                <w:vertAlign w:val="superscript"/>
-                <w:lang w:val="en-AU"/>
-              </w:rPr>
-              <w:delText>14,18</w:delText>
-            </w:r>
-          </w:del>
+          <w:r>
+            <w:rPr>
+              <w:rFonts w:ascii="Times New Roman" w:hAnsi="Times New Roman" w:cs="Times New Roman"/>
+              <w:color w:val="000000"/>
+              <w:sz w:val="24"/>
+              <w:szCs w:val="24"/>
+              <w:vertAlign w:val="superscript"/>
+              <w:lang w:val="en-AU"/>
+            </w:rPr>
+            <w:t>13,17</w:t>
+          </w:r>
         </w:sdtContent>
       </w:sdt>
       <w:r>
@@ -2604,32 +2423,17 @@
           </w:placeholder>
         </w:sdtPr>
         <w:sdtContent>
-          <w:ins w:id="27" w:author="Kris.Wild" w:date="2023-08-03T16:54:00Z">
-            <w:r>
-              <w:rPr>
-                <w:rFonts w:ascii="Times New Roman" w:hAnsi="Times New Roman" w:cs="Times New Roman"/>
-                <w:color w:val="000000"/>
-                <w:sz w:val="24"/>
-                <w:szCs w:val="24"/>
-                <w:vertAlign w:val="superscript"/>
-                <w:lang w:val="en-AU"/>
-              </w:rPr>
-              <w:t>18</w:t>
-            </w:r>
-          </w:ins>
-          <w:del w:id="28" w:author="Kris.Wild" w:date="2023-08-03T16:41:00Z">
-            <w:r>
-              <w:rPr>
-                <w:rFonts w:ascii="Times New Roman" w:hAnsi="Times New Roman" w:cs="Times New Roman"/>
-                <w:color w:val="000000"/>
-                <w:sz w:val="24"/>
-                <w:szCs w:val="24"/>
-                <w:vertAlign w:val="superscript"/>
-                <w:lang w:val="en-AU"/>
-              </w:rPr>
-              <w:delText>19</w:delText>
-            </w:r>
-          </w:del>
+          <w:r>
+            <w:rPr>
+              <w:rFonts w:ascii="Times New Roman" w:hAnsi="Times New Roman" w:cs="Times New Roman"/>
+              <w:color w:val="000000"/>
+              <w:sz w:val="24"/>
+              <w:szCs w:val="24"/>
+              <w:vertAlign w:val="superscript"/>
+              <w:lang w:val="en-AU"/>
+            </w:rPr>
+            <w:t>18</w:t>
+          </w:r>
         </w:sdtContent>
       </w:sdt>
       <w:r>
@@ -2703,32 +2507,17 @@
           </w:placeholder>
         </w:sdtPr>
         <w:sdtContent>
-          <w:ins w:id="29" w:author="Kris.Wild" w:date="2023-08-03T16:54:00Z">
-            <w:r>
-              <w:rPr>
-                <w:rFonts w:ascii="Times New Roman" w:hAnsi="Times New Roman" w:cs="Times New Roman"/>
-                <w:color w:val="000000"/>
-                <w:sz w:val="24"/>
-                <w:szCs w:val="24"/>
-                <w:vertAlign w:val="superscript"/>
-                <w:lang w:val="en-AU"/>
-              </w:rPr>
-              <w:t>19,20</w:t>
-            </w:r>
-          </w:ins>
-          <w:del w:id="30" w:author="Kris.Wild" w:date="2023-08-03T16:41:00Z">
-            <w:r>
-              <w:rPr>
-                <w:rFonts w:ascii="Times New Roman" w:hAnsi="Times New Roman" w:cs="Times New Roman"/>
-                <w:color w:val="000000"/>
-                <w:sz w:val="24"/>
-                <w:szCs w:val="24"/>
-                <w:vertAlign w:val="superscript"/>
-                <w:lang w:val="en-AU"/>
-              </w:rPr>
-              <w:delText>20,21</w:delText>
-            </w:r>
-          </w:del>
+          <w:r>
+            <w:rPr>
+              <w:rFonts w:ascii="Times New Roman" w:hAnsi="Times New Roman" w:cs="Times New Roman"/>
+              <w:color w:val="000000"/>
+              <w:sz w:val="24"/>
+              <w:szCs w:val="24"/>
+              <w:vertAlign w:val="superscript"/>
+              <w:lang w:val="en-AU"/>
+            </w:rPr>
+            <w:t>19,20</w:t>
+          </w:r>
         </w:sdtContent>
       </w:sdt>
       <w:r>
@@ -2942,32 +2731,17 @@
           </w:placeholder>
         </w:sdtPr>
         <w:sdtContent>
-          <w:ins w:id="31" w:author="Kris.Wild" w:date="2023-08-03T16:54:00Z">
-            <w:r>
-              <w:rPr>
-                <w:rFonts w:ascii="Times New Roman" w:eastAsia="Times New Roman" w:hAnsi="Times New Roman" w:cs="Times New Roman"/>
-                <w:iCs/>
-                <w:color w:val="000000"/>
-                <w:sz w:val="24"/>
-                <w:szCs w:val="24"/>
-                <w:vertAlign w:val="superscript"/>
-              </w:rPr>
-              <w:t>21,22</w:t>
-            </w:r>
-          </w:ins>
-          <w:del w:id="32" w:author="Kris.Wild" w:date="2023-08-03T16:41:00Z">
-            <w:r>
-              <w:rPr>
-                <w:rFonts w:ascii="Times New Roman" w:eastAsia="Times New Roman" w:hAnsi="Times New Roman" w:cs="Times New Roman"/>
-                <w:iCs/>
-                <w:color w:val="000000"/>
-                <w:sz w:val="24"/>
-                <w:szCs w:val="24"/>
-                <w:vertAlign w:val="superscript"/>
-              </w:rPr>
-              <w:delText>22,23</w:delText>
-            </w:r>
-          </w:del>
+          <w:r>
+            <w:rPr>
+              <w:rFonts w:ascii="Times New Roman" w:eastAsia="Times New Roman" w:hAnsi="Times New Roman" w:cs="Times New Roman"/>
+              <w:iCs/>
+              <w:color w:val="000000"/>
+              <w:sz w:val="24"/>
+              <w:szCs w:val="24"/>
+              <w:vertAlign w:val="superscript"/>
+            </w:rPr>
+            <w:t>21,22</w:t>
+          </w:r>
         </w:sdtContent>
       </w:sdt>
       <w:r>
@@ -2996,32 +2770,17 @@
           </w:placeholder>
         </w:sdtPr>
         <w:sdtContent>
-          <w:ins w:id="33" w:author="Kris.Wild" w:date="2023-08-03T16:54:00Z">
-            <w:r>
-              <w:rPr>
-                <w:rFonts w:ascii="Times New Roman" w:eastAsia="Times New Roman" w:hAnsi="Times New Roman" w:cs="Times New Roman"/>
-                <w:iCs/>
-                <w:color w:val="000000"/>
-                <w:sz w:val="24"/>
-                <w:szCs w:val="24"/>
-                <w:vertAlign w:val="superscript"/>
-              </w:rPr>
-              <w:t>12,23,24</w:t>
-            </w:r>
-          </w:ins>
-          <w:del w:id="34" w:author="Kris.Wild" w:date="2023-08-03T16:41:00Z">
-            <w:r>
-              <w:rPr>
-                <w:rFonts w:ascii="Times New Roman" w:eastAsia="Times New Roman" w:hAnsi="Times New Roman" w:cs="Times New Roman"/>
-                <w:iCs/>
-                <w:color w:val="000000"/>
-                <w:sz w:val="24"/>
-                <w:szCs w:val="24"/>
-                <w:vertAlign w:val="superscript"/>
-              </w:rPr>
-              <w:delText>13,24,25</w:delText>
-            </w:r>
-          </w:del>
+          <w:r>
+            <w:rPr>
+              <w:rFonts w:ascii="Times New Roman" w:eastAsia="Times New Roman" w:hAnsi="Times New Roman" w:cs="Times New Roman"/>
+              <w:iCs/>
+              <w:color w:val="000000"/>
+              <w:sz w:val="24"/>
+              <w:szCs w:val="24"/>
+              <w:vertAlign w:val="superscript"/>
+            </w:rPr>
+            <w:t>12,23,24</w:t>
+          </w:r>
         </w:sdtContent>
       </w:sdt>
       <w:r>
@@ -3379,8 +3138,36 @@
           <w:sz w:val="24"/>
           <w:szCs w:val="24"/>
         </w:rPr>
-        <w:t xml:space="preserve">. This species demonstrates </w:t>
-      </w:r>
+        <w:t xml:space="preserve">. This species </w:t>
+      </w:r>
+      <w:del w:id="4" w:author="Gienger, Christopher M." w:date="2023-08-03T08:00:00Z">
+        <w:r>
+          <w:rPr>
+            <w:rFonts w:ascii="Times New Roman" w:eastAsia="Times New Roman" w:hAnsi="Times New Roman" w:cs="Times New Roman"/>
+            <w:sz w:val="24"/>
+            <w:szCs w:val="24"/>
+          </w:rPr>
+          <w:delText xml:space="preserve">demonstrates </w:delText>
+        </w:r>
+      </w:del>
+      <w:ins w:id="5" w:author="Gienger, Christopher M." w:date="2023-08-03T08:00:00Z">
+        <w:r>
+          <w:rPr>
+            <w:rFonts w:ascii="Times New Roman" w:eastAsia="Times New Roman" w:hAnsi="Times New Roman" w:cs="Times New Roman"/>
+            <w:sz w:val="24"/>
+            <w:szCs w:val="24"/>
+          </w:rPr>
+          <w:t>has</w:t>
+        </w:r>
+        <w:r>
+          <w:rPr>
+            <w:rFonts w:ascii="Times New Roman" w:eastAsia="Times New Roman" w:hAnsi="Times New Roman" w:cs="Times New Roman"/>
+            <w:sz w:val="24"/>
+            <w:szCs w:val="24"/>
+          </w:rPr>
+          <w:t xml:space="preserve"> </w:t>
+        </w:r>
+      </w:ins>
       <w:r>
         <w:rPr>
           <w:rFonts w:ascii="Times New Roman" w:eastAsia="Times New Roman" w:hAnsi="Times New Roman" w:cs="Times New Roman"/>
@@ -3445,30 +3232,16 @@
           </w:placeholder>
         </w:sdtPr>
         <w:sdtContent>
-          <w:ins w:id="35" w:author="Kris.Wild" w:date="2023-08-03T16:54:00Z">
-            <w:r>
-              <w:rPr>
-                <w:rFonts w:ascii="Times New Roman" w:eastAsia="Times New Roman" w:hAnsi="Times New Roman" w:cs="Times New Roman"/>
-                <w:color w:val="000000"/>
-                <w:sz w:val="24"/>
-                <w:szCs w:val="24"/>
-                <w:vertAlign w:val="superscript"/>
-              </w:rPr>
-              <w:t>24,25</w:t>
-            </w:r>
-          </w:ins>
-          <w:del w:id="36" w:author="Kris.Wild" w:date="2023-08-03T16:41:00Z">
-            <w:r>
-              <w:rPr>
-                <w:rFonts w:ascii="Times New Roman" w:eastAsia="Times New Roman" w:hAnsi="Times New Roman" w:cs="Times New Roman"/>
-                <w:color w:val="000000"/>
-                <w:sz w:val="24"/>
-                <w:szCs w:val="24"/>
-                <w:vertAlign w:val="superscript"/>
-              </w:rPr>
-              <w:delText>25,26</w:delText>
-            </w:r>
-          </w:del>
+          <w:r>
+            <w:rPr>
+              <w:rFonts w:ascii="Times New Roman" w:eastAsia="Times New Roman" w:hAnsi="Times New Roman" w:cs="Times New Roman"/>
+              <w:color w:val="000000"/>
+              <w:sz w:val="24"/>
+              <w:szCs w:val="24"/>
+              <w:vertAlign w:val="superscript"/>
+            </w:rPr>
+            <w:t>24,25</w:t>
+          </w:r>
         </w:sdtContent>
       </w:sdt>
       <w:r>
@@ -3583,30 +3356,16 @@
           </w:placeholder>
         </w:sdtPr>
         <w:sdtContent>
-          <w:ins w:id="37" w:author="Kris.Wild" w:date="2023-08-03T16:54:00Z">
-            <w:r>
-              <w:rPr>
-                <w:rFonts w:ascii="Times New Roman" w:eastAsia="Times New Roman" w:hAnsi="Times New Roman" w:cs="Times New Roman"/>
-                <w:color w:val="000000"/>
-                <w:sz w:val="24"/>
-                <w:szCs w:val="24"/>
-                <w:vertAlign w:val="superscript"/>
-              </w:rPr>
-              <w:t>26</w:t>
-            </w:r>
-          </w:ins>
-          <w:del w:id="38" w:author="Kris.Wild" w:date="2023-08-03T16:41:00Z">
-            <w:r>
-              <w:rPr>
-                <w:rFonts w:ascii="Times New Roman" w:eastAsia="Times New Roman" w:hAnsi="Times New Roman" w:cs="Times New Roman"/>
-                <w:color w:val="000000"/>
-                <w:sz w:val="24"/>
-                <w:szCs w:val="24"/>
-                <w:vertAlign w:val="superscript"/>
-              </w:rPr>
-              <w:delText>27</w:delText>
-            </w:r>
-          </w:del>
+          <w:r>
+            <w:rPr>
+              <w:rFonts w:ascii="Times New Roman" w:eastAsia="Times New Roman" w:hAnsi="Times New Roman" w:cs="Times New Roman"/>
+              <w:color w:val="000000"/>
+              <w:sz w:val="24"/>
+              <w:szCs w:val="24"/>
+              <w:vertAlign w:val="superscript"/>
+            </w:rPr>
+            <w:t>26</w:t>
+          </w:r>
         </w:sdtContent>
       </w:sdt>
       <w:r>
@@ -4266,7 +4025,27 @@
           <w:sz w:val="24"/>
           <w:szCs w:val="24"/>
         </w:rPr>
-        <w:t xml:space="preserve"> snout-to-vent length (SVL), body mass, and hindlimb length were measured for all individuals. Hindlimb length was defined as the greatest distance on the outstretched leg from the distal tip of the fourth toe to the point of insertion in the body wal</w:t>
+        <w:t xml:space="preserve"> snout-to-vent length (SVL), body mass, and hindlimb length were measured</w:t>
+      </w:r>
+      <w:del w:id="6" w:author="Gienger, Christopher M." w:date="2023-08-03T08:03:00Z">
+        <w:r>
+          <w:rPr>
+            <w:rFonts w:ascii="Times New Roman" w:hAnsi="Times New Roman" w:cs="Times New Roman"/>
+            <w:color w:val="000000" w:themeColor="text1"/>
+            <w:sz w:val="24"/>
+            <w:szCs w:val="24"/>
+          </w:rPr>
+          <w:delText xml:space="preserve"> for all individuals</w:delText>
+        </w:r>
+      </w:del>
+      <w:r>
+        <w:rPr>
+          <w:rFonts w:ascii="Times New Roman" w:hAnsi="Times New Roman" w:cs="Times New Roman"/>
+          <w:color w:val="000000" w:themeColor="text1"/>
+          <w:sz w:val="24"/>
+          <w:szCs w:val="24"/>
+        </w:rPr>
+        <w:t>. Hindlimb length was defined as the greatest distance on the outstretched leg from the distal tip of the fourth toe to the point of insertion in the body wal</w:t>
       </w:r>
       <w:r>
         <w:rPr>
@@ -5166,30 +4945,16 @@
           </w:placeholder>
         </w:sdtPr>
         <w:sdtContent>
-          <w:ins w:id="39" w:author="Kris.Wild" w:date="2023-08-03T16:54:00Z">
-            <w:r>
-              <w:rPr>
-                <w:rFonts w:ascii="Times New Roman" w:hAnsi="Times New Roman" w:cs="Times New Roman"/>
-                <w:color w:val="000000"/>
-                <w:sz w:val="24"/>
-                <w:szCs w:val="24"/>
-                <w:vertAlign w:val="superscript"/>
-              </w:rPr>
-              <w:t>27</w:t>
-            </w:r>
-          </w:ins>
-          <w:del w:id="40" w:author="Kris.Wild" w:date="2023-08-03T16:41:00Z">
-            <w:r>
-              <w:rPr>
-                <w:rFonts w:ascii="Times New Roman" w:hAnsi="Times New Roman" w:cs="Times New Roman"/>
-                <w:color w:val="000000"/>
-                <w:sz w:val="24"/>
-                <w:szCs w:val="24"/>
-                <w:vertAlign w:val="superscript"/>
-              </w:rPr>
-              <w:delText>28</w:delText>
-            </w:r>
-          </w:del>
+          <w:r>
+            <w:rPr>
+              <w:rFonts w:ascii="Times New Roman" w:hAnsi="Times New Roman" w:cs="Times New Roman"/>
+              <w:color w:val="000000"/>
+              <w:sz w:val="24"/>
+              <w:szCs w:val="24"/>
+              <w:vertAlign w:val="superscript"/>
+            </w:rPr>
+            <w:t>27</w:t>
+          </w:r>
         </w:sdtContent>
       </w:sdt>
       <w:r>
@@ -5316,7 +5081,47 @@
           <w:sz w:val="24"/>
           <w:szCs w:val="24"/>
         </w:rPr>
-        <w:t xml:space="preserve"> trials were needed for an individual to be included in analyses. Maximum sprint speed was defined as the single fastest 25</w:t>
+        <w:t xml:space="preserve"> trials were </w:t>
+      </w:r>
+      <w:del w:id="7" w:author="Gienger, Christopher M." w:date="2023-08-03T08:05:00Z">
+        <w:r>
+          <w:rPr>
+            <w:rFonts w:ascii="Times New Roman" w:hAnsi="Times New Roman" w:cs="Times New Roman"/>
+            <w:color w:val="000000" w:themeColor="text1"/>
+            <w:sz w:val="24"/>
+            <w:szCs w:val="24"/>
+          </w:rPr>
+          <w:delText xml:space="preserve">needed </w:delText>
+        </w:r>
+      </w:del>
+      <w:ins w:id="8" w:author="Gienger, Christopher M." w:date="2023-08-03T08:05:00Z">
+        <w:r>
+          <w:rPr>
+            <w:rFonts w:ascii="Times New Roman" w:hAnsi="Times New Roman" w:cs="Times New Roman"/>
+            <w:color w:val="000000" w:themeColor="text1"/>
+            <w:sz w:val="24"/>
+            <w:szCs w:val="24"/>
+          </w:rPr>
+          <w:t>required</w:t>
+        </w:r>
+        <w:r>
+          <w:rPr>
+            <w:rFonts w:ascii="Times New Roman" w:hAnsi="Times New Roman" w:cs="Times New Roman"/>
+            <w:color w:val="000000" w:themeColor="text1"/>
+            <w:sz w:val="24"/>
+            <w:szCs w:val="24"/>
+          </w:rPr>
+          <w:t xml:space="preserve"> </w:t>
+        </w:r>
+      </w:ins>
+      <w:r>
+        <w:rPr>
+          <w:rFonts w:ascii="Times New Roman" w:hAnsi="Times New Roman" w:cs="Times New Roman"/>
+          <w:color w:val="000000" w:themeColor="text1"/>
+          <w:sz w:val="24"/>
+          <w:szCs w:val="24"/>
+        </w:rPr>
+        <w:t>for an individual to be included in analyses. Maximum sprint speed was defined as the single fastest 25</w:t>
       </w:r>
       <w:r>
         <w:rPr>
@@ -5462,30 +5267,16 @@
           </w:placeholder>
         </w:sdtPr>
         <w:sdtContent>
-          <w:ins w:id="41" w:author="Kris.Wild" w:date="2023-08-03T16:54:00Z">
-            <w:r>
-              <w:rPr>
-                <w:rFonts w:ascii="Times New Roman" w:hAnsi="Times New Roman" w:cs="Times New Roman"/>
-                <w:color w:val="000000"/>
-                <w:sz w:val="24"/>
-                <w:szCs w:val="24"/>
-                <w:vertAlign w:val="superscript"/>
-              </w:rPr>
-              <w:t>28</w:t>
-            </w:r>
-          </w:ins>
-          <w:del w:id="42" w:author="Kris.Wild" w:date="2023-08-03T16:41:00Z">
-            <w:r>
-              <w:rPr>
-                <w:rFonts w:ascii="Times New Roman" w:hAnsi="Times New Roman" w:cs="Times New Roman"/>
-                <w:color w:val="000000"/>
-                <w:sz w:val="24"/>
-                <w:szCs w:val="24"/>
-                <w:vertAlign w:val="superscript"/>
-              </w:rPr>
-              <w:delText>29</w:delText>
-            </w:r>
-          </w:del>
+          <w:r>
+            <w:rPr>
+              <w:rFonts w:ascii="Times New Roman" w:hAnsi="Times New Roman" w:cs="Times New Roman"/>
+              <w:color w:val="000000"/>
+              <w:sz w:val="24"/>
+              <w:szCs w:val="24"/>
+              <w:vertAlign w:val="superscript"/>
+            </w:rPr>
+            <w:t>28</w:t>
+          </w:r>
         </w:sdtContent>
       </w:sdt>
       <w:r>
@@ -5785,8 +5576,52 @@
           <w:sz w:val="24"/>
           <w:szCs w:val="24"/>
         </w:rPr>
-        <w:t>Body condition index (BCI) was calculated from the residuals of an ordinary least squares linear regression of mass (g) on length (SVL)</w:t>
-      </w:r>
+        <w:t>Body condition index (BCI) was calculated from the residuals of an ordinary least squares linear regression of mass (g) on length (SVL</w:t>
+      </w:r>
+      <w:proofErr w:type="gramStart"/>
+      <w:r>
+        <w:rPr>
+          <w:rFonts w:ascii="Times New Roman" w:hAnsi="Times New Roman" w:cs="Times New Roman"/>
+          <w:sz w:val="24"/>
+          <w:szCs w:val="24"/>
+        </w:rPr>
+        <w:t>)</w:t>
+      </w:r>
+      <w:ins w:id="9" w:author="Gienger, Christopher M." w:date="2023-08-03T08:16:00Z">
+        <w:r>
+          <w:rPr>
+            <w:rFonts w:ascii="Times New Roman" w:hAnsi="Times New Roman" w:cs="Times New Roman"/>
+            <w:sz w:val="24"/>
+            <w:szCs w:val="24"/>
+          </w:rPr>
+          <w:t>(</w:t>
+        </w:r>
+        <w:proofErr w:type="gramEnd"/>
+        <w:r>
+          <w:rPr>
+            <w:rFonts w:ascii="Times New Roman" w:hAnsi="Times New Roman" w:cs="Times New Roman"/>
+            <w:sz w:val="24"/>
+            <w:szCs w:val="24"/>
+            <w:highlight w:val="yellow"/>
+            <w:rPrChange w:id="10" w:author="Gienger, Christopher M." w:date="2023-08-03T08:16:00Z">
+              <w:rPr>
+                <w:rFonts w:ascii="Times New Roman" w:hAnsi="Times New Roman" w:cs="Times New Roman"/>
+                <w:sz w:val="24"/>
+                <w:szCs w:val="24"/>
+              </w:rPr>
+            </w:rPrChange>
+          </w:rPr>
+          <w:t>cite Jakob et al. 1996</w:t>
+        </w:r>
+        <w:r>
+          <w:rPr>
+            <w:rFonts w:ascii="Times New Roman" w:hAnsi="Times New Roman" w:cs="Times New Roman"/>
+            <w:sz w:val="24"/>
+            <w:szCs w:val="24"/>
+          </w:rPr>
+          <w:t>)</w:t>
+        </w:r>
+      </w:ins>
       <w:r>
         <w:rPr>
           <w:rFonts w:ascii="Times New Roman" w:hAnsi="Times New Roman" w:cs="Times New Roman"/>
@@ -5972,7 +5807,49 @@
           <w:sz w:val="24"/>
           <w:szCs w:val="24"/>
         </w:rPr>
-        <w:t>used as a covariate to remove the potential effects of body size on performanc</w:t>
+        <w:t xml:space="preserve">used as a covariate to remove the </w:t>
+      </w:r>
+      <w:ins w:id="11" w:author="Gienger, Christopher M." w:date="2023-08-03T08:16:00Z">
+        <w:r>
+          <w:rPr>
+            <w:rFonts w:ascii="Times New Roman" w:hAnsi="Times New Roman" w:cs="Times New Roman"/>
+            <w:color w:val="000000" w:themeColor="text1"/>
+            <w:sz w:val="24"/>
+            <w:szCs w:val="24"/>
+          </w:rPr>
+          <w:t>a</w:t>
+        </w:r>
+      </w:ins>
+      <w:ins w:id="12" w:author="Gienger, Christopher M." w:date="2023-08-03T08:17:00Z">
+        <w:r>
+          <w:rPr>
+            <w:rFonts w:ascii="Times New Roman" w:hAnsi="Times New Roman" w:cs="Times New Roman"/>
+            <w:color w:val="000000" w:themeColor="text1"/>
+            <w:sz w:val="24"/>
+            <w:szCs w:val="24"/>
+          </w:rPr>
+          <w:t>llometric</w:t>
+        </w:r>
+      </w:ins>
+      <w:del w:id="13" w:author="Gienger, Christopher M." w:date="2023-08-03T08:16:00Z">
+        <w:r>
+          <w:rPr>
+            <w:rFonts w:ascii="Times New Roman" w:hAnsi="Times New Roman" w:cs="Times New Roman"/>
+            <w:color w:val="000000" w:themeColor="text1"/>
+            <w:sz w:val="24"/>
+            <w:szCs w:val="24"/>
+          </w:rPr>
+          <w:delText>potential</w:delText>
+        </w:r>
+      </w:del>
+      <w:r>
+        <w:rPr>
+          <w:rFonts w:ascii="Times New Roman" w:hAnsi="Times New Roman" w:cs="Times New Roman"/>
+          <w:color w:val="000000" w:themeColor="text1"/>
+          <w:sz w:val="24"/>
+          <w:szCs w:val="24"/>
+        </w:rPr>
+        <w:t xml:space="preserve"> effects of body size on performanc</w:t>
       </w:r>
       <w:r>
         <w:rPr>
@@ -5999,30 +5876,16 @@
           </w:placeholder>
         </w:sdtPr>
         <w:sdtContent>
-          <w:ins w:id="43" w:author="Kris.Wild" w:date="2023-08-03T16:54:00Z">
-            <w:r>
-              <w:rPr>
-                <w:rFonts w:ascii="Times New Roman" w:hAnsi="Times New Roman" w:cs="Times New Roman"/>
-                <w:color w:val="000000"/>
-                <w:sz w:val="24"/>
-                <w:szCs w:val="24"/>
-                <w:vertAlign w:val="superscript"/>
-              </w:rPr>
-              <w:t>28</w:t>
-            </w:r>
-          </w:ins>
-          <w:del w:id="44" w:author="Kris.Wild" w:date="2023-08-03T16:41:00Z">
-            <w:r>
-              <w:rPr>
-                <w:rFonts w:ascii="Times New Roman" w:hAnsi="Times New Roman" w:cs="Times New Roman"/>
-                <w:color w:val="000000"/>
-                <w:sz w:val="24"/>
-                <w:szCs w:val="24"/>
-                <w:vertAlign w:val="superscript"/>
-              </w:rPr>
-              <w:delText>29</w:delText>
-            </w:r>
-          </w:del>
+          <w:r>
+            <w:rPr>
+              <w:rFonts w:ascii="Times New Roman" w:hAnsi="Times New Roman" w:cs="Times New Roman"/>
+              <w:color w:val="000000"/>
+              <w:sz w:val="24"/>
+              <w:szCs w:val="24"/>
+              <w:vertAlign w:val="superscript"/>
+            </w:rPr>
+            <w:t>28</w:t>
+          </w:r>
         </w:sdtContent>
       </w:sdt>
       <w:r>
@@ -6089,7 +5952,33 @@
           <w:sz w:val="24"/>
           <w:szCs w:val="24"/>
         </w:rPr>
-        <w:t>A total of 92 lizards were captured (females n= 38; males 54) during the 2014 and 2015 field seasons. There was a positive relationship between male body size, and the probability of tick infection (F</w:t>
+        <w:t xml:space="preserve">A total of 92 lizards were captured (females n= 38; males 54) during the 2014 and 2015 field seasons. There was a positive relationship between male body size, and the probability of tick </w:t>
+      </w:r>
+      <w:commentRangeStart w:id="14"/>
+      <w:r>
+        <w:rPr>
+          <w:rFonts w:ascii="Times New Roman" w:hAnsi="Times New Roman" w:cs="Times New Roman"/>
+          <w:color w:val="000000" w:themeColor="text1"/>
+          <w:sz w:val="24"/>
+          <w:szCs w:val="24"/>
+        </w:rPr>
+        <w:t>infection</w:t>
+      </w:r>
+      <w:commentRangeEnd w:id="14"/>
+      <w:r>
+        <w:rPr>
+          <w:rStyle w:val="CommentReference"/>
+        </w:rPr>
+        <w:commentReference w:id="14"/>
+      </w:r>
+      <w:r>
+        <w:rPr>
+          <w:rFonts w:ascii="Times New Roman" w:hAnsi="Times New Roman" w:cs="Times New Roman"/>
+          <w:color w:val="000000" w:themeColor="text1"/>
+          <w:sz w:val="24"/>
+          <w:szCs w:val="24"/>
+        </w:rPr>
+        <w:t xml:space="preserve"> (F</w:t>
       </w:r>
       <m:oMath>
         <m:sSub>
@@ -6285,7 +6174,120 @@
           <w:sz w:val="24"/>
           <w:szCs w:val="24"/>
         </w:rPr>
-        <w:t>from further analysis because the difference in tick infections was significantly different between sex</w:t>
+        <w:t xml:space="preserve">from further analysis because </w:t>
+      </w:r>
+      <w:ins w:id="15" w:author="Gienger, Christopher M." w:date="2023-08-03T08:35:00Z">
+        <w:r>
+          <w:rPr>
+            <w:rFonts w:ascii="Times New Roman" w:hAnsi="Times New Roman" w:cs="Times New Roman"/>
+            <w:color w:val="000000" w:themeColor="text1"/>
+            <w:sz w:val="24"/>
+            <w:szCs w:val="24"/>
+          </w:rPr>
+          <w:t xml:space="preserve">of </w:t>
+        </w:r>
+      </w:ins>
+      <w:r>
+        <w:rPr>
+          <w:rFonts w:ascii="Times New Roman" w:hAnsi="Times New Roman" w:cs="Times New Roman"/>
+          <w:color w:val="000000" w:themeColor="text1"/>
+          <w:sz w:val="24"/>
+          <w:szCs w:val="24"/>
+        </w:rPr>
+        <w:t xml:space="preserve">the </w:t>
+      </w:r>
+      <w:ins w:id="16" w:author="Gienger, Christopher M." w:date="2023-08-03T08:35:00Z">
+        <w:r>
+          <w:rPr>
+            <w:rFonts w:ascii="Times New Roman" w:hAnsi="Times New Roman" w:cs="Times New Roman"/>
+            <w:color w:val="000000" w:themeColor="text1"/>
+            <w:sz w:val="24"/>
+            <w:szCs w:val="24"/>
+          </w:rPr>
+          <w:t>significant</w:t>
+        </w:r>
+        <w:r>
+          <w:rPr>
+            <w:rFonts w:ascii="Times New Roman" w:hAnsi="Times New Roman" w:cs="Times New Roman"/>
+            <w:color w:val="000000" w:themeColor="text1"/>
+            <w:sz w:val="24"/>
+            <w:szCs w:val="24"/>
+          </w:rPr>
+          <w:t xml:space="preserve"> </w:t>
+        </w:r>
+      </w:ins>
+      <w:r>
+        <w:rPr>
+          <w:rFonts w:ascii="Times New Roman" w:hAnsi="Times New Roman" w:cs="Times New Roman"/>
+          <w:color w:val="000000" w:themeColor="text1"/>
+          <w:sz w:val="24"/>
+          <w:szCs w:val="24"/>
+        </w:rPr>
+        <w:t>difference in tick infection</w:t>
+      </w:r>
+      <w:ins w:id="17" w:author="Gienger, Christopher M." w:date="2023-08-03T08:36:00Z">
+        <w:r>
+          <w:rPr>
+            <w:rFonts w:ascii="Times New Roman" w:hAnsi="Times New Roman" w:cs="Times New Roman"/>
+            <w:color w:val="000000" w:themeColor="text1"/>
+            <w:sz w:val="24"/>
+            <w:szCs w:val="24"/>
+          </w:rPr>
+          <w:t xml:space="preserve"> </w:t>
+        </w:r>
+      </w:ins>
+      <w:del w:id="18" w:author="Gienger, Christopher M." w:date="2023-08-03T08:36:00Z">
+        <w:r>
+          <w:rPr>
+            <w:rFonts w:ascii="Times New Roman" w:hAnsi="Times New Roman" w:cs="Times New Roman"/>
+            <w:color w:val="000000" w:themeColor="text1"/>
+            <w:sz w:val="24"/>
+            <w:szCs w:val="24"/>
+          </w:rPr>
+          <w:delText xml:space="preserve">s was </w:delText>
+        </w:r>
+      </w:del>
+      <w:del w:id="19" w:author="Gienger, Christopher M." w:date="2023-08-03T08:35:00Z">
+        <w:r>
+          <w:rPr>
+            <w:rFonts w:ascii="Times New Roman" w:hAnsi="Times New Roman" w:cs="Times New Roman"/>
+            <w:color w:val="000000" w:themeColor="text1"/>
+            <w:sz w:val="24"/>
+            <w:szCs w:val="24"/>
+          </w:rPr>
+          <w:delText>significant</w:delText>
+        </w:r>
+      </w:del>
+      <w:del w:id="20" w:author="Gienger, Christopher M." w:date="2023-08-03T08:36:00Z">
+        <w:r>
+          <w:rPr>
+            <w:rFonts w:ascii="Times New Roman" w:hAnsi="Times New Roman" w:cs="Times New Roman"/>
+            <w:color w:val="000000" w:themeColor="text1"/>
+            <w:sz w:val="24"/>
+            <w:szCs w:val="24"/>
+          </w:rPr>
+          <w:delText xml:space="preserve">ly </w:delText>
+        </w:r>
+      </w:del>
+      <w:del w:id="21" w:author="Gienger, Christopher M." w:date="2023-08-03T08:35:00Z">
+        <w:r>
+          <w:rPr>
+            <w:rFonts w:ascii="Times New Roman" w:hAnsi="Times New Roman" w:cs="Times New Roman"/>
+            <w:color w:val="000000" w:themeColor="text1"/>
+            <w:sz w:val="24"/>
+            <w:szCs w:val="24"/>
+          </w:rPr>
+          <w:delText xml:space="preserve">different </w:delText>
+        </w:r>
+      </w:del>
+      <w:r>
+        <w:rPr>
+          <w:rFonts w:ascii="Times New Roman" w:hAnsi="Times New Roman" w:cs="Times New Roman"/>
+          <w:color w:val="000000" w:themeColor="text1"/>
+          <w:sz w:val="24"/>
+          <w:szCs w:val="24"/>
+        </w:rPr>
+        <w:t>between sex</w:t>
       </w:r>
       <w:r>
         <w:rPr>
@@ -6644,40 +6646,160 @@
           <w:sz w:val="24"/>
           <w:szCs w:val="24"/>
         </w:rPr>
-        <w:t xml:space="preserve">Our study demonstrates that ectoparasite (tick) prevalence differed between sex and </w:t>
-      </w:r>
-      <w:r>
-        <w:rPr>
-          <w:rFonts w:ascii="Times New Roman" w:hAnsi="Times New Roman" w:cs="Times New Roman"/>
-          <w:sz w:val="24"/>
-          <w:szCs w:val="24"/>
-        </w:rPr>
-        <w:t xml:space="preserve">body size, and </w:t>
-      </w:r>
-      <w:r>
-        <w:rPr>
-          <w:rFonts w:ascii="Times New Roman" w:hAnsi="Times New Roman" w:cs="Times New Roman"/>
-          <w:sz w:val="24"/>
-          <w:szCs w:val="24"/>
-        </w:rPr>
-        <w:t xml:space="preserve">lizards infected with ticks had </w:t>
-      </w:r>
-      <w:r>
-        <w:rPr>
-          <w:rFonts w:ascii="Times New Roman" w:hAnsi="Times New Roman" w:cs="Times New Roman"/>
-          <w:sz w:val="24"/>
-          <w:szCs w:val="24"/>
-        </w:rPr>
-        <w:t xml:space="preserve">lower </w:t>
-      </w:r>
-      <w:r>
-        <w:rPr>
-          <w:rFonts w:ascii="Times New Roman" w:hAnsi="Times New Roman" w:cs="Times New Roman"/>
-          <w:sz w:val="24"/>
-          <w:szCs w:val="24"/>
-        </w:rPr>
-        <w:t>locomotor performance than noninfected lizards</w:t>
-      </w:r>
+        <w:t xml:space="preserve">Our study demonstrates that </w:t>
+      </w:r>
+      <w:ins w:id="22" w:author="Gienger, Christopher M." w:date="2023-08-03T08:49:00Z">
+        <w:r>
+          <w:rPr>
+            <w:rFonts w:ascii="Times New Roman" w:hAnsi="Times New Roman" w:cs="Times New Roman"/>
+            <w:sz w:val="24"/>
+            <w:szCs w:val="24"/>
+          </w:rPr>
+          <w:t>lizards infected with ticks had lower locomotor performance than noninfected lizards</w:t>
+        </w:r>
+        <w:r>
+          <w:rPr>
+            <w:rFonts w:ascii="Times New Roman" w:hAnsi="Times New Roman" w:cs="Times New Roman"/>
+            <w:sz w:val="24"/>
+            <w:szCs w:val="24"/>
+          </w:rPr>
+          <w:t xml:space="preserve"> </w:t>
+        </w:r>
+      </w:ins>
+      <w:ins w:id="23" w:author="Gienger, Christopher M." w:date="2023-08-03T08:50:00Z">
+        <w:r>
+          <w:rPr>
+            <w:rFonts w:ascii="Times New Roman" w:hAnsi="Times New Roman" w:cs="Times New Roman"/>
+            <w:sz w:val="24"/>
+            <w:szCs w:val="24"/>
+          </w:rPr>
+          <w:t>and</w:t>
+        </w:r>
+        <w:r>
+          <w:rPr>
+            <w:rFonts w:ascii="Times New Roman" w:hAnsi="Times New Roman" w:cs="Times New Roman"/>
+            <w:sz w:val="24"/>
+            <w:szCs w:val="24"/>
+          </w:rPr>
+          <w:t xml:space="preserve"> </w:t>
+        </w:r>
+      </w:ins>
+      <w:del w:id="24" w:author="Gienger, Christopher M." w:date="2023-08-03T08:49:00Z">
+        <w:r>
+          <w:rPr>
+            <w:rFonts w:ascii="Times New Roman" w:hAnsi="Times New Roman" w:cs="Times New Roman"/>
+            <w:sz w:val="24"/>
+            <w:szCs w:val="24"/>
+          </w:rPr>
+          <w:delText>ectoparasite (</w:delText>
+        </w:r>
+      </w:del>
+      <w:r>
+        <w:rPr>
+          <w:rFonts w:ascii="Times New Roman" w:hAnsi="Times New Roman" w:cs="Times New Roman"/>
+          <w:sz w:val="24"/>
+          <w:szCs w:val="24"/>
+        </w:rPr>
+        <w:t>tick</w:t>
+      </w:r>
+      <w:del w:id="25" w:author="Gienger, Christopher M." w:date="2023-08-03T08:49:00Z">
+        <w:r>
+          <w:rPr>
+            <w:rFonts w:ascii="Times New Roman" w:hAnsi="Times New Roman" w:cs="Times New Roman"/>
+            <w:sz w:val="24"/>
+            <w:szCs w:val="24"/>
+          </w:rPr>
+          <w:delText>)</w:delText>
+        </w:r>
+      </w:del>
+      <w:r>
+        <w:rPr>
+          <w:rFonts w:ascii="Times New Roman" w:hAnsi="Times New Roman" w:cs="Times New Roman"/>
+          <w:sz w:val="24"/>
+          <w:szCs w:val="24"/>
+        </w:rPr>
+        <w:t xml:space="preserve"> prevalence differed between sex</w:t>
+      </w:r>
+      <w:ins w:id="26" w:author="Gienger, Christopher M." w:date="2023-08-03T08:50:00Z">
+        <w:r>
+          <w:rPr>
+            <w:rFonts w:ascii="Times New Roman" w:hAnsi="Times New Roman" w:cs="Times New Roman"/>
+            <w:sz w:val="24"/>
+            <w:szCs w:val="24"/>
+          </w:rPr>
+          <w:t>es</w:t>
+        </w:r>
+      </w:ins>
+      <w:r>
+        <w:rPr>
+          <w:rFonts w:ascii="Times New Roman" w:hAnsi="Times New Roman" w:cs="Times New Roman"/>
+          <w:sz w:val="24"/>
+          <w:szCs w:val="24"/>
+        </w:rPr>
+        <w:t xml:space="preserve"> and </w:t>
+      </w:r>
+      <w:ins w:id="27" w:author="Gienger, Christopher M." w:date="2023-08-03T08:50:00Z">
+        <w:r>
+          <w:rPr>
+            <w:rFonts w:ascii="Times New Roman" w:hAnsi="Times New Roman" w:cs="Times New Roman"/>
+            <w:sz w:val="24"/>
+            <w:szCs w:val="24"/>
+          </w:rPr>
+          <w:t xml:space="preserve">increased with </w:t>
+        </w:r>
+      </w:ins>
+      <w:r>
+        <w:rPr>
+          <w:rFonts w:ascii="Times New Roman" w:hAnsi="Times New Roman" w:cs="Times New Roman"/>
+          <w:sz w:val="24"/>
+          <w:szCs w:val="24"/>
+        </w:rPr>
+        <w:t>body size</w:t>
+      </w:r>
+      <w:del w:id="28" w:author="Gienger, Christopher M." w:date="2023-08-03T08:50:00Z">
+        <w:r>
+          <w:rPr>
+            <w:rFonts w:ascii="Times New Roman" w:hAnsi="Times New Roman" w:cs="Times New Roman"/>
+            <w:sz w:val="24"/>
+            <w:szCs w:val="24"/>
+          </w:rPr>
+          <w:delText>, and</w:delText>
+        </w:r>
+      </w:del>
+      <w:del w:id="29" w:author="Gienger, Christopher M." w:date="2023-08-03T08:49:00Z">
+        <w:r>
+          <w:rPr>
+            <w:rFonts w:ascii="Times New Roman" w:hAnsi="Times New Roman" w:cs="Times New Roman"/>
+            <w:sz w:val="24"/>
+            <w:szCs w:val="24"/>
+          </w:rPr>
+          <w:delText xml:space="preserve"> </w:delText>
+        </w:r>
+        <w:r>
+          <w:rPr>
+            <w:rFonts w:ascii="Times New Roman" w:hAnsi="Times New Roman" w:cs="Times New Roman"/>
+            <w:sz w:val="24"/>
+            <w:szCs w:val="24"/>
+          </w:rPr>
+          <w:delText xml:space="preserve">lizards infected with ticks had </w:delText>
+        </w:r>
+        <w:r>
+          <w:rPr>
+            <w:rFonts w:ascii="Times New Roman" w:hAnsi="Times New Roman" w:cs="Times New Roman"/>
+            <w:sz w:val="24"/>
+            <w:szCs w:val="24"/>
+          </w:rPr>
+          <w:delText xml:space="preserve">lower </w:delText>
+        </w:r>
+        <w:r>
+          <w:rPr>
+            <w:rFonts w:ascii="Times New Roman" w:hAnsi="Times New Roman" w:cs="Times New Roman"/>
+            <w:sz w:val="24"/>
+            <w:szCs w:val="24"/>
+          </w:rPr>
+          <w:delText>locomotor performance than noninfected lizards</w:delText>
+        </w:r>
+      </w:del>
       <w:r>
         <w:rPr>
           <w:rFonts w:ascii="Times New Roman" w:hAnsi="Times New Roman" w:cs="Times New Roman"/>
@@ -6873,48 +6995,16 @@
           </w:placeholder>
         </w:sdtPr>
         <w:sdtContent>
-          <w:ins w:id="45" w:author="Kris.Wild" w:date="2023-08-03T16:54:00Z">
-            <w:r>
-              <w:rPr>
-                <w:rFonts w:ascii="Times New Roman" w:hAnsi="Times New Roman" w:cs="Times New Roman"/>
-                <w:color w:val="000000"/>
-                <w:sz w:val="24"/>
-                <w:szCs w:val="24"/>
-                <w:vertAlign w:val="superscript"/>
-              </w:rPr>
-              <w:t>13,17</w:t>
-            </w:r>
-          </w:ins>
-          <w:del w:id="46" w:author="Kris.Wild" w:date="2023-08-03T16:41:00Z">
-            <w:r>
-              <w:rPr>
-                <w:rFonts w:ascii="Times New Roman" w:hAnsi="Times New Roman" w:cs="Times New Roman"/>
-                <w:color w:val="000000"/>
-                <w:sz w:val="24"/>
-                <w:szCs w:val="24"/>
-                <w:vertAlign w:val="superscript"/>
-              </w:rPr>
-              <w:delText>14,18</w:delText>
-            </w:r>
-            <w:r>
-              <w:rPr>
-                <w:rFonts w:ascii="Times New Roman" w:hAnsi="Times New Roman" w:cs="Times New Roman"/>
-                <w:color w:val="000000"/>
-                <w:sz w:val="24"/>
-                <w:szCs w:val="24"/>
-                <w:vertAlign w:val="superscript"/>
-                <w:rPrChange w:id="47" w:author="Kris.Wild" w:date="2023-08-03T16:54:00Z">
-                  <w:rPr>
-                    <w:rFonts w:ascii="Times New Roman" w:hAnsi="Times New Roman" w:cs="Times New Roman"/>
-                    <w:color w:val="000000"/>
-                    <w:sz w:val="24"/>
-                    <w:szCs w:val="24"/>
-                  </w:rPr>
-                </w:rPrChange>
-              </w:rPr>
-              <w:delText>.</w:delText>
-            </w:r>
-          </w:del>
+          <w:r>
+            <w:rPr>
+              <w:rFonts w:ascii="Times New Roman" w:hAnsi="Times New Roman" w:cs="Times New Roman"/>
+              <w:color w:val="000000"/>
+              <w:sz w:val="24"/>
+              <w:szCs w:val="24"/>
+              <w:vertAlign w:val="superscript"/>
+            </w:rPr>
+            <w:t>13,17</w:t>
+          </w:r>
         </w:sdtContent>
       </w:sdt>
     </w:p>
@@ -6999,30 +7089,16 @@
           </w:placeholder>
         </w:sdtPr>
         <w:sdtContent>
-          <w:ins w:id="48" w:author="Kris.Wild" w:date="2023-08-03T16:54:00Z">
-            <w:r>
-              <w:rPr>
-                <w:rFonts w:ascii="Times New Roman" w:hAnsi="Times New Roman" w:cs="Times New Roman"/>
-                <w:color w:val="000000"/>
-                <w:sz w:val="24"/>
-                <w:szCs w:val="24"/>
-                <w:vertAlign w:val="superscript"/>
-              </w:rPr>
-              <w:t>29–31</w:t>
-            </w:r>
-          </w:ins>
-          <w:del w:id="49" w:author="Kris.Wild" w:date="2023-08-03T16:41:00Z">
-            <w:r>
-              <w:rPr>
-                <w:rFonts w:ascii="Times New Roman" w:hAnsi="Times New Roman" w:cs="Times New Roman"/>
-                <w:color w:val="000000"/>
-                <w:sz w:val="24"/>
-                <w:szCs w:val="24"/>
-                <w:vertAlign w:val="superscript"/>
-              </w:rPr>
-              <w:delText>32–34</w:delText>
-            </w:r>
-          </w:del>
+          <w:r>
+            <w:rPr>
+              <w:rFonts w:ascii="Times New Roman" w:hAnsi="Times New Roman" w:cs="Times New Roman"/>
+              <w:color w:val="000000"/>
+              <w:sz w:val="24"/>
+              <w:szCs w:val="24"/>
+              <w:vertAlign w:val="superscript"/>
+            </w:rPr>
+            <w:t>29–31</w:t>
+          </w:r>
         </w:sdtContent>
       </w:sdt>
       <w:r>
@@ -7066,30 +7142,16 @@
           </w:placeholder>
         </w:sdtPr>
         <w:sdtContent>
-          <w:ins w:id="50" w:author="Kris.Wild" w:date="2023-08-03T16:54:00Z">
-            <w:r>
-              <w:rPr>
-                <w:rFonts w:ascii="Times New Roman" w:hAnsi="Times New Roman" w:cs="Times New Roman"/>
-                <w:color w:val="000000"/>
-                <w:sz w:val="24"/>
-                <w:szCs w:val="24"/>
-                <w:vertAlign w:val="superscript"/>
-              </w:rPr>
-              <w:t>25,26,32</w:t>
-            </w:r>
-          </w:ins>
-          <w:del w:id="51" w:author="Kris.Wild" w:date="2023-08-03T16:41:00Z">
-            <w:r>
-              <w:rPr>
-                <w:rFonts w:ascii="Times New Roman" w:hAnsi="Times New Roman" w:cs="Times New Roman"/>
-                <w:color w:val="000000"/>
-                <w:sz w:val="24"/>
-                <w:szCs w:val="24"/>
-                <w:vertAlign w:val="superscript"/>
-              </w:rPr>
-              <w:delText>26,27,35</w:delText>
-            </w:r>
-          </w:del>
+          <w:r>
+            <w:rPr>
+              <w:rFonts w:ascii="Times New Roman" w:hAnsi="Times New Roman" w:cs="Times New Roman"/>
+              <w:color w:val="000000"/>
+              <w:sz w:val="24"/>
+              <w:szCs w:val="24"/>
+              <w:vertAlign w:val="superscript"/>
+            </w:rPr>
+            <w:t>25,26,32</w:t>
+          </w:r>
         </w:sdtContent>
       </w:sdt>
       <w:r>
@@ -7149,30 +7211,16 @@
           </w:placeholder>
         </w:sdtPr>
         <w:sdtContent>
-          <w:ins w:id="52" w:author="Kris.Wild" w:date="2023-08-03T16:54:00Z">
-            <w:r>
-              <w:rPr>
-                <w:rFonts w:ascii="Times New Roman" w:hAnsi="Times New Roman" w:cs="Times New Roman"/>
-                <w:color w:val="000000"/>
-                <w:sz w:val="24"/>
-                <w:szCs w:val="24"/>
-                <w:vertAlign w:val="superscript"/>
-              </w:rPr>
-              <w:t>25</w:t>
-            </w:r>
-          </w:ins>
-          <w:del w:id="53" w:author="Kris.Wild" w:date="2023-08-03T16:41:00Z">
-            <w:r>
-              <w:rPr>
-                <w:rFonts w:ascii="Times New Roman" w:hAnsi="Times New Roman" w:cs="Times New Roman"/>
-                <w:color w:val="000000"/>
-                <w:sz w:val="24"/>
-                <w:szCs w:val="24"/>
-                <w:vertAlign w:val="superscript"/>
-              </w:rPr>
-              <w:delText>26</w:delText>
-            </w:r>
-          </w:del>
+          <w:r>
+            <w:rPr>
+              <w:rFonts w:ascii="Times New Roman" w:hAnsi="Times New Roman" w:cs="Times New Roman"/>
+              <w:color w:val="000000"/>
+              <w:sz w:val="24"/>
+              <w:szCs w:val="24"/>
+              <w:vertAlign w:val="superscript"/>
+            </w:rPr>
+            <w:t>25</w:t>
+          </w:r>
         </w:sdtContent>
       </w:sdt>
       <w:r>
@@ -7263,30 +7311,16 @@
           </w:placeholder>
         </w:sdtPr>
         <w:sdtContent>
-          <w:ins w:id="54" w:author="Kris.Wild" w:date="2023-08-03T16:54:00Z">
-            <w:r>
-              <w:rPr>
-                <w:rFonts w:ascii="Times New Roman" w:hAnsi="Times New Roman" w:cs="Times New Roman"/>
-                <w:color w:val="000000"/>
-                <w:sz w:val="24"/>
-                <w:szCs w:val="24"/>
-                <w:vertAlign w:val="superscript"/>
-              </w:rPr>
-              <w:t>32</w:t>
-            </w:r>
-          </w:ins>
-          <w:del w:id="55" w:author="Kris.Wild" w:date="2023-08-03T16:41:00Z">
-            <w:r>
-              <w:rPr>
-                <w:rFonts w:ascii="Times New Roman" w:hAnsi="Times New Roman" w:cs="Times New Roman"/>
-                <w:color w:val="000000"/>
-                <w:sz w:val="24"/>
-                <w:szCs w:val="24"/>
-                <w:vertAlign w:val="superscript"/>
-              </w:rPr>
-              <w:delText>35</w:delText>
-            </w:r>
-          </w:del>
+          <w:r>
+            <w:rPr>
+              <w:rFonts w:ascii="Times New Roman" w:hAnsi="Times New Roman" w:cs="Times New Roman"/>
+              <w:color w:val="000000"/>
+              <w:sz w:val="24"/>
+              <w:szCs w:val="24"/>
+              <w:vertAlign w:val="superscript"/>
+            </w:rPr>
+            <w:t>32</w:t>
+          </w:r>
         </w:sdtContent>
       </w:sdt>
       <w:r>
@@ -7355,30 +7389,16 @@
           </w:placeholder>
         </w:sdtPr>
         <w:sdtContent>
-          <w:ins w:id="56" w:author="Kris.Wild" w:date="2023-08-03T16:54:00Z">
-            <w:r>
-              <w:rPr>
-                <w:rFonts w:ascii="Times New Roman" w:hAnsi="Times New Roman" w:cs="Times New Roman"/>
-                <w:color w:val="000000"/>
-                <w:sz w:val="24"/>
-                <w:szCs w:val="24"/>
-                <w:vertAlign w:val="superscript"/>
-              </w:rPr>
-              <w:t>5,33</w:t>
-            </w:r>
-          </w:ins>
-          <w:del w:id="57" w:author="Kris.Wild" w:date="2023-08-03T16:41:00Z">
-            <w:r>
-              <w:rPr>
-                <w:rFonts w:ascii="Times New Roman" w:hAnsi="Times New Roman" w:cs="Times New Roman"/>
-                <w:color w:val="000000"/>
-                <w:sz w:val="24"/>
-                <w:szCs w:val="24"/>
-                <w:vertAlign w:val="superscript"/>
-              </w:rPr>
-              <w:delText>5,36</w:delText>
-            </w:r>
-          </w:del>
+          <w:r>
+            <w:rPr>
+              <w:rFonts w:ascii="Times New Roman" w:hAnsi="Times New Roman" w:cs="Times New Roman"/>
+              <w:color w:val="000000"/>
+              <w:sz w:val="24"/>
+              <w:szCs w:val="24"/>
+              <w:vertAlign w:val="superscript"/>
+            </w:rPr>
+            <w:t>5,33</w:t>
+          </w:r>
         </w:sdtContent>
       </w:sdt>
       <w:r>
@@ -7413,48 +7433,16 @@
           </w:placeholder>
         </w:sdtPr>
         <w:sdtContent>
-          <w:ins w:id="58" w:author="Kris.Wild" w:date="2023-08-03T16:54:00Z">
-            <w:r>
-              <w:rPr>
-                <w:rFonts w:ascii="Times New Roman" w:hAnsi="Times New Roman" w:cs="Times New Roman"/>
-                <w:color w:val="000000"/>
-                <w:sz w:val="24"/>
-                <w:szCs w:val="24"/>
-                <w:vertAlign w:val="superscript"/>
-              </w:rPr>
-              <w:t>34</w:t>
-            </w:r>
-          </w:ins>
-          <w:del w:id="59" w:author="Kris.Wild" w:date="2023-08-03T16:41:00Z">
-            <w:r>
-              <w:rPr>
-                <w:rFonts w:ascii="Times New Roman" w:hAnsi="Times New Roman" w:cs="Times New Roman"/>
-                <w:color w:val="000000"/>
-                <w:sz w:val="24"/>
-                <w:szCs w:val="24"/>
-                <w:vertAlign w:val="superscript"/>
-              </w:rPr>
-              <w:delText>38</w:delText>
-            </w:r>
-            <w:r>
-              <w:rPr>
-                <w:rFonts w:ascii="Times New Roman" w:hAnsi="Times New Roman" w:cs="Times New Roman"/>
-                <w:color w:val="000000"/>
-                <w:sz w:val="24"/>
-                <w:szCs w:val="24"/>
-                <w:vertAlign w:val="superscript"/>
-                <w:rPrChange w:id="60" w:author="Kris.Wild" w:date="2023-08-03T16:54:00Z">
-                  <w:rPr>
-                    <w:rFonts w:ascii="Times New Roman" w:hAnsi="Times New Roman" w:cs="Times New Roman"/>
-                    <w:color w:val="000000"/>
-                    <w:sz w:val="24"/>
-                    <w:szCs w:val="24"/>
-                  </w:rPr>
-                </w:rPrChange>
-              </w:rPr>
-              <w:delText>.</w:delText>
-            </w:r>
-          </w:del>
+          <w:r>
+            <w:rPr>
+              <w:rFonts w:ascii="Times New Roman" w:hAnsi="Times New Roman" w:cs="Times New Roman"/>
+              <w:color w:val="000000"/>
+              <w:sz w:val="24"/>
+              <w:szCs w:val="24"/>
+              <w:vertAlign w:val="superscript"/>
+            </w:rPr>
+            <w:t>34</w:t>
+          </w:r>
         </w:sdtContent>
       </w:sdt>
     </w:p>
@@ -7541,30 +7529,16 @@
           </w:placeholder>
         </w:sdtPr>
         <w:sdtContent>
-          <w:ins w:id="61" w:author="Kris.Wild" w:date="2023-08-03T16:54:00Z">
-            <w:r>
-              <w:rPr>
-                <w:rFonts w:ascii="Times New Roman" w:hAnsi="Times New Roman" w:cs="Times New Roman"/>
-                <w:color w:val="000000"/>
-                <w:sz w:val="24"/>
-                <w:szCs w:val="24"/>
-                <w:vertAlign w:val="superscript"/>
-              </w:rPr>
-              <w:t>23,24,35</w:t>
-            </w:r>
-          </w:ins>
-          <w:del w:id="62" w:author="Kris.Wild" w:date="2023-08-03T16:41:00Z">
-            <w:r>
-              <w:rPr>
-                <w:rFonts w:ascii="Times New Roman" w:hAnsi="Times New Roman" w:cs="Times New Roman"/>
-                <w:color w:val="000000"/>
-                <w:sz w:val="24"/>
-                <w:szCs w:val="24"/>
-                <w:vertAlign w:val="superscript"/>
-              </w:rPr>
-              <w:delText>24,25,39</w:delText>
-            </w:r>
-          </w:del>
+          <w:r>
+            <w:rPr>
+              <w:rFonts w:ascii="Times New Roman" w:hAnsi="Times New Roman" w:cs="Times New Roman"/>
+              <w:color w:val="000000"/>
+              <w:sz w:val="24"/>
+              <w:szCs w:val="24"/>
+              <w:vertAlign w:val="superscript"/>
+            </w:rPr>
+            <w:t>23,24,35</w:t>
+          </w:r>
         </w:sdtContent>
       </w:sdt>
       <w:r>
@@ -7684,30 +7658,16 @@
           </w:placeholder>
         </w:sdtPr>
         <w:sdtContent>
-          <w:ins w:id="63" w:author="Kris.Wild" w:date="2023-08-03T16:54:00Z">
-            <w:r>
-              <w:rPr>
-                <w:rFonts w:ascii="Times New Roman" w:hAnsi="Times New Roman" w:cs="Times New Roman"/>
-                <w:color w:val="000000"/>
-                <w:sz w:val="24"/>
-                <w:szCs w:val="24"/>
-                <w:vertAlign w:val="superscript"/>
-              </w:rPr>
-              <w:t>25</w:t>
-            </w:r>
-          </w:ins>
-          <w:del w:id="64" w:author="Kris.Wild" w:date="2023-08-03T16:41:00Z">
-            <w:r>
-              <w:rPr>
-                <w:rFonts w:ascii="Times New Roman" w:hAnsi="Times New Roman" w:cs="Times New Roman"/>
-                <w:color w:val="000000"/>
-                <w:sz w:val="24"/>
-                <w:szCs w:val="24"/>
-                <w:vertAlign w:val="superscript"/>
-              </w:rPr>
-              <w:delText>26</w:delText>
-            </w:r>
-          </w:del>
+          <w:r>
+            <w:rPr>
+              <w:rFonts w:ascii="Times New Roman" w:hAnsi="Times New Roman" w:cs="Times New Roman"/>
+              <w:color w:val="000000"/>
+              <w:sz w:val="24"/>
+              <w:szCs w:val="24"/>
+              <w:vertAlign w:val="superscript"/>
+            </w:rPr>
+            <w:t>25</w:t>
+          </w:r>
         </w:sdtContent>
       </w:sdt>
       <w:r>
@@ -7892,30 +7852,16 @@
           </w:placeholder>
         </w:sdtPr>
         <w:sdtContent>
-          <w:ins w:id="65" w:author="Kris.Wild" w:date="2023-08-03T16:54:00Z">
-            <w:r>
-              <w:rPr>
-                <w:rFonts w:ascii="Times New Roman" w:hAnsi="Times New Roman" w:cs="Times New Roman"/>
-                <w:color w:val="000000"/>
-                <w:sz w:val="24"/>
-                <w:szCs w:val="24"/>
-                <w:vertAlign w:val="superscript"/>
-              </w:rPr>
-              <w:t>24,26,36</w:t>
-            </w:r>
-          </w:ins>
-          <w:del w:id="66" w:author="Kris.Wild" w:date="2023-08-03T16:41:00Z">
-            <w:r>
-              <w:rPr>
-                <w:rFonts w:ascii="Times New Roman" w:hAnsi="Times New Roman" w:cs="Times New Roman"/>
-                <w:color w:val="000000"/>
-                <w:sz w:val="24"/>
-                <w:szCs w:val="24"/>
-                <w:vertAlign w:val="superscript"/>
-              </w:rPr>
-              <w:delText>25,27,40</w:delText>
-            </w:r>
-          </w:del>
+          <w:r>
+            <w:rPr>
+              <w:rFonts w:ascii="Times New Roman" w:hAnsi="Times New Roman" w:cs="Times New Roman"/>
+              <w:color w:val="000000"/>
+              <w:sz w:val="24"/>
+              <w:szCs w:val="24"/>
+              <w:vertAlign w:val="superscript"/>
+            </w:rPr>
+            <w:t>24,26,36</w:t>
+          </w:r>
         </w:sdtContent>
       </w:sdt>
       <w:r>
@@ -8014,30 +7960,16 @@
           </w:placeholder>
         </w:sdtPr>
         <w:sdtContent>
-          <w:ins w:id="67" w:author="Kris.Wild" w:date="2023-08-03T16:54:00Z">
-            <w:r>
-              <w:rPr>
-                <w:rFonts w:ascii="Times New Roman" w:hAnsi="Times New Roman" w:cs="Times New Roman"/>
-                <w:color w:val="000000"/>
-                <w:sz w:val="24"/>
-                <w:szCs w:val="24"/>
-                <w:vertAlign w:val="superscript"/>
-              </w:rPr>
-              <w:t>8</w:t>
-            </w:r>
-          </w:ins>
-          <w:del w:id="68" w:author="Kris.Wild" w:date="2023-08-03T16:41:00Z">
-            <w:r>
-              <w:rPr>
-                <w:rFonts w:ascii="Times New Roman" w:hAnsi="Times New Roman" w:cs="Times New Roman"/>
-                <w:color w:val="000000"/>
-                <w:sz w:val="24"/>
-                <w:szCs w:val="24"/>
-                <w:vertAlign w:val="superscript"/>
-              </w:rPr>
-              <w:delText>8</w:delText>
-            </w:r>
-          </w:del>
+          <w:r>
+            <w:rPr>
+              <w:rFonts w:ascii="Times New Roman" w:hAnsi="Times New Roman" w:cs="Times New Roman"/>
+              <w:color w:val="000000"/>
+              <w:sz w:val="24"/>
+              <w:szCs w:val="24"/>
+              <w:vertAlign w:val="superscript"/>
+            </w:rPr>
+            <w:t>8</w:t>
+          </w:r>
         </w:sdtContent>
       </w:sdt>
       <w:r>
@@ -8207,32 +8139,17 @@
           </w:placeholder>
         </w:sdtPr>
         <w:sdtContent>
-          <w:ins w:id="69" w:author="Kris.Wild" w:date="2023-08-03T16:54:00Z">
-            <w:r>
-              <w:rPr>
-                <w:rFonts w:ascii="Times New Roman" w:hAnsi="Times New Roman" w:cs="Times New Roman"/>
-                <w:iCs/>
-                <w:color w:val="000000"/>
-                <w:sz w:val="24"/>
-                <w:szCs w:val="24"/>
-                <w:vertAlign w:val="superscript"/>
-              </w:rPr>
-              <w:t>21</w:t>
-            </w:r>
-          </w:ins>
-          <w:del w:id="70" w:author="Kris.Wild" w:date="2023-08-03T16:41:00Z">
-            <w:r>
-              <w:rPr>
-                <w:rFonts w:ascii="Times New Roman" w:hAnsi="Times New Roman" w:cs="Times New Roman"/>
-                <w:iCs/>
-                <w:color w:val="000000"/>
-                <w:sz w:val="24"/>
-                <w:szCs w:val="24"/>
-                <w:vertAlign w:val="superscript"/>
-              </w:rPr>
-              <w:delText>22</w:delText>
-            </w:r>
-          </w:del>
+          <w:r>
+            <w:rPr>
+              <w:rFonts w:ascii="Times New Roman" w:hAnsi="Times New Roman" w:cs="Times New Roman"/>
+              <w:iCs/>
+              <w:color w:val="000000"/>
+              <w:sz w:val="24"/>
+              <w:szCs w:val="24"/>
+              <w:vertAlign w:val="superscript"/>
+            </w:rPr>
+            <w:t>21</w:t>
+          </w:r>
         </w:sdtContent>
       </w:sdt>
       <w:r>
@@ -8563,30 +8480,16 @@
           </w:placeholder>
         </w:sdtPr>
         <w:sdtContent>
-          <w:ins w:id="71" w:author="Kris.Wild" w:date="2023-08-03T16:54:00Z">
-            <w:r>
-              <w:rPr>
-                <w:rFonts w:ascii="Times New Roman" w:eastAsia="Times New Roman" w:hAnsi="Times New Roman" w:cs="Times New Roman"/>
-                <w:color w:val="000000"/>
-                <w:sz w:val="24"/>
-                <w:szCs w:val="24"/>
-                <w:vertAlign w:val="superscript"/>
-              </w:rPr>
-              <w:t>37</w:t>
-            </w:r>
-          </w:ins>
-          <w:del w:id="72" w:author="Kris.Wild" w:date="2023-08-03T16:41:00Z">
-            <w:r>
-              <w:rPr>
-                <w:rFonts w:ascii="Times New Roman" w:eastAsia="Times New Roman" w:hAnsi="Times New Roman" w:cs="Times New Roman"/>
-                <w:color w:val="000000"/>
-                <w:sz w:val="24"/>
-                <w:szCs w:val="24"/>
-                <w:vertAlign w:val="superscript"/>
-              </w:rPr>
-              <w:delText>41</w:delText>
-            </w:r>
-          </w:del>
+          <w:r>
+            <w:rPr>
+              <w:rFonts w:ascii="Times New Roman" w:eastAsia="Times New Roman" w:hAnsi="Times New Roman" w:cs="Times New Roman"/>
+              <w:color w:val="000000"/>
+              <w:sz w:val="24"/>
+              <w:szCs w:val="24"/>
+              <w:vertAlign w:val="superscript"/>
+            </w:rPr>
+            <w:t>37</w:t>
+          </w:r>
         </w:sdtContent>
       </w:sdt>
       <w:r>
@@ -8637,30 +8540,16 @@
           </w:placeholder>
         </w:sdtPr>
         <w:sdtContent>
-          <w:ins w:id="73" w:author="Kris.Wild" w:date="2023-08-03T16:54:00Z">
-            <w:r>
-              <w:rPr>
-                <w:rFonts w:ascii="Times New Roman" w:eastAsia="Times New Roman" w:hAnsi="Times New Roman" w:cs="Times New Roman"/>
-                <w:color w:val="000000"/>
-                <w:sz w:val="24"/>
-                <w:szCs w:val="24"/>
-                <w:vertAlign w:val="superscript"/>
-              </w:rPr>
-              <w:t>38</w:t>
-            </w:r>
-          </w:ins>
-          <w:del w:id="74" w:author="Kris.Wild" w:date="2023-08-03T16:41:00Z">
-            <w:r>
-              <w:rPr>
-                <w:rFonts w:ascii="Times New Roman" w:eastAsia="Times New Roman" w:hAnsi="Times New Roman" w:cs="Times New Roman"/>
-                <w:color w:val="000000"/>
-                <w:sz w:val="24"/>
-                <w:szCs w:val="24"/>
-                <w:vertAlign w:val="superscript"/>
-              </w:rPr>
-              <w:delText>42</w:delText>
-            </w:r>
-          </w:del>
+          <w:r>
+            <w:rPr>
+              <w:rFonts w:ascii="Times New Roman" w:eastAsia="Times New Roman" w:hAnsi="Times New Roman" w:cs="Times New Roman"/>
+              <w:color w:val="000000"/>
+              <w:sz w:val="24"/>
+              <w:szCs w:val="24"/>
+              <w:vertAlign w:val="superscript"/>
+            </w:rPr>
+            <w:t>38</w:t>
+          </w:r>
         </w:sdtContent>
       </w:sdt>
       <w:r>
@@ -8768,30 +8657,16 @@
           </w:placeholder>
         </w:sdtPr>
         <w:sdtContent>
-          <w:ins w:id="75" w:author="Kris.Wild" w:date="2023-08-03T16:54:00Z">
-            <w:r>
-              <w:rPr>
-                <w:rFonts w:ascii="Times New Roman" w:hAnsi="Times New Roman" w:cs="Times New Roman"/>
-                <w:color w:val="000000"/>
-                <w:sz w:val="24"/>
-                <w:szCs w:val="24"/>
-                <w:vertAlign w:val="superscript"/>
-              </w:rPr>
-              <w:t>39</w:t>
-            </w:r>
-          </w:ins>
-          <w:del w:id="76" w:author="Kris.Wild" w:date="2023-08-03T16:41:00Z">
-            <w:r>
-              <w:rPr>
-                <w:rFonts w:ascii="Times New Roman" w:hAnsi="Times New Roman" w:cs="Times New Roman"/>
-                <w:color w:val="000000"/>
-                <w:sz w:val="24"/>
-                <w:szCs w:val="24"/>
-                <w:vertAlign w:val="superscript"/>
-              </w:rPr>
-              <w:delText>43</w:delText>
-            </w:r>
-          </w:del>
+          <w:r>
+            <w:rPr>
+              <w:rFonts w:ascii="Times New Roman" w:hAnsi="Times New Roman" w:cs="Times New Roman"/>
+              <w:color w:val="000000"/>
+              <w:sz w:val="24"/>
+              <w:szCs w:val="24"/>
+              <w:vertAlign w:val="superscript"/>
+            </w:rPr>
+            <w:t>39</w:t>
+          </w:r>
         </w:sdtContent>
       </w:sdt>
       <w:r>
@@ -8944,30 +8819,16 @@
           </w:placeholder>
         </w:sdtPr>
         <w:sdtContent>
-          <w:ins w:id="77" w:author="Kris.Wild" w:date="2023-08-03T16:54:00Z">
-            <w:r>
-              <w:rPr>
-                <w:rFonts w:ascii="Times New Roman" w:hAnsi="Times New Roman" w:cs="Times New Roman"/>
-                <w:color w:val="000000"/>
-                <w:sz w:val="24"/>
-                <w:szCs w:val="24"/>
-                <w:vertAlign w:val="superscript"/>
-              </w:rPr>
-              <w:t>21</w:t>
-            </w:r>
-          </w:ins>
-          <w:del w:id="78" w:author="Kris.Wild" w:date="2023-08-03T16:41:00Z">
-            <w:r>
-              <w:rPr>
-                <w:rFonts w:ascii="Times New Roman" w:hAnsi="Times New Roman" w:cs="Times New Roman"/>
-                <w:color w:val="000000"/>
-                <w:sz w:val="24"/>
-                <w:szCs w:val="24"/>
-                <w:vertAlign w:val="superscript"/>
-              </w:rPr>
-              <w:delText>22</w:delText>
-            </w:r>
-          </w:del>
+          <w:r>
+            <w:rPr>
+              <w:rFonts w:ascii="Times New Roman" w:hAnsi="Times New Roman" w:cs="Times New Roman"/>
+              <w:color w:val="000000"/>
+              <w:sz w:val="24"/>
+              <w:szCs w:val="24"/>
+              <w:vertAlign w:val="superscript"/>
+            </w:rPr>
+            <w:t>21</w:t>
+          </w:r>
         </w:sdtContent>
       </w:sdt>
       <w:r>
@@ -9150,30 +9011,16 @@
           </w:placeholder>
         </w:sdtPr>
         <w:sdtContent>
-          <w:ins w:id="79" w:author="Kris.Wild" w:date="2023-08-03T16:54:00Z">
-            <w:r>
-              <w:rPr>
-                <w:rFonts w:ascii="Times New Roman" w:hAnsi="Times New Roman" w:cs="Times New Roman"/>
-                <w:color w:val="000000"/>
-                <w:sz w:val="24"/>
-                <w:szCs w:val="24"/>
-                <w:vertAlign w:val="superscript"/>
-              </w:rPr>
-              <w:t>40</w:t>
-            </w:r>
-          </w:ins>
-          <w:del w:id="80" w:author="Kris.Wild" w:date="2023-08-03T16:41:00Z">
-            <w:r>
-              <w:rPr>
-                <w:rFonts w:ascii="Times New Roman" w:hAnsi="Times New Roman" w:cs="Times New Roman"/>
-                <w:color w:val="000000"/>
-                <w:sz w:val="24"/>
-                <w:szCs w:val="24"/>
-                <w:vertAlign w:val="superscript"/>
-              </w:rPr>
-              <w:delText>44</w:delText>
-            </w:r>
-          </w:del>
+          <w:r>
+            <w:rPr>
+              <w:rFonts w:ascii="Times New Roman" w:hAnsi="Times New Roman" w:cs="Times New Roman"/>
+              <w:color w:val="000000"/>
+              <w:sz w:val="24"/>
+              <w:szCs w:val="24"/>
+              <w:vertAlign w:val="superscript"/>
+            </w:rPr>
+            <w:t>40</w:t>
+          </w:r>
         </w:sdtContent>
       </w:sdt>
       <w:r>
@@ -9297,30 +9144,16 @@
           </w:placeholder>
         </w:sdtPr>
         <w:sdtContent>
-          <w:ins w:id="81" w:author="Kris.Wild" w:date="2023-08-03T16:54:00Z">
-            <w:r>
-              <w:rPr>
-                <w:rFonts w:ascii="Times New Roman" w:hAnsi="Times New Roman" w:cs="Times New Roman"/>
-                <w:color w:val="000000"/>
-                <w:sz w:val="24"/>
-                <w:szCs w:val="24"/>
-                <w:vertAlign w:val="superscript"/>
-              </w:rPr>
-              <w:t>41</w:t>
-            </w:r>
-          </w:ins>
-          <w:del w:id="82" w:author="Kris.Wild" w:date="2023-08-03T16:41:00Z">
-            <w:r>
-              <w:rPr>
-                <w:rFonts w:ascii="Times New Roman" w:hAnsi="Times New Roman" w:cs="Times New Roman"/>
-                <w:color w:val="000000"/>
-                <w:sz w:val="24"/>
-                <w:szCs w:val="24"/>
-                <w:vertAlign w:val="superscript"/>
-              </w:rPr>
-              <w:delText>45</w:delText>
-            </w:r>
-          </w:del>
+          <w:r>
+            <w:rPr>
+              <w:rFonts w:ascii="Times New Roman" w:hAnsi="Times New Roman" w:cs="Times New Roman"/>
+              <w:color w:val="000000"/>
+              <w:sz w:val="24"/>
+              <w:szCs w:val="24"/>
+              <w:vertAlign w:val="superscript"/>
+            </w:rPr>
+            <w:t>41</w:t>
+          </w:r>
         </w:sdtContent>
       </w:sdt>
       <w:r>
@@ -9464,30 +9297,16 @@
           </w:placeholder>
         </w:sdtPr>
         <w:sdtContent>
-          <w:ins w:id="83" w:author="Kris.Wild" w:date="2023-08-03T16:54:00Z">
-            <w:r>
-              <w:rPr>
-                <w:rFonts w:ascii="Times New Roman" w:hAnsi="Times New Roman" w:cs="Times New Roman"/>
-                <w:color w:val="000000"/>
-                <w:sz w:val="24"/>
-                <w:szCs w:val="24"/>
-                <w:vertAlign w:val="superscript"/>
-              </w:rPr>
-              <w:t>12,42,43</w:t>
-            </w:r>
-          </w:ins>
-          <w:del w:id="84" w:author="Kris.Wild" w:date="2023-08-03T16:41:00Z">
-            <w:r>
-              <w:rPr>
-                <w:rFonts w:ascii="Times New Roman" w:hAnsi="Times New Roman" w:cs="Times New Roman"/>
-                <w:color w:val="000000"/>
-                <w:sz w:val="24"/>
-                <w:szCs w:val="24"/>
-                <w:vertAlign w:val="superscript"/>
-              </w:rPr>
-              <w:delText>13,46,47</w:delText>
-            </w:r>
-          </w:del>
+          <w:r>
+            <w:rPr>
+              <w:rFonts w:ascii="Times New Roman" w:hAnsi="Times New Roman" w:cs="Times New Roman"/>
+              <w:color w:val="000000"/>
+              <w:sz w:val="24"/>
+              <w:szCs w:val="24"/>
+              <w:vertAlign w:val="superscript"/>
+            </w:rPr>
+            <w:t>12,42,43</w:t>
+          </w:r>
         </w:sdtContent>
       </w:sdt>
       <w:r>
@@ -9739,30 +9558,16 @@
           </w:placeholder>
         </w:sdtPr>
         <w:sdtContent>
-          <w:ins w:id="85" w:author="Kris.Wild" w:date="2023-08-03T16:54:00Z">
-            <w:r>
-              <w:rPr>
-                <w:rFonts w:ascii="Times New Roman" w:hAnsi="Times New Roman" w:cs="Times New Roman"/>
-                <w:color w:val="000000"/>
-                <w:sz w:val="24"/>
-                <w:szCs w:val="24"/>
-                <w:vertAlign w:val="superscript"/>
-              </w:rPr>
-              <w:t>22</w:t>
-            </w:r>
-          </w:ins>
-          <w:del w:id="86" w:author="Kris.Wild" w:date="2023-08-03T16:41:00Z">
-            <w:r>
-              <w:rPr>
-                <w:rFonts w:ascii="Times New Roman" w:hAnsi="Times New Roman" w:cs="Times New Roman"/>
-                <w:color w:val="000000"/>
-                <w:sz w:val="24"/>
-                <w:szCs w:val="24"/>
-                <w:vertAlign w:val="superscript"/>
-              </w:rPr>
-              <w:delText>23</w:delText>
-            </w:r>
-          </w:del>
+          <w:r>
+            <w:rPr>
+              <w:rFonts w:ascii="Times New Roman" w:hAnsi="Times New Roman" w:cs="Times New Roman"/>
+              <w:color w:val="000000"/>
+              <w:sz w:val="24"/>
+              <w:szCs w:val="24"/>
+              <w:vertAlign w:val="superscript"/>
+            </w:rPr>
+            <w:t>22</w:t>
+          </w:r>
         </w:sdtContent>
       </w:sdt>
       <w:r>
@@ -10663,6 +10468,24 @@
       </w:r>
     </w:p>
   </w:comment>
+  <w:comment w:id="14" w:author="Gienger, Christopher M." w:date="2023-08-03T08:19:00Z" w:initials="CG">
+    <w:p>
+      <w:r>
+        <w:rPr>
+          <w:rStyle w:val="CommentReference"/>
+        </w:rPr>
+        <w:annotationRef/>
+      </w:r>
+      <w:r>
+        <w:rPr>
+          <w:color w:val="000000"/>
+          <w:sz w:val="24"/>
+          <w:szCs w:val="24"/>
+        </w:rPr>
+        <w:t>We will have to see what reviewers say about ‘infection’. We know they are being parasitized, but we don’t know if they have an ‘infection’. I’m fine with this until somebody says otherwise.</w:t>
+      </w:r>
+    </w:p>
+  </w:comment>
 </w:comments>
 </file>
 
@@ -10671,6 +10494,7 @@
   <w15:commentEx w15:paraId="4AF43719" w15:done="0"/>
   <w15:commentEx w15:paraId="3B9BF5EC" w15:paraIdParent="4AF43719" w15:done="0"/>
   <w15:commentEx w15:paraId="238A4163" w15:paraIdParent="4AF43719" w15:done="0"/>
+  <w15:commentEx w15:paraId="69C58858" w15:done="0"/>
 </w15:commentsEx>
 </file>
 
@@ -10678,6 +10502,7 @@
 <w16cex:commentsExtensible xmlns:wpc="http://schemas.microsoft.com/office/word/2010/wordprocessingCanvas" xmlns:cx="http://schemas.microsoft.com/office/drawing/2014/chartex" xmlns:cx1="http://schemas.microsoft.com/office/drawing/2015/9/8/chartex" xmlns:cx2="http://schemas.microsoft.com/office/drawing/2015/10/21/chartex" xmlns:cx3="http://schemas.microsoft.com/office/drawing/2016/5/9/chartex" xmlns:cx4="http://schemas.microsoft.com/office/drawing/2016/5/10/chartex" xmlns:cx5="http://schemas.microsoft.com/office/drawing/2016/5/11/chartex" xmlns:cx6="http://schemas.microsoft.com/office/drawing/2016/5/12/chartex" xmlns:cx7="http://schemas.microsoft.com/office/drawing/2016/5/13/chartex" xmlns:cx8="http://schemas.microsoft.com/office/drawing/2016/5/14/chartex" xmlns:mc="http://schemas.openxmlformats.org/markup-compatibility/2006" xmlns:aink="http://schemas.microsoft.com/office/drawing/2016/ink" xmlns:am3d="http://schemas.microsoft.com/office/drawing/2017/model3d" xmlns:o="urn:schemas-microsoft-com:office:office" xmlns:oel="http://schemas.microsoft.com/office/2019/extlst" xmlns:r="http://schemas.openxmlformats.org/officeDocument/2006/relationships" xmlns:m="http://schemas.openxmlformats.org/officeDocument/2006/math" xmlns:v="urn:schemas-microsoft-com:vml" xmlns:wp14="http://schemas.microsoft.com/office/word/2010/wordprocessingDrawing" xmlns:wp="http://schemas.openxmlformats.org/drawingml/2006/wordprocessingDrawing" xmlns:w10="urn:schemas-microsoft-com:office:word" xmlns:w="http://schemas.openxmlformats.org/wordprocessingml/2006/main" xmlns:w14="http://schemas.microsoft.com/office/word/2010/wordml" xmlns:w15="http://schemas.microsoft.com/office/word/2012/wordml" xmlns:w16cex="http://schemas.microsoft.com/office/word/2018/wordml/cex" xmlns:w16cid="http://schemas.microsoft.com/office/word/2016/wordml/cid" xmlns:w16="http://schemas.microsoft.com/office/word/2018/wordml" xmlns:w16sdtdh="http://schemas.microsoft.com/office/word/2020/wordml/sdtdatahash" xmlns:w16se="http://schemas.microsoft.com/office/word/2015/wordml/symex" xmlns:wpg="http://schemas.microsoft.com/office/word/2010/wordprocessingGroup" xmlns:wpi="http://schemas.microsoft.com/office/word/2010/wordprocessingInk" xmlns:wne="http://schemas.microsoft.com/office/word/2006/wordml" xmlns:wps="http://schemas.microsoft.com/office/word/2010/wordprocessingShape" mc:Ignorable="w14 w15 w16se w16cid w16 w16cex w16sdtdh wp14">
   <w16cex:commentExtensible w16cex:durableId="287493C9" w16cex:dateUtc="2023-08-01T22:35:00Z"/>
   <w16cex:commentExtensible w16cex:durableId="287498FD" w16cex:dateUtc="2023-08-01T22:57:00Z"/>
+  <w16cex:commentExtensible w16cex:durableId="2875E18E" w16cex:dateUtc="2023-08-03T13:19:00Z"/>
 </w16cex:commentsExtensible>
 </file>
 
@@ -10686,6 +10511,7 @@
   <w16cid:commentId w16cid:paraId="4AF43719" w16cid:durableId="287493C9"/>
   <w16cid:commentId w16cid:paraId="3B9BF5EC" w16cid:durableId="287498FD"/>
   <w16cid:commentId w16cid:paraId="238A4163" w16cid:durableId="2874EADE"/>
+  <w16cid:commentId w16cid:paraId="69C58858" w16cid:durableId="2875E18E"/>
 </w16cid:commentsIds>
 </file>
 
@@ -10746,6 +10572,9 @@
   </w15:person>
   <w15:person w15:author="C.M. Gienger">
     <w15:presenceInfo w15:providerId="None" w15:userId="C.M. Gienger"/>
+  </w15:person>
+  <w15:person w15:author="Gienger, Christopher M.">
+    <w15:presenceInfo w15:providerId="AD" w15:userId="S::giengerc@apsu.edu::ab2ba18e-80c0-4131-bd6f-7c5b9a8e8269"/>
   </w15:person>
 </w15:people>
 </file>
@@ -11759,6 +11588,7 @@
     <w:rsid w:val="00D50F67"/>
     <w:rsid w:val="00D971AE"/>
     <w:rsid w:val="00DC2C63"/>
+    <w:rsid w:val="00E15B2B"/>
     <w:rsid w:val="00E42321"/>
     <w:rsid w:val="00F320CA"/>
   </w:rsids>
@@ -12565,21 +12395,10 @@
 </file>
 
 <file path=customXml/item1.xml><?xml version="1.0" encoding="utf-8"?>
-<p:properties xmlns:p="http://schemas.microsoft.com/office/2006/metadata/properties" xmlns:xsi="http://www.w3.org/2001/XMLSchema-instance" xmlns:pc="http://schemas.microsoft.com/office/infopath/2007/PartnerControls">
-  <documentManagement/>
-</p:properties>
+<b:Sources xmlns:b="http://schemas.openxmlformats.org/officeDocument/2006/bibliography" xmlns="http://schemas.openxmlformats.org/officeDocument/2006/bibliography" SelectedStyle="/APASixthEditionOfficeOnline.xsl" StyleName="APA" Version="6"/>
 </file>
 
 <file path=customXml/item2.xml><?xml version="1.0" encoding="utf-8"?>
-<?mso-contentType ?>
-<FormTemplates xmlns="http://schemas.microsoft.com/sharepoint/v3/contenttype/forms">
-  <Display>DocumentLibraryForm</Display>
-  <Edit>DocumentLibraryForm</Edit>
-  <New>DocumentLibraryForm</New>
-</FormTemplates>
-</file>
-
-<file path=customXml/item3.xml><?xml version="1.0" encoding="utf-8"?>
 <ct:contentTypeSchema xmlns:ct="http://schemas.microsoft.com/office/2006/metadata/contentType" xmlns:ma="http://schemas.microsoft.com/office/2006/metadata/properties/metaAttributes" ct:_="" ma:_="" ma:contentTypeName="Document" ma:contentTypeID="0x010100851C23A84B640343877B3045D63A52F6" ma:contentTypeVersion="11" ma:contentTypeDescription="Create a new document." ma:contentTypeScope="" ma:versionID="82e1ba8095282881cfb283cbe89a16d8">
   <xsd:schema xmlns:xsd="http://www.w3.org/2001/XMLSchema" xmlns:xs="http://www.w3.org/2001/XMLSchema" xmlns:p="http://schemas.microsoft.com/office/2006/metadata/properties" xmlns:ns3="a62f0f05-d527-4eeb-9152-a88dffa54692" xmlns:ns4="6aff93c5-4f4b-47ff-9011-b1502963e7dc" targetNamespace="http://schemas.microsoft.com/office/2006/metadata/properties" ma:root="true" ma:fieldsID="e0c667186b87340ed7f1fa4043f88ef3" ns3:_="" ns4:_="">
     <xsd:import namespace="a62f0f05-d527-4eeb-9152-a88dffa54692"/>
@@ -12788,28 +12607,30 @@
 </ct:contentTypeSchema>
 </file>
 
+<file path=customXml/item3.xml><?xml version="1.0" encoding="utf-8"?>
+<?mso-contentType ?>
+<FormTemplates xmlns="http://schemas.microsoft.com/sharepoint/v3/contenttype/forms">
+  <Display>DocumentLibraryForm</Display>
+  <Edit>DocumentLibraryForm</Edit>
+  <New>DocumentLibraryForm</New>
+</FormTemplates>
+</file>
+
 <file path=customXml/item4.xml><?xml version="1.0" encoding="utf-8"?>
-<b:Sources xmlns:b="http://schemas.openxmlformats.org/officeDocument/2006/bibliography" xmlns="http://schemas.openxmlformats.org/officeDocument/2006/bibliography" SelectedStyle="/APASixthEditionOfficeOnline.xsl" StyleName="APA" Version="6"/>
+<p:properties xmlns:p="http://schemas.microsoft.com/office/2006/metadata/properties" xmlns:xsi="http://www.w3.org/2001/XMLSchema-instance" xmlns:pc="http://schemas.microsoft.com/office/infopath/2007/PartnerControls">
+  <documentManagement/>
+</p:properties>
 </file>
 
 <file path=customXml/itemProps1.xml><?xml version="1.0" encoding="utf-8"?>
-<ds:datastoreItem xmlns:ds="http://schemas.openxmlformats.org/officeDocument/2006/customXml" ds:itemID="{F0E59BD4-1621-40EB-84DC-EF5A5037A3FE}">
+<ds:datastoreItem xmlns:ds="http://schemas.openxmlformats.org/officeDocument/2006/customXml" ds:itemID="{6FA0C5DF-07DF-0F4C-BD5B-0A4A912D9385}">
   <ds:schemaRefs>
-    <ds:schemaRef ds:uri="http://schemas.microsoft.com/office/2006/metadata/properties"/>
-    <ds:schemaRef ds:uri="http://schemas.microsoft.com/office/infopath/2007/PartnerControls"/>
+    <ds:schemaRef ds:uri="http://schemas.openxmlformats.org/officeDocument/2006/bibliography"/>
   </ds:schemaRefs>
 </ds:datastoreItem>
 </file>
 
 <file path=customXml/itemProps2.xml><?xml version="1.0" encoding="utf-8"?>
-<ds:datastoreItem xmlns:ds="http://schemas.openxmlformats.org/officeDocument/2006/customXml" ds:itemID="{D4F01895-325E-440A-91B2-146B62EAED63}">
-  <ds:schemaRefs>
-    <ds:schemaRef ds:uri="http://schemas.microsoft.com/sharepoint/v3/contenttype/forms"/>
-  </ds:schemaRefs>
-</ds:datastoreItem>
-</file>
-
-<file path=customXml/itemProps3.xml><?xml version="1.0" encoding="utf-8"?>
 <ds:datastoreItem xmlns:ds="http://schemas.openxmlformats.org/officeDocument/2006/customXml" ds:itemID="{DAAF0282-B014-4085-8FBF-C9EDE05910BA}">
   <ds:schemaRefs>
     <ds:schemaRef ds:uri="http://schemas.microsoft.com/office/2006/metadata/contentType"/>
@@ -12828,10 +12649,19 @@
 </ds:datastoreItem>
 </file>
 
+<file path=customXml/itemProps3.xml><?xml version="1.0" encoding="utf-8"?>
+<ds:datastoreItem xmlns:ds="http://schemas.openxmlformats.org/officeDocument/2006/customXml" ds:itemID="{D4F01895-325E-440A-91B2-146B62EAED63}">
+  <ds:schemaRefs>
+    <ds:schemaRef ds:uri="http://schemas.microsoft.com/sharepoint/v3/contenttype/forms"/>
+  </ds:schemaRefs>
+</ds:datastoreItem>
+</file>
+
 <file path=customXml/itemProps4.xml><?xml version="1.0" encoding="utf-8"?>
-<ds:datastoreItem xmlns:ds="http://schemas.openxmlformats.org/officeDocument/2006/customXml" ds:itemID="{6FA0C5DF-07DF-0F4C-BD5B-0A4A912D9385}">
+<ds:datastoreItem xmlns:ds="http://schemas.openxmlformats.org/officeDocument/2006/customXml" ds:itemID="{F0E59BD4-1621-40EB-84DC-EF5A5037A3FE}">
   <ds:schemaRefs>
-    <ds:schemaRef ds:uri="http://schemas.openxmlformats.org/officeDocument/2006/bibliography"/>
+    <ds:schemaRef ds:uri="http://schemas.microsoft.com/office/2006/metadata/properties"/>
+    <ds:schemaRef ds:uri="http://schemas.microsoft.com/office/infopath/2007/PartnerControls"/>
   </ds:schemaRefs>
 </ds:datastoreItem>
 </file>
</xml_diff>

<commit_message>
More Bonsai. Chop, chop, chop.
</commit_message>
<xml_diff>
--- a/MS/Wild&Gienger_2023.docx
+++ b/MS/Wild&Gienger_2023.docx
@@ -1076,16 +1076,80 @@
           <w:sz w:val="24"/>
           <w:szCs w:val="24"/>
         </w:rPr>
-        <w:t>Host-parasite relationships have been a well-documented phenomenon across taxa and</w:t>
-      </w:r>
-      <w:r>
-        <w:rPr>
-          <w:rFonts w:ascii="Times New Roman" w:hAnsi="Times New Roman" w:cs="Times New Roman"/>
+        <w:t xml:space="preserve">Host-parasite relationships </w:t>
+      </w:r>
+      <w:del w:id="3" w:author="Gienger, Christopher M." w:date="2023-08-04T14:11:00Z">
+        <w:r>
+          <w:rPr>
+            <w:rFonts w:ascii="Times New Roman" w:hAnsi="Times New Roman" w:cs="Times New Roman"/>
+            <w:sz w:val="24"/>
+            <w:szCs w:val="24"/>
+          </w:rPr>
+          <w:delText>have been a well-documented phenomenon across taxa and</w:delText>
+        </w:r>
+        <w:r>
+          <w:rPr>
+            <w:rFonts w:ascii="Times New Roman" w:hAnsi="Times New Roman" w:cs="Times New Roman"/>
+            <w:sz w:val="24"/>
+            <w:szCs w:val="24"/>
+          </w:rPr>
+          <w:delText xml:space="preserve"> </w:delText>
+        </w:r>
+      </w:del>
+      <w:r>
+        <w:rPr>
+          <w:rStyle w:val="CommentReference"/>
+          <w:rFonts w:ascii="Times New Roman" w:hAnsi="Times New Roman" w:cs="Times New Roman"/>
+          <w:bCs/>
+          <w:sz w:val="24"/>
+          <w:szCs w:val="24"/>
+        </w:rPr>
+        <w:t>are a fundamental aspect of ecological systems</w:t>
+      </w:r>
+      <w:r>
+        <w:rPr>
+          <w:rStyle w:val="CommentReference"/>
+          <w:rFonts w:ascii="Times New Roman" w:hAnsi="Times New Roman" w:cs="Times New Roman"/>
+          <w:bCs/>
           <w:sz w:val="24"/>
           <w:szCs w:val="24"/>
         </w:rPr>
         <w:t xml:space="preserve"> </w:t>
       </w:r>
+      <w:del w:id="4" w:author="Gienger, Christopher M." w:date="2023-08-04T14:11:00Z">
+        <w:r>
+          <w:rPr>
+            <w:rStyle w:val="CommentReference"/>
+            <w:rFonts w:ascii="Times New Roman" w:hAnsi="Times New Roman" w:cs="Times New Roman"/>
+            <w:bCs/>
+            <w:sz w:val="24"/>
+            <w:szCs w:val="24"/>
+          </w:rPr>
+          <w:delText xml:space="preserve">that </w:delText>
+        </w:r>
+      </w:del>
+      <w:ins w:id="5" w:author="Gienger, Christopher M." w:date="2023-08-04T14:11:00Z">
+        <w:r>
+          <w:rPr>
+            <w:rStyle w:val="CommentReference"/>
+            <w:rFonts w:ascii="Times New Roman" w:hAnsi="Times New Roman" w:cs="Times New Roman"/>
+            <w:bCs/>
+            <w:sz w:val="24"/>
+            <w:szCs w:val="24"/>
+          </w:rPr>
+          <w:t>and are</w:t>
+        </w:r>
+        <w:r>
+          <w:rPr>
+            <w:rStyle w:val="CommentReference"/>
+            <w:rFonts w:ascii="Times New Roman" w:hAnsi="Times New Roman" w:cs="Times New Roman"/>
+            <w:bCs/>
+            <w:sz w:val="24"/>
+            <w:szCs w:val="24"/>
+          </w:rPr>
+          <w:t xml:space="preserve"> </w:t>
+        </w:r>
+      </w:ins>
       <w:r>
         <w:rPr>
           <w:rStyle w:val="CommentReference"/>
@@ -1094,8 +1158,20 @@
           <w:sz w:val="24"/>
           <w:szCs w:val="24"/>
         </w:rPr>
-        <w:t>are a fundamental aspect of ecological systems</w:t>
-      </w:r>
+        <w:t>shape</w:t>
+      </w:r>
+      <w:ins w:id="6" w:author="Gienger, Christopher M." w:date="2023-08-04T14:11:00Z">
+        <w:r>
+          <w:rPr>
+            <w:rStyle w:val="CommentReference"/>
+            <w:rFonts w:ascii="Times New Roman" w:hAnsi="Times New Roman" w:cs="Times New Roman"/>
+            <w:bCs/>
+            <w:sz w:val="24"/>
+            <w:szCs w:val="24"/>
+          </w:rPr>
+          <w:t>d</w:t>
+        </w:r>
+      </w:ins>
       <w:r>
         <w:rPr>
           <w:rStyle w:val="CommentReference"/>
@@ -1104,8 +1180,20 @@
           <w:sz w:val="24"/>
           <w:szCs w:val="24"/>
         </w:rPr>
-        <w:t xml:space="preserve"> that </w:t>
-      </w:r>
+        <w:t xml:space="preserve"> </w:t>
+      </w:r>
+      <w:ins w:id="7" w:author="Gienger, Christopher M." w:date="2023-08-04T14:11:00Z">
+        <w:r>
+          <w:rPr>
+            <w:rStyle w:val="CommentReference"/>
+            <w:rFonts w:ascii="Times New Roman" w:hAnsi="Times New Roman" w:cs="Times New Roman"/>
+            <w:bCs/>
+            <w:sz w:val="24"/>
+            <w:szCs w:val="24"/>
+          </w:rPr>
+          <w:t xml:space="preserve">by </w:t>
+        </w:r>
+      </w:ins>
       <w:r>
         <w:rPr>
           <w:rStyle w:val="CommentReference"/>
@@ -1114,8 +1202,20 @@
           <w:sz w:val="24"/>
           <w:szCs w:val="24"/>
         </w:rPr>
-        <w:t>shape</w:t>
-      </w:r>
+        <w:t xml:space="preserve">the </w:t>
+      </w:r>
+      <w:ins w:id="8" w:author="Gienger, Christopher M." w:date="2023-08-04T14:11:00Z">
+        <w:r>
+          <w:rPr>
+            <w:rStyle w:val="CommentReference"/>
+            <w:rFonts w:ascii="Times New Roman" w:hAnsi="Times New Roman" w:cs="Times New Roman"/>
+            <w:bCs/>
+            <w:sz w:val="24"/>
+            <w:szCs w:val="24"/>
+          </w:rPr>
+          <w:t>co-</w:t>
+        </w:r>
+      </w:ins>
       <w:r>
         <w:rPr>
           <w:rStyle w:val="CommentReference"/>
@@ -1124,7 +1224,7 @@
           <w:sz w:val="24"/>
           <w:szCs w:val="24"/>
         </w:rPr>
-        <w:t xml:space="preserve"> the evolutionary trajectories of both hosts and parasites</w:t>
+        <w:t>evolutionary trajectories of both hosts and parasites</w:t>
       </w:r>
       <w:r>
         <w:rPr>
@@ -1189,7 +1289,7 @@
         </w:rPr>
         <w:t xml:space="preserve">arasites exploit resources from their </w:t>
       </w:r>
-      <w:ins w:id="3" w:author="Gienger, Christopher M." w:date="2023-08-03T07:58:00Z">
+      <w:ins w:id="9" w:author="Gienger, Christopher M." w:date="2023-08-03T07:58:00Z">
         <w:r>
           <w:rPr>
             <w:rFonts w:ascii="Times New Roman" w:hAnsi="Times New Roman" w:cs="Times New Roman"/>
@@ -1293,7 +1393,25 @@
           <w:sz w:val="24"/>
           <w:szCs w:val="24"/>
         </w:rPr>
-        <w:t>alth i</w:t>
+        <w:t>alth</w:t>
+      </w:r>
+      <w:ins w:id="10" w:author="Gienger, Christopher M." w:date="2023-08-04T14:12:00Z">
+        <w:r>
+          <w:rPr>
+            <w:rFonts w:ascii="Times New Roman" w:hAnsi="Times New Roman" w:cs="Times New Roman"/>
+            <w:sz w:val="24"/>
+            <w:szCs w:val="24"/>
+          </w:rPr>
+          <w:t>,</w:t>
+        </w:r>
+      </w:ins>
+      <w:r>
+        <w:rPr>
+          <w:rFonts w:ascii="Times New Roman" w:hAnsi="Times New Roman" w:cs="Times New Roman"/>
+          <w:sz w:val="24"/>
+          <w:szCs w:val="24"/>
+        </w:rPr>
+        <w:t xml:space="preserve"> i</w:t>
       </w:r>
       <w:r>
         <w:rPr>
@@ -1912,15 +2030,37 @@
         </w:rPr>
         <w:t xml:space="preserve">relationships often involve </w:t>
       </w:r>
-      <w:r>
-        <w:rPr>
-          <w:rFonts w:ascii="Times New Roman" w:hAnsi="Times New Roman" w:cs="Times New Roman"/>
-          <w:bCs/>
-          <w:sz w:val="24"/>
-          <w:szCs w:val="24"/>
-        </w:rPr>
-        <w:t xml:space="preserve">complex </w:t>
-      </w:r>
+      <w:del w:id="11" w:author="Gienger, Christopher M." w:date="2023-08-04T14:14:00Z">
+        <w:r>
+          <w:rPr>
+            <w:rFonts w:ascii="Times New Roman" w:hAnsi="Times New Roman" w:cs="Times New Roman"/>
+            <w:bCs/>
+            <w:sz w:val="24"/>
+            <w:szCs w:val="24"/>
+          </w:rPr>
+          <w:delText xml:space="preserve">complex </w:delText>
+        </w:r>
+      </w:del>
+      <w:ins w:id="12" w:author="Gienger, Christopher M." w:date="2023-08-04T14:14:00Z">
+        <w:r>
+          <w:rPr>
+            <w:rFonts w:ascii="Times New Roman" w:hAnsi="Times New Roman" w:cs="Times New Roman"/>
+            <w:bCs/>
+            <w:sz w:val="24"/>
+            <w:szCs w:val="24"/>
+          </w:rPr>
+          <w:t>functional</w:t>
+        </w:r>
+        <w:r>
+          <w:rPr>
+            <w:rFonts w:ascii="Times New Roman" w:hAnsi="Times New Roman" w:cs="Times New Roman"/>
+            <w:bCs/>
+            <w:sz w:val="24"/>
+            <w:szCs w:val="24"/>
+          </w:rPr>
+          <w:t xml:space="preserve"> </w:t>
+        </w:r>
+      </w:ins>
       <w:r>
         <w:rPr>
           <w:rFonts w:ascii="Times New Roman" w:hAnsi="Times New Roman" w:cs="Times New Roman"/>
@@ -2245,6 +2385,16 @@
         </w:rPr>
         <w:t xml:space="preserve">eta-analytic </w:t>
       </w:r>
+      <w:ins w:id="13" w:author="Gienger, Christopher M." w:date="2023-08-04T14:15:00Z">
+        <w:r>
+          <w:rPr>
+            <w:rFonts w:ascii="Times New Roman" w:hAnsi="Times New Roman" w:cs="Times New Roman"/>
+            <w:sz w:val="24"/>
+            <w:szCs w:val="24"/>
+          </w:rPr>
+          <w:t xml:space="preserve">studies </w:t>
+        </w:r>
+      </w:ins>
       <w:r>
         <w:rPr>
           <w:rFonts w:ascii="Times New Roman" w:hAnsi="Times New Roman" w:cs="Times New Roman"/>
@@ -2379,6 +2529,28 @@
         </w:rPr>
         <w:t xml:space="preserve">. </w:t>
       </w:r>
+      <w:ins w:id="14" w:author="Gienger, Christopher M." w:date="2023-08-04T14:17:00Z">
+        <w:r>
+          <w:rPr>
+            <w:rFonts w:ascii="Times New Roman" w:hAnsi="Times New Roman" w:cs="Times New Roman"/>
+            <w:sz w:val="24"/>
+            <w:szCs w:val="24"/>
+            <w:lang w:val="en-AU"/>
+          </w:rPr>
+          <w:t>I</w:t>
+        </w:r>
+      </w:ins>
+      <w:del w:id="15" w:author="Gienger, Christopher M." w:date="2023-08-04T14:17:00Z">
+        <w:r>
+          <w:rPr>
+            <w:rFonts w:ascii="Times New Roman" w:hAnsi="Times New Roman" w:cs="Times New Roman"/>
+            <w:sz w:val="24"/>
+            <w:szCs w:val="24"/>
+            <w:lang w:val="en-AU"/>
+          </w:rPr>
+          <w:delText>For example, i</w:delText>
+        </w:r>
+      </w:del>
       <w:r>
         <w:rPr>
           <w:rFonts w:ascii="Times New Roman" w:hAnsi="Times New Roman" w:cs="Times New Roman"/>
@@ -2386,7 +2558,7 @@
           <w:szCs w:val="24"/>
           <w:lang w:val="en-AU"/>
         </w:rPr>
-        <w:t>For example, in lizards</w:t>
+        <w:t>n lizards</w:t>
       </w:r>
       <w:r>
         <w:rPr>
@@ -3048,7 +3220,25 @@
           <w:sz w:val="24"/>
           <w:szCs w:val="24"/>
         </w:rPr>
-        <w:t xml:space="preserve"> in </w:t>
+        <w:t xml:space="preserve"> </w:t>
+      </w:r>
+      <w:ins w:id="16" w:author="Gienger, Christopher M." w:date="2023-08-04T14:18:00Z">
+        <w:r>
+          <w:rPr>
+            <w:rFonts w:ascii="Times New Roman" w:eastAsia="Times New Roman" w:hAnsi="Times New Roman" w:cs="Times New Roman"/>
+            <w:sz w:val="24"/>
+            <w:szCs w:val="24"/>
+          </w:rPr>
+          <w:t xml:space="preserve">by parasitism </w:t>
+        </w:r>
+      </w:ins>
+      <w:r>
+        <w:rPr>
+          <w:rFonts w:ascii="Times New Roman" w:eastAsia="Times New Roman" w:hAnsi="Times New Roman" w:cs="Times New Roman"/>
+          <w:sz w:val="24"/>
+          <w:szCs w:val="24"/>
+        </w:rPr>
+        <w:t xml:space="preserve">in </w:t>
       </w:r>
       <w:r>
         <w:rPr>
@@ -3140,7 +3330,7 @@
         </w:rPr>
         <w:t xml:space="preserve">. This species </w:t>
       </w:r>
-      <w:del w:id="4" w:author="Gienger, Christopher M." w:date="2023-08-03T08:00:00Z">
+      <w:del w:id="17" w:author="Gienger, Christopher M." w:date="2023-08-03T08:00:00Z">
         <w:r>
           <w:rPr>
             <w:rFonts w:ascii="Times New Roman" w:eastAsia="Times New Roman" w:hAnsi="Times New Roman" w:cs="Times New Roman"/>
@@ -3150,7 +3340,7 @@
           <w:delText xml:space="preserve">demonstrates </w:delText>
         </w:r>
       </w:del>
-      <w:ins w:id="5" w:author="Gienger, Christopher M." w:date="2023-08-03T08:00:00Z">
+      <w:ins w:id="18" w:author="Gienger, Christopher M." w:date="2023-08-03T08:00:00Z">
         <w:r>
           <w:rPr>
             <w:rFonts w:ascii="Times New Roman" w:eastAsia="Times New Roman" w:hAnsi="Times New Roman" w:cs="Times New Roman"/>
@@ -3369,6 +3559,79 @@
         </w:rPr>
         <w:t xml:space="preserve">. </w:t>
       </w:r>
+      <w:commentRangeStart w:id="19"/>
+      <w:del w:id="20" w:author="Gienger, Christopher M." w:date="2023-08-04T14:19:00Z">
+        <w:r>
+          <w:rPr>
+            <w:rFonts w:ascii="Times New Roman" w:eastAsia="Times New Roman" w:hAnsi="Times New Roman" w:cs="Times New Roman"/>
+            <w:color w:val="000000"/>
+            <w:sz w:val="24"/>
+            <w:szCs w:val="24"/>
+          </w:rPr>
+          <w:delText>T</w:delText>
+        </w:r>
+        <w:r>
+          <w:rPr>
+            <w:rFonts w:ascii="Times New Roman" w:eastAsia="Times New Roman" w:hAnsi="Times New Roman" w:cs="Times New Roman"/>
+            <w:color w:val="000000"/>
+            <w:sz w:val="24"/>
+            <w:szCs w:val="24"/>
+          </w:rPr>
+          <w:delText>rade-offs associated with the</w:delText>
+        </w:r>
+        <w:r>
+          <w:rPr>
+            <w:rFonts w:ascii="Times New Roman" w:eastAsia="Times New Roman" w:hAnsi="Times New Roman" w:cs="Times New Roman"/>
+            <w:color w:val="000000"/>
+            <w:sz w:val="24"/>
+            <w:szCs w:val="24"/>
+          </w:rPr>
+          <w:delText xml:space="preserve"> </w:delText>
+        </w:r>
+        <w:r>
+          <w:rPr>
+            <w:rFonts w:ascii="Times New Roman" w:eastAsia="Times New Roman" w:hAnsi="Times New Roman" w:cs="Times New Roman"/>
+            <w:color w:val="000000"/>
+            <w:sz w:val="24"/>
+            <w:szCs w:val="24"/>
+          </w:rPr>
+          <w:delText xml:space="preserve">Immunocompetence Handicap Hypothesis (ICHH) may be at play, where testosterone reduces immunocompetence </w:delText>
+        </w:r>
+        <w:r>
+          <w:rPr>
+            <w:rFonts w:ascii="Times New Roman" w:eastAsia="Times New Roman" w:hAnsi="Times New Roman" w:cs="Times New Roman"/>
+            <w:color w:val="000000"/>
+            <w:sz w:val="24"/>
+            <w:szCs w:val="24"/>
+          </w:rPr>
+          <w:delText xml:space="preserve">and performance </w:delText>
+        </w:r>
+        <w:r>
+          <w:rPr>
+            <w:rFonts w:ascii="Times New Roman" w:eastAsia="Times New Roman" w:hAnsi="Times New Roman" w:cs="Times New Roman"/>
+            <w:color w:val="000000"/>
+            <w:sz w:val="24"/>
+            <w:szCs w:val="24"/>
+          </w:rPr>
+          <w:delText>and increases parasitism.</w:delText>
+        </w:r>
+        <w:r>
+          <w:rPr>
+            <w:rFonts w:ascii="Times New Roman" w:eastAsia="Times New Roman" w:hAnsi="Times New Roman" w:cs="Times New Roman"/>
+            <w:color w:val="000000"/>
+            <w:sz w:val="24"/>
+            <w:szCs w:val="24"/>
+          </w:rPr>
+          <w:delText xml:space="preserve"> </w:delText>
+        </w:r>
+      </w:del>
+      <w:commentRangeEnd w:id="19"/>
+      <w:r>
+        <w:rPr>
+          <w:rStyle w:val="CommentReference"/>
+        </w:rPr>
+        <w:commentReference w:id="19"/>
+      </w:r>
       <w:r>
         <w:rPr>
           <w:rFonts w:ascii="Times New Roman" w:eastAsia="Times New Roman" w:hAnsi="Times New Roman" w:cs="Times New Roman"/>
@@ -3376,8 +3639,19 @@
           <w:sz w:val="24"/>
           <w:szCs w:val="24"/>
         </w:rPr>
-        <w:t>T</w:t>
-      </w:r>
+        <w:t xml:space="preserve">This study aims to </w:t>
+      </w:r>
+      <w:del w:id="21" w:author="Gienger, Christopher M." w:date="2023-08-04T14:19:00Z">
+        <w:r>
+          <w:rPr>
+            <w:rFonts w:ascii="Times New Roman" w:eastAsia="Times New Roman" w:hAnsi="Times New Roman" w:cs="Times New Roman"/>
+            <w:color w:val="000000"/>
+            <w:sz w:val="24"/>
+            <w:szCs w:val="24"/>
+          </w:rPr>
+          <w:delText xml:space="preserve">address this gap in understanding by </w:delText>
+        </w:r>
+      </w:del>
       <w:r>
         <w:rPr>
           <w:rFonts w:ascii="Times New Roman" w:eastAsia="Times New Roman" w:hAnsi="Times New Roman" w:cs="Times New Roman"/>
@@ -3385,8 +3659,30 @@
           <w:sz w:val="24"/>
           <w:szCs w:val="24"/>
         </w:rPr>
-        <w:t>rade-offs associated with the</w:t>
-      </w:r>
+        <w:t>investigat</w:t>
+      </w:r>
+      <w:ins w:id="22" w:author="Gienger, Christopher M." w:date="2023-08-04T14:19:00Z">
+        <w:r>
+          <w:rPr>
+            <w:rFonts w:ascii="Times New Roman" w:eastAsia="Times New Roman" w:hAnsi="Times New Roman" w:cs="Times New Roman"/>
+            <w:color w:val="000000"/>
+            <w:sz w:val="24"/>
+            <w:szCs w:val="24"/>
+          </w:rPr>
+          <w:t>e</w:t>
+        </w:r>
+      </w:ins>
+      <w:del w:id="23" w:author="Gienger, Christopher M." w:date="2023-08-04T14:19:00Z">
+        <w:r>
+          <w:rPr>
+            <w:rFonts w:ascii="Times New Roman" w:eastAsia="Times New Roman" w:hAnsi="Times New Roman" w:cs="Times New Roman"/>
+            <w:color w:val="000000"/>
+            <w:sz w:val="24"/>
+            <w:szCs w:val="24"/>
+          </w:rPr>
+          <w:delText>ing</w:delText>
+        </w:r>
+      </w:del>
       <w:r>
         <w:rPr>
           <w:rFonts w:ascii="Times New Roman" w:eastAsia="Times New Roman" w:hAnsi="Times New Roman" w:cs="Times New Roman"/>
@@ -3394,70 +3690,7 @@
           <w:sz w:val="24"/>
           <w:szCs w:val="24"/>
         </w:rPr>
-        <w:t xml:space="preserve"> </w:t>
-      </w:r>
-      <w:r>
-        <w:rPr>
-          <w:rFonts w:ascii="Times New Roman" w:eastAsia="Times New Roman" w:hAnsi="Times New Roman" w:cs="Times New Roman"/>
-          <w:color w:val="000000"/>
-          <w:sz w:val="24"/>
-          <w:szCs w:val="24"/>
-        </w:rPr>
-        <w:t xml:space="preserve">Immunocompetence Handicap Hypothesis (ICHH) may be at play, where testosterone reduces immunocompetence </w:t>
-      </w:r>
-      <w:r>
-        <w:rPr>
-          <w:rFonts w:ascii="Times New Roman" w:eastAsia="Times New Roman" w:hAnsi="Times New Roman" w:cs="Times New Roman"/>
-          <w:color w:val="000000"/>
-          <w:sz w:val="24"/>
-          <w:szCs w:val="24"/>
-        </w:rPr>
-        <w:t xml:space="preserve">and performance </w:t>
-      </w:r>
-      <w:r>
-        <w:rPr>
-          <w:rFonts w:ascii="Times New Roman" w:eastAsia="Times New Roman" w:hAnsi="Times New Roman" w:cs="Times New Roman"/>
-          <w:color w:val="000000"/>
-          <w:sz w:val="24"/>
-          <w:szCs w:val="24"/>
-        </w:rPr>
-        <w:t>and increases parasitism.</w:t>
-      </w:r>
-      <w:r>
-        <w:rPr>
-          <w:rFonts w:ascii="Times New Roman" w:eastAsia="Times New Roman" w:hAnsi="Times New Roman" w:cs="Times New Roman"/>
-          <w:color w:val="000000"/>
-          <w:sz w:val="24"/>
-          <w:szCs w:val="24"/>
-        </w:rPr>
-        <w:t xml:space="preserve"> </w:t>
-      </w:r>
-      <w:r>
-        <w:rPr>
-          <w:rFonts w:ascii="Times New Roman" w:eastAsia="Times New Roman" w:hAnsi="Times New Roman" w:cs="Times New Roman"/>
-          <w:color w:val="000000"/>
-          <w:sz w:val="24"/>
-          <w:szCs w:val="24"/>
-        </w:rPr>
-        <w:t xml:space="preserve">This study aims to </w:t>
-      </w:r>
-      <w:r>
-        <w:rPr>
-          <w:rFonts w:ascii="Times New Roman" w:eastAsia="Times New Roman" w:hAnsi="Times New Roman" w:cs="Times New Roman"/>
-          <w:color w:val="000000"/>
-          <w:sz w:val="24"/>
-          <w:szCs w:val="24"/>
-        </w:rPr>
-        <w:t xml:space="preserve">address this gap in understanding by </w:t>
-      </w:r>
-      <w:r>
-        <w:rPr>
-          <w:rFonts w:ascii="Times New Roman" w:eastAsia="Times New Roman" w:hAnsi="Times New Roman" w:cs="Times New Roman"/>
-          <w:color w:val="000000"/>
-          <w:sz w:val="24"/>
-          <w:szCs w:val="24"/>
-        </w:rPr>
-        <w:t xml:space="preserve">investigating the interplay between tick parasitism, host characteristics, and locomotor performance </w:t>
+        <w:t xml:space="preserve"> the interplay between tick parasitism, host characteristics, and locomotor performance </w:t>
       </w:r>
       <w:r>
         <w:rPr>
@@ -3787,7 +4020,6 @@
           <w:sz w:val="24"/>
           <w:szCs w:val="24"/>
         </w:rPr>
-        <w:lastRenderedPageBreak/>
         <w:t>americanum</w:t>
       </w:r>
       <w:proofErr w:type="spellEnd"/>
@@ -4017,9 +4249,19 @@
           <w:sz w:val="24"/>
           <w:szCs w:val="24"/>
         </w:rPr>
-        <w:t xml:space="preserve"> snout-to-vent length (SVL), body mass, and hindlimb length were measured</w:t>
-      </w:r>
-      <w:del w:id="6" w:author="Gienger, Christopher M." w:date="2023-08-03T08:03:00Z">
+        <w:t xml:space="preserve"> snout-to-vent length (SVL), body mass, </w:t>
+      </w:r>
+      <w:r>
+        <w:rPr>
+          <w:rFonts w:ascii="Times New Roman" w:hAnsi="Times New Roman" w:cs="Times New Roman"/>
+          <w:color w:val="000000" w:themeColor="text1"/>
+          <w:sz w:val="24"/>
+          <w:szCs w:val="24"/>
+        </w:rPr>
+        <w:lastRenderedPageBreak/>
+        <w:t>and hindlimb length were measured</w:t>
+      </w:r>
+      <w:del w:id="24" w:author="Gienger, Christopher M." w:date="2023-08-03T08:03:00Z">
         <w:r>
           <w:rPr>
             <w:rFonts w:ascii="Times New Roman" w:hAnsi="Times New Roman" w:cs="Times New Roman"/>
@@ -4648,7 +4890,27 @@
           <w:sz w:val="24"/>
           <w:szCs w:val="24"/>
         </w:rPr>
-        <w:t xml:space="preserve"> The race track floor was covered by </w:t>
+        <w:t xml:space="preserve"> The </w:t>
+      </w:r>
+      <w:proofErr w:type="gramStart"/>
+      <w:r>
+        <w:rPr>
+          <w:rFonts w:ascii="Times New Roman" w:hAnsi="Times New Roman" w:cs="Times New Roman"/>
+          <w:color w:val="000000" w:themeColor="text1"/>
+          <w:sz w:val="24"/>
+          <w:szCs w:val="24"/>
+        </w:rPr>
+        <w:t>race track</w:t>
+      </w:r>
+      <w:proofErr w:type="gramEnd"/>
+      <w:r>
+        <w:rPr>
+          <w:rFonts w:ascii="Times New Roman" w:hAnsi="Times New Roman" w:cs="Times New Roman"/>
+          <w:color w:val="000000" w:themeColor="text1"/>
+          <w:sz w:val="24"/>
+          <w:szCs w:val="24"/>
+        </w:rPr>
+        <w:t xml:space="preserve"> floor was covered by </w:t>
       </w:r>
       <w:r>
         <w:rPr>
@@ -4684,7 +4946,27 @@
           <w:sz w:val="24"/>
           <w:szCs w:val="24"/>
         </w:rPr>
-        <w:t>ked into 25cm segments.</w:t>
+        <w:t>ked into 25</w:t>
+      </w:r>
+      <w:ins w:id="25" w:author="Gienger, Christopher M." w:date="2023-08-04T14:34:00Z">
+        <w:r>
+          <w:rPr>
+            <w:rFonts w:ascii="Times New Roman" w:hAnsi="Times New Roman" w:cs="Times New Roman"/>
+            <w:color w:val="000000" w:themeColor="text1"/>
+            <w:sz w:val="24"/>
+            <w:szCs w:val="24"/>
+          </w:rPr>
+          <w:t xml:space="preserve"> </w:t>
+        </w:r>
+      </w:ins>
+      <w:r>
+        <w:rPr>
+          <w:rFonts w:ascii="Times New Roman" w:hAnsi="Times New Roman" w:cs="Times New Roman"/>
+          <w:color w:val="000000" w:themeColor="text1"/>
+          <w:sz w:val="24"/>
+          <w:szCs w:val="24"/>
+        </w:rPr>
+        <w:t>cm segments.</w:t>
       </w:r>
       <w:r>
         <w:rPr>
@@ -4720,17 +5002,57 @@
           <w:sz w:val="24"/>
           <w:szCs w:val="24"/>
         </w:rPr>
-        <w:t xml:space="preserve"> with a</w:t>
-      </w:r>
-      <w:r>
-        <w:rPr>
-          <w:rFonts w:ascii="Times New Roman" w:hAnsi="Times New Roman" w:cs="Times New Roman"/>
-          <w:color w:val="000000" w:themeColor="text1"/>
-          <w:sz w:val="24"/>
-          <w:szCs w:val="24"/>
-        </w:rPr>
         <w:t xml:space="preserve"> </w:t>
       </w:r>
+      <w:ins w:id="26" w:author="Gienger, Christopher M." w:date="2023-08-04T14:34:00Z">
+        <w:r>
+          <w:rPr>
+            <w:rFonts w:ascii="Times New Roman" w:hAnsi="Times New Roman" w:cs="Times New Roman"/>
+            <w:color w:val="000000" w:themeColor="text1"/>
+            <w:sz w:val="24"/>
+            <w:szCs w:val="24"/>
+          </w:rPr>
+          <w:t>at a rate of 35 frames s</w:t>
+        </w:r>
+        <w:r>
+          <w:rPr>
+            <w:rFonts w:ascii="Times New Roman" w:hAnsi="Times New Roman" w:cs="Times New Roman"/>
+            <w:color w:val="000000" w:themeColor="text1"/>
+            <w:sz w:val="24"/>
+            <w:szCs w:val="24"/>
+            <w:vertAlign w:val="superscript"/>
+          </w:rPr>
+          <w:t>-1</w:t>
+        </w:r>
+        <w:r>
+          <w:rPr>
+            <w:rFonts w:ascii="Times New Roman" w:hAnsi="Times New Roman" w:cs="Times New Roman"/>
+            <w:color w:val="000000" w:themeColor="text1"/>
+            <w:sz w:val="24"/>
+            <w:szCs w:val="24"/>
+            <w:vertAlign w:val="superscript"/>
+          </w:rPr>
+          <w:t xml:space="preserve"> </w:t>
+        </w:r>
+      </w:ins>
+      <w:r>
+        <w:rPr>
+          <w:rFonts w:ascii="Times New Roman" w:hAnsi="Times New Roman" w:cs="Times New Roman"/>
+          <w:color w:val="000000" w:themeColor="text1"/>
+          <w:sz w:val="24"/>
+          <w:szCs w:val="24"/>
+        </w:rPr>
+        <w:t>with a</w:t>
+      </w:r>
+      <w:r>
+        <w:rPr>
+          <w:rFonts w:ascii="Times New Roman" w:hAnsi="Times New Roman" w:cs="Times New Roman"/>
+          <w:color w:val="000000" w:themeColor="text1"/>
+          <w:sz w:val="24"/>
+          <w:szCs w:val="24"/>
+        </w:rPr>
+        <w:t xml:space="preserve"> </w:t>
+      </w:r>
       <w:r>
         <w:rPr>
           <w:rFonts w:ascii="Times New Roman" w:hAnsi="Times New Roman" w:cs="Times New Roman"/>
@@ -4756,17 +5078,37 @@
           <w:sz w:val="24"/>
           <w:szCs w:val="24"/>
         </w:rPr>
-        <w:t xml:space="preserve"> that was mounted 3</w:t>
-      </w:r>
-      <w:r>
-        <w:rPr>
-          <w:rFonts w:ascii="Times New Roman" w:hAnsi="Times New Roman" w:cs="Times New Roman"/>
-          <w:color w:val="000000" w:themeColor="text1"/>
-          <w:sz w:val="24"/>
-          <w:szCs w:val="24"/>
-        </w:rPr>
         <w:t xml:space="preserve"> </w:t>
       </w:r>
+      <w:del w:id="27" w:author="Gienger, Christopher M." w:date="2023-08-04T14:35:00Z">
+        <w:r>
+          <w:rPr>
+            <w:rFonts w:ascii="Times New Roman" w:hAnsi="Times New Roman" w:cs="Times New Roman"/>
+            <w:color w:val="000000" w:themeColor="text1"/>
+            <w:sz w:val="24"/>
+            <w:szCs w:val="24"/>
+          </w:rPr>
+          <w:delText xml:space="preserve">that was </w:delText>
+        </w:r>
+      </w:del>
+      <w:r>
+        <w:rPr>
+          <w:rFonts w:ascii="Times New Roman" w:hAnsi="Times New Roman" w:cs="Times New Roman"/>
+          <w:color w:val="000000" w:themeColor="text1"/>
+          <w:sz w:val="24"/>
+          <w:szCs w:val="24"/>
+        </w:rPr>
+        <w:t>mounted 3</w:t>
+      </w:r>
+      <w:r>
+        <w:rPr>
+          <w:rFonts w:ascii="Times New Roman" w:hAnsi="Times New Roman" w:cs="Times New Roman"/>
+          <w:color w:val="000000" w:themeColor="text1"/>
+          <w:sz w:val="24"/>
+          <w:szCs w:val="24"/>
+        </w:rPr>
+        <w:t xml:space="preserve"> </w:t>
+      </w:r>
       <w:r>
         <w:rPr>
           <w:rFonts w:ascii="Times New Roman" w:hAnsi="Times New Roman" w:cs="Times New Roman"/>
@@ -4801,54 +5143,76 @@
           <w:sz w:val="24"/>
           <w:szCs w:val="24"/>
         </w:rPr>
-        <w:t xml:space="preserve">. The camera </w:t>
-      </w:r>
-      <w:r>
-        <w:rPr>
-          <w:rFonts w:ascii="Times New Roman" w:hAnsi="Times New Roman" w:cs="Times New Roman"/>
-          <w:color w:val="000000" w:themeColor="text1"/>
-          <w:sz w:val="24"/>
-          <w:szCs w:val="24"/>
-        </w:rPr>
-        <w:t xml:space="preserve">recorded at a rate of </w:t>
-      </w:r>
-      <w:r>
-        <w:rPr>
-          <w:rFonts w:ascii="Times New Roman" w:hAnsi="Times New Roman" w:cs="Times New Roman"/>
-          <w:color w:val="000000" w:themeColor="text1"/>
-          <w:sz w:val="24"/>
-          <w:szCs w:val="24"/>
-        </w:rPr>
-        <w:t>35 frames s</w:t>
-      </w:r>
-      <w:r>
-        <w:rPr>
-          <w:rFonts w:ascii="Times New Roman" w:hAnsi="Times New Roman" w:cs="Times New Roman"/>
-          <w:color w:val="000000" w:themeColor="text1"/>
-          <w:sz w:val="24"/>
-          <w:szCs w:val="24"/>
-          <w:vertAlign w:val="superscript"/>
-        </w:rPr>
-        <w:t>-1</w:t>
-      </w:r>
-      <w:r>
-        <w:rPr>
-          <w:rFonts w:ascii="Times New Roman" w:hAnsi="Times New Roman" w:cs="Times New Roman"/>
-          <w:color w:val="000000" w:themeColor="text1"/>
-          <w:sz w:val="24"/>
-          <w:szCs w:val="24"/>
-        </w:rPr>
-        <w:t>.</w:t>
-      </w:r>
-      <w:r>
-        <w:rPr>
-          <w:rFonts w:ascii="Times New Roman" w:hAnsi="Times New Roman" w:cs="Times New Roman"/>
-          <w:color w:val="000000" w:themeColor="text1"/>
-          <w:sz w:val="24"/>
-          <w:szCs w:val="24"/>
-        </w:rPr>
-        <w:t xml:space="preserve"> </w:t>
-      </w:r>
+        <w:t xml:space="preserve">. </w:t>
+      </w:r>
+      <w:del w:id="28" w:author="Gienger, Christopher M." w:date="2023-08-04T14:35:00Z">
+        <w:r>
+          <w:rPr>
+            <w:rFonts w:ascii="Times New Roman" w:hAnsi="Times New Roman" w:cs="Times New Roman"/>
+            <w:color w:val="000000" w:themeColor="text1"/>
+            <w:sz w:val="24"/>
+            <w:szCs w:val="24"/>
+          </w:rPr>
+          <w:delText xml:space="preserve">The camera </w:delText>
+        </w:r>
+        <w:r>
+          <w:rPr>
+            <w:rFonts w:ascii="Times New Roman" w:hAnsi="Times New Roman" w:cs="Times New Roman"/>
+            <w:color w:val="000000" w:themeColor="text1"/>
+            <w:sz w:val="24"/>
+            <w:szCs w:val="24"/>
+          </w:rPr>
+          <w:delText>recorded</w:delText>
+        </w:r>
+      </w:del>
+      <w:del w:id="29" w:author="Gienger, Christopher M." w:date="2023-08-04T14:34:00Z">
+        <w:r>
+          <w:rPr>
+            <w:rFonts w:ascii="Times New Roman" w:hAnsi="Times New Roman" w:cs="Times New Roman"/>
+            <w:color w:val="000000" w:themeColor="text1"/>
+            <w:sz w:val="24"/>
+            <w:szCs w:val="24"/>
+          </w:rPr>
+          <w:delText xml:space="preserve"> at a rate of </w:delText>
+        </w:r>
+        <w:r>
+          <w:rPr>
+            <w:rFonts w:ascii="Times New Roman" w:hAnsi="Times New Roman" w:cs="Times New Roman"/>
+            <w:color w:val="000000" w:themeColor="text1"/>
+            <w:sz w:val="24"/>
+            <w:szCs w:val="24"/>
+          </w:rPr>
+          <w:delText>35 frames s</w:delText>
+        </w:r>
+        <w:r>
+          <w:rPr>
+            <w:rFonts w:ascii="Times New Roman" w:hAnsi="Times New Roman" w:cs="Times New Roman"/>
+            <w:color w:val="000000" w:themeColor="text1"/>
+            <w:sz w:val="24"/>
+            <w:szCs w:val="24"/>
+            <w:vertAlign w:val="superscript"/>
+          </w:rPr>
+          <w:delText>-1</w:delText>
+        </w:r>
+        <w:r>
+          <w:rPr>
+            <w:rFonts w:ascii="Times New Roman" w:hAnsi="Times New Roman" w:cs="Times New Roman"/>
+            <w:color w:val="000000" w:themeColor="text1"/>
+            <w:sz w:val="24"/>
+            <w:szCs w:val="24"/>
+          </w:rPr>
+          <w:delText>.</w:delText>
+        </w:r>
+        <w:r>
+          <w:rPr>
+            <w:rFonts w:ascii="Times New Roman" w:hAnsi="Times New Roman" w:cs="Times New Roman"/>
+            <w:color w:val="000000" w:themeColor="text1"/>
+            <w:sz w:val="24"/>
+            <w:szCs w:val="24"/>
+          </w:rPr>
+          <w:delText xml:space="preserve"> </w:delText>
+        </w:r>
+      </w:del>
       <w:r>
         <w:rPr>
           <w:rFonts w:ascii="Times New Roman" w:hAnsi="Times New Roman" w:cs="Times New Roman"/>
@@ -5075,7 +5439,7 @@
         </w:rPr>
         <w:t xml:space="preserve"> trials were </w:t>
       </w:r>
-      <w:del w:id="7" w:author="Gienger, Christopher M." w:date="2023-08-03T08:05:00Z">
+      <w:del w:id="30" w:author="Gienger, Christopher M." w:date="2023-08-03T08:05:00Z">
         <w:r>
           <w:rPr>
             <w:rFonts w:ascii="Times New Roman" w:hAnsi="Times New Roman" w:cs="Times New Roman"/>
@@ -5086,7 +5450,7 @@
           <w:delText xml:space="preserve">needed </w:delText>
         </w:r>
       </w:del>
-      <w:ins w:id="8" w:author="Gienger, Christopher M." w:date="2023-08-03T08:05:00Z">
+      <w:ins w:id="31" w:author="Gienger, Christopher M." w:date="2023-08-03T08:05:00Z">
         <w:r>
           <w:rPr>
             <w:rFonts w:ascii="Times New Roman" w:hAnsi="Times New Roman" w:cs="Times New Roman"/>
@@ -5579,7 +5943,7 @@
         </w:rPr>
         <w:t>)</w:t>
       </w:r>
-      <w:ins w:id="9" w:author="Gienger, Christopher M." w:date="2023-08-03T08:16:00Z">
+      <w:ins w:id="32" w:author="Gienger, Christopher M." w:date="2023-08-03T08:16:00Z">
         <w:r>
           <w:rPr>
             <w:rFonts w:ascii="Times New Roman" w:hAnsi="Times New Roman" w:cs="Times New Roman"/>
@@ -5595,7 +5959,7 @@
             <w:sz w:val="24"/>
             <w:szCs w:val="24"/>
             <w:highlight w:val="yellow"/>
-            <w:rPrChange w:id="10" w:author="Gienger, Christopher M." w:date="2023-08-03T08:16:00Z">
+            <w:rPrChange w:id="33" w:author="Gienger, Christopher M." w:date="2023-08-03T08:16:00Z">
               <w:rPr>
                 <w:rFonts w:ascii="Times New Roman" w:hAnsi="Times New Roman" w:cs="Times New Roman"/>
                 <w:sz w:val="24"/>
@@ -5801,7 +6165,7 @@
         </w:rPr>
         <w:t xml:space="preserve">used as a covariate to remove the </w:t>
       </w:r>
-      <w:ins w:id="11" w:author="Gienger, Christopher M." w:date="2023-08-03T08:16:00Z">
+      <w:ins w:id="34" w:author="Gienger, Christopher M." w:date="2023-08-03T08:16:00Z">
         <w:r>
           <w:rPr>
             <w:rFonts w:ascii="Times New Roman" w:hAnsi="Times New Roman" w:cs="Times New Roman"/>
@@ -5812,7 +6176,7 @@
           <w:t>a</w:t>
         </w:r>
       </w:ins>
-      <w:ins w:id="12" w:author="Gienger, Christopher M." w:date="2023-08-03T08:17:00Z">
+      <w:ins w:id="35" w:author="Gienger, Christopher M." w:date="2023-08-03T08:17:00Z">
         <w:r>
           <w:rPr>
             <w:rFonts w:ascii="Times New Roman" w:hAnsi="Times New Roman" w:cs="Times New Roman"/>
@@ -5823,7 +6187,7 @@
           <w:t>llometric</w:t>
         </w:r>
       </w:ins>
-      <w:del w:id="13" w:author="Gienger, Christopher M." w:date="2023-08-03T08:16:00Z">
+      <w:del w:id="36" w:author="Gienger, Christopher M." w:date="2023-08-03T08:16:00Z">
         <w:r>
           <w:rPr>
             <w:rFonts w:ascii="Times New Roman" w:hAnsi="Times New Roman" w:cs="Times New Roman"/>
@@ -5946,7 +6310,7 @@
         </w:rPr>
         <w:t xml:space="preserve">A total of 92 lizards were captured (females n= 38; males 54) during the 2014 and 2015 field seasons. There was a positive relationship between male body size, and the probability of tick </w:t>
       </w:r>
-      <w:commentRangeStart w:id="14"/>
+      <w:commentRangeStart w:id="37"/>
       <w:r>
         <w:rPr>
           <w:rFonts w:ascii="Times New Roman" w:hAnsi="Times New Roman" w:cs="Times New Roman"/>
@@ -5956,12 +6320,12 @@
         </w:rPr>
         <w:t>infection</w:t>
       </w:r>
-      <w:commentRangeEnd w:id="14"/>
+      <w:commentRangeEnd w:id="37"/>
       <w:r>
         <w:rPr>
           <w:rStyle w:val="CommentReference"/>
         </w:rPr>
-        <w:commentReference w:id="14"/>
+        <w:commentReference w:id="37"/>
       </w:r>
       <w:r>
         <w:rPr>
@@ -6129,17 +6493,7 @@
           <w:sz w:val="24"/>
           <w:szCs w:val="24"/>
         </w:rPr>
-        <w:t xml:space="preserve">2 times higher in </w:t>
-      </w:r>
-      <w:r>
-        <w:rPr>
-          <w:rFonts w:ascii="Times New Roman" w:hAnsi="Times New Roman" w:cs="Times New Roman"/>
-          <w:color w:val="000000" w:themeColor="text1"/>
-          <w:sz w:val="24"/>
-          <w:szCs w:val="24"/>
-        </w:rPr>
-        <w:lastRenderedPageBreak/>
-        <w:t xml:space="preserve">males (n = 20; 37%) than in females (n = 5; 13%). Females were therefore </w:t>
+        <w:t xml:space="preserve">2 times higher in males (n = 20; 37%) than in females (n = 5; 13%). Females were therefore </w:t>
       </w:r>
       <w:r>
         <w:rPr>
@@ -6168,7 +6522,7 @@
         </w:rPr>
         <w:t xml:space="preserve">from further analysis because </w:t>
       </w:r>
-      <w:ins w:id="15" w:author="Gienger, Christopher M." w:date="2023-08-03T08:35:00Z">
+      <w:ins w:id="38" w:author="Gienger, Christopher M." w:date="2023-08-03T08:35:00Z">
         <w:r>
           <w:rPr>
             <w:rFonts w:ascii="Times New Roman" w:hAnsi="Times New Roman" w:cs="Times New Roman"/>
@@ -6188,7 +6542,7 @@
         </w:rPr>
         <w:t xml:space="preserve">the </w:t>
       </w:r>
-      <w:ins w:id="16" w:author="Gienger, Christopher M." w:date="2023-08-03T08:35:00Z">
+      <w:ins w:id="39" w:author="Gienger, Christopher M." w:date="2023-08-03T08:35:00Z">
         <w:r>
           <w:rPr>
             <w:rFonts w:ascii="Times New Roman" w:hAnsi="Times New Roman" w:cs="Times New Roman"/>
@@ -6217,7 +6571,7 @@
         </w:rPr>
         <w:t>difference in tick infection</w:t>
       </w:r>
-      <w:ins w:id="17" w:author="Gienger, Christopher M." w:date="2023-08-03T08:36:00Z">
+      <w:ins w:id="40" w:author="Gienger, Christopher M." w:date="2023-08-03T08:36:00Z">
         <w:r>
           <w:rPr>
             <w:rFonts w:ascii="Times New Roman" w:hAnsi="Times New Roman" w:cs="Times New Roman"/>
@@ -6228,7 +6582,7 @@
           <w:t xml:space="preserve"> </w:t>
         </w:r>
       </w:ins>
-      <w:del w:id="18" w:author="Gienger, Christopher M." w:date="2023-08-03T08:36:00Z">
+      <w:del w:id="41" w:author="Gienger, Christopher M." w:date="2023-08-03T08:36:00Z">
         <w:r>
           <w:rPr>
             <w:rFonts w:ascii="Times New Roman" w:hAnsi="Times New Roman" w:cs="Times New Roman"/>
@@ -6239,7 +6593,7 @@
           <w:delText xml:space="preserve">s was </w:delText>
         </w:r>
       </w:del>
-      <w:del w:id="19" w:author="Gienger, Christopher M." w:date="2023-08-03T08:35:00Z">
+      <w:del w:id="42" w:author="Gienger, Christopher M." w:date="2023-08-03T08:35:00Z">
         <w:r>
           <w:rPr>
             <w:rFonts w:ascii="Times New Roman" w:hAnsi="Times New Roman" w:cs="Times New Roman"/>
@@ -6250,7 +6604,7 @@
           <w:delText>significant</w:delText>
         </w:r>
       </w:del>
-      <w:del w:id="20" w:author="Gienger, Christopher M." w:date="2023-08-03T08:36:00Z">
+      <w:del w:id="43" w:author="Gienger, Christopher M." w:date="2023-08-03T08:36:00Z">
         <w:r>
           <w:rPr>
             <w:rFonts w:ascii="Times New Roman" w:hAnsi="Times New Roman" w:cs="Times New Roman"/>
@@ -6261,7 +6615,7 @@
           <w:delText xml:space="preserve">ly </w:delText>
         </w:r>
       </w:del>
-      <w:del w:id="21" w:author="Gienger, Christopher M." w:date="2023-08-03T08:35:00Z">
+      <w:del w:id="44" w:author="Gienger, Christopher M." w:date="2023-08-03T08:35:00Z">
         <w:r>
           <w:rPr>
             <w:rFonts w:ascii="Times New Roman" w:hAnsi="Times New Roman" w:cs="Times New Roman"/>
@@ -6378,7 +6732,17 @@
           <w:sz w:val="24"/>
           <w:szCs w:val="24"/>
         </w:rPr>
-        <w:t>Maximum sprint speed was significantly higher in uninfected lizards (LS mean = 2.741m/sec) in comparison to infected lizards (LS mean = 2.48m/sec; F</w:t>
+        <w:t xml:space="preserve">Maximum sprint speed was significantly higher in uninfected </w:t>
+      </w:r>
+      <w:r>
+        <w:rPr>
+          <w:rFonts w:ascii="Times New Roman" w:hAnsi="Times New Roman" w:cs="Times New Roman"/>
+          <w:color w:val="000000" w:themeColor="text1"/>
+          <w:sz w:val="24"/>
+          <w:szCs w:val="24"/>
+        </w:rPr>
+        <w:lastRenderedPageBreak/>
+        <w:t>lizards (LS mean = 2.741m/sec) in comparison to infected lizards (LS mean = 2.48m/sec; F</w:t>
       </w:r>
       <m:oMath>
         <m:sSub>
@@ -6640,7 +7004,7 @@
         </w:rPr>
         <w:t xml:space="preserve">Our study demonstrates that </w:t>
       </w:r>
-      <w:ins w:id="22" w:author="Gienger, Christopher M." w:date="2023-08-03T08:49:00Z">
+      <w:ins w:id="45" w:author="Gienger, Christopher M." w:date="2023-08-03T08:49:00Z">
         <w:r>
           <w:rPr>
             <w:rFonts w:ascii="Times New Roman" w:hAnsi="Times New Roman" w:cs="Times New Roman"/>
@@ -6658,7 +7022,7 @@
           <w:t xml:space="preserve"> </w:t>
         </w:r>
       </w:ins>
-      <w:ins w:id="23" w:author="Gienger, Christopher M." w:date="2023-08-03T08:50:00Z">
+      <w:ins w:id="46" w:author="Gienger, Christopher M." w:date="2023-08-03T08:50:00Z">
         <w:r>
           <w:rPr>
             <w:rFonts w:ascii="Times New Roman" w:hAnsi="Times New Roman" w:cs="Times New Roman"/>
@@ -6676,7 +7040,7 @@
           <w:t xml:space="preserve"> </w:t>
         </w:r>
       </w:ins>
-      <w:del w:id="24" w:author="Gienger, Christopher M." w:date="2023-08-03T08:49:00Z">
+      <w:del w:id="47" w:author="Gienger, Christopher M." w:date="2023-08-03T08:49:00Z">
         <w:r>
           <w:rPr>
             <w:rFonts w:ascii="Times New Roman" w:hAnsi="Times New Roman" w:cs="Times New Roman"/>
@@ -6694,7 +7058,7 @@
         </w:rPr>
         <w:t>tick</w:t>
       </w:r>
-      <w:del w:id="25" w:author="Gienger, Christopher M." w:date="2023-08-03T08:49:00Z">
+      <w:del w:id="48" w:author="Gienger, Christopher M." w:date="2023-08-03T08:49:00Z">
         <w:r>
           <w:rPr>
             <w:rFonts w:ascii="Times New Roman" w:hAnsi="Times New Roman" w:cs="Times New Roman"/>
@@ -6712,7 +7076,7 @@
         </w:rPr>
         <w:t xml:space="preserve"> prevalence differed between sex</w:t>
       </w:r>
-      <w:ins w:id="26" w:author="Gienger, Christopher M." w:date="2023-08-03T08:50:00Z">
+      <w:ins w:id="49" w:author="Gienger, Christopher M." w:date="2023-08-03T08:50:00Z">
         <w:r>
           <w:rPr>
             <w:rFonts w:ascii="Times New Roman" w:hAnsi="Times New Roman" w:cs="Times New Roman"/>
@@ -6730,7 +7094,7 @@
         </w:rPr>
         <w:t xml:space="preserve"> and </w:t>
       </w:r>
-      <w:ins w:id="27" w:author="Gienger, Christopher M." w:date="2023-08-03T08:50:00Z">
+      <w:ins w:id="50" w:author="Gienger, Christopher M." w:date="2023-08-03T08:50:00Z">
         <w:r>
           <w:rPr>
             <w:rFonts w:ascii="Times New Roman" w:hAnsi="Times New Roman" w:cs="Times New Roman"/>
@@ -6748,7 +7112,7 @@
         </w:rPr>
         <w:t>body size</w:t>
       </w:r>
-      <w:del w:id="28" w:author="Gienger, Christopher M." w:date="2023-08-03T08:50:00Z">
+      <w:del w:id="51" w:author="Gienger, Christopher M." w:date="2023-08-03T08:50:00Z">
         <w:r>
           <w:rPr>
             <w:rFonts w:ascii="Times New Roman" w:hAnsi="Times New Roman" w:cs="Times New Roman"/>
@@ -6758,7 +7122,7 @@
           <w:delText>, and</w:delText>
         </w:r>
       </w:del>
-      <w:del w:id="29" w:author="Gienger, Christopher M." w:date="2023-08-03T08:49:00Z">
+      <w:del w:id="52" w:author="Gienger, Christopher M." w:date="2023-08-03T08:49:00Z">
         <w:r>
           <w:rPr>
             <w:rFonts w:ascii="Times New Roman" w:hAnsi="Times New Roman" w:cs="Times New Roman"/>
@@ -7453,7 +7817,7 @@
           <w:color w:val="000000"/>
           <w:sz w:val="24"/>
           <w:szCs w:val="24"/>
-          <w:rPrChange w:id="30" w:author="Gienger, Christopher M." w:date="2023-08-03T13:51:00Z">
+          <w:rPrChange w:id="53" w:author="Gienger, Christopher M." w:date="2023-08-03T13:51:00Z">
             <w:rPr>
               <w:rFonts w:ascii="Times New Roman" w:hAnsi="Times New Roman" w:cs="Times New Roman"/>
               <w:color w:val="000000"/>
@@ -7812,7 +8176,7 @@
         </w:rPr>
         <w:t xml:space="preserve"> by enhancing endurance, stimulating reproductive activity, and expanding home-range area</w:t>
       </w:r>
-      <w:ins w:id="31" w:author="Gienger, Christopher M." w:date="2023-08-03T13:52:00Z">
+      <w:ins w:id="54" w:author="Gienger, Christopher M." w:date="2023-08-03T13:52:00Z">
         <w:r>
           <w:rPr>
             <w:rFonts w:ascii="Times New Roman" w:hAnsi="Times New Roman" w:cs="Times New Roman"/>
@@ -7823,7 +8187,7 @@
           <w:t xml:space="preserve"> </w:t>
         </w:r>
       </w:ins>
-      <w:ins w:id="32" w:author="Gienger, Christopher M." w:date="2023-08-03T13:53:00Z">
+      <w:ins w:id="55" w:author="Gienger, Christopher M." w:date="2023-08-03T13:53:00Z">
         <w:r>
           <w:rPr>
             <w:rFonts w:ascii="Times New Roman" w:hAnsi="Times New Roman" w:cs="Times New Roman"/>
@@ -7834,7 +8198,7 @@
           <w:t xml:space="preserve">to include </w:t>
         </w:r>
       </w:ins>
-      <w:ins w:id="33" w:author="Gienger, Christopher M." w:date="2023-08-03T13:52:00Z">
+      <w:ins w:id="56" w:author="Gienger, Christopher M." w:date="2023-08-03T13:52:00Z">
         <w:r>
           <w:rPr>
             <w:rFonts w:ascii="Times New Roman" w:hAnsi="Times New Roman" w:cs="Times New Roman"/>
@@ -7845,7 +8209,7 @@
           <w:t xml:space="preserve">more </w:t>
         </w:r>
       </w:ins>
-      <w:ins w:id="34" w:author="Gienger, Christopher M." w:date="2023-08-03T13:53:00Z">
+      <w:ins w:id="57" w:author="Gienger, Christopher M." w:date="2023-08-03T13:53:00Z">
         <w:r>
           <w:rPr>
             <w:rFonts w:ascii="Times New Roman" w:hAnsi="Times New Roman" w:cs="Times New Roman"/>
@@ -7856,7 +8220,7 @@
           <w:t xml:space="preserve">reproductive </w:t>
         </w:r>
       </w:ins>
-      <w:ins w:id="35" w:author="Gienger, Christopher M." w:date="2023-08-03T13:52:00Z">
+      <w:ins w:id="58" w:author="Gienger, Christopher M." w:date="2023-08-03T13:52:00Z">
         <w:r>
           <w:rPr>
             <w:rFonts w:ascii="Times New Roman" w:hAnsi="Times New Roman" w:cs="Times New Roman"/>
@@ -7867,7 +8231,7 @@
           <w:t>females (see if there is a citation to support this; many speci</w:t>
         </w:r>
       </w:ins>
-      <w:ins w:id="36" w:author="Gienger, Christopher M." w:date="2023-08-03T13:53:00Z">
+      <w:ins w:id="59" w:author="Gienger, Christopher M." w:date="2023-08-03T13:53:00Z">
         <w:r>
           <w:rPr>
             <w:rFonts w:ascii="Times New Roman" w:hAnsi="Times New Roman" w:cs="Times New Roman"/>
@@ -7878,7 +8242,7 @@
           <w:t xml:space="preserve">es </w:t>
         </w:r>
       </w:ins>
-      <w:ins w:id="37" w:author="Gienger, Christopher M." w:date="2023-08-03T13:56:00Z">
+      <w:ins w:id="60" w:author="Gienger, Christopher M." w:date="2023-08-03T13:56:00Z">
         <w:r>
           <w:rPr>
             <w:rFonts w:ascii="Times New Roman" w:hAnsi="Times New Roman" w:cs="Times New Roman"/>
@@ -7889,7 +8253,7 @@
           <w:t xml:space="preserve">appear to </w:t>
         </w:r>
       </w:ins>
-      <w:ins w:id="38" w:author="Gienger, Christopher M." w:date="2023-08-03T13:53:00Z">
+      <w:ins w:id="61" w:author="Gienger, Christopher M." w:date="2023-08-03T13:53:00Z">
         <w:r>
           <w:rPr>
             <w:rFonts w:ascii="Times New Roman" w:hAnsi="Times New Roman" w:cs="Times New Roman"/>
@@ -7918,8 +8282,8 @@
         </w:rPr>
         <w:t xml:space="preserve">also imposes fitness costs by </w:t>
       </w:r>
-      <w:commentRangeStart w:id="39"/>
-      <w:del w:id="40" w:author="Gienger, Christopher M." w:date="2023-08-03T13:54:00Z">
+      <w:commentRangeStart w:id="62"/>
+      <w:del w:id="63" w:author="Gienger, Christopher M." w:date="2023-08-03T13:54:00Z">
         <w:r>
           <w:rPr>
             <w:rFonts w:ascii="Times New Roman" w:hAnsi="Times New Roman" w:cs="Times New Roman"/>
@@ -7939,14 +8303,14 @@
           <w:delText>ecto</w:delText>
         </w:r>
       </w:del>
-      <w:commentRangeEnd w:id="39"/>
+      <w:commentRangeEnd w:id="62"/>
       <w:r>
         <w:rPr>
           <w:rStyle w:val="CommentReference"/>
         </w:rPr>
-        <w:commentReference w:id="39"/>
-      </w:r>
-      <w:ins w:id="41" w:author="Gienger, Christopher M." w:date="2023-08-03T13:54:00Z">
+        <w:commentReference w:id="62"/>
+      </w:r>
+      <w:ins w:id="64" w:author="Gienger, Christopher M." w:date="2023-08-03T13:54:00Z">
         <w:r>
           <w:rPr>
             <w:rFonts w:ascii="Times New Roman" w:hAnsi="Times New Roman" w:cs="Times New Roman"/>
@@ -8161,7 +8525,7 @@
         </w:rPr>
         <w:t xml:space="preserve"> in male</w:t>
       </w:r>
-      <w:ins w:id="42" w:author="Gienger, Christopher M." w:date="2023-08-03T13:58:00Z">
+      <w:ins w:id="65" w:author="Gienger, Christopher M." w:date="2023-08-03T13:58:00Z">
         <w:r>
           <w:rPr>
             <w:rFonts w:ascii="Times New Roman" w:hAnsi="Times New Roman" w:cs="Times New Roman"/>
@@ -8171,7 +8535,7 @@
           <w:t xml:space="preserve"> performance</w:t>
         </w:r>
       </w:ins>
-      <w:del w:id="43" w:author="Gienger, Christopher M." w:date="2023-08-03T13:58:00Z">
+      <w:del w:id="66" w:author="Gienger, Christopher M." w:date="2023-08-03T13:58:00Z">
         <w:r>
           <w:rPr>
             <w:rFonts w:ascii="Times New Roman" w:hAnsi="Times New Roman" w:cs="Times New Roman"/>
@@ -8289,7 +8653,7 @@
         </w:rPr>
         <w:t xml:space="preserve">, the impact of ticks on </w:t>
       </w:r>
-      <w:del w:id="44" w:author="Gienger, Christopher M." w:date="2023-08-03T13:58:00Z">
+      <w:del w:id="67" w:author="Gienger, Christopher M." w:date="2023-08-03T13:58:00Z">
         <w:r>
           <w:rPr>
             <w:rFonts w:ascii="Times New Roman" w:hAnsi="Times New Roman" w:cs="Times New Roman"/>
@@ -8299,7 +8663,7 @@
           <w:delText xml:space="preserve">individual </w:delText>
         </w:r>
       </w:del>
-      <w:ins w:id="45" w:author="Gienger, Christopher M." w:date="2023-08-03T13:59:00Z">
+      <w:ins w:id="68" w:author="Gienger, Christopher M." w:date="2023-08-03T13:59:00Z">
         <w:r>
           <w:rPr>
             <w:rFonts w:ascii="Times New Roman" w:hAnsi="Times New Roman" w:cs="Times New Roman"/>
@@ -8317,7 +8681,7 @@
         </w:rPr>
         <w:t xml:space="preserve">performance </w:t>
       </w:r>
-      <w:del w:id="46" w:author="Gienger, Christopher M." w:date="2023-08-03T13:59:00Z">
+      <w:del w:id="69" w:author="Gienger, Christopher M." w:date="2023-08-03T13:59:00Z">
         <w:r>
           <w:rPr>
             <w:rFonts w:ascii="Times New Roman" w:hAnsi="Times New Roman" w:cs="Times New Roman"/>
@@ -8487,7 +8851,7 @@
         </w:rPr>
         <w:t xml:space="preserve">that would result in </w:t>
       </w:r>
-      <w:del w:id="47" w:author="Gienger, Christopher M." w:date="2023-08-03T13:59:00Z">
+      <w:del w:id="70" w:author="Gienger, Christopher M." w:date="2023-08-03T13:59:00Z">
         <w:r>
           <w:rPr>
             <w:rFonts w:ascii="Times New Roman" w:hAnsi="Times New Roman" w:cs="Times New Roman"/>
@@ -8497,7 +8861,7 @@
           <w:delText>a reduction in</w:delText>
         </w:r>
       </w:del>
-      <w:ins w:id="48" w:author="Gienger, Christopher M." w:date="2023-08-03T13:59:00Z">
+      <w:ins w:id="71" w:author="Gienger, Christopher M." w:date="2023-08-03T13:59:00Z">
         <w:r>
           <w:rPr>
             <w:rFonts w:ascii="Times New Roman" w:hAnsi="Times New Roman" w:cs="Times New Roman"/>
@@ -8867,7 +9231,7 @@
         </w:rPr>
         <w:t xml:space="preserve">, </w:t>
       </w:r>
-      <w:del w:id="49" w:author="Gienger, Christopher M." w:date="2023-08-03T14:00:00Z">
+      <w:del w:id="72" w:author="Gienger, Christopher M." w:date="2023-08-03T14:00:00Z">
         <w:r>
           <w:rPr>
             <w:rFonts w:ascii="Times New Roman" w:hAnsi="Times New Roman" w:cs="Times New Roman"/>
@@ -8877,7 +9241,7 @@
           <w:delText>such as</w:delText>
         </w:r>
       </w:del>
-      <w:ins w:id="50" w:author="Gienger, Christopher M." w:date="2023-08-03T14:00:00Z">
+      <w:ins w:id="73" w:author="Gienger, Christopher M." w:date="2023-08-03T14:00:00Z">
         <w:r>
           <w:rPr>
             <w:rFonts w:ascii="Times New Roman" w:hAnsi="Times New Roman" w:cs="Times New Roman"/>
@@ -8902,19 +9266,9 @@
           <w:szCs w:val="24"/>
           <w:lang w:val="en-AU"/>
         </w:rPr>
-        <w:t xml:space="preserve">, where a reduction of oxygen-carrying </w:t>
-      </w:r>
-      <w:r>
-        <w:rPr>
-          <w:rFonts w:ascii="Times New Roman" w:hAnsi="Times New Roman" w:cs="Times New Roman"/>
-          <w:sz w:val="24"/>
-          <w:szCs w:val="24"/>
-          <w:lang w:val="en-AU"/>
-        </w:rPr>
-        <w:lastRenderedPageBreak/>
-        <w:t xml:space="preserve">capacity of the blood could explain the </w:t>
-      </w:r>
-      <w:del w:id="51" w:author="Gienger, Christopher M." w:date="2023-08-03T14:00:00Z">
+        <w:t xml:space="preserve">, where a reduction of oxygen-carrying capacity of the blood could explain the </w:t>
+      </w:r>
+      <w:del w:id="74" w:author="Gienger, Christopher M." w:date="2023-08-03T14:00:00Z">
         <w:r>
           <w:rPr>
             <w:rFonts w:ascii="Times New Roman" w:hAnsi="Times New Roman" w:cs="Times New Roman"/>
@@ -9185,6 +9539,7 @@
           <w:sz w:val="24"/>
           <w:szCs w:val="24"/>
         </w:rPr>
+        <w:lastRenderedPageBreak/>
         <w:t>however</w:t>
       </w:r>
       <w:r>
@@ -9870,7 +10225,7 @@
         </w:rPr>
         <w:t xml:space="preserve"> </w:t>
       </w:r>
-      <w:del w:id="52" w:author="Gienger, Christopher M." w:date="2023-08-03T14:03:00Z">
+      <w:del w:id="75" w:author="Gienger, Christopher M." w:date="2023-08-03T14:03:00Z">
         <w:r>
           <w:rPr>
             <w:rFonts w:ascii="Times New Roman" w:hAnsi="Times New Roman" w:cs="Times New Roman"/>
@@ -10041,7 +10396,7 @@
         </w:rPr>
         <w:t xml:space="preserve">appears </w:t>
       </w:r>
-      <w:ins w:id="53" w:author="Gienger, Christopher M." w:date="2023-08-03T14:04:00Z">
+      <w:ins w:id="76" w:author="Gienger, Christopher M." w:date="2023-08-03T14:04:00Z">
         <w:r>
           <w:rPr>
             <w:rFonts w:ascii="Times New Roman" w:hAnsi="Times New Roman" w:cs="Times New Roman"/>
@@ -10059,7 +10414,7 @@
         </w:rPr>
         <w:t>to</w:t>
       </w:r>
-      <w:del w:id="54" w:author="Gienger, Christopher M." w:date="2023-08-03T14:04:00Z">
+      <w:del w:id="77" w:author="Gienger, Christopher M." w:date="2023-08-03T14:04:00Z">
         <w:r>
           <w:rPr>
             <w:rFonts w:ascii="Times New Roman" w:hAnsi="Times New Roman" w:cs="Times New Roman"/>
@@ -10117,7 +10472,7 @@
         </w:rPr>
         <w:t xml:space="preserve">it did not appear </w:t>
       </w:r>
-      <w:del w:id="55" w:author="Gienger, Christopher M." w:date="2023-08-03T14:05:00Z">
+      <w:del w:id="78" w:author="Gienger, Christopher M." w:date="2023-08-03T14:05:00Z">
         <w:r>
           <w:rPr>
             <w:rFonts w:ascii="Times New Roman" w:hAnsi="Times New Roman" w:cs="Times New Roman"/>
@@ -10143,7 +10498,7 @@
           <w:delText>to</w:delText>
         </w:r>
       </w:del>
-      <w:ins w:id="56" w:author="Gienger, Christopher M." w:date="2023-08-03T14:05:00Z">
+      <w:ins w:id="79" w:author="Gienger, Christopher M." w:date="2023-08-03T14:05:00Z">
         <w:r>
           <w:rPr>
             <w:rFonts w:ascii="Times New Roman" w:hAnsi="Times New Roman" w:cs="Times New Roman"/>
@@ -10810,7 +11165,7 @@
       </w:r>
     </w:p>
   </w:comment>
-  <w:comment w:id="14" w:author="Gienger, Christopher M." w:date="2023-08-03T08:19:00Z" w:initials="CG">
+  <w:comment w:id="19" w:author="Gienger, Christopher M." w:date="2023-08-04T14:21:00Z" w:initials="CG">
     <w:p>
       <w:r>
         <w:rPr>
@@ -10824,11 +11179,29 @@
           <w:sz w:val="24"/>
           <w:szCs w:val="24"/>
         </w:rPr>
-        <w:t>We will have to see what reviewers say about ‘infection’. We know they are being parasitized, but we don’t know if they have an ‘infection’. I’m fine with this until somebody says otherwise.</w:t>
+        <w:t>We already talk about this in previous paragraph and come back to it in discussion; therefore I think we can cut mention of ICHH here.</w:t>
       </w:r>
     </w:p>
   </w:comment>
-  <w:comment w:id="39" w:author="Gienger, Christopher M." w:date="2023-08-03T13:55:00Z" w:initials="CG">
+  <w:comment w:id="37" w:author="Gienger, Christopher M." w:date="2023-08-03T08:19:00Z" w:initials="CG">
+    <w:p>
+      <w:r>
+        <w:rPr>
+          <w:rStyle w:val="CommentReference"/>
+        </w:rPr>
+        <w:annotationRef/>
+      </w:r>
+      <w:r>
+        <w:rPr>
+          <w:color w:val="000000"/>
+          <w:sz w:val="24"/>
+          <w:szCs w:val="24"/>
+        </w:rPr>
+        <w:t>We will have to see what reviewers say about ‘infection’. We know they are being parasitized, but we don’t know if they have an ‘infection’. I’m fine with this until somebody says otherwise.</w:t>
+      </w:r>
+    </w:p>
+  </w:comment>
+  <w:comment w:id="62" w:author="Gienger, Christopher M." w:date="2023-08-03T13:55:00Z" w:initials="CG">
     <w:p>
       <w:r>
         <w:rPr>
@@ -10854,6 +11227,7 @@
   <w15:commentEx w15:paraId="4AF43719" w15:done="0"/>
   <w15:commentEx w15:paraId="3B9BF5EC" w15:paraIdParent="4AF43719" w15:done="0"/>
   <w15:commentEx w15:paraId="238A4163" w15:paraIdParent="4AF43719" w15:done="0"/>
+  <w15:commentEx w15:paraId="0A4559A2" w15:done="0"/>
   <w15:commentEx w15:paraId="69C58858" w15:done="0"/>
   <w15:commentEx w15:paraId="63E787B0" w15:done="0"/>
 </w15:commentsEx>
@@ -10863,6 +11237,7 @@
 <w16cex:commentsExtensible xmlns:wpc="http://schemas.microsoft.com/office/word/2010/wordprocessingCanvas" xmlns:cx="http://schemas.microsoft.com/office/drawing/2014/chartex" xmlns:cx1="http://schemas.microsoft.com/office/drawing/2015/9/8/chartex" xmlns:cx2="http://schemas.microsoft.com/office/drawing/2015/10/21/chartex" xmlns:cx3="http://schemas.microsoft.com/office/drawing/2016/5/9/chartex" xmlns:cx4="http://schemas.microsoft.com/office/drawing/2016/5/10/chartex" xmlns:cx5="http://schemas.microsoft.com/office/drawing/2016/5/11/chartex" xmlns:cx6="http://schemas.microsoft.com/office/drawing/2016/5/12/chartex" xmlns:cx7="http://schemas.microsoft.com/office/drawing/2016/5/13/chartex" xmlns:cx8="http://schemas.microsoft.com/office/drawing/2016/5/14/chartex" xmlns:mc="http://schemas.openxmlformats.org/markup-compatibility/2006" xmlns:aink="http://schemas.microsoft.com/office/drawing/2016/ink" xmlns:am3d="http://schemas.microsoft.com/office/drawing/2017/model3d" xmlns:o="urn:schemas-microsoft-com:office:office" xmlns:oel="http://schemas.microsoft.com/office/2019/extlst" xmlns:r="http://schemas.openxmlformats.org/officeDocument/2006/relationships" xmlns:m="http://schemas.openxmlformats.org/officeDocument/2006/math" xmlns:v="urn:schemas-microsoft-com:vml" xmlns:wp14="http://schemas.microsoft.com/office/word/2010/wordprocessingDrawing" xmlns:wp="http://schemas.openxmlformats.org/drawingml/2006/wordprocessingDrawing" xmlns:w10="urn:schemas-microsoft-com:office:word" xmlns:w="http://schemas.openxmlformats.org/wordprocessingml/2006/main" xmlns:w14="http://schemas.microsoft.com/office/word/2010/wordml" xmlns:w15="http://schemas.microsoft.com/office/word/2012/wordml" xmlns:w16cex="http://schemas.microsoft.com/office/word/2018/wordml/cex" xmlns:w16cid="http://schemas.microsoft.com/office/word/2016/wordml/cid" xmlns:w16="http://schemas.microsoft.com/office/word/2018/wordml" xmlns:w16sdtdh="http://schemas.microsoft.com/office/word/2020/wordml/sdtdatahash" xmlns:w16se="http://schemas.microsoft.com/office/word/2015/wordml/symex" xmlns:wpg="http://schemas.microsoft.com/office/word/2010/wordprocessingGroup" xmlns:wpi="http://schemas.microsoft.com/office/word/2010/wordprocessingInk" xmlns:wne="http://schemas.microsoft.com/office/word/2006/wordml" xmlns:wps="http://schemas.microsoft.com/office/word/2010/wordprocessingShape" mc:Ignorable="w14 w15 w16se w16cid w16 w16cex w16sdtdh wp14">
   <w16cex:commentExtensible w16cex:durableId="287493C9" w16cex:dateUtc="2023-08-01T22:35:00Z"/>
   <w16cex:commentExtensible w16cex:durableId="287498FD" w16cex:dateUtc="2023-08-01T22:57:00Z"/>
+  <w16cex:commentExtensible w16cex:durableId="287787D9" w16cex:dateUtc="2023-08-04T19:21:00Z"/>
   <w16cex:commentExtensible w16cex:durableId="2875E18E" w16cex:dateUtc="2023-08-03T13:19:00Z"/>
   <w16cex:commentExtensible w16cex:durableId="28763051" w16cex:dateUtc="2023-08-03T18:55:00Z"/>
 </w16cex:commentsExtensible>
@@ -10873,6 +11248,7 @@
   <w16cid:commentId w16cid:paraId="4AF43719" w16cid:durableId="287493C9"/>
   <w16cid:commentId w16cid:paraId="3B9BF5EC" w16cid:durableId="287498FD"/>
   <w16cid:commentId w16cid:paraId="238A4163" w16cid:durableId="2874EADE"/>
+  <w16cid:commentId w16cid:paraId="0A4559A2" w16cid:durableId="287787D9"/>
   <w16cid:commentId w16cid:paraId="69C58858" w16cid:durableId="2875E18E"/>
   <w16cid:commentId w16cid:paraId="63E787B0" w16cid:durableId="28763051"/>
 </w16cid:commentsIds>
@@ -11948,6 +12324,7 @@
     <w:rsid w:val="00AE6F75"/>
     <w:rsid w:val="00AF5D38"/>
     <w:rsid w:val="00C043F0"/>
+    <w:rsid w:val="00CA35A1"/>
     <w:rsid w:val="00D50F67"/>
     <w:rsid w:val="00D971AE"/>
     <w:rsid w:val="00DC2C63"/>
@@ -12759,6 +13136,10 @@
 </file>
 
 <file path=customXml/item1.xml><?xml version="1.0" encoding="utf-8"?>
+<b:Sources xmlns:b="http://schemas.openxmlformats.org/officeDocument/2006/bibliography" xmlns="http://schemas.openxmlformats.org/officeDocument/2006/bibliography" SelectedStyle="/APASixthEditionOfficeOnline.xsl" StyleName="APA" Version="6"/>
+</file>
+
+<file path=customXml/item2.xml><?xml version="1.0" encoding="utf-8"?>
 <ct:contentTypeSchema xmlns:ct="http://schemas.microsoft.com/office/2006/metadata/contentType" xmlns:ma="http://schemas.microsoft.com/office/2006/metadata/properties/metaAttributes" ct:_="" ma:_="" ma:contentTypeName="Document" ma:contentTypeID="0x010100851C23A84B640343877B3045D63A52F6" ma:contentTypeVersion="11" ma:contentTypeDescription="Create a new document." ma:contentTypeScope="" ma:versionID="82e1ba8095282881cfb283cbe89a16d8">
   <xsd:schema xmlns:xsd="http://www.w3.org/2001/XMLSchema" xmlns:xs="http://www.w3.org/2001/XMLSchema" xmlns:p="http://schemas.microsoft.com/office/2006/metadata/properties" xmlns:ns3="a62f0f05-d527-4eeb-9152-a88dffa54692" xmlns:ns4="6aff93c5-4f4b-47ff-9011-b1502963e7dc" targetNamespace="http://schemas.microsoft.com/office/2006/metadata/properties" ma:root="true" ma:fieldsID="e0c667186b87340ed7f1fa4043f88ef3" ns3:_="" ns4:_="">
     <xsd:import namespace="a62f0f05-d527-4eeb-9152-a88dffa54692"/>
@@ -12967,17 +13348,7 @@
 </ct:contentTypeSchema>
 </file>
 
-<file path=customXml/item2.xml><?xml version="1.0" encoding="utf-8"?>
-<b:Sources xmlns:b="http://schemas.openxmlformats.org/officeDocument/2006/bibliography" xmlns="http://schemas.openxmlformats.org/officeDocument/2006/bibliography" SelectedStyle="/APASixthEditionOfficeOnline.xsl" StyleName="APA" Version="6"/>
-</file>
-
 <file path=customXml/item3.xml><?xml version="1.0" encoding="utf-8"?>
-<p:properties xmlns:p="http://schemas.microsoft.com/office/2006/metadata/properties" xmlns:xsi="http://www.w3.org/2001/XMLSchema-instance" xmlns:pc="http://schemas.microsoft.com/office/infopath/2007/PartnerControls">
-  <documentManagement/>
-</p:properties>
-</file>
-
-<file path=customXml/item4.xml><?xml version="1.0" encoding="utf-8"?>
 <?mso-contentType ?>
 <FormTemplates xmlns="http://schemas.microsoft.com/sharepoint/v3/contenttype/forms">
   <Display>DocumentLibraryForm</Display>
@@ -12986,7 +13357,21 @@
 </FormTemplates>
 </file>
 
+<file path=customXml/item4.xml><?xml version="1.0" encoding="utf-8"?>
+<p:properties xmlns:p="http://schemas.microsoft.com/office/2006/metadata/properties" xmlns:xsi="http://www.w3.org/2001/XMLSchema-instance" xmlns:pc="http://schemas.microsoft.com/office/infopath/2007/PartnerControls">
+  <documentManagement/>
+</p:properties>
+</file>
+
 <file path=customXml/itemProps1.xml><?xml version="1.0" encoding="utf-8"?>
+<ds:datastoreItem xmlns:ds="http://schemas.openxmlformats.org/officeDocument/2006/customXml" ds:itemID="{6FA0C5DF-07DF-0F4C-BD5B-0A4A912D9385}">
+  <ds:schemaRefs>
+    <ds:schemaRef ds:uri="http://schemas.openxmlformats.org/officeDocument/2006/bibliography"/>
+  </ds:schemaRefs>
+</ds:datastoreItem>
+</file>
+
+<file path=customXml/itemProps2.xml><?xml version="1.0" encoding="utf-8"?>
 <ds:datastoreItem xmlns:ds="http://schemas.openxmlformats.org/officeDocument/2006/customXml" ds:itemID="{DAAF0282-B014-4085-8FBF-C9EDE05910BA}">
   <ds:schemaRefs>
     <ds:schemaRef ds:uri="http://schemas.microsoft.com/office/2006/metadata/contentType"/>
@@ -13005,27 +13390,19 @@
 </ds:datastoreItem>
 </file>
 
-<file path=customXml/itemProps2.xml><?xml version="1.0" encoding="utf-8"?>
-<ds:datastoreItem xmlns:ds="http://schemas.openxmlformats.org/officeDocument/2006/customXml" ds:itemID="{6FA0C5DF-07DF-0F4C-BD5B-0A4A912D9385}">
+<file path=customXml/itemProps3.xml><?xml version="1.0" encoding="utf-8"?>
+<ds:datastoreItem xmlns:ds="http://schemas.openxmlformats.org/officeDocument/2006/customXml" ds:itemID="{D4F01895-325E-440A-91B2-146B62EAED63}">
   <ds:schemaRefs>
-    <ds:schemaRef ds:uri="http://schemas.openxmlformats.org/officeDocument/2006/bibliography"/>
+    <ds:schemaRef ds:uri="http://schemas.microsoft.com/sharepoint/v3/contenttype/forms"/>
   </ds:schemaRefs>
 </ds:datastoreItem>
 </file>
 
-<file path=customXml/itemProps3.xml><?xml version="1.0" encoding="utf-8"?>
+<file path=customXml/itemProps4.xml><?xml version="1.0" encoding="utf-8"?>
 <ds:datastoreItem xmlns:ds="http://schemas.openxmlformats.org/officeDocument/2006/customXml" ds:itemID="{F0E59BD4-1621-40EB-84DC-EF5A5037A3FE}">
   <ds:schemaRefs>
     <ds:schemaRef ds:uri="http://schemas.microsoft.com/office/2006/metadata/properties"/>
     <ds:schemaRef ds:uri="http://schemas.microsoft.com/office/infopath/2007/PartnerControls"/>
   </ds:schemaRefs>
 </ds:datastoreItem>
-</file>
-
-<file path=customXml/itemProps4.xml><?xml version="1.0" encoding="utf-8"?>
-<ds:datastoreItem xmlns:ds="http://schemas.openxmlformats.org/officeDocument/2006/customXml" ds:itemID="{D4F01895-325E-440A-91B2-146B62EAED63}">
-  <ds:schemaRefs>
-    <ds:schemaRef ds:uri="http://schemas.microsoft.com/sharepoint/v3/contenttype/forms"/>
-  </ds:schemaRefs>
-</ds:datastoreItem>
 </file>
</xml_diff>